<commit_message>
Ændret til Word 2013-layout.
</commit_message>
<xml_diff>
--- a/Rapport og projektdokumentation/Rapport/Rapport.docx
+++ b/Rapport og projektdokumentation/Rapport/Rapport.docx
@@ -1,21 +1,23 @@
 
 <file path=word/document.xml><?xml version="1.0" encoding="utf-8"?>
-<w:document xmlns:wpc="http://schemas.microsoft.com/office/word/2010/wordprocessingCanvas" xmlns:mc="http://schemas.openxmlformats.org/markup-compatibility/2006" xmlns:o="urn:schemas-microsoft-com:office:office" xmlns:r="http://schemas.openxmlformats.org/officeDocument/2006/relationships" xmlns:m="http://schemas.openxmlformats.org/officeDocument/2006/math" xmlns:v="urn:schemas-microsoft-com:vml" xmlns:wp14="http://schemas.microsoft.com/office/word/2010/wordprocessingDrawing" xmlns:wp="http://schemas.openxmlformats.org/drawingml/2006/wordprocessingDrawing" xmlns:w10="urn:schemas-microsoft-com:office:word" xmlns:w="http://schemas.openxmlformats.org/wordprocessingml/2006/main" xmlns:w14="http://schemas.microsoft.com/office/word/2010/wordml" xmlns:wpg="http://schemas.microsoft.com/office/word/2010/wordprocessingGroup" xmlns:wpi="http://schemas.microsoft.com/office/word/2010/wordprocessingInk" xmlns:wne="http://schemas.microsoft.com/office/word/2006/wordml" xmlns:wps="http://schemas.microsoft.com/office/word/2010/wordprocessingShape" mc:Ignorable="w14 wp14">
+<w:document xmlns:wpc="http://schemas.microsoft.com/office/word/2010/wordprocessingCanvas" xmlns:mc="http://schemas.openxmlformats.org/markup-compatibility/2006" xmlns:o="urn:schemas-microsoft-com:office:office" xmlns:r="http://schemas.openxmlformats.org/officeDocument/2006/relationships" xmlns:m="http://schemas.openxmlformats.org/officeDocument/2006/math" xmlns:v="urn:schemas-microsoft-com:vml" xmlns:wp14="http://schemas.microsoft.com/office/word/2010/wordprocessingDrawing" xmlns:wp="http://schemas.openxmlformats.org/drawingml/2006/wordprocessingDrawing" xmlns:w10="urn:schemas-microsoft-com:office:word" xmlns:w="http://schemas.openxmlformats.org/wordprocessingml/2006/main" xmlns:w14="http://schemas.microsoft.com/office/word/2010/wordml" xmlns:w15="http://schemas.microsoft.com/office/word/2012/wordml" xmlns:wpg="http://schemas.microsoft.com/office/word/2010/wordprocessingGroup" xmlns:wpi="http://schemas.microsoft.com/office/word/2010/wordprocessingInk" xmlns:wne="http://schemas.microsoft.com/office/word/2006/wordml" xmlns:wps="http://schemas.microsoft.com/office/word/2010/wordprocessingShape" mc:Ignorable="w14 w15 wp14">
   <w:body>
     <w:p>
       <w:pPr>
-        <w:pStyle w:val="Title"/>
+        <w:pStyle w:val="Titel"/>
         <w:jc w:val="center"/>
         <w:rPr>
           <w:lang w:val="da-DK"/>
         </w:rPr>
       </w:pPr>
+      <w:proofErr w:type="spellStart"/>
       <w:r>
         <w:rPr>
           <w:lang w:val="da-DK"/>
         </w:rPr>
         <w:t>SmartFridge</w:t>
       </w:r>
+      <w:proofErr w:type="spellEnd"/>
     </w:p>
     <w:p>
       <w:pPr>
@@ -23,7 +25,7 @@
           <w:rFonts w:asciiTheme="majorHAnsi" w:eastAsiaTheme="majorEastAsia" w:hAnsiTheme="majorHAnsi" w:cstheme="majorBidi"/>
           <w:b/>
           <w:bCs/>
-          <w:color w:val="365F91" w:themeColor="accent1" w:themeShade="BF"/>
+          <w:color w:val="2E74B5" w:themeColor="accent1" w:themeShade="BF"/>
           <w:sz w:val="28"/>
           <w:szCs w:val="28"/>
           <w:lang w:val="da-DK"/>
@@ -35,9 +37,20 @@
         </w:rPr>
         <w:br w:type="page"/>
       </w:r>
+      <w:bookmarkStart w:id="0" w:name="_GoBack"/>
+      <w:bookmarkEnd w:id="0"/>
     </w:p>
     <w:sdt>
       <w:sdtPr>
+        <w:rPr>
+          <w:rFonts w:asciiTheme="minorHAnsi" w:eastAsiaTheme="minorHAnsi" w:hAnsiTheme="minorHAnsi" w:cstheme="minorBidi"/>
+          <w:b w:val="0"/>
+          <w:bCs w:val="0"/>
+          <w:color w:val="auto"/>
+          <w:sz w:val="22"/>
+          <w:szCs w:val="22"/>
+          <w:lang w:eastAsia="en-US"/>
+        </w:rPr>
         <w:id w:val="955995596"/>
         <w:docPartObj>
           <w:docPartGallery w:val="Table of Contents"/>
@@ -46,28 +59,27 @@
       </w:sdtPr>
       <w:sdtEndPr>
         <w:rPr>
-          <w:rFonts w:asciiTheme="minorHAnsi" w:eastAsiaTheme="minorHAnsi" w:hAnsiTheme="minorHAnsi" w:cstheme="minorBidi"/>
           <w:noProof/>
-          <w:color w:val="auto"/>
-          <w:sz w:val="22"/>
-          <w:szCs w:val="22"/>
-          <w:lang w:eastAsia="en-US"/>
         </w:rPr>
       </w:sdtEndPr>
       <w:sdtContent>
         <w:p>
           <w:pPr>
-            <w:pStyle w:val="TOCHeading"/>
+            <w:pStyle w:val="Overskrift"/>
           </w:pPr>
           <w:proofErr w:type="spellStart"/>
           <w:r>
+            <w:rPr>
+              <w:b w:val="0"/>
+              <w:sz w:val="32"/>
+            </w:rPr>
             <w:t>Indholdsfortegnelse</w:t>
           </w:r>
           <w:proofErr w:type="spellEnd"/>
         </w:p>
         <w:p>
           <w:pPr>
-            <w:pStyle w:val="TOC1"/>
+            <w:pStyle w:val="Indholdsfortegnelse1"/>
             <w:tabs>
               <w:tab w:val="right" w:leader="dot" w:pos="9350"/>
             </w:tabs>
@@ -145,7 +157,7 @@
         </w:p>
         <w:p>
           <w:pPr>
-            <w:pStyle w:val="TOC1"/>
+            <w:pStyle w:val="Indholdsfortegnelse1"/>
             <w:tabs>
               <w:tab w:val="right" w:leader="dot" w:pos="9350"/>
             </w:tabs>
@@ -214,7 +226,7 @@
         </w:p>
         <w:p>
           <w:pPr>
-            <w:pStyle w:val="TOC1"/>
+            <w:pStyle w:val="Indholdsfortegnelse1"/>
             <w:tabs>
               <w:tab w:val="right" w:leader="dot" w:pos="9350"/>
             </w:tabs>
@@ -283,7 +295,7 @@
         </w:p>
         <w:p>
           <w:pPr>
-            <w:pStyle w:val="TOC1"/>
+            <w:pStyle w:val="Indholdsfortegnelse1"/>
             <w:tabs>
               <w:tab w:val="right" w:leader="dot" w:pos="9350"/>
             </w:tabs>
@@ -352,7 +364,7 @@
         </w:p>
         <w:p>
           <w:pPr>
-            <w:pStyle w:val="TOC1"/>
+            <w:pStyle w:val="Indholdsfortegnelse1"/>
             <w:tabs>
               <w:tab w:val="right" w:leader="dot" w:pos="9350"/>
             </w:tabs>
@@ -421,7 +433,7 @@
         </w:p>
         <w:p>
           <w:pPr>
-            <w:pStyle w:val="TOC1"/>
+            <w:pStyle w:val="Indholdsfortegnelse1"/>
             <w:tabs>
               <w:tab w:val="right" w:leader="dot" w:pos="9350"/>
             </w:tabs>
@@ -490,7 +502,7 @@
         </w:p>
         <w:p>
           <w:pPr>
-            <w:pStyle w:val="TOC1"/>
+            <w:pStyle w:val="Indholdsfortegnelse1"/>
             <w:tabs>
               <w:tab w:val="right" w:leader="dot" w:pos="9350"/>
             </w:tabs>
@@ -559,7 +571,7 @@
         </w:p>
         <w:p>
           <w:pPr>
-            <w:pStyle w:val="TOC1"/>
+            <w:pStyle w:val="Indholdsfortegnelse1"/>
             <w:tabs>
               <w:tab w:val="right" w:leader="dot" w:pos="9350"/>
             </w:tabs>
@@ -628,7 +640,7 @@
         </w:p>
         <w:p>
           <w:pPr>
-            <w:pStyle w:val="TOC1"/>
+            <w:pStyle w:val="Indholdsfortegnelse1"/>
             <w:tabs>
               <w:tab w:val="right" w:leader="dot" w:pos="9350"/>
             </w:tabs>
@@ -697,7 +709,7 @@
         </w:p>
         <w:p>
           <w:pPr>
-            <w:pStyle w:val="TOC1"/>
+            <w:pStyle w:val="Indholdsfortegnelse1"/>
             <w:tabs>
               <w:tab w:val="right" w:leader="dot" w:pos="9350"/>
             </w:tabs>
@@ -766,7 +778,7 @@
         </w:p>
         <w:p>
           <w:pPr>
-            <w:pStyle w:val="TOC1"/>
+            <w:pStyle w:val="Indholdsfortegnelse1"/>
             <w:tabs>
               <w:tab w:val="right" w:leader="dot" w:pos="9350"/>
             </w:tabs>
@@ -835,7 +847,7 @@
         </w:p>
         <w:p>
           <w:pPr>
-            <w:pStyle w:val="TOC1"/>
+            <w:pStyle w:val="Indholdsfortegnelse1"/>
             <w:tabs>
               <w:tab w:val="right" w:leader="dot" w:pos="9350"/>
             </w:tabs>
@@ -904,7 +916,7 @@
         </w:p>
         <w:p>
           <w:pPr>
-            <w:pStyle w:val="TOC1"/>
+            <w:pStyle w:val="Indholdsfortegnelse1"/>
             <w:tabs>
               <w:tab w:val="right" w:leader="dot" w:pos="9350"/>
             </w:tabs>
@@ -973,7 +985,7 @@
         </w:p>
         <w:p>
           <w:pPr>
-            <w:pStyle w:val="TOC1"/>
+            <w:pStyle w:val="Indholdsfortegnelse1"/>
             <w:tabs>
               <w:tab w:val="right" w:leader="dot" w:pos="9350"/>
             </w:tabs>
@@ -1042,7 +1054,7 @@
         </w:p>
         <w:p>
           <w:pPr>
-            <w:pStyle w:val="TOC1"/>
+            <w:pStyle w:val="Indholdsfortegnelse1"/>
             <w:tabs>
               <w:tab w:val="right" w:leader="dot" w:pos="9350"/>
             </w:tabs>
@@ -1111,7 +1123,7 @@
         </w:p>
         <w:p>
           <w:pPr>
-            <w:pStyle w:val="TOC1"/>
+            <w:pStyle w:val="Indholdsfortegnelse1"/>
             <w:tabs>
               <w:tab w:val="right" w:leader="dot" w:pos="9350"/>
             </w:tabs>
@@ -1180,7 +1192,7 @@
         </w:p>
         <w:p>
           <w:pPr>
-            <w:pStyle w:val="TOC1"/>
+            <w:pStyle w:val="Indholdsfortegnelse1"/>
             <w:tabs>
               <w:tab w:val="right" w:leader="dot" w:pos="9350"/>
             </w:tabs>
@@ -1249,7 +1261,7 @@
         </w:p>
         <w:p>
           <w:pPr>
-            <w:pStyle w:val="TOC1"/>
+            <w:pStyle w:val="Indholdsfortegnelse1"/>
             <w:tabs>
               <w:tab w:val="right" w:leader="dot" w:pos="9350"/>
             </w:tabs>
@@ -1334,7 +1346,7 @@
           <w:rFonts w:asciiTheme="majorHAnsi" w:eastAsiaTheme="majorEastAsia" w:hAnsiTheme="majorHAnsi" w:cstheme="majorBidi"/>
           <w:b/>
           <w:bCs/>
-          <w:color w:val="365F91" w:themeColor="accent1" w:themeShade="BF"/>
+          <w:color w:val="2E74B5" w:themeColor="accent1" w:themeShade="BF"/>
           <w:sz w:val="28"/>
           <w:szCs w:val="28"/>
           <w:lang w:val="da-DK"/>
@@ -1349,277 +1361,174 @@
     </w:p>
     <w:p>
       <w:pPr>
-        <w:pStyle w:val="Heading1"/>
-        <w:rPr>
-          <w:lang w:val="da-DK"/>
-        </w:rPr>
-      </w:pPr>
-      <w:bookmarkStart w:id="0" w:name="_Toc419288660"/>
+        <w:pStyle w:val="Overskrift1"/>
+      </w:pPr>
+      <w:bookmarkStart w:id="1" w:name="_Toc419288660"/>
       <w:r>
-        <w:rPr>
-          <w:lang w:val="da-DK"/>
-        </w:rPr>
         <w:lastRenderedPageBreak/>
         <w:t>Resume</w:t>
       </w:r>
-      <w:bookmarkEnd w:id="0"/>
-    </w:p>
-    <w:p>
-      <w:pPr>
-        <w:pStyle w:val="Heading1"/>
-        <w:rPr>
-          <w:lang w:val="da-DK"/>
-        </w:rPr>
-      </w:pPr>
-      <w:bookmarkStart w:id="1" w:name="_Toc419288661"/>
+      <w:bookmarkEnd w:id="1"/>
+    </w:p>
+    <w:p>
+      <w:pPr>
+        <w:pStyle w:val="Overskrift1"/>
+      </w:pPr>
+      <w:bookmarkStart w:id="2" w:name="_Toc419288661"/>
       <w:r>
-        <w:rPr>
-          <w:lang w:val="da-DK"/>
-        </w:rPr>
         <w:t>Abstract</w:t>
       </w:r>
-      <w:bookmarkEnd w:id="1"/>
-    </w:p>
-    <w:p>
-      <w:pPr>
-        <w:pStyle w:val="Heading1"/>
-        <w:rPr>
-          <w:lang w:val="da-DK"/>
-        </w:rPr>
-      </w:pPr>
-      <w:bookmarkStart w:id="2" w:name="_Toc419288662"/>
+      <w:bookmarkEnd w:id="2"/>
+    </w:p>
+    <w:p>
+      <w:pPr>
+        <w:pStyle w:val="Overskrift1"/>
+      </w:pPr>
+      <w:bookmarkStart w:id="3" w:name="_Toc419288662"/>
       <w:r>
-        <w:rPr>
-          <w:lang w:val="da-DK"/>
-        </w:rPr>
         <w:t>Arbejdsfordeling</w:t>
       </w:r>
-      <w:bookmarkEnd w:id="2"/>
-    </w:p>
-    <w:p>
-      <w:pPr>
-        <w:pStyle w:val="Heading1"/>
-        <w:rPr>
-          <w:lang w:val="da-DK"/>
-        </w:rPr>
-      </w:pPr>
-      <w:bookmarkStart w:id="3" w:name="_Toc419288663"/>
+      <w:bookmarkEnd w:id="3"/>
+    </w:p>
+    <w:p>
+      <w:pPr>
+        <w:pStyle w:val="Overskrift1"/>
+      </w:pPr>
+      <w:bookmarkStart w:id="4" w:name="_Toc419288663"/>
       <w:r>
-        <w:rPr>
-          <w:lang w:val="da-DK"/>
-        </w:rPr>
         <w:t>Indledning</w:t>
       </w:r>
-      <w:bookmarkEnd w:id="3"/>
-    </w:p>
-    <w:p>
-      <w:pPr>
-        <w:pStyle w:val="Heading1"/>
-        <w:rPr>
-          <w:lang w:val="da-DK"/>
-        </w:rPr>
-      </w:pPr>
-      <w:bookmarkStart w:id="4" w:name="_Toc419288664"/>
+      <w:bookmarkEnd w:id="4"/>
+    </w:p>
+    <w:p>
+      <w:pPr>
+        <w:pStyle w:val="Overskrift1"/>
+      </w:pPr>
+      <w:bookmarkStart w:id="5" w:name="_Toc419288664"/>
       <w:r>
-        <w:rPr>
-          <w:lang w:val="da-DK"/>
-        </w:rPr>
         <w:t>Opgaveformulering</w:t>
       </w:r>
-      <w:bookmarkEnd w:id="4"/>
-    </w:p>
-    <w:p>
-      <w:pPr>
-        <w:pStyle w:val="Heading1"/>
-        <w:rPr>
-          <w:lang w:val="da-DK"/>
-        </w:rPr>
-      </w:pPr>
-      <w:bookmarkStart w:id="5" w:name="_Toc419288665"/>
+      <w:bookmarkEnd w:id="5"/>
+    </w:p>
+    <w:p>
+      <w:pPr>
+        <w:pStyle w:val="Overskrift1"/>
+      </w:pPr>
+      <w:bookmarkStart w:id="6" w:name="_Toc419288665"/>
       <w:r>
-        <w:rPr>
-          <w:lang w:val="da-DK"/>
-        </w:rPr>
         <w:t>Projektafgræsning</w:t>
       </w:r>
-      <w:bookmarkEnd w:id="5"/>
-    </w:p>
-    <w:p>
-      <w:pPr>
-        <w:pStyle w:val="Heading1"/>
-        <w:rPr>
-          <w:lang w:val="da-DK"/>
-        </w:rPr>
-      </w:pPr>
-      <w:bookmarkStart w:id="6" w:name="_Toc419288666"/>
+      <w:bookmarkEnd w:id="6"/>
+    </w:p>
+    <w:p>
+      <w:pPr>
+        <w:pStyle w:val="Overskrift1"/>
+      </w:pPr>
+      <w:bookmarkStart w:id="7" w:name="_Toc419288666"/>
       <w:r>
-        <w:rPr>
-          <w:lang w:val="da-DK"/>
-        </w:rPr>
         <w:t>Systembeskrivelse</w:t>
       </w:r>
-      <w:bookmarkEnd w:id="6"/>
-    </w:p>
-    <w:p>
-      <w:pPr>
-        <w:pStyle w:val="Heading1"/>
-        <w:rPr>
-          <w:lang w:val="da-DK"/>
-        </w:rPr>
-      </w:pPr>
-      <w:bookmarkStart w:id="7" w:name="_Toc419288667"/>
+      <w:bookmarkEnd w:id="7"/>
+    </w:p>
+    <w:p>
+      <w:pPr>
+        <w:pStyle w:val="Overskrift1"/>
+      </w:pPr>
+      <w:bookmarkStart w:id="8" w:name="_Toc419288667"/>
       <w:r>
-        <w:rPr>
-          <w:lang w:val="da-DK"/>
-        </w:rPr>
         <w:t>Kravspecifikation</w:t>
       </w:r>
-      <w:bookmarkEnd w:id="7"/>
-    </w:p>
-    <w:p>
-      <w:pPr>
-        <w:pStyle w:val="Heading1"/>
-        <w:rPr>
-          <w:lang w:val="da-DK"/>
-        </w:rPr>
-      </w:pPr>
-      <w:bookmarkStart w:id="8" w:name="_Toc419288668"/>
+      <w:bookmarkEnd w:id="8"/>
+    </w:p>
+    <w:p>
+      <w:pPr>
+        <w:pStyle w:val="Overskrift1"/>
+      </w:pPr>
+      <w:bookmarkStart w:id="9" w:name="_Toc419288668"/>
       <w:r>
-        <w:rPr>
-          <w:lang w:val="da-DK"/>
-        </w:rPr>
         <w:t>Projektgennemførelse</w:t>
       </w:r>
-      <w:bookmarkEnd w:id="8"/>
-    </w:p>
-    <w:p>
-      <w:pPr>
-        <w:pStyle w:val="Heading1"/>
-        <w:rPr>
-          <w:lang w:val="da-DK"/>
-        </w:rPr>
-      </w:pPr>
-      <w:bookmarkStart w:id="9" w:name="_Toc419288669"/>
+      <w:bookmarkEnd w:id="9"/>
+    </w:p>
+    <w:p>
+      <w:pPr>
+        <w:pStyle w:val="Overskrift1"/>
+      </w:pPr>
+      <w:bookmarkStart w:id="10" w:name="_Toc419288669"/>
       <w:r>
-        <w:rPr>
-          <w:lang w:val="da-DK"/>
-        </w:rPr>
         <w:t>Metoder</w:t>
       </w:r>
-      <w:bookmarkEnd w:id="9"/>
-    </w:p>
-    <w:p>
-      <w:pPr>
-        <w:pStyle w:val="Heading1"/>
-        <w:rPr>
-          <w:lang w:val="da-DK"/>
-        </w:rPr>
-      </w:pPr>
-      <w:bookmarkStart w:id="10" w:name="_Toc419288670"/>
+      <w:bookmarkEnd w:id="10"/>
+    </w:p>
+    <w:p>
+      <w:pPr>
+        <w:pStyle w:val="Overskrift1"/>
+      </w:pPr>
+      <w:bookmarkStart w:id="11" w:name="_Toc419288670"/>
       <w:r>
-        <w:rPr>
-          <w:lang w:val="da-DK"/>
-        </w:rPr>
         <w:t>Specifikation og analyse</w:t>
       </w:r>
-      <w:bookmarkEnd w:id="10"/>
-    </w:p>
-    <w:p>
-      <w:pPr>
-        <w:pStyle w:val="Heading1"/>
-        <w:rPr>
-          <w:lang w:val="da-DK"/>
-        </w:rPr>
-      </w:pPr>
-      <w:bookmarkStart w:id="11" w:name="_Toc419288671"/>
+      <w:bookmarkEnd w:id="11"/>
+    </w:p>
+    <w:p>
+      <w:pPr>
+        <w:pStyle w:val="Overskrift1"/>
+      </w:pPr>
+      <w:bookmarkStart w:id="12" w:name="_Toc419288671"/>
       <w:r>
-        <w:rPr>
-          <w:lang w:val="da-DK"/>
-        </w:rPr>
         <w:t>Systemarkitektur</w:t>
       </w:r>
-      <w:bookmarkEnd w:id="11"/>
-    </w:p>
-    <w:p>
-      <w:pPr>
-        <w:pStyle w:val="Heading1"/>
-        <w:rPr>
-          <w:lang w:val="da-DK"/>
-        </w:rPr>
-      </w:pPr>
-      <w:bookmarkStart w:id="12" w:name="_Toc419288672"/>
+      <w:bookmarkEnd w:id="12"/>
+    </w:p>
+    <w:p>
+      <w:pPr>
+        <w:pStyle w:val="Overskrift1"/>
+      </w:pPr>
+      <w:bookmarkStart w:id="13" w:name="_Toc419288672"/>
       <w:r>
-        <w:rPr>
-          <w:lang w:val="da-DK"/>
-        </w:rPr>
         <w:t>Design, implementering og test</w:t>
       </w:r>
-      <w:bookmarkEnd w:id="12"/>
-    </w:p>
-    <w:p>
-      <w:pPr>
-        <w:pStyle w:val="Heading1"/>
-        <w:rPr>
-          <w:lang w:val="da-DK"/>
-        </w:rPr>
-      </w:pPr>
-      <w:bookmarkStart w:id="13" w:name="_Toc419288673"/>
+      <w:bookmarkEnd w:id="13"/>
+    </w:p>
+    <w:p>
+      <w:pPr>
+        <w:pStyle w:val="Overskrift1"/>
+      </w:pPr>
+      <w:bookmarkStart w:id="14" w:name="_Toc419288673"/>
       <w:r>
-        <w:rPr>
-          <w:lang w:val="da-DK"/>
-        </w:rPr>
         <w:t>Udviklingsværktøjer</w:t>
       </w:r>
-      <w:bookmarkEnd w:id="13"/>
-    </w:p>
-    <w:p>
-      <w:pPr>
-        <w:pStyle w:val="Heading1"/>
-        <w:rPr>
-          <w:lang w:val="da-DK"/>
-        </w:rPr>
-      </w:pPr>
-      <w:bookmarkStart w:id="14" w:name="_Toc419288674"/>
+      <w:bookmarkEnd w:id="14"/>
+    </w:p>
+    <w:p>
+      <w:pPr>
+        <w:pStyle w:val="Overskrift1"/>
+      </w:pPr>
+      <w:bookmarkStart w:id="15" w:name="_Toc419288674"/>
       <w:r>
-        <w:rPr>
-          <w:lang w:val="da-DK"/>
-        </w:rPr>
         <w:t>Resultater og diskussion</w:t>
       </w:r>
-      <w:bookmarkEnd w:id="14"/>
-    </w:p>
-    <w:p>
-      <w:pPr>
-        <w:pStyle w:val="Heading1"/>
-        <w:rPr>
-          <w:lang w:val="da-DK"/>
-        </w:rPr>
-      </w:pPr>
-      <w:bookmarkStart w:id="15" w:name="_Toc419288675"/>
+      <w:bookmarkEnd w:id="15"/>
+    </w:p>
+    <w:p>
+      <w:pPr>
+        <w:pStyle w:val="Overskrift1"/>
+      </w:pPr>
+      <w:bookmarkStart w:id="16" w:name="_Toc419288675"/>
       <w:r>
-        <w:rPr>
-          <w:lang w:val="da-DK"/>
-        </w:rPr>
-        <w:lastRenderedPageBreak/>
         <w:t>Fremtidigt arbejde</w:t>
       </w:r>
-      <w:bookmarkEnd w:id="15"/>
-    </w:p>
-    <w:p>
-      <w:pPr>
-        <w:pStyle w:val="Heading1"/>
-        <w:rPr>
-          <w:lang w:val="da-DK"/>
-        </w:rPr>
-      </w:pPr>
-      <w:bookmarkStart w:id="16" w:name="_Toc419288676"/>
+      <w:bookmarkEnd w:id="16"/>
+    </w:p>
+    <w:p>
+      <w:pPr>
+        <w:pStyle w:val="Overskrift1"/>
+      </w:pPr>
+      <w:bookmarkStart w:id="17" w:name="_Toc419288676"/>
       <w:r>
-        <w:rPr>
-          <w:lang w:val="da-DK"/>
-        </w:rPr>
         <w:t>Konklusion</w:t>
       </w:r>
-      <w:bookmarkEnd w:id="16"/>
+      <w:bookmarkEnd w:id="17"/>
     </w:p>
     <w:p>
       <w:pPr>
@@ -1627,13 +1536,13 @@
           <w:rFonts w:asciiTheme="majorHAnsi" w:eastAsiaTheme="majorEastAsia" w:hAnsiTheme="majorHAnsi" w:cstheme="majorBidi"/>
           <w:b/>
           <w:bCs/>
-          <w:color w:val="365F91" w:themeColor="accent1" w:themeShade="BF"/>
+          <w:color w:val="2E74B5" w:themeColor="accent1" w:themeShade="BF"/>
           <w:sz w:val="28"/>
           <w:szCs w:val="28"/>
           <w:lang w:val="da-DK"/>
         </w:rPr>
       </w:pPr>
-      <w:bookmarkStart w:id="17" w:name="_Toc419288677"/>
+      <w:bookmarkStart w:id="18" w:name="_Toc419288677"/>
       <w:r>
         <w:rPr>
           <w:lang w:val="da-DK"/>
@@ -1641,59 +1550,118 @@
         <w:br w:type="page"/>
       </w:r>
     </w:p>
+    <w:sdt>
+      <w:sdtPr>
+        <w:id w:val="473489182"/>
+        <w:docPartObj>
+          <w:docPartGallery w:val="Bibliographies"/>
+          <w:docPartUnique/>
+        </w:docPartObj>
+      </w:sdtPr>
+      <w:sdtEndPr>
+        <w:rPr>
+          <w:rFonts w:asciiTheme="minorHAnsi" w:eastAsiaTheme="minorHAnsi" w:hAnsiTheme="minorHAnsi" w:cstheme="minorBidi"/>
+          <w:color w:val="auto"/>
+          <w:sz w:val="22"/>
+          <w:szCs w:val="22"/>
+          <w:lang w:val="en-US"/>
+        </w:rPr>
+      </w:sdtEndPr>
+      <w:sdtContent>
+        <w:p>
+          <w:pPr>
+            <w:pStyle w:val="Overskrift1"/>
+          </w:pPr>
+          <w:r>
+            <w:t>Referencer</w:t>
+          </w:r>
+        </w:p>
+        <w:sdt>
+          <w:sdtPr>
+            <w:id w:val="-573587230"/>
+            <w:bibliography/>
+          </w:sdtPr>
+          <w:sdtContent>
+            <w:p>
+              <w:r>
+                <w:fldChar w:fldCharType="begin"/>
+              </w:r>
+              <w:r>
+                <w:instrText>BIBLIOGRAPHY</w:instrText>
+              </w:r>
+              <w:r>
+                <w:fldChar w:fldCharType="separate"/>
+              </w:r>
+              <w:r>
+                <w:rPr>
+                  <w:b/>
+                  <w:bCs/>
+                  <w:noProof/>
+                  <w:lang w:val="da-DK"/>
+                </w:rPr>
+                <w:t>Der er ingen kilder i dokumentet.</w:t>
+              </w:r>
+              <w:r>
+                <w:rPr>
+                  <w:b/>
+                  <w:bCs/>
+                </w:rPr>
+                <w:fldChar w:fldCharType="end"/>
+              </w:r>
+            </w:p>
+          </w:sdtContent>
+        </w:sdt>
+      </w:sdtContent>
+    </w:sdt>
+    <w:p>
+      <w:pPr>
+        <w:rPr>
+          <w:lang w:val="da-DK"/>
+        </w:rPr>
+      </w:pPr>
+    </w:p>
     <w:p>
       <w:pPr>
         <w:rPr>
           <w:rFonts w:asciiTheme="majorHAnsi" w:eastAsiaTheme="majorEastAsia" w:hAnsiTheme="majorHAnsi" w:cstheme="majorBidi"/>
           <w:b/>
           <w:bCs/>
-          <w:color w:val="365F91" w:themeColor="accent1" w:themeShade="BF"/>
+          <w:color w:val="2E74B5" w:themeColor="accent1" w:themeShade="BF"/>
           <w:sz w:val="28"/>
           <w:szCs w:val="28"/>
           <w:lang w:val="da-DK"/>
         </w:rPr>
       </w:pPr>
-      <w:bookmarkStart w:id="18" w:name="_GoBack"/>
-      <w:bookmarkEnd w:id="18"/>
       <w:r>
         <w:rPr>
           <w:lang w:val="da-DK"/>
         </w:rPr>
-        <w:lastRenderedPageBreak/>
         <w:br w:type="page"/>
       </w:r>
     </w:p>
     <w:p>
       <w:pPr>
-        <w:pStyle w:val="Heading1"/>
+        <w:pStyle w:val="Overskrift1"/>
+      </w:pPr>
+      <w:r>
+        <w:lastRenderedPageBreak/>
+        <w:t>Bilag</w:t>
+      </w:r>
+      <w:bookmarkEnd w:id="18"/>
+    </w:p>
+    <w:p>
+      <w:pPr>
         <w:rPr>
           <w:lang w:val="da-DK"/>
         </w:rPr>
       </w:pPr>
-      <w:r>
-        <w:rPr>
-          <w:lang w:val="da-DK"/>
-        </w:rPr>
-        <w:lastRenderedPageBreak/>
-        <w:t>Bilag</w:t>
-      </w:r>
-      <w:bookmarkEnd w:id="17"/>
-    </w:p>
-    <w:p>
-      <w:pPr>
-        <w:rPr>
-          <w:lang w:val="da-DK"/>
-        </w:rPr>
-      </w:pPr>
-    </w:p>
-    <w:p>
-      <w:pPr>
-        <w:pStyle w:val="Heading1"/>
-        <w:rPr>
-          <w:lang w:val="da-DK"/>
-        </w:rPr>
-      </w:pPr>
-    </w:p>
+    </w:p>
+    <w:p>
+      <w:pPr>
+        <w:pStyle w:val="Overskrift1"/>
+      </w:pPr>
+    </w:p>
+    <w:p/>
     <w:sectPr>
       <w:pgSz w:w="12240" w:h="15840"/>
       <w:pgMar w:top="1440" w:right="1440" w:bottom="1440" w:left="1440" w:header="708" w:footer="708" w:gutter="0"/>
@@ -1705,195 +1673,435 @@
 </file>
 
 <file path=word/styles.xml><?xml version="1.0" encoding="utf-8"?>
-<w:styles xmlns:mc="http://schemas.openxmlformats.org/markup-compatibility/2006" xmlns:r="http://schemas.openxmlformats.org/officeDocument/2006/relationships" xmlns:w="http://schemas.openxmlformats.org/wordprocessingml/2006/main" xmlns:w14="http://schemas.microsoft.com/office/word/2010/wordml" mc:Ignorable="w14">
+<w:styles xmlns:mc="http://schemas.openxmlformats.org/markup-compatibility/2006" xmlns:r="http://schemas.openxmlformats.org/officeDocument/2006/relationships" xmlns:w="http://schemas.openxmlformats.org/wordprocessingml/2006/main" xmlns:w14="http://schemas.microsoft.com/office/word/2010/wordml" xmlns:w15="http://schemas.microsoft.com/office/word/2012/wordml" mc:Ignorable="w14 w15">
   <w:docDefaults>
     <w:rPrDefault>
       <w:rPr>
         <w:rFonts w:asciiTheme="minorHAnsi" w:eastAsiaTheme="minorHAnsi" w:hAnsiTheme="minorHAnsi" w:cstheme="minorBidi"/>
         <w:sz w:val="22"/>
         <w:szCs w:val="22"/>
-        <w:lang w:val="en-US" w:eastAsia="en-US" w:bidi="ar-SA"/>
+        <w:lang w:val="da-DK" w:eastAsia="en-US" w:bidi="ar-SA"/>
       </w:rPr>
     </w:rPrDefault>
     <w:pPrDefault>
       <w:pPr>
-        <w:spacing w:after="200" w:line="276" w:lineRule="auto"/>
+        <w:spacing w:after="160" w:line="259" w:lineRule="auto"/>
       </w:pPr>
     </w:pPrDefault>
   </w:docDefaults>
-  <w:latentStyles w:defLockedState="0" w:defUIPriority="99" w:defSemiHidden="1" w:defUnhideWhenUsed="1" w:defQFormat="0" w:count="267">
-    <w:lsdException w:name="Normal" w:semiHidden="0" w:uiPriority="0" w:unhideWhenUsed="0" w:qFormat="1"/>
-    <w:lsdException w:name="heading 1" w:semiHidden="0" w:uiPriority="9" w:unhideWhenUsed="0" w:qFormat="1"/>
-    <w:lsdException w:name="heading 2" w:uiPriority="9" w:qFormat="1"/>
-    <w:lsdException w:name="heading 3" w:uiPriority="9" w:qFormat="1"/>
-    <w:lsdException w:name="heading 4" w:uiPriority="9" w:qFormat="1"/>
-    <w:lsdException w:name="heading 5" w:uiPriority="9" w:qFormat="1"/>
-    <w:lsdException w:name="heading 6" w:uiPriority="9" w:qFormat="1"/>
-    <w:lsdException w:name="heading 7" w:uiPriority="9" w:qFormat="1"/>
-    <w:lsdException w:name="heading 8" w:uiPriority="9" w:qFormat="1"/>
-    <w:lsdException w:name="heading 9" w:uiPriority="9" w:qFormat="1"/>
-    <w:lsdException w:name="toc 1" w:uiPriority="39"/>
-    <w:lsdException w:name="toc 2" w:uiPriority="39"/>
-    <w:lsdException w:name="toc 3" w:uiPriority="39"/>
-    <w:lsdException w:name="toc 4" w:uiPriority="39"/>
-    <w:lsdException w:name="toc 5" w:uiPriority="39"/>
-    <w:lsdException w:name="toc 6" w:uiPriority="39"/>
-    <w:lsdException w:name="toc 7" w:uiPriority="39"/>
-    <w:lsdException w:name="toc 8" w:uiPriority="39"/>
-    <w:lsdException w:name="toc 9" w:uiPriority="39"/>
-    <w:lsdException w:name="caption" w:uiPriority="35" w:qFormat="1"/>
-    <w:lsdException w:name="Title" w:semiHidden="0" w:uiPriority="10" w:unhideWhenUsed="0" w:qFormat="1"/>
-    <w:lsdException w:name="Default Paragraph Font" w:uiPriority="1"/>
-    <w:lsdException w:name="Subtitle" w:semiHidden="0" w:uiPriority="11" w:unhideWhenUsed="0" w:qFormat="1"/>
-    <w:lsdException w:name="Strong" w:semiHidden="0" w:uiPriority="22" w:unhideWhenUsed="0" w:qFormat="1"/>
-    <w:lsdException w:name="Emphasis" w:semiHidden="0" w:uiPriority="20" w:unhideWhenUsed="0" w:qFormat="1"/>
-    <w:lsdException w:name="Table Grid" w:semiHidden="0" w:uiPriority="59" w:unhideWhenUsed="0"/>
-    <w:lsdException w:name="Placeholder Text" w:unhideWhenUsed="0"/>
-    <w:lsdException w:name="No Spacing" w:semiHidden="0" w:uiPriority="1" w:unhideWhenUsed="0" w:qFormat="1"/>
-    <w:lsdException w:name="Light Shading" w:semiHidden="0" w:uiPriority="60" w:unhideWhenUsed="0"/>
-    <w:lsdException w:name="Light List" w:semiHidden="0" w:uiPriority="61" w:unhideWhenUsed="0"/>
-    <w:lsdException w:name="Light Grid" w:semiHidden="0" w:uiPriority="62" w:unhideWhenUsed="0"/>
-    <w:lsdException w:name="Medium Shading 1" w:semiHidden="0" w:uiPriority="63" w:unhideWhenUsed="0"/>
-    <w:lsdException w:name="Medium Shading 2" w:semiHidden="0" w:uiPriority="64" w:unhideWhenUsed="0"/>
-    <w:lsdException w:name="Medium List 1" w:semiHidden="0" w:uiPriority="65" w:unhideWhenUsed="0"/>
-    <w:lsdException w:name="Medium List 2" w:semiHidden="0" w:uiPriority="66" w:unhideWhenUsed="0"/>
-    <w:lsdException w:name="Medium Grid 1" w:semiHidden="0" w:uiPriority="67" w:unhideWhenUsed="0"/>
-    <w:lsdException w:name="Medium Grid 2" w:semiHidden="0" w:uiPriority="68" w:unhideWhenUsed="0"/>
-    <w:lsdException w:name="Medium Grid 3" w:semiHidden="0" w:uiPriority="69" w:unhideWhenUsed="0"/>
-    <w:lsdException w:name="Dark List" w:semiHidden="0" w:uiPriority="70" w:unhideWhenUsed="0"/>
-    <w:lsdException w:name="Colorful Shading" w:semiHidden="0" w:uiPriority="71" w:unhideWhenUsed="0"/>
-    <w:lsdException w:name="Colorful List" w:semiHidden="0" w:uiPriority="72" w:unhideWhenUsed="0"/>
-    <w:lsdException w:name="Colorful Grid" w:semiHidden="0" w:uiPriority="73" w:unhideWhenUsed="0"/>
-    <w:lsdException w:name="Light Shading Accent 1" w:semiHidden="0" w:uiPriority="60" w:unhideWhenUsed="0"/>
-    <w:lsdException w:name="Light List Accent 1" w:semiHidden="0" w:uiPriority="61" w:unhideWhenUsed="0"/>
-    <w:lsdException w:name="Light Grid Accent 1" w:semiHidden="0" w:uiPriority="62" w:unhideWhenUsed="0"/>
-    <w:lsdException w:name="Medium Shading 1 Accent 1" w:semiHidden="0" w:uiPriority="63" w:unhideWhenUsed="0"/>
-    <w:lsdException w:name="Medium Shading 2 Accent 1" w:semiHidden="0" w:uiPriority="64" w:unhideWhenUsed="0"/>
-    <w:lsdException w:name="Medium List 1 Accent 1" w:semiHidden="0" w:uiPriority="65" w:unhideWhenUsed="0"/>
-    <w:lsdException w:name="Revision" w:unhideWhenUsed="0"/>
-    <w:lsdException w:name="List Paragraph" w:semiHidden="0" w:uiPriority="34" w:unhideWhenUsed="0" w:qFormat="1"/>
-    <w:lsdException w:name="Quote" w:semiHidden="0" w:uiPriority="29" w:unhideWhenUsed="0" w:qFormat="1"/>
-    <w:lsdException w:name="Intense Quote" w:semiHidden="0" w:uiPriority="30" w:unhideWhenUsed="0" w:qFormat="1"/>
-    <w:lsdException w:name="Medium List 2 Accent 1" w:semiHidden="0" w:uiPriority="66" w:unhideWhenUsed="0"/>
-    <w:lsdException w:name="Medium Grid 1 Accent 1" w:semiHidden="0" w:uiPriority="67" w:unhideWhenUsed="0"/>
-    <w:lsdException w:name="Medium Grid 2 Accent 1" w:semiHidden="0" w:uiPriority="68" w:unhideWhenUsed="0"/>
-    <w:lsdException w:name="Medium Grid 3 Accent 1" w:semiHidden="0" w:uiPriority="69" w:unhideWhenUsed="0"/>
-    <w:lsdException w:name="Dark List Accent 1" w:semiHidden="0" w:uiPriority="70" w:unhideWhenUsed="0"/>
-    <w:lsdException w:name="Colorful Shading Accent 1" w:semiHidden="0" w:uiPriority="71" w:unhideWhenUsed="0"/>
-    <w:lsdException w:name="Colorful List Accent 1" w:semiHidden="0" w:uiPriority="72" w:unhideWhenUsed="0"/>
-    <w:lsdException w:name="Colorful Grid Accent 1" w:semiHidden="0" w:uiPriority="73" w:unhideWhenUsed="0"/>
-    <w:lsdException w:name="Light Shading Accent 2" w:semiHidden="0" w:uiPriority="60" w:unhideWhenUsed="0"/>
-    <w:lsdException w:name="Light List Accent 2" w:semiHidden="0" w:uiPriority="61" w:unhideWhenUsed="0"/>
-    <w:lsdException w:name="Light Grid Accent 2" w:semiHidden="0" w:uiPriority="62" w:unhideWhenUsed="0"/>
-    <w:lsdException w:name="Medium Shading 1 Accent 2" w:semiHidden="0" w:uiPriority="63" w:unhideWhenUsed="0"/>
-    <w:lsdException w:name="Medium Shading 2 Accent 2" w:semiHidden="0" w:uiPriority="64" w:unhideWhenUsed="0"/>
-    <w:lsdException w:name="Medium List 1 Accent 2" w:semiHidden="0" w:uiPriority="65" w:unhideWhenUsed="0"/>
-    <w:lsdException w:name="Medium List 2 Accent 2" w:semiHidden="0" w:uiPriority="66" w:unhideWhenUsed="0"/>
-    <w:lsdException w:name="Medium Grid 1 Accent 2" w:semiHidden="0" w:uiPriority="67" w:unhideWhenUsed="0"/>
-    <w:lsdException w:name="Medium Grid 2 Accent 2" w:semiHidden="0" w:uiPriority="68" w:unhideWhenUsed="0"/>
-    <w:lsdException w:name="Medium Grid 3 Accent 2" w:semiHidden="0" w:uiPriority="69" w:unhideWhenUsed="0"/>
-    <w:lsdException w:name="Dark List Accent 2" w:semiHidden="0" w:uiPriority="70" w:unhideWhenUsed="0"/>
-    <w:lsdException w:name="Colorful Shading Accent 2" w:semiHidden="0" w:uiPriority="71" w:unhideWhenUsed="0"/>
-    <w:lsdException w:name="Colorful List Accent 2" w:semiHidden="0" w:uiPriority="72" w:unhideWhenUsed="0"/>
-    <w:lsdException w:name="Colorful Grid Accent 2" w:semiHidden="0" w:uiPriority="73" w:unhideWhenUsed="0"/>
-    <w:lsdException w:name="Light Shading Accent 3" w:semiHidden="0" w:uiPriority="60" w:unhideWhenUsed="0"/>
-    <w:lsdException w:name="Light List Accent 3" w:semiHidden="0" w:uiPriority="61" w:unhideWhenUsed="0"/>
-    <w:lsdException w:name="Light Grid Accent 3" w:semiHidden="0" w:uiPriority="62" w:unhideWhenUsed="0"/>
-    <w:lsdException w:name="Medium Shading 1 Accent 3" w:semiHidden="0" w:uiPriority="63" w:unhideWhenUsed="0"/>
-    <w:lsdException w:name="Medium Shading 2 Accent 3" w:semiHidden="0" w:uiPriority="64" w:unhideWhenUsed="0"/>
-    <w:lsdException w:name="Medium List 1 Accent 3" w:semiHidden="0" w:uiPriority="65" w:unhideWhenUsed="0"/>
-    <w:lsdException w:name="Medium List 2 Accent 3" w:semiHidden="0" w:uiPriority="66" w:unhideWhenUsed="0"/>
-    <w:lsdException w:name="Medium Grid 1 Accent 3" w:semiHidden="0" w:uiPriority="67" w:unhideWhenUsed="0"/>
-    <w:lsdException w:name="Medium Grid 2 Accent 3" w:semiHidden="0" w:uiPriority="68" w:unhideWhenUsed="0"/>
-    <w:lsdException w:name="Medium Grid 3 Accent 3" w:semiHidden="0" w:uiPriority="69" w:unhideWhenUsed="0"/>
-    <w:lsdException w:name="Dark List Accent 3" w:semiHidden="0" w:uiPriority="70" w:unhideWhenUsed="0"/>
-    <w:lsdException w:name="Colorful Shading Accent 3" w:semiHidden="0" w:uiPriority="71" w:unhideWhenUsed="0"/>
-    <w:lsdException w:name="Colorful List Accent 3" w:semiHidden="0" w:uiPriority="72" w:unhideWhenUsed="0"/>
-    <w:lsdException w:name="Colorful Grid Accent 3" w:semiHidden="0" w:uiPriority="73" w:unhideWhenUsed="0"/>
-    <w:lsdException w:name="Light Shading Accent 4" w:semiHidden="0" w:uiPriority="60" w:unhideWhenUsed="0"/>
-    <w:lsdException w:name="Light List Accent 4" w:semiHidden="0" w:uiPriority="61" w:unhideWhenUsed="0"/>
-    <w:lsdException w:name="Light Grid Accent 4" w:semiHidden="0" w:uiPriority="62" w:unhideWhenUsed="0"/>
-    <w:lsdException w:name="Medium Shading 1 Accent 4" w:semiHidden="0" w:uiPriority="63" w:unhideWhenUsed="0"/>
-    <w:lsdException w:name="Medium Shading 2 Accent 4" w:semiHidden="0" w:uiPriority="64" w:unhideWhenUsed="0"/>
-    <w:lsdException w:name="Medium List 1 Accent 4" w:semiHidden="0" w:uiPriority="65" w:unhideWhenUsed="0"/>
-    <w:lsdException w:name="Medium List 2 Accent 4" w:semiHidden="0" w:uiPriority="66" w:unhideWhenUsed="0"/>
-    <w:lsdException w:name="Medium Grid 1 Accent 4" w:semiHidden="0" w:uiPriority="67" w:unhideWhenUsed="0"/>
-    <w:lsdException w:name="Medium Grid 2 Accent 4" w:semiHidden="0" w:uiPriority="68" w:unhideWhenUsed="0"/>
-    <w:lsdException w:name="Medium Grid 3 Accent 4" w:semiHidden="0" w:uiPriority="69" w:unhideWhenUsed="0"/>
-    <w:lsdException w:name="Dark List Accent 4" w:semiHidden="0" w:uiPriority="70" w:unhideWhenUsed="0"/>
-    <w:lsdException w:name="Colorful Shading Accent 4" w:semiHidden="0" w:uiPriority="71" w:unhideWhenUsed="0"/>
-    <w:lsdException w:name="Colorful List Accent 4" w:semiHidden="0" w:uiPriority="72" w:unhideWhenUsed="0"/>
-    <w:lsdException w:name="Colorful Grid Accent 4" w:semiHidden="0" w:uiPriority="73" w:unhideWhenUsed="0"/>
-    <w:lsdException w:name="Light Shading Accent 5" w:semiHidden="0" w:uiPriority="60" w:unhideWhenUsed="0"/>
-    <w:lsdException w:name="Light List Accent 5" w:semiHidden="0" w:uiPriority="61" w:unhideWhenUsed="0"/>
-    <w:lsdException w:name="Light Grid Accent 5" w:semiHidden="0" w:uiPriority="62" w:unhideWhenUsed="0"/>
-    <w:lsdException w:name="Medium Shading 1 Accent 5" w:semiHidden="0" w:uiPriority="63" w:unhideWhenUsed="0"/>
-    <w:lsdException w:name="Medium Shading 2 Accent 5" w:semiHidden="0" w:uiPriority="64" w:unhideWhenUsed="0"/>
-    <w:lsdException w:name="Medium List 1 Accent 5" w:semiHidden="0" w:uiPriority="65" w:unhideWhenUsed="0"/>
-    <w:lsdException w:name="Medium List 2 Accent 5" w:semiHidden="0" w:uiPriority="66" w:unhideWhenUsed="0"/>
-    <w:lsdException w:name="Medium Grid 1 Accent 5" w:semiHidden="0" w:uiPriority="67" w:unhideWhenUsed="0"/>
-    <w:lsdException w:name="Medium Grid 2 Accent 5" w:semiHidden="0" w:uiPriority="68" w:unhideWhenUsed="0"/>
-    <w:lsdException w:name="Medium Grid 3 Accent 5" w:semiHidden="0" w:uiPriority="69" w:unhideWhenUsed="0"/>
-    <w:lsdException w:name="Dark List Accent 5" w:semiHidden="0" w:uiPriority="70" w:unhideWhenUsed="0"/>
-    <w:lsdException w:name="Colorful Shading Accent 5" w:semiHidden="0" w:uiPriority="71" w:unhideWhenUsed="0"/>
-    <w:lsdException w:name="Colorful List Accent 5" w:semiHidden="0" w:uiPriority="72" w:unhideWhenUsed="0"/>
-    <w:lsdException w:name="Colorful Grid Accent 5" w:semiHidden="0" w:uiPriority="73" w:unhideWhenUsed="0"/>
-    <w:lsdException w:name="Light Shading Accent 6" w:semiHidden="0" w:uiPriority="60" w:unhideWhenUsed="0"/>
-    <w:lsdException w:name="Light List Accent 6" w:semiHidden="0" w:uiPriority="61" w:unhideWhenUsed="0"/>
-    <w:lsdException w:name="Light Grid Accent 6" w:semiHidden="0" w:uiPriority="62" w:unhideWhenUsed="0"/>
-    <w:lsdException w:name="Medium Shading 1 Accent 6" w:semiHidden="0" w:uiPriority="63" w:unhideWhenUsed="0"/>
-    <w:lsdException w:name="Medium Shading 2 Accent 6" w:semiHidden="0" w:uiPriority="64" w:unhideWhenUsed="0"/>
-    <w:lsdException w:name="Medium List 1 Accent 6" w:semiHidden="0" w:uiPriority="65" w:unhideWhenUsed="0"/>
-    <w:lsdException w:name="Medium List 2 Accent 6" w:semiHidden="0" w:uiPriority="66" w:unhideWhenUsed="0"/>
-    <w:lsdException w:name="Medium Grid 1 Accent 6" w:semiHidden="0" w:uiPriority="67" w:unhideWhenUsed="0"/>
-    <w:lsdException w:name="Medium Grid 2 Accent 6" w:semiHidden="0" w:uiPriority="68" w:unhideWhenUsed="0"/>
-    <w:lsdException w:name="Medium Grid 3 Accent 6" w:semiHidden="0" w:uiPriority="69" w:unhideWhenUsed="0"/>
-    <w:lsdException w:name="Dark List Accent 6" w:semiHidden="0" w:uiPriority="70" w:unhideWhenUsed="0"/>
-    <w:lsdException w:name="Colorful Shading Accent 6" w:semiHidden="0" w:uiPriority="71" w:unhideWhenUsed="0"/>
-    <w:lsdException w:name="Colorful List Accent 6" w:semiHidden="0" w:uiPriority="72" w:unhideWhenUsed="0"/>
-    <w:lsdException w:name="Colorful Grid Accent 6" w:semiHidden="0" w:uiPriority="73" w:unhideWhenUsed="0"/>
-    <w:lsdException w:name="Subtle Emphasis" w:semiHidden="0" w:uiPriority="19" w:unhideWhenUsed="0" w:qFormat="1"/>
-    <w:lsdException w:name="Intense Emphasis" w:semiHidden="0" w:uiPriority="21" w:unhideWhenUsed="0" w:qFormat="1"/>
-    <w:lsdException w:name="Subtle Reference" w:semiHidden="0" w:uiPriority="31" w:unhideWhenUsed="0" w:qFormat="1"/>
-    <w:lsdException w:name="Intense Reference" w:semiHidden="0" w:uiPriority="32" w:unhideWhenUsed="0" w:qFormat="1"/>
-    <w:lsdException w:name="Book Title" w:semiHidden="0" w:uiPriority="33" w:unhideWhenUsed="0" w:qFormat="1"/>
-    <w:lsdException w:name="Bibliography" w:uiPriority="37"/>
-    <w:lsdException w:name="TOC Heading" w:uiPriority="39" w:qFormat="1"/>
+  <w:latentStyles w:defLockedState="0" w:defUIPriority="99" w:defSemiHidden="0" w:defUnhideWhenUsed="0" w:defQFormat="0" w:count="371">
+    <w:lsdException w:name="Normal" w:uiPriority="0" w:qFormat="1"/>
+    <w:lsdException w:name="heading 1" w:uiPriority="9" w:qFormat="1"/>
+    <w:lsdException w:name="heading 2" w:semiHidden="1" w:uiPriority="9" w:unhideWhenUsed="1" w:qFormat="1"/>
+    <w:lsdException w:name="heading 3" w:semiHidden="1" w:uiPriority="9" w:unhideWhenUsed="1" w:qFormat="1"/>
+    <w:lsdException w:name="heading 4" w:semiHidden="1" w:uiPriority="9" w:unhideWhenUsed="1" w:qFormat="1"/>
+    <w:lsdException w:name="heading 5" w:semiHidden="1" w:uiPriority="9" w:unhideWhenUsed="1" w:qFormat="1"/>
+    <w:lsdException w:name="heading 6" w:semiHidden="1" w:uiPriority="9" w:unhideWhenUsed="1" w:qFormat="1"/>
+    <w:lsdException w:name="heading 7" w:semiHidden="1" w:uiPriority="9" w:unhideWhenUsed="1" w:qFormat="1"/>
+    <w:lsdException w:name="heading 8" w:semiHidden="1" w:uiPriority="9" w:unhideWhenUsed="1" w:qFormat="1"/>
+    <w:lsdException w:name="heading 9" w:semiHidden="1" w:uiPriority="9" w:unhideWhenUsed="1" w:qFormat="1"/>
+    <w:lsdException w:name="index 1" w:semiHidden="1" w:unhideWhenUsed="1"/>
+    <w:lsdException w:name="index 2" w:semiHidden="1" w:unhideWhenUsed="1"/>
+    <w:lsdException w:name="index 3" w:semiHidden="1" w:unhideWhenUsed="1"/>
+    <w:lsdException w:name="index 4" w:semiHidden="1" w:unhideWhenUsed="1"/>
+    <w:lsdException w:name="index 5" w:semiHidden="1" w:unhideWhenUsed="1"/>
+    <w:lsdException w:name="index 6" w:semiHidden="1" w:unhideWhenUsed="1"/>
+    <w:lsdException w:name="index 7" w:semiHidden="1" w:unhideWhenUsed="1"/>
+    <w:lsdException w:name="index 8" w:semiHidden="1" w:unhideWhenUsed="1"/>
+    <w:lsdException w:name="index 9" w:semiHidden="1" w:unhideWhenUsed="1"/>
+    <w:lsdException w:name="toc 1" w:semiHidden="1" w:uiPriority="39" w:unhideWhenUsed="1"/>
+    <w:lsdException w:name="toc 2" w:semiHidden="1" w:uiPriority="39" w:unhideWhenUsed="1"/>
+    <w:lsdException w:name="toc 3" w:semiHidden="1" w:uiPriority="39" w:unhideWhenUsed="1"/>
+    <w:lsdException w:name="toc 4" w:semiHidden="1" w:uiPriority="39" w:unhideWhenUsed="1"/>
+    <w:lsdException w:name="toc 5" w:semiHidden="1" w:uiPriority="39" w:unhideWhenUsed="1"/>
+    <w:lsdException w:name="toc 6" w:semiHidden="1" w:uiPriority="39" w:unhideWhenUsed="1"/>
+    <w:lsdException w:name="toc 7" w:semiHidden="1" w:uiPriority="39" w:unhideWhenUsed="1"/>
+    <w:lsdException w:name="toc 8" w:semiHidden="1" w:uiPriority="39" w:unhideWhenUsed="1"/>
+    <w:lsdException w:name="toc 9" w:semiHidden="1" w:uiPriority="39" w:unhideWhenUsed="1"/>
+    <w:lsdException w:name="Normal Indent" w:semiHidden="1" w:unhideWhenUsed="1"/>
+    <w:lsdException w:name="footnote text" w:semiHidden="1" w:unhideWhenUsed="1"/>
+    <w:lsdException w:name="annotation text" w:semiHidden="1" w:unhideWhenUsed="1"/>
+    <w:lsdException w:name="header" w:semiHidden="1" w:unhideWhenUsed="1"/>
+    <w:lsdException w:name="footer" w:semiHidden="1" w:unhideWhenUsed="1"/>
+    <w:lsdException w:name="index heading" w:semiHidden="1" w:unhideWhenUsed="1"/>
+    <w:lsdException w:name="caption" w:semiHidden="1" w:uiPriority="35" w:unhideWhenUsed="1" w:qFormat="1"/>
+    <w:lsdException w:name="table of figures" w:semiHidden="1" w:unhideWhenUsed="1"/>
+    <w:lsdException w:name="envelope address" w:semiHidden="1" w:unhideWhenUsed="1"/>
+    <w:lsdException w:name="envelope return" w:semiHidden="1" w:unhideWhenUsed="1"/>
+    <w:lsdException w:name="footnote reference" w:semiHidden="1" w:unhideWhenUsed="1"/>
+    <w:lsdException w:name="annotation reference" w:semiHidden="1" w:unhideWhenUsed="1"/>
+    <w:lsdException w:name="line number" w:semiHidden="1" w:unhideWhenUsed="1"/>
+    <w:lsdException w:name="page number" w:semiHidden="1" w:unhideWhenUsed="1"/>
+    <w:lsdException w:name="endnote reference" w:semiHidden="1" w:unhideWhenUsed="1"/>
+    <w:lsdException w:name="endnote text" w:semiHidden="1" w:unhideWhenUsed="1"/>
+    <w:lsdException w:name="table of authorities" w:semiHidden="1" w:unhideWhenUsed="1"/>
+    <w:lsdException w:name="macro" w:semiHidden="1" w:unhideWhenUsed="1"/>
+    <w:lsdException w:name="toa heading" w:semiHidden="1" w:unhideWhenUsed="1"/>
+    <w:lsdException w:name="List" w:semiHidden="1" w:unhideWhenUsed="1"/>
+    <w:lsdException w:name="List Bullet" w:semiHidden="1" w:unhideWhenUsed="1"/>
+    <w:lsdException w:name="List Number" w:semiHidden="1" w:unhideWhenUsed="1"/>
+    <w:lsdException w:name="List 2" w:semiHidden="1" w:unhideWhenUsed="1"/>
+    <w:lsdException w:name="List 3" w:semiHidden="1" w:unhideWhenUsed="1"/>
+    <w:lsdException w:name="List 4" w:semiHidden="1" w:unhideWhenUsed="1"/>
+    <w:lsdException w:name="List 5" w:semiHidden="1" w:unhideWhenUsed="1"/>
+    <w:lsdException w:name="List Bullet 2" w:semiHidden="1" w:unhideWhenUsed="1"/>
+    <w:lsdException w:name="List Bullet 3" w:semiHidden="1" w:unhideWhenUsed="1"/>
+    <w:lsdException w:name="List Bullet 4" w:semiHidden="1" w:unhideWhenUsed="1"/>
+    <w:lsdException w:name="List Bullet 5" w:semiHidden="1" w:unhideWhenUsed="1"/>
+    <w:lsdException w:name="List Number 2" w:semiHidden="1" w:unhideWhenUsed="1"/>
+    <w:lsdException w:name="List Number 3" w:semiHidden="1" w:unhideWhenUsed="1"/>
+    <w:lsdException w:name="List Number 4" w:semiHidden="1" w:unhideWhenUsed="1"/>
+    <w:lsdException w:name="List Number 5" w:semiHidden="1" w:unhideWhenUsed="1"/>
+    <w:lsdException w:name="Title" w:uiPriority="10" w:qFormat="1"/>
+    <w:lsdException w:name="Closing" w:semiHidden="1" w:unhideWhenUsed="1"/>
+    <w:lsdException w:name="Signature" w:semiHidden="1" w:unhideWhenUsed="1"/>
+    <w:lsdException w:name="Default Paragraph Font" w:semiHidden="1" w:uiPriority="1" w:unhideWhenUsed="1"/>
+    <w:lsdException w:name="Body Text" w:semiHidden="1" w:unhideWhenUsed="1"/>
+    <w:lsdException w:name="Body Text Indent" w:semiHidden="1" w:unhideWhenUsed="1"/>
+    <w:lsdException w:name="List Continue" w:semiHidden="1" w:unhideWhenUsed="1"/>
+    <w:lsdException w:name="List Continue 2" w:semiHidden="1" w:unhideWhenUsed="1"/>
+    <w:lsdException w:name="List Continue 3" w:semiHidden="1" w:unhideWhenUsed="1"/>
+    <w:lsdException w:name="List Continue 4" w:semiHidden="1" w:unhideWhenUsed="1"/>
+    <w:lsdException w:name="List Continue 5" w:semiHidden="1" w:unhideWhenUsed="1"/>
+    <w:lsdException w:name="Message Header" w:semiHidden="1" w:unhideWhenUsed="1"/>
+    <w:lsdException w:name="Subtitle" w:uiPriority="11" w:qFormat="1"/>
+    <w:lsdException w:name="Salutation" w:semiHidden="1" w:unhideWhenUsed="1"/>
+    <w:lsdException w:name="Date" w:semiHidden="1" w:unhideWhenUsed="1"/>
+    <w:lsdException w:name="Body Text First Indent" w:semiHidden="1" w:unhideWhenUsed="1"/>
+    <w:lsdException w:name="Body Text First Indent 2" w:semiHidden="1" w:unhideWhenUsed="1"/>
+    <w:lsdException w:name="Note Heading" w:semiHidden="1" w:unhideWhenUsed="1"/>
+    <w:lsdException w:name="Body Text 2" w:semiHidden="1" w:unhideWhenUsed="1"/>
+    <w:lsdException w:name="Body Text 3" w:semiHidden="1" w:unhideWhenUsed="1"/>
+    <w:lsdException w:name="Body Text Indent 2" w:semiHidden="1" w:unhideWhenUsed="1"/>
+    <w:lsdException w:name="Body Text Indent 3" w:semiHidden="1" w:unhideWhenUsed="1"/>
+    <w:lsdException w:name="Block Text" w:semiHidden="1" w:unhideWhenUsed="1"/>
+    <w:lsdException w:name="Hyperlink" w:semiHidden="1" w:unhideWhenUsed="1"/>
+    <w:lsdException w:name="FollowedHyperlink" w:semiHidden="1" w:unhideWhenUsed="1"/>
+    <w:lsdException w:name="Strong" w:uiPriority="22" w:qFormat="1"/>
+    <w:lsdException w:name="Emphasis" w:uiPriority="20" w:qFormat="1"/>
+    <w:lsdException w:name="Document Map" w:semiHidden="1" w:unhideWhenUsed="1"/>
+    <w:lsdException w:name="Plain Text" w:semiHidden="1" w:unhideWhenUsed="1"/>
+    <w:lsdException w:name="E-mail Signature" w:semiHidden="1" w:unhideWhenUsed="1"/>
+    <w:lsdException w:name="HTML Top of Form" w:semiHidden="1" w:unhideWhenUsed="1"/>
+    <w:lsdException w:name="HTML Bottom of Form" w:semiHidden="1" w:unhideWhenUsed="1"/>
+    <w:lsdException w:name="Normal (Web)" w:semiHidden="1" w:unhideWhenUsed="1"/>
+    <w:lsdException w:name="HTML Acronym" w:semiHidden="1" w:unhideWhenUsed="1"/>
+    <w:lsdException w:name="HTML Address" w:semiHidden="1" w:unhideWhenUsed="1"/>
+    <w:lsdException w:name="HTML Cite" w:semiHidden="1" w:unhideWhenUsed="1"/>
+    <w:lsdException w:name="HTML Code" w:semiHidden="1" w:unhideWhenUsed="1"/>
+    <w:lsdException w:name="HTML Definition" w:semiHidden="1" w:unhideWhenUsed="1"/>
+    <w:lsdException w:name="HTML Keyboard" w:semiHidden="1" w:unhideWhenUsed="1"/>
+    <w:lsdException w:name="HTML Preformatted" w:semiHidden="1" w:unhideWhenUsed="1"/>
+    <w:lsdException w:name="HTML Sample" w:semiHidden="1" w:unhideWhenUsed="1"/>
+    <w:lsdException w:name="HTML Typewriter" w:semiHidden="1" w:unhideWhenUsed="1"/>
+    <w:lsdException w:name="HTML Variable" w:semiHidden="1" w:unhideWhenUsed="1"/>
+    <w:lsdException w:name="Normal Table" w:semiHidden="1" w:unhideWhenUsed="1"/>
+    <w:lsdException w:name="annotation subject" w:semiHidden="1" w:unhideWhenUsed="1"/>
+    <w:lsdException w:name="No List" w:semiHidden="1" w:unhideWhenUsed="1"/>
+    <w:lsdException w:name="Outline List 1" w:semiHidden="1" w:unhideWhenUsed="1"/>
+    <w:lsdException w:name="Outline List 2" w:semiHidden="1" w:unhideWhenUsed="1"/>
+    <w:lsdException w:name="Outline List 3" w:semiHidden="1" w:unhideWhenUsed="1"/>
+    <w:lsdException w:name="Table Simple 1" w:semiHidden="1" w:unhideWhenUsed="1"/>
+    <w:lsdException w:name="Table Simple 2" w:semiHidden="1" w:unhideWhenUsed="1"/>
+    <w:lsdException w:name="Table Simple 3" w:semiHidden="1" w:unhideWhenUsed="1"/>
+    <w:lsdException w:name="Table Classic 1" w:semiHidden="1" w:unhideWhenUsed="1"/>
+    <w:lsdException w:name="Table Classic 2" w:semiHidden="1" w:unhideWhenUsed="1"/>
+    <w:lsdException w:name="Table Classic 3" w:semiHidden="1" w:unhideWhenUsed="1"/>
+    <w:lsdException w:name="Table Classic 4" w:semiHidden="1" w:unhideWhenUsed="1"/>
+    <w:lsdException w:name="Table Colorful 1" w:semiHidden="1" w:unhideWhenUsed="1"/>
+    <w:lsdException w:name="Table Colorful 2" w:semiHidden="1" w:unhideWhenUsed="1"/>
+    <w:lsdException w:name="Table Colorful 3" w:semiHidden="1" w:unhideWhenUsed="1"/>
+    <w:lsdException w:name="Table Columns 1" w:semiHidden="1" w:unhideWhenUsed="1"/>
+    <w:lsdException w:name="Table Columns 2" w:semiHidden="1" w:unhideWhenUsed="1"/>
+    <w:lsdException w:name="Table Columns 3" w:semiHidden="1" w:unhideWhenUsed="1"/>
+    <w:lsdException w:name="Table Columns 4" w:semiHidden="1" w:unhideWhenUsed="1"/>
+    <w:lsdException w:name="Table Columns 5" w:semiHidden="1" w:unhideWhenUsed="1"/>
+    <w:lsdException w:name="Table Grid 1" w:semiHidden="1" w:unhideWhenUsed="1"/>
+    <w:lsdException w:name="Table Grid 2" w:semiHidden="1" w:unhideWhenUsed="1"/>
+    <w:lsdException w:name="Table Grid 3" w:semiHidden="1" w:unhideWhenUsed="1"/>
+    <w:lsdException w:name="Table Grid 4" w:semiHidden="1" w:unhideWhenUsed="1"/>
+    <w:lsdException w:name="Table Grid 5" w:semiHidden="1" w:unhideWhenUsed="1"/>
+    <w:lsdException w:name="Table Grid 6" w:semiHidden="1" w:unhideWhenUsed="1"/>
+    <w:lsdException w:name="Table Grid 7" w:semiHidden="1" w:unhideWhenUsed="1"/>
+    <w:lsdException w:name="Table Grid 8" w:semiHidden="1" w:unhideWhenUsed="1"/>
+    <w:lsdException w:name="Table List 1" w:semiHidden="1" w:unhideWhenUsed="1"/>
+    <w:lsdException w:name="Table List 2" w:semiHidden="1" w:unhideWhenUsed="1"/>
+    <w:lsdException w:name="Table List 3" w:semiHidden="1" w:unhideWhenUsed="1"/>
+    <w:lsdException w:name="Table List 4" w:semiHidden="1" w:unhideWhenUsed="1"/>
+    <w:lsdException w:name="Table List 5" w:semiHidden="1" w:unhideWhenUsed="1"/>
+    <w:lsdException w:name="Table List 6" w:semiHidden="1" w:unhideWhenUsed="1"/>
+    <w:lsdException w:name="Table List 7" w:semiHidden="1" w:unhideWhenUsed="1"/>
+    <w:lsdException w:name="Table List 8" w:semiHidden="1" w:unhideWhenUsed="1"/>
+    <w:lsdException w:name="Table 3D effects 1" w:semiHidden="1" w:unhideWhenUsed="1"/>
+    <w:lsdException w:name="Table 3D effects 2" w:semiHidden="1" w:unhideWhenUsed="1"/>
+    <w:lsdException w:name="Table 3D effects 3" w:semiHidden="1" w:unhideWhenUsed="1"/>
+    <w:lsdException w:name="Table Contemporary" w:semiHidden="1" w:unhideWhenUsed="1"/>
+    <w:lsdException w:name="Table Elegant" w:semiHidden="1" w:unhideWhenUsed="1"/>
+    <w:lsdException w:name="Table Professional" w:semiHidden="1" w:unhideWhenUsed="1"/>
+    <w:lsdException w:name="Table Subtle 1" w:semiHidden="1" w:unhideWhenUsed="1"/>
+    <w:lsdException w:name="Table Subtle 2" w:semiHidden="1" w:unhideWhenUsed="1"/>
+    <w:lsdException w:name="Table Web 1" w:semiHidden="1" w:unhideWhenUsed="1"/>
+    <w:lsdException w:name="Table Web 2" w:semiHidden="1" w:unhideWhenUsed="1"/>
+    <w:lsdException w:name="Table Web 3" w:semiHidden="1" w:unhideWhenUsed="1"/>
+    <w:lsdException w:name="Balloon Text" w:semiHidden="1" w:unhideWhenUsed="1"/>
+    <w:lsdException w:name="Table Grid" w:uiPriority="39"/>
+    <w:lsdException w:name="Table Theme" w:semiHidden="1" w:unhideWhenUsed="1"/>
+    <w:lsdException w:name="Placeholder Text" w:semiHidden="1"/>
+    <w:lsdException w:name="No Spacing" w:uiPriority="1" w:qFormat="1"/>
+    <w:lsdException w:name="Light Shading" w:uiPriority="60"/>
+    <w:lsdException w:name="Light List" w:uiPriority="61"/>
+    <w:lsdException w:name="Light Grid" w:uiPriority="62"/>
+    <w:lsdException w:name="Medium Shading 1" w:uiPriority="63"/>
+    <w:lsdException w:name="Medium Shading 2" w:uiPriority="64"/>
+    <w:lsdException w:name="Medium List 1" w:uiPriority="65"/>
+    <w:lsdException w:name="Medium List 2" w:uiPriority="66"/>
+    <w:lsdException w:name="Medium Grid 1" w:uiPriority="67"/>
+    <w:lsdException w:name="Medium Grid 2" w:uiPriority="68"/>
+    <w:lsdException w:name="Medium Grid 3" w:uiPriority="69"/>
+    <w:lsdException w:name="Dark List" w:uiPriority="70"/>
+    <w:lsdException w:name="Colorful Shading" w:uiPriority="71"/>
+    <w:lsdException w:name="Colorful List" w:uiPriority="72"/>
+    <w:lsdException w:name="Colorful Grid" w:uiPriority="73"/>
+    <w:lsdException w:name="Light Shading Accent 1" w:uiPriority="60"/>
+    <w:lsdException w:name="Light List Accent 1" w:uiPriority="61"/>
+    <w:lsdException w:name="Light Grid Accent 1" w:uiPriority="62"/>
+    <w:lsdException w:name="Medium Shading 1 Accent 1" w:uiPriority="63"/>
+    <w:lsdException w:name="Medium Shading 2 Accent 1" w:uiPriority="64"/>
+    <w:lsdException w:name="Medium List 1 Accent 1" w:uiPriority="65"/>
+    <w:lsdException w:name="Revision" w:semiHidden="1"/>
+    <w:lsdException w:name="List Paragraph" w:uiPriority="34" w:qFormat="1"/>
+    <w:lsdException w:name="Quote" w:uiPriority="29" w:qFormat="1"/>
+    <w:lsdException w:name="Intense Quote" w:uiPriority="30" w:qFormat="1"/>
+    <w:lsdException w:name="Medium List 2 Accent 1" w:uiPriority="66"/>
+    <w:lsdException w:name="Medium Grid 1 Accent 1" w:uiPriority="67"/>
+    <w:lsdException w:name="Medium Grid 2 Accent 1" w:uiPriority="68"/>
+    <w:lsdException w:name="Medium Grid 3 Accent 1" w:uiPriority="69"/>
+    <w:lsdException w:name="Dark List Accent 1" w:uiPriority="70"/>
+    <w:lsdException w:name="Colorful Shading Accent 1" w:uiPriority="71"/>
+    <w:lsdException w:name="Colorful List Accent 1" w:uiPriority="72"/>
+    <w:lsdException w:name="Colorful Grid Accent 1" w:uiPriority="73"/>
+    <w:lsdException w:name="Light Shading Accent 2" w:uiPriority="60"/>
+    <w:lsdException w:name="Light List Accent 2" w:uiPriority="61"/>
+    <w:lsdException w:name="Light Grid Accent 2" w:uiPriority="62"/>
+    <w:lsdException w:name="Medium Shading 1 Accent 2" w:uiPriority="63"/>
+    <w:lsdException w:name="Medium Shading 2 Accent 2" w:uiPriority="64"/>
+    <w:lsdException w:name="Medium List 1 Accent 2" w:uiPriority="65"/>
+    <w:lsdException w:name="Medium List 2 Accent 2" w:uiPriority="66"/>
+    <w:lsdException w:name="Medium Grid 1 Accent 2" w:uiPriority="67"/>
+    <w:lsdException w:name="Medium Grid 2 Accent 2" w:uiPriority="68"/>
+    <w:lsdException w:name="Medium Grid 3 Accent 2" w:uiPriority="69"/>
+    <w:lsdException w:name="Dark List Accent 2" w:uiPriority="70"/>
+    <w:lsdException w:name="Colorful Shading Accent 2" w:uiPriority="71"/>
+    <w:lsdException w:name="Colorful List Accent 2" w:uiPriority="72"/>
+    <w:lsdException w:name="Colorful Grid Accent 2" w:uiPriority="73"/>
+    <w:lsdException w:name="Light Shading Accent 3" w:uiPriority="60"/>
+    <w:lsdException w:name="Light List Accent 3" w:uiPriority="61"/>
+    <w:lsdException w:name="Light Grid Accent 3" w:uiPriority="62"/>
+    <w:lsdException w:name="Medium Shading 1 Accent 3" w:uiPriority="63"/>
+    <w:lsdException w:name="Medium Shading 2 Accent 3" w:uiPriority="64"/>
+    <w:lsdException w:name="Medium List 1 Accent 3" w:uiPriority="65"/>
+    <w:lsdException w:name="Medium List 2 Accent 3" w:uiPriority="66"/>
+    <w:lsdException w:name="Medium Grid 1 Accent 3" w:uiPriority="67"/>
+    <w:lsdException w:name="Medium Grid 2 Accent 3" w:uiPriority="68"/>
+    <w:lsdException w:name="Medium Grid 3 Accent 3" w:uiPriority="69"/>
+    <w:lsdException w:name="Dark List Accent 3" w:uiPriority="70"/>
+    <w:lsdException w:name="Colorful Shading Accent 3" w:uiPriority="71"/>
+    <w:lsdException w:name="Colorful List Accent 3" w:uiPriority="72"/>
+    <w:lsdException w:name="Colorful Grid Accent 3" w:uiPriority="73"/>
+    <w:lsdException w:name="Light Shading Accent 4" w:uiPriority="60"/>
+    <w:lsdException w:name="Light List Accent 4" w:uiPriority="61"/>
+    <w:lsdException w:name="Light Grid Accent 4" w:uiPriority="62"/>
+    <w:lsdException w:name="Medium Shading 1 Accent 4" w:uiPriority="63"/>
+    <w:lsdException w:name="Medium Shading 2 Accent 4" w:uiPriority="64"/>
+    <w:lsdException w:name="Medium List 1 Accent 4" w:uiPriority="65"/>
+    <w:lsdException w:name="Medium List 2 Accent 4" w:uiPriority="66"/>
+    <w:lsdException w:name="Medium Grid 1 Accent 4" w:uiPriority="67"/>
+    <w:lsdException w:name="Medium Grid 2 Accent 4" w:uiPriority="68"/>
+    <w:lsdException w:name="Medium Grid 3 Accent 4" w:uiPriority="69"/>
+    <w:lsdException w:name="Dark List Accent 4" w:uiPriority="70"/>
+    <w:lsdException w:name="Colorful Shading Accent 4" w:uiPriority="71"/>
+    <w:lsdException w:name="Colorful List Accent 4" w:uiPriority="72"/>
+    <w:lsdException w:name="Colorful Grid Accent 4" w:uiPriority="73"/>
+    <w:lsdException w:name="Light Shading Accent 5" w:uiPriority="60"/>
+    <w:lsdException w:name="Light List Accent 5" w:uiPriority="61"/>
+    <w:lsdException w:name="Light Grid Accent 5" w:uiPriority="62"/>
+    <w:lsdException w:name="Medium Shading 1 Accent 5" w:uiPriority="63"/>
+    <w:lsdException w:name="Medium Shading 2 Accent 5" w:uiPriority="64"/>
+    <w:lsdException w:name="Medium List 1 Accent 5" w:uiPriority="65"/>
+    <w:lsdException w:name="Medium List 2 Accent 5" w:uiPriority="66"/>
+    <w:lsdException w:name="Medium Grid 1 Accent 5" w:uiPriority="67"/>
+    <w:lsdException w:name="Medium Grid 2 Accent 5" w:uiPriority="68"/>
+    <w:lsdException w:name="Medium Grid 3 Accent 5" w:uiPriority="69"/>
+    <w:lsdException w:name="Dark List Accent 5" w:uiPriority="70"/>
+    <w:lsdException w:name="Colorful Shading Accent 5" w:uiPriority="71"/>
+    <w:lsdException w:name="Colorful List Accent 5" w:uiPriority="72"/>
+    <w:lsdException w:name="Colorful Grid Accent 5" w:uiPriority="73"/>
+    <w:lsdException w:name="Light Shading Accent 6" w:uiPriority="60"/>
+    <w:lsdException w:name="Light List Accent 6" w:uiPriority="61"/>
+    <w:lsdException w:name="Light Grid Accent 6" w:uiPriority="62"/>
+    <w:lsdException w:name="Medium Shading 1 Accent 6" w:uiPriority="63"/>
+    <w:lsdException w:name="Medium Shading 2 Accent 6" w:uiPriority="64"/>
+    <w:lsdException w:name="Medium List 1 Accent 6" w:uiPriority="65"/>
+    <w:lsdException w:name="Medium List 2 Accent 6" w:uiPriority="66"/>
+    <w:lsdException w:name="Medium Grid 1 Accent 6" w:uiPriority="67"/>
+    <w:lsdException w:name="Medium Grid 2 Accent 6" w:uiPriority="68"/>
+    <w:lsdException w:name="Medium Grid 3 Accent 6" w:uiPriority="69"/>
+    <w:lsdException w:name="Dark List Accent 6" w:uiPriority="70"/>
+    <w:lsdException w:name="Colorful Shading Accent 6" w:uiPriority="71"/>
+    <w:lsdException w:name="Colorful List Accent 6" w:uiPriority="72"/>
+    <w:lsdException w:name="Colorful Grid Accent 6" w:uiPriority="73"/>
+    <w:lsdException w:name="Subtle Emphasis" w:uiPriority="19" w:qFormat="1"/>
+    <w:lsdException w:name="Intense Emphasis" w:uiPriority="21" w:qFormat="1"/>
+    <w:lsdException w:name="Subtle Reference" w:uiPriority="31" w:qFormat="1"/>
+    <w:lsdException w:name="Intense Reference" w:uiPriority="32" w:qFormat="1"/>
+    <w:lsdException w:name="Book Title" w:uiPriority="33" w:qFormat="1"/>
+    <w:lsdException w:name="Bibliography" w:semiHidden="1" w:uiPriority="37" w:unhideWhenUsed="1"/>
+    <w:lsdException w:name="TOC Heading" w:semiHidden="1" w:uiPriority="39" w:unhideWhenUsed="1" w:qFormat="1"/>
+    <w:lsdException w:name="Plain Table 1" w:uiPriority="41"/>
+    <w:lsdException w:name="Plain Table 2" w:uiPriority="42"/>
+    <w:lsdException w:name="Plain Table 3" w:uiPriority="43"/>
+    <w:lsdException w:name="Plain Table 4" w:uiPriority="44"/>
+    <w:lsdException w:name="Plain Table 5" w:uiPriority="45"/>
+    <w:lsdException w:name="Grid Table Light" w:uiPriority="40"/>
+    <w:lsdException w:name="Grid Table 1 Light" w:uiPriority="46"/>
+    <w:lsdException w:name="Grid Table 2" w:uiPriority="47"/>
+    <w:lsdException w:name="Grid Table 3" w:uiPriority="48"/>
+    <w:lsdException w:name="Grid Table 4" w:uiPriority="49"/>
+    <w:lsdException w:name="Grid Table 5 Dark" w:uiPriority="50"/>
+    <w:lsdException w:name="Grid Table 6 Colorful" w:uiPriority="51"/>
+    <w:lsdException w:name="Grid Table 7 Colorful" w:uiPriority="52"/>
+    <w:lsdException w:name="Grid Table 1 Light Accent 1" w:uiPriority="46"/>
+    <w:lsdException w:name="Grid Table 2 Accent 1" w:uiPriority="47"/>
+    <w:lsdException w:name="Grid Table 3 Accent 1" w:uiPriority="48"/>
+    <w:lsdException w:name="Grid Table 4 Accent 1" w:uiPriority="49"/>
+    <w:lsdException w:name="Grid Table 5 Dark Accent 1" w:uiPriority="50"/>
+    <w:lsdException w:name="Grid Table 6 Colorful Accent 1" w:uiPriority="51"/>
+    <w:lsdException w:name="Grid Table 7 Colorful Accent 1" w:uiPriority="52"/>
+    <w:lsdException w:name="Grid Table 1 Light Accent 2" w:uiPriority="46"/>
+    <w:lsdException w:name="Grid Table 2 Accent 2" w:uiPriority="47"/>
+    <w:lsdException w:name="Grid Table 3 Accent 2" w:uiPriority="48"/>
+    <w:lsdException w:name="Grid Table 4 Accent 2" w:uiPriority="49"/>
+    <w:lsdException w:name="Grid Table 5 Dark Accent 2" w:uiPriority="50"/>
+    <w:lsdException w:name="Grid Table 6 Colorful Accent 2" w:uiPriority="51"/>
+    <w:lsdException w:name="Grid Table 7 Colorful Accent 2" w:uiPriority="52"/>
+    <w:lsdException w:name="Grid Table 1 Light Accent 3" w:uiPriority="46"/>
+    <w:lsdException w:name="Grid Table 2 Accent 3" w:uiPriority="47"/>
+    <w:lsdException w:name="Grid Table 3 Accent 3" w:uiPriority="48"/>
+    <w:lsdException w:name="Grid Table 4 Accent 3" w:uiPriority="49"/>
+    <w:lsdException w:name="Grid Table 5 Dark Accent 3" w:uiPriority="50"/>
+    <w:lsdException w:name="Grid Table 6 Colorful Accent 3" w:uiPriority="51"/>
+    <w:lsdException w:name="Grid Table 7 Colorful Accent 3" w:uiPriority="52"/>
+    <w:lsdException w:name="Grid Table 1 Light Accent 4" w:uiPriority="46"/>
+    <w:lsdException w:name="Grid Table 2 Accent 4" w:uiPriority="47"/>
+    <w:lsdException w:name="Grid Table 3 Accent 4" w:uiPriority="48"/>
+    <w:lsdException w:name="Grid Table 4 Accent 4" w:uiPriority="49"/>
+    <w:lsdException w:name="Grid Table 5 Dark Accent 4" w:uiPriority="50"/>
+    <w:lsdException w:name="Grid Table 6 Colorful Accent 4" w:uiPriority="51"/>
+    <w:lsdException w:name="Grid Table 7 Colorful Accent 4" w:uiPriority="52"/>
+    <w:lsdException w:name="Grid Table 1 Light Accent 5" w:uiPriority="46"/>
+    <w:lsdException w:name="Grid Table 2 Accent 5" w:uiPriority="47"/>
+    <w:lsdException w:name="Grid Table 3 Accent 5" w:uiPriority="48"/>
+    <w:lsdException w:name="Grid Table 4 Accent 5" w:uiPriority="49"/>
+    <w:lsdException w:name="Grid Table 5 Dark Accent 5" w:uiPriority="50"/>
+    <w:lsdException w:name="Grid Table 6 Colorful Accent 5" w:uiPriority="51"/>
+    <w:lsdException w:name="Grid Table 7 Colorful Accent 5" w:uiPriority="52"/>
+    <w:lsdException w:name="Grid Table 1 Light Accent 6" w:uiPriority="46"/>
+    <w:lsdException w:name="Grid Table 2 Accent 6" w:uiPriority="47"/>
+    <w:lsdException w:name="Grid Table 3 Accent 6" w:uiPriority="48"/>
+    <w:lsdException w:name="Grid Table 4 Accent 6" w:uiPriority="49"/>
+    <w:lsdException w:name="Grid Table 5 Dark Accent 6" w:uiPriority="50"/>
+    <w:lsdException w:name="Grid Table 6 Colorful Accent 6" w:uiPriority="51"/>
+    <w:lsdException w:name="Grid Table 7 Colorful Accent 6" w:uiPriority="52"/>
+    <w:lsdException w:name="List Table 1 Light" w:uiPriority="46"/>
+    <w:lsdException w:name="List Table 2" w:uiPriority="47"/>
+    <w:lsdException w:name="List Table 3" w:uiPriority="48"/>
+    <w:lsdException w:name="List Table 4" w:uiPriority="49"/>
+    <w:lsdException w:name="List Table 5 Dark" w:uiPriority="50"/>
+    <w:lsdException w:name="List Table 6 Colorful" w:uiPriority="51"/>
+    <w:lsdException w:name="List Table 7 Colorful" w:uiPriority="52"/>
+    <w:lsdException w:name="List Table 1 Light Accent 1" w:uiPriority="46"/>
+    <w:lsdException w:name="List Table 2 Accent 1" w:uiPriority="47"/>
+    <w:lsdException w:name="List Table 3 Accent 1" w:uiPriority="48"/>
+    <w:lsdException w:name="List Table 4 Accent 1" w:uiPriority="49"/>
+    <w:lsdException w:name="List Table 5 Dark Accent 1" w:uiPriority="50"/>
+    <w:lsdException w:name="List Table 6 Colorful Accent 1" w:uiPriority="51"/>
+    <w:lsdException w:name="List Table 7 Colorful Accent 1" w:uiPriority="52"/>
+    <w:lsdException w:name="List Table 1 Light Accent 2" w:uiPriority="46"/>
+    <w:lsdException w:name="List Table 2 Accent 2" w:uiPriority="47"/>
+    <w:lsdException w:name="List Table 3 Accent 2" w:uiPriority="48"/>
+    <w:lsdException w:name="List Table 4 Accent 2" w:uiPriority="49"/>
+    <w:lsdException w:name="List Table 5 Dark Accent 2" w:uiPriority="50"/>
+    <w:lsdException w:name="List Table 6 Colorful Accent 2" w:uiPriority="51"/>
+    <w:lsdException w:name="List Table 7 Colorful Accent 2" w:uiPriority="52"/>
+    <w:lsdException w:name="List Table 1 Light Accent 3" w:uiPriority="46"/>
+    <w:lsdException w:name="List Table 2 Accent 3" w:uiPriority="47"/>
+    <w:lsdException w:name="List Table 3 Accent 3" w:uiPriority="48"/>
+    <w:lsdException w:name="List Table 4 Accent 3" w:uiPriority="49"/>
+    <w:lsdException w:name="List Table 5 Dark Accent 3" w:uiPriority="50"/>
+    <w:lsdException w:name="List Table 6 Colorful Accent 3" w:uiPriority="51"/>
+    <w:lsdException w:name="List Table 7 Colorful Accent 3" w:uiPriority="52"/>
+    <w:lsdException w:name="List Table 1 Light Accent 4" w:uiPriority="46"/>
+    <w:lsdException w:name="List Table 2 Accent 4" w:uiPriority="47"/>
+    <w:lsdException w:name="List Table 3 Accent 4" w:uiPriority="48"/>
+    <w:lsdException w:name="List Table 4 Accent 4" w:uiPriority="49"/>
+    <w:lsdException w:name="List Table 5 Dark Accent 4" w:uiPriority="50"/>
+    <w:lsdException w:name="List Table 6 Colorful Accent 4" w:uiPriority="51"/>
+    <w:lsdException w:name="List Table 7 Colorful Accent 4" w:uiPriority="52"/>
+    <w:lsdException w:name="List Table 1 Light Accent 5" w:uiPriority="46"/>
+    <w:lsdException w:name="List Table 2 Accent 5" w:uiPriority="47"/>
+    <w:lsdException w:name="List Table 3 Accent 5" w:uiPriority="48"/>
+    <w:lsdException w:name="List Table 4 Accent 5" w:uiPriority="49"/>
+    <w:lsdException w:name="List Table 5 Dark Accent 5" w:uiPriority="50"/>
+    <w:lsdException w:name="List Table 6 Colorful Accent 5" w:uiPriority="51"/>
+    <w:lsdException w:name="List Table 7 Colorful Accent 5" w:uiPriority="52"/>
+    <w:lsdException w:name="List Table 1 Light Accent 6" w:uiPriority="46"/>
+    <w:lsdException w:name="List Table 2 Accent 6" w:uiPriority="47"/>
+    <w:lsdException w:name="List Table 3 Accent 6" w:uiPriority="48"/>
+    <w:lsdException w:name="List Table 4 Accent 6" w:uiPriority="49"/>
+    <w:lsdException w:name="List Table 5 Dark Accent 6" w:uiPriority="50"/>
+    <w:lsdException w:name="List Table 6 Colorful Accent 6" w:uiPriority="51"/>
+    <w:lsdException w:name="List Table 7 Colorful Accent 6" w:uiPriority="52"/>
   </w:latentStyles>
   <w:style w:type="paragraph" w:default="1" w:styleId="Normal">
     <w:name w:val="Normal"/>
     <w:qFormat/>
+    <w:rsid w:val="00EF2173"/>
+    <w:pPr>
+      <w:spacing w:after="200" w:line="276" w:lineRule="auto"/>
+    </w:pPr>
+    <w:rPr>
+      <w:lang w:val="en-US"/>
+    </w:rPr>
   </w:style>
-  <w:style w:type="paragraph" w:styleId="Heading1">
+  <w:style w:type="paragraph" w:styleId="Overskrift1">
     <w:name w:val="heading 1"/>
     <w:basedOn w:val="Normal"/>
     <w:next w:val="Normal"/>
-    <w:link w:val="Heading1Char"/>
+    <w:link w:val="Overskrift1Tegn"/>
     <w:uiPriority w:val="9"/>
     <w:qFormat/>
-    <w:rsid w:val="00AC2C65"/>
+    <w:rsid w:val="00EF2173"/>
     <w:pPr>
       <w:keepNext/>
       <w:keepLines/>
-      <w:spacing w:before="480" w:after="0"/>
+      <w:spacing w:before="240" w:after="0" w:line="259" w:lineRule="auto"/>
       <w:outlineLvl w:val="0"/>
     </w:pPr>
     <w:rPr>
       <w:rFonts w:asciiTheme="majorHAnsi" w:eastAsiaTheme="majorEastAsia" w:hAnsiTheme="majorHAnsi" w:cstheme="majorBidi"/>
-      <w:b/>
-      <w:bCs/>
-      <w:color w:val="365F91" w:themeColor="accent1" w:themeShade="BF"/>
-      <w:sz w:val="28"/>
-      <w:szCs w:val="28"/>
+      <w:color w:val="2E74B5" w:themeColor="accent1" w:themeShade="BF"/>
+      <w:sz w:val="32"/>
+      <w:szCs w:val="32"/>
+      <w:lang w:val="da-DK"/>
     </w:rPr>
   </w:style>
-  <w:style w:type="character" w:default="1" w:styleId="DefaultParagraphFont">
+  <w:style w:type="character" w:default="1" w:styleId="Standardskrifttypeiafsnit">
     <w:name w:val="Default Paragraph Font"/>
     <w:uiPriority w:val="1"/>
     <w:semiHidden/>
     <w:unhideWhenUsed/>
   </w:style>
-  <w:style w:type="table" w:default="1" w:styleId="TableNormal">
+  <w:style w:type="table" w:default="1" w:styleId="Tabel-Normal">
     <w:name w:val="Normal Table"/>
     <w:uiPriority w:val="99"/>
     <w:semiHidden/>
@@ -1908,478 +2116,116 @@
       </w:tblCellMar>
     </w:tblPr>
   </w:style>
-  <w:style w:type="numbering" w:default="1" w:styleId="NoList">
+  <w:style w:type="numbering" w:default="1" w:styleId="Ingenoversigt">
     <w:name w:val="No List"/>
     <w:uiPriority w:val="99"/>
     <w:semiHidden/>
     <w:unhideWhenUsed/>
   </w:style>
-  <w:style w:type="paragraph" w:styleId="Title">
+  <w:style w:type="character" w:customStyle="1" w:styleId="Overskrift1Tegn">
+    <w:name w:val="Overskrift 1 Tegn"/>
+    <w:basedOn w:val="Standardskrifttypeiafsnit"/>
+    <w:link w:val="Overskrift1"/>
+    <w:uiPriority w:val="9"/>
+    <w:rsid w:val="00EF2173"/>
+    <w:rPr>
+      <w:rFonts w:asciiTheme="majorHAnsi" w:eastAsiaTheme="majorEastAsia" w:hAnsiTheme="majorHAnsi" w:cstheme="majorBidi"/>
+      <w:color w:val="2E74B5" w:themeColor="accent1" w:themeShade="BF"/>
+      <w:sz w:val="32"/>
+      <w:szCs w:val="32"/>
+    </w:rPr>
+  </w:style>
+  <w:style w:type="paragraph" w:styleId="Titel">
     <w:name w:val="Title"/>
     <w:basedOn w:val="Normal"/>
     <w:next w:val="Normal"/>
-    <w:link w:val="TitleChar"/>
+    <w:link w:val="TitelTegn"/>
     <w:uiPriority w:val="10"/>
     <w:qFormat/>
-    <w:rsid w:val="00AC2C65"/>
+    <w:rsid w:val="00EF2173"/>
     <w:pPr>
       <w:pBdr>
-        <w:bottom w:val="single" w:sz="8" w:space="4" w:color="4F81BD" w:themeColor="accent1"/>
+        <w:bottom w:val="single" w:sz="8" w:space="4" w:color="5B9BD5" w:themeColor="accent1"/>
       </w:pBdr>
       <w:spacing w:after="300" w:line="240" w:lineRule="auto"/>
       <w:contextualSpacing/>
     </w:pPr>
     <w:rPr>
       <w:rFonts w:asciiTheme="majorHAnsi" w:eastAsiaTheme="majorEastAsia" w:hAnsiTheme="majorHAnsi" w:cstheme="majorBidi"/>
-      <w:color w:val="17365D" w:themeColor="text2" w:themeShade="BF"/>
+      <w:color w:val="323E4F" w:themeColor="text2" w:themeShade="BF"/>
       <w:spacing w:val="5"/>
       <w:kern w:val="28"/>
       <w:sz w:val="52"/>
       <w:szCs w:val="52"/>
     </w:rPr>
   </w:style>
-  <w:style w:type="character" w:customStyle="1" w:styleId="TitleChar">
-    <w:name w:val="Title Char"/>
-    <w:basedOn w:val="DefaultParagraphFont"/>
-    <w:link w:val="Title"/>
+  <w:style w:type="character" w:customStyle="1" w:styleId="TitelTegn">
+    <w:name w:val="Titel Tegn"/>
+    <w:basedOn w:val="Standardskrifttypeiafsnit"/>
+    <w:link w:val="Titel"/>
     <w:uiPriority w:val="10"/>
-    <w:rsid w:val="00AC2C65"/>
+    <w:rsid w:val="00EF2173"/>
     <w:rPr>
       <w:rFonts w:asciiTheme="majorHAnsi" w:eastAsiaTheme="majorEastAsia" w:hAnsiTheme="majorHAnsi" w:cstheme="majorBidi"/>
-      <w:color w:val="17365D" w:themeColor="text2" w:themeShade="BF"/>
+      <w:color w:val="323E4F" w:themeColor="text2" w:themeShade="BF"/>
       <w:spacing w:val="5"/>
       <w:kern w:val="28"/>
       <w:sz w:val="52"/>
       <w:szCs w:val="52"/>
+      <w:lang w:val="en-US"/>
     </w:rPr>
   </w:style>
-  <w:style w:type="character" w:customStyle="1" w:styleId="Heading1Char">
-    <w:name w:val="Heading 1 Char"/>
-    <w:basedOn w:val="DefaultParagraphFont"/>
-    <w:link w:val="Heading1"/>
-    <w:uiPriority w:val="9"/>
-    <w:rsid w:val="00AC2C65"/>
-    <w:rPr>
-      <w:rFonts w:asciiTheme="majorHAnsi" w:eastAsiaTheme="majorEastAsia" w:hAnsiTheme="majorHAnsi" w:cstheme="majorBidi"/>
-      <w:b/>
-      <w:bCs/>
-      <w:color w:val="365F91" w:themeColor="accent1" w:themeShade="BF"/>
-      <w:sz w:val="28"/>
-      <w:szCs w:val="28"/>
-    </w:rPr>
-  </w:style>
-  <w:style w:type="paragraph" w:styleId="TOCHeading">
+  <w:style w:type="paragraph" w:styleId="Overskrift">
     <w:name w:val="TOC Heading"/>
-    <w:basedOn w:val="Heading1"/>
+    <w:basedOn w:val="Overskrift1"/>
     <w:next w:val="Normal"/>
     <w:uiPriority w:val="39"/>
     <w:semiHidden/>
     <w:unhideWhenUsed/>
     <w:qFormat/>
-    <w:rsid w:val="00AC2C65"/>
+    <w:rsid w:val="00EF2173"/>
     <w:pPr>
+      <w:spacing w:before="480" w:line="276" w:lineRule="auto"/>
       <w:outlineLvl w:val="9"/>
     </w:pPr>
     <w:rPr>
-      <w:lang w:eastAsia="ja-JP"/>
+      <w:b/>
+      <w:bCs/>
+      <w:sz w:val="28"/>
+      <w:szCs w:val="28"/>
+      <w:lang w:val="en-US" w:eastAsia="ja-JP"/>
     </w:rPr>
   </w:style>
-  <w:style w:type="paragraph" w:styleId="TOC1">
+  <w:style w:type="paragraph" w:styleId="Indholdsfortegnelse1">
     <w:name w:val="toc 1"/>
     <w:basedOn w:val="Normal"/>
     <w:next w:val="Normal"/>
     <w:autoRedefine/>
     <w:uiPriority w:val="39"/>
     <w:unhideWhenUsed/>
-    <w:rsid w:val="00AC2C65"/>
+    <w:rsid w:val="00EF2173"/>
     <w:pPr>
       <w:spacing w:after="100"/>
     </w:pPr>
   </w:style>
   <w:style w:type="character" w:styleId="Hyperlink">
     <w:name w:val="Hyperlink"/>
-    <w:basedOn w:val="DefaultParagraphFont"/>
+    <w:basedOn w:val="Standardskrifttypeiafsnit"/>
     <w:uiPriority w:val="99"/>
     <w:unhideWhenUsed/>
-    <w:rsid w:val="00AC2C65"/>
+    <w:rsid w:val="00EF2173"/>
     <w:rPr>
-      <w:color w:val="0000FF" w:themeColor="hyperlink"/>
+      <w:color w:val="0563C1" w:themeColor="hyperlink"/>
       <w:u w:val="single"/>
-    </w:rPr>
-  </w:style>
-  <w:style w:type="paragraph" w:styleId="BalloonText">
-    <w:name w:val="Balloon Text"/>
-    <w:basedOn w:val="Normal"/>
-    <w:link w:val="BalloonTextChar"/>
-    <w:uiPriority w:val="99"/>
-    <w:semiHidden/>
-    <w:unhideWhenUsed/>
-    <w:rsid w:val="00AC2C65"/>
-    <w:pPr>
-      <w:spacing w:after="0" w:line="240" w:lineRule="auto"/>
-    </w:pPr>
-    <w:rPr>
-      <w:rFonts w:ascii="Tahoma" w:hAnsi="Tahoma" w:cs="Tahoma"/>
-      <w:sz w:val="16"/>
-      <w:szCs w:val="16"/>
-    </w:rPr>
-  </w:style>
-  <w:style w:type="character" w:customStyle="1" w:styleId="BalloonTextChar">
-    <w:name w:val="Balloon Text Char"/>
-    <w:basedOn w:val="DefaultParagraphFont"/>
-    <w:link w:val="BalloonText"/>
-    <w:uiPriority w:val="99"/>
-    <w:semiHidden/>
-    <w:rsid w:val="00AC2C65"/>
-    <w:rPr>
-      <w:rFonts w:ascii="Tahoma" w:hAnsi="Tahoma" w:cs="Tahoma"/>
-      <w:sz w:val="16"/>
-      <w:szCs w:val="16"/>
-    </w:rPr>
-  </w:style>
-</w:styles>
-</file>
-
-<file path=word/stylesWithEffects.xml><?xml version="1.0" encoding="utf-8"?>
-<w:styles xmlns:wpc="http://schemas.microsoft.com/office/word/2010/wordprocessingCanvas" xmlns:mc="http://schemas.openxmlformats.org/markup-compatibility/2006" xmlns:o="urn:schemas-microsoft-com:office:office" xmlns:r="http://schemas.openxmlformats.org/officeDocument/2006/relationships" xmlns:m="http://schemas.openxmlformats.org/officeDocument/2006/math" xmlns:v="urn:schemas-microsoft-com:vml" xmlns:wp14="http://schemas.microsoft.com/office/word/2010/wordprocessingDrawing" xmlns:wp="http://schemas.openxmlformats.org/drawingml/2006/wordprocessingDrawing" xmlns:w10="urn:schemas-microsoft-com:office:word" xmlns:w="http://schemas.openxmlformats.org/wordprocessingml/2006/main" xmlns:w14="http://schemas.microsoft.com/office/word/2010/wordml" xmlns:wpg="http://schemas.microsoft.com/office/word/2010/wordprocessingGroup" xmlns:wpi="http://schemas.microsoft.com/office/word/2010/wordprocessingInk" xmlns:wne="http://schemas.microsoft.com/office/word/2006/wordml" xmlns:wps="http://schemas.microsoft.com/office/word/2010/wordprocessingShape" mc:Ignorable="w14 wp14">
-  <w:docDefaults>
-    <w:rPrDefault>
-      <w:rPr>
-        <w:rFonts w:asciiTheme="minorHAnsi" w:eastAsiaTheme="minorHAnsi" w:hAnsiTheme="minorHAnsi" w:cstheme="minorBidi"/>
-        <w:sz w:val="22"/>
-        <w:szCs w:val="22"/>
-        <w:lang w:val="en-US" w:eastAsia="en-US" w:bidi="ar-SA"/>
-      </w:rPr>
-    </w:rPrDefault>
-    <w:pPrDefault>
-      <w:pPr>
-        <w:spacing w:after="200" w:line="276" w:lineRule="auto"/>
-      </w:pPr>
-    </w:pPrDefault>
-  </w:docDefaults>
-  <w:latentStyles w:defLockedState="0" w:defUIPriority="99" w:defSemiHidden="1" w:defUnhideWhenUsed="1" w:defQFormat="0" w:count="267">
-    <w:lsdException w:name="Normal" w:semiHidden="0" w:uiPriority="0" w:unhideWhenUsed="0" w:qFormat="1"/>
-    <w:lsdException w:name="heading 1" w:semiHidden="0" w:uiPriority="9" w:unhideWhenUsed="0" w:qFormat="1"/>
-    <w:lsdException w:name="heading 2" w:uiPriority="9" w:qFormat="1"/>
-    <w:lsdException w:name="heading 3" w:uiPriority="9" w:qFormat="1"/>
-    <w:lsdException w:name="heading 4" w:uiPriority="9" w:qFormat="1"/>
-    <w:lsdException w:name="heading 5" w:uiPriority="9" w:qFormat="1"/>
-    <w:lsdException w:name="heading 6" w:uiPriority="9" w:qFormat="1"/>
-    <w:lsdException w:name="heading 7" w:uiPriority="9" w:qFormat="1"/>
-    <w:lsdException w:name="heading 8" w:uiPriority="9" w:qFormat="1"/>
-    <w:lsdException w:name="heading 9" w:uiPriority="9" w:qFormat="1"/>
-    <w:lsdException w:name="toc 1" w:uiPriority="39"/>
-    <w:lsdException w:name="toc 2" w:uiPriority="39"/>
-    <w:lsdException w:name="toc 3" w:uiPriority="39"/>
-    <w:lsdException w:name="toc 4" w:uiPriority="39"/>
-    <w:lsdException w:name="toc 5" w:uiPriority="39"/>
-    <w:lsdException w:name="toc 6" w:uiPriority="39"/>
-    <w:lsdException w:name="toc 7" w:uiPriority="39"/>
-    <w:lsdException w:name="toc 8" w:uiPriority="39"/>
-    <w:lsdException w:name="toc 9" w:uiPriority="39"/>
-    <w:lsdException w:name="caption" w:uiPriority="35" w:qFormat="1"/>
-    <w:lsdException w:name="Title" w:semiHidden="0" w:uiPriority="10" w:unhideWhenUsed="0" w:qFormat="1"/>
-    <w:lsdException w:name="Default Paragraph Font" w:uiPriority="1"/>
-    <w:lsdException w:name="Subtitle" w:semiHidden="0" w:uiPriority="11" w:unhideWhenUsed="0" w:qFormat="1"/>
-    <w:lsdException w:name="Strong" w:semiHidden="0" w:uiPriority="22" w:unhideWhenUsed="0" w:qFormat="1"/>
-    <w:lsdException w:name="Emphasis" w:semiHidden="0" w:uiPriority="20" w:unhideWhenUsed="0" w:qFormat="1"/>
-    <w:lsdException w:name="Table Grid" w:semiHidden="0" w:uiPriority="59" w:unhideWhenUsed="0"/>
-    <w:lsdException w:name="Placeholder Text" w:unhideWhenUsed="0"/>
-    <w:lsdException w:name="No Spacing" w:semiHidden="0" w:uiPriority="1" w:unhideWhenUsed="0" w:qFormat="1"/>
-    <w:lsdException w:name="Light Shading" w:semiHidden="0" w:uiPriority="60" w:unhideWhenUsed="0"/>
-    <w:lsdException w:name="Light List" w:semiHidden="0" w:uiPriority="61" w:unhideWhenUsed="0"/>
-    <w:lsdException w:name="Light Grid" w:semiHidden="0" w:uiPriority="62" w:unhideWhenUsed="0"/>
-    <w:lsdException w:name="Medium Shading 1" w:semiHidden="0" w:uiPriority="63" w:unhideWhenUsed="0"/>
-    <w:lsdException w:name="Medium Shading 2" w:semiHidden="0" w:uiPriority="64" w:unhideWhenUsed="0"/>
-    <w:lsdException w:name="Medium List 1" w:semiHidden="0" w:uiPriority="65" w:unhideWhenUsed="0"/>
-    <w:lsdException w:name="Medium List 2" w:semiHidden="0" w:uiPriority="66" w:unhideWhenUsed="0"/>
-    <w:lsdException w:name="Medium Grid 1" w:semiHidden="0" w:uiPriority="67" w:unhideWhenUsed="0"/>
-    <w:lsdException w:name="Medium Grid 2" w:semiHidden="0" w:uiPriority="68" w:unhideWhenUsed="0"/>
-    <w:lsdException w:name="Medium Grid 3" w:semiHidden="0" w:uiPriority="69" w:unhideWhenUsed="0"/>
-    <w:lsdException w:name="Dark List" w:semiHidden="0" w:uiPriority="70" w:unhideWhenUsed="0"/>
-    <w:lsdException w:name="Colorful Shading" w:semiHidden="0" w:uiPriority="71" w:unhideWhenUsed="0"/>
-    <w:lsdException w:name="Colorful List" w:semiHidden="0" w:uiPriority="72" w:unhideWhenUsed="0"/>
-    <w:lsdException w:name="Colorful Grid" w:semiHidden="0" w:uiPriority="73" w:unhideWhenUsed="0"/>
-    <w:lsdException w:name="Light Shading Accent 1" w:semiHidden="0" w:uiPriority="60" w:unhideWhenUsed="0"/>
-    <w:lsdException w:name="Light List Accent 1" w:semiHidden="0" w:uiPriority="61" w:unhideWhenUsed="0"/>
-    <w:lsdException w:name="Light Grid Accent 1" w:semiHidden="0" w:uiPriority="62" w:unhideWhenUsed="0"/>
-    <w:lsdException w:name="Medium Shading 1 Accent 1" w:semiHidden="0" w:uiPriority="63" w:unhideWhenUsed="0"/>
-    <w:lsdException w:name="Medium Shading 2 Accent 1" w:semiHidden="0" w:uiPriority="64" w:unhideWhenUsed="0"/>
-    <w:lsdException w:name="Medium List 1 Accent 1" w:semiHidden="0" w:uiPriority="65" w:unhideWhenUsed="0"/>
-    <w:lsdException w:name="Revision" w:unhideWhenUsed="0"/>
-    <w:lsdException w:name="List Paragraph" w:semiHidden="0" w:uiPriority="34" w:unhideWhenUsed="0" w:qFormat="1"/>
-    <w:lsdException w:name="Quote" w:semiHidden="0" w:uiPriority="29" w:unhideWhenUsed="0" w:qFormat="1"/>
-    <w:lsdException w:name="Intense Quote" w:semiHidden="0" w:uiPriority="30" w:unhideWhenUsed="0" w:qFormat="1"/>
-    <w:lsdException w:name="Medium List 2 Accent 1" w:semiHidden="0" w:uiPriority="66" w:unhideWhenUsed="0"/>
-    <w:lsdException w:name="Medium Grid 1 Accent 1" w:semiHidden="0" w:uiPriority="67" w:unhideWhenUsed="0"/>
-    <w:lsdException w:name="Medium Grid 2 Accent 1" w:semiHidden="0" w:uiPriority="68" w:unhideWhenUsed="0"/>
-    <w:lsdException w:name="Medium Grid 3 Accent 1" w:semiHidden="0" w:uiPriority="69" w:unhideWhenUsed="0"/>
-    <w:lsdException w:name="Dark List Accent 1" w:semiHidden="0" w:uiPriority="70" w:unhideWhenUsed="0"/>
-    <w:lsdException w:name="Colorful Shading Accent 1" w:semiHidden="0" w:uiPriority="71" w:unhideWhenUsed="0"/>
-    <w:lsdException w:name="Colorful List Accent 1" w:semiHidden="0" w:uiPriority="72" w:unhideWhenUsed="0"/>
-    <w:lsdException w:name="Colorful Grid Accent 1" w:semiHidden="0" w:uiPriority="73" w:unhideWhenUsed="0"/>
-    <w:lsdException w:name="Light Shading Accent 2" w:semiHidden="0" w:uiPriority="60" w:unhideWhenUsed="0"/>
-    <w:lsdException w:name="Light List Accent 2" w:semiHidden="0" w:uiPriority="61" w:unhideWhenUsed="0"/>
-    <w:lsdException w:name="Light Grid Accent 2" w:semiHidden="0" w:uiPriority="62" w:unhideWhenUsed="0"/>
-    <w:lsdException w:name="Medium Shading 1 Accent 2" w:semiHidden="0" w:uiPriority="63" w:unhideWhenUsed="0"/>
-    <w:lsdException w:name="Medium Shading 2 Accent 2" w:semiHidden="0" w:uiPriority="64" w:unhideWhenUsed="0"/>
-    <w:lsdException w:name="Medium List 1 Accent 2" w:semiHidden="0" w:uiPriority="65" w:unhideWhenUsed="0"/>
-    <w:lsdException w:name="Medium List 2 Accent 2" w:semiHidden="0" w:uiPriority="66" w:unhideWhenUsed="0"/>
-    <w:lsdException w:name="Medium Grid 1 Accent 2" w:semiHidden="0" w:uiPriority="67" w:unhideWhenUsed="0"/>
-    <w:lsdException w:name="Medium Grid 2 Accent 2" w:semiHidden="0" w:uiPriority="68" w:unhideWhenUsed="0"/>
-    <w:lsdException w:name="Medium Grid 3 Accent 2" w:semiHidden="0" w:uiPriority="69" w:unhideWhenUsed="0"/>
-    <w:lsdException w:name="Dark List Accent 2" w:semiHidden="0" w:uiPriority="70" w:unhideWhenUsed="0"/>
-    <w:lsdException w:name="Colorful Shading Accent 2" w:semiHidden="0" w:uiPriority="71" w:unhideWhenUsed="0"/>
-    <w:lsdException w:name="Colorful List Accent 2" w:semiHidden="0" w:uiPriority="72" w:unhideWhenUsed="0"/>
-    <w:lsdException w:name="Colorful Grid Accent 2" w:semiHidden="0" w:uiPriority="73" w:unhideWhenUsed="0"/>
-    <w:lsdException w:name="Light Shading Accent 3" w:semiHidden="0" w:uiPriority="60" w:unhideWhenUsed="0"/>
-    <w:lsdException w:name="Light List Accent 3" w:semiHidden="0" w:uiPriority="61" w:unhideWhenUsed="0"/>
-    <w:lsdException w:name="Light Grid Accent 3" w:semiHidden="0" w:uiPriority="62" w:unhideWhenUsed="0"/>
-    <w:lsdException w:name="Medium Shading 1 Accent 3" w:semiHidden="0" w:uiPriority="63" w:unhideWhenUsed="0"/>
-    <w:lsdException w:name="Medium Shading 2 Accent 3" w:semiHidden="0" w:uiPriority="64" w:unhideWhenUsed="0"/>
-    <w:lsdException w:name="Medium List 1 Accent 3" w:semiHidden="0" w:uiPriority="65" w:unhideWhenUsed="0"/>
-    <w:lsdException w:name="Medium List 2 Accent 3" w:semiHidden="0" w:uiPriority="66" w:unhideWhenUsed="0"/>
-    <w:lsdException w:name="Medium Grid 1 Accent 3" w:semiHidden="0" w:uiPriority="67" w:unhideWhenUsed="0"/>
-    <w:lsdException w:name="Medium Grid 2 Accent 3" w:semiHidden="0" w:uiPriority="68" w:unhideWhenUsed="0"/>
-    <w:lsdException w:name="Medium Grid 3 Accent 3" w:semiHidden="0" w:uiPriority="69" w:unhideWhenUsed="0"/>
-    <w:lsdException w:name="Dark List Accent 3" w:semiHidden="0" w:uiPriority="70" w:unhideWhenUsed="0"/>
-    <w:lsdException w:name="Colorful Shading Accent 3" w:semiHidden="0" w:uiPriority="71" w:unhideWhenUsed="0"/>
-    <w:lsdException w:name="Colorful List Accent 3" w:semiHidden="0" w:uiPriority="72" w:unhideWhenUsed="0"/>
-    <w:lsdException w:name="Colorful Grid Accent 3" w:semiHidden="0" w:uiPriority="73" w:unhideWhenUsed="0"/>
-    <w:lsdException w:name="Light Shading Accent 4" w:semiHidden="0" w:uiPriority="60" w:unhideWhenUsed="0"/>
-    <w:lsdException w:name="Light List Accent 4" w:semiHidden="0" w:uiPriority="61" w:unhideWhenUsed="0"/>
-    <w:lsdException w:name="Light Grid Accent 4" w:semiHidden="0" w:uiPriority="62" w:unhideWhenUsed="0"/>
-    <w:lsdException w:name="Medium Shading 1 Accent 4" w:semiHidden="0" w:uiPriority="63" w:unhideWhenUsed="0"/>
-    <w:lsdException w:name="Medium Shading 2 Accent 4" w:semiHidden="0" w:uiPriority="64" w:unhideWhenUsed="0"/>
-    <w:lsdException w:name="Medium List 1 Accent 4" w:semiHidden="0" w:uiPriority="65" w:unhideWhenUsed="0"/>
-    <w:lsdException w:name="Medium List 2 Accent 4" w:semiHidden="0" w:uiPriority="66" w:unhideWhenUsed="0"/>
-    <w:lsdException w:name="Medium Grid 1 Accent 4" w:semiHidden="0" w:uiPriority="67" w:unhideWhenUsed="0"/>
-    <w:lsdException w:name="Medium Grid 2 Accent 4" w:semiHidden="0" w:uiPriority="68" w:unhideWhenUsed="0"/>
-    <w:lsdException w:name="Medium Grid 3 Accent 4" w:semiHidden="0" w:uiPriority="69" w:unhideWhenUsed="0"/>
-    <w:lsdException w:name="Dark List Accent 4" w:semiHidden="0" w:uiPriority="70" w:unhideWhenUsed="0"/>
-    <w:lsdException w:name="Colorful Shading Accent 4" w:semiHidden="0" w:uiPriority="71" w:unhideWhenUsed="0"/>
-    <w:lsdException w:name="Colorful List Accent 4" w:semiHidden="0" w:uiPriority="72" w:unhideWhenUsed="0"/>
-    <w:lsdException w:name="Colorful Grid Accent 4" w:semiHidden="0" w:uiPriority="73" w:unhideWhenUsed="0"/>
-    <w:lsdException w:name="Light Shading Accent 5" w:semiHidden="0" w:uiPriority="60" w:unhideWhenUsed="0"/>
-    <w:lsdException w:name="Light List Accent 5" w:semiHidden="0" w:uiPriority="61" w:unhideWhenUsed="0"/>
-    <w:lsdException w:name="Light Grid Accent 5" w:semiHidden="0" w:uiPriority="62" w:unhideWhenUsed="0"/>
-    <w:lsdException w:name="Medium Shading 1 Accent 5" w:semiHidden="0" w:uiPriority="63" w:unhideWhenUsed="0"/>
-    <w:lsdException w:name="Medium Shading 2 Accent 5" w:semiHidden="0" w:uiPriority="64" w:unhideWhenUsed="0"/>
-    <w:lsdException w:name="Medium List 1 Accent 5" w:semiHidden="0" w:uiPriority="65" w:unhideWhenUsed="0"/>
-    <w:lsdException w:name="Medium List 2 Accent 5" w:semiHidden="0" w:uiPriority="66" w:unhideWhenUsed="0"/>
-    <w:lsdException w:name="Medium Grid 1 Accent 5" w:semiHidden="0" w:uiPriority="67" w:unhideWhenUsed="0"/>
-    <w:lsdException w:name="Medium Grid 2 Accent 5" w:semiHidden="0" w:uiPriority="68" w:unhideWhenUsed="0"/>
-    <w:lsdException w:name="Medium Grid 3 Accent 5" w:semiHidden="0" w:uiPriority="69" w:unhideWhenUsed="0"/>
-    <w:lsdException w:name="Dark List Accent 5" w:semiHidden="0" w:uiPriority="70" w:unhideWhenUsed="0"/>
-    <w:lsdException w:name="Colorful Shading Accent 5" w:semiHidden="0" w:uiPriority="71" w:unhideWhenUsed="0"/>
-    <w:lsdException w:name="Colorful List Accent 5" w:semiHidden="0" w:uiPriority="72" w:unhideWhenUsed="0"/>
-    <w:lsdException w:name="Colorful Grid Accent 5" w:semiHidden="0" w:uiPriority="73" w:unhideWhenUsed="0"/>
-    <w:lsdException w:name="Light Shading Accent 6" w:semiHidden="0" w:uiPriority="60" w:unhideWhenUsed="0"/>
-    <w:lsdException w:name="Light List Accent 6" w:semiHidden="0" w:uiPriority="61" w:unhideWhenUsed="0"/>
-    <w:lsdException w:name="Light Grid Accent 6" w:semiHidden="0" w:uiPriority="62" w:unhideWhenUsed="0"/>
-    <w:lsdException w:name="Medium Shading 1 Accent 6" w:semiHidden="0" w:uiPriority="63" w:unhideWhenUsed="0"/>
-    <w:lsdException w:name="Medium Shading 2 Accent 6" w:semiHidden="0" w:uiPriority="64" w:unhideWhenUsed="0"/>
-    <w:lsdException w:name="Medium List 1 Accent 6" w:semiHidden="0" w:uiPriority="65" w:unhideWhenUsed="0"/>
-    <w:lsdException w:name="Medium List 2 Accent 6" w:semiHidden="0" w:uiPriority="66" w:unhideWhenUsed="0"/>
-    <w:lsdException w:name="Medium Grid 1 Accent 6" w:semiHidden="0" w:uiPriority="67" w:unhideWhenUsed="0"/>
-    <w:lsdException w:name="Medium Grid 2 Accent 6" w:semiHidden="0" w:uiPriority="68" w:unhideWhenUsed="0"/>
-    <w:lsdException w:name="Medium Grid 3 Accent 6" w:semiHidden="0" w:uiPriority="69" w:unhideWhenUsed="0"/>
-    <w:lsdException w:name="Dark List Accent 6" w:semiHidden="0" w:uiPriority="70" w:unhideWhenUsed="0"/>
-    <w:lsdException w:name="Colorful Shading Accent 6" w:semiHidden="0" w:uiPriority="71" w:unhideWhenUsed="0"/>
-    <w:lsdException w:name="Colorful List Accent 6" w:semiHidden="0" w:uiPriority="72" w:unhideWhenUsed="0"/>
-    <w:lsdException w:name="Colorful Grid Accent 6" w:semiHidden="0" w:uiPriority="73" w:unhideWhenUsed="0"/>
-    <w:lsdException w:name="Subtle Emphasis" w:semiHidden="0" w:uiPriority="19" w:unhideWhenUsed="0" w:qFormat="1"/>
-    <w:lsdException w:name="Intense Emphasis" w:semiHidden="0" w:uiPriority="21" w:unhideWhenUsed="0" w:qFormat="1"/>
-    <w:lsdException w:name="Subtle Reference" w:semiHidden="0" w:uiPriority="31" w:unhideWhenUsed="0" w:qFormat="1"/>
-    <w:lsdException w:name="Intense Reference" w:semiHidden="0" w:uiPriority="32" w:unhideWhenUsed="0" w:qFormat="1"/>
-    <w:lsdException w:name="Book Title" w:semiHidden="0" w:uiPriority="33" w:unhideWhenUsed="0" w:qFormat="1"/>
-    <w:lsdException w:name="Bibliography" w:uiPriority="37"/>
-    <w:lsdException w:name="TOC Heading" w:uiPriority="39" w:qFormat="1"/>
-  </w:latentStyles>
-  <w:style w:type="paragraph" w:default="1" w:styleId="Normal">
-    <w:name w:val="Normal"/>
-    <w:qFormat/>
-  </w:style>
-  <w:style w:type="paragraph" w:styleId="Heading1">
-    <w:name w:val="heading 1"/>
-    <w:basedOn w:val="Normal"/>
-    <w:next w:val="Normal"/>
-    <w:link w:val="Heading1Char"/>
-    <w:uiPriority w:val="9"/>
-    <w:qFormat/>
-    <w:rsid w:val="00AC2C65"/>
-    <w:pPr>
-      <w:keepNext/>
-      <w:keepLines/>
-      <w:spacing w:before="480" w:after="0"/>
-      <w:outlineLvl w:val="0"/>
-    </w:pPr>
-    <w:rPr>
-      <w:rFonts w:asciiTheme="majorHAnsi" w:eastAsiaTheme="majorEastAsia" w:hAnsiTheme="majorHAnsi" w:cstheme="majorBidi"/>
-      <w:b/>
-      <w:bCs/>
-      <w:color w:val="365F91" w:themeColor="accent1" w:themeShade="BF"/>
-      <w:sz w:val="28"/>
-      <w:szCs w:val="28"/>
-    </w:rPr>
-  </w:style>
-  <w:style w:type="character" w:default="1" w:styleId="DefaultParagraphFont">
-    <w:name w:val="Default Paragraph Font"/>
-    <w:uiPriority w:val="1"/>
-    <w:semiHidden/>
-    <w:unhideWhenUsed/>
-  </w:style>
-  <w:style w:type="table" w:default="1" w:styleId="TableNormal">
-    <w:name w:val="Normal Table"/>
-    <w:uiPriority w:val="99"/>
-    <w:semiHidden/>
-    <w:unhideWhenUsed/>
-    <w:tblPr>
-      <w:tblInd w:w="0" w:type="dxa"/>
-      <w:tblCellMar>
-        <w:top w:w="0" w:type="dxa"/>
-        <w:left w:w="108" w:type="dxa"/>
-        <w:bottom w:w="0" w:type="dxa"/>
-        <w:right w:w="108" w:type="dxa"/>
-      </w:tblCellMar>
-    </w:tblPr>
-  </w:style>
-  <w:style w:type="numbering" w:default="1" w:styleId="NoList">
-    <w:name w:val="No List"/>
-    <w:uiPriority w:val="99"/>
-    <w:semiHidden/>
-    <w:unhideWhenUsed/>
-  </w:style>
-  <w:style w:type="paragraph" w:styleId="Title">
-    <w:name w:val="Title"/>
-    <w:basedOn w:val="Normal"/>
-    <w:next w:val="Normal"/>
-    <w:link w:val="TitleChar"/>
-    <w:uiPriority w:val="10"/>
-    <w:qFormat/>
-    <w:rsid w:val="00AC2C65"/>
-    <w:pPr>
-      <w:pBdr>
-        <w:bottom w:val="single" w:sz="8" w:space="4" w:color="4F81BD" w:themeColor="accent1"/>
-      </w:pBdr>
-      <w:spacing w:after="300" w:line="240" w:lineRule="auto"/>
-      <w:contextualSpacing/>
-    </w:pPr>
-    <w:rPr>
-      <w:rFonts w:asciiTheme="majorHAnsi" w:eastAsiaTheme="majorEastAsia" w:hAnsiTheme="majorHAnsi" w:cstheme="majorBidi"/>
-      <w:color w:val="17365D" w:themeColor="text2" w:themeShade="BF"/>
-      <w:spacing w:val="5"/>
-      <w:kern w:val="28"/>
-      <w:sz w:val="52"/>
-      <w:szCs w:val="52"/>
-    </w:rPr>
-  </w:style>
-  <w:style w:type="character" w:customStyle="1" w:styleId="TitleChar">
-    <w:name w:val="Title Char"/>
-    <w:basedOn w:val="DefaultParagraphFont"/>
-    <w:link w:val="Title"/>
-    <w:uiPriority w:val="10"/>
-    <w:rsid w:val="00AC2C65"/>
-    <w:rPr>
-      <w:rFonts w:asciiTheme="majorHAnsi" w:eastAsiaTheme="majorEastAsia" w:hAnsiTheme="majorHAnsi" w:cstheme="majorBidi"/>
-      <w:color w:val="17365D" w:themeColor="text2" w:themeShade="BF"/>
-      <w:spacing w:val="5"/>
-      <w:kern w:val="28"/>
-      <w:sz w:val="52"/>
-      <w:szCs w:val="52"/>
-    </w:rPr>
-  </w:style>
-  <w:style w:type="character" w:customStyle="1" w:styleId="Heading1Char">
-    <w:name w:val="Heading 1 Char"/>
-    <w:basedOn w:val="DefaultParagraphFont"/>
-    <w:link w:val="Heading1"/>
-    <w:uiPriority w:val="9"/>
-    <w:rsid w:val="00AC2C65"/>
-    <w:rPr>
-      <w:rFonts w:asciiTheme="majorHAnsi" w:eastAsiaTheme="majorEastAsia" w:hAnsiTheme="majorHAnsi" w:cstheme="majorBidi"/>
-      <w:b/>
-      <w:bCs/>
-      <w:color w:val="365F91" w:themeColor="accent1" w:themeShade="BF"/>
-      <w:sz w:val="28"/>
-      <w:szCs w:val="28"/>
-    </w:rPr>
-  </w:style>
-  <w:style w:type="paragraph" w:styleId="TOCHeading">
-    <w:name w:val="TOC Heading"/>
-    <w:basedOn w:val="Heading1"/>
-    <w:next w:val="Normal"/>
-    <w:uiPriority w:val="39"/>
-    <w:semiHidden/>
-    <w:unhideWhenUsed/>
-    <w:qFormat/>
-    <w:rsid w:val="00AC2C65"/>
-    <w:pPr>
-      <w:outlineLvl w:val="9"/>
-    </w:pPr>
-    <w:rPr>
-      <w:lang w:eastAsia="ja-JP"/>
-    </w:rPr>
-  </w:style>
-  <w:style w:type="paragraph" w:styleId="TOC1">
-    <w:name w:val="toc 1"/>
-    <w:basedOn w:val="Normal"/>
-    <w:next w:val="Normal"/>
-    <w:autoRedefine/>
-    <w:uiPriority w:val="39"/>
-    <w:unhideWhenUsed/>
-    <w:rsid w:val="00AC2C65"/>
-    <w:pPr>
-      <w:spacing w:after="100"/>
-    </w:pPr>
-  </w:style>
-  <w:style w:type="character" w:styleId="Hyperlink">
-    <w:name w:val="Hyperlink"/>
-    <w:basedOn w:val="DefaultParagraphFont"/>
-    <w:uiPriority w:val="99"/>
-    <w:unhideWhenUsed/>
-    <w:rsid w:val="00AC2C65"/>
-    <w:rPr>
-      <w:color w:val="0000FF" w:themeColor="hyperlink"/>
-      <w:u w:val="single"/>
-    </w:rPr>
-  </w:style>
-  <w:style w:type="paragraph" w:styleId="BalloonText">
-    <w:name w:val="Balloon Text"/>
-    <w:basedOn w:val="Normal"/>
-    <w:link w:val="BalloonTextChar"/>
-    <w:uiPriority w:val="99"/>
-    <w:semiHidden/>
-    <w:unhideWhenUsed/>
-    <w:rsid w:val="00AC2C65"/>
-    <w:pPr>
-      <w:spacing w:after="0" w:line="240" w:lineRule="auto"/>
-    </w:pPr>
-    <w:rPr>
-      <w:rFonts w:ascii="Tahoma" w:hAnsi="Tahoma" w:cs="Tahoma"/>
-      <w:sz w:val="16"/>
-      <w:szCs w:val="16"/>
-    </w:rPr>
-  </w:style>
-  <w:style w:type="character" w:customStyle="1" w:styleId="BalloonTextChar">
-    <w:name w:val="Balloon Text Char"/>
-    <w:basedOn w:val="DefaultParagraphFont"/>
-    <w:link w:val="BalloonText"/>
-    <w:uiPriority w:val="99"/>
-    <w:semiHidden/>
-    <w:rsid w:val="00AC2C65"/>
-    <w:rPr>
-      <w:rFonts w:ascii="Tahoma" w:hAnsi="Tahoma" w:cs="Tahoma"/>
-      <w:sz w:val="16"/>
-      <w:szCs w:val="16"/>
     </w:rPr>
   </w:style>
 </w:styles>
 </file>
 
 <file path=word/theme/theme1.xml><?xml version="1.0" encoding="utf-8"?>
-<a:theme xmlns:a="http://schemas.openxmlformats.org/drawingml/2006/main" name="Office Theme">
+<a:theme xmlns:a="http://schemas.openxmlformats.org/drawingml/2006/main" name="Office-tema">
   <a:themeElements>
-    <a:clrScheme name="Office">
+    <a:clrScheme name="Kontor">
       <a:dk1>
         <a:sysClr val="windowText" lastClr="000000"/>
       </a:dk1>
@@ -2387,39 +2233,39 @@
         <a:sysClr val="window" lastClr="FFFFFF"/>
       </a:lt1>
       <a:dk2>
-        <a:srgbClr val="1F497D"/>
+        <a:srgbClr val="44546A"/>
       </a:dk2>
       <a:lt2>
-        <a:srgbClr val="EEECE1"/>
+        <a:srgbClr val="E7E6E6"/>
       </a:lt2>
       <a:accent1>
-        <a:srgbClr val="4F81BD"/>
+        <a:srgbClr val="5B9BD5"/>
       </a:accent1>
       <a:accent2>
-        <a:srgbClr val="C0504D"/>
+        <a:srgbClr val="ED7D31"/>
       </a:accent2>
       <a:accent3>
-        <a:srgbClr val="9BBB59"/>
+        <a:srgbClr val="A5A5A5"/>
       </a:accent3>
       <a:accent4>
-        <a:srgbClr val="8064A2"/>
+        <a:srgbClr val="FFC000"/>
       </a:accent4>
       <a:accent5>
-        <a:srgbClr val="4BACC6"/>
+        <a:srgbClr val="4472C4"/>
       </a:accent5>
       <a:accent6>
-        <a:srgbClr val="F79646"/>
+        <a:srgbClr val="70AD47"/>
       </a:accent6>
       <a:hlink>
-        <a:srgbClr val="0000FF"/>
+        <a:srgbClr val="0563C1"/>
       </a:hlink>
       <a:folHlink>
-        <a:srgbClr val="800080"/>
+        <a:srgbClr val="954F72"/>
       </a:folHlink>
     </a:clrScheme>
-    <a:fontScheme name="Office">
+    <a:fontScheme name="Kontor">
       <a:majorFont>
-        <a:latin typeface="Cambria"/>
+        <a:latin typeface="Calibri Light" panose="020F0302020204030204"/>
         <a:ea typeface=""/>
         <a:cs typeface=""/>
         <a:font script="Jpan" typeface="ＭＳ ゴシック"/>
@@ -2454,7 +2300,7 @@
         <a:font script="Geor" typeface="Sylfaen"/>
       </a:majorFont>
       <a:minorFont>
-        <a:latin typeface="Calibri"/>
+        <a:latin typeface="Calibri" panose="020F0502020204030204"/>
         <a:ea typeface=""/>
         <a:cs typeface=""/>
         <a:font script="Jpan" typeface="ＭＳ 明朝"/>
@@ -2489,7 +2335,7 @@
         <a:font script="Geor" typeface="Sylfaen"/>
       </a:minorFont>
     </a:fontScheme>
-    <a:fmtScheme name="Office">
+    <a:fmtScheme name="Kontor">
       <a:fillStyleLst>
         <a:solidFill>
           <a:schemeClr val="phClr"/>
@@ -2498,177 +2344,141 @@
           <a:gsLst>
             <a:gs pos="0">
               <a:schemeClr val="phClr">
-                <a:tint val="50000"/>
-                <a:satMod val="300000"/>
+                <a:lumMod val="110000"/>
+                <a:satMod val="105000"/>
+                <a:tint val="67000"/>
               </a:schemeClr>
             </a:gs>
-            <a:gs pos="35000">
+            <a:gs pos="50000">
               <a:schemeClr val="phClr">
-                <a:tint val="37000"/>
-                <a:satMod val="300000"/>
+                <a:lumMod val="105000"/>
+                <a:satMod val="103000"/>
+                <a:tint val="73000"/>
               </a:schemeClr>
             </a:gs>
             <a:gs pos="100000">
               <a:schemeClr val="phClr">
-                <a:tint val="15000"/>
-                <a:satMod val="350000"/>
+                <a:lumMod val="105000"/>
+                <a:satMod val="109000"/>
+                <a:tint val="81000"/>
               </a:schemeClr>
             </a:gs>
           </a:gsLst>
-          <a:lin ang="16200000" scaled="1"/>
+          <a:lin ang="5400000" scaled="0"/>
         </a:gradFill>
         <a:gradFill rotWithShape="1">
           <a:gsLst>
             <a:gs pos="0">
               <a:schemeClr val="phClr">
-                <a:shade val="51000"/>
-                <a:satMod val="130000"/>
+                <a:satMod val="103000"/>
+                <a:lumMod val="102000"/>
+                <a:tint val="94000"/>
               </a:schemeClr>
             </a:gs>
-            <a:gs pos="80000">
+            <a:gs pos="50000">
               <a:schemeClr val="phClr">
-                <a:shade val="93000"/>
-                <a:satMod val="130000"/>
+                <a:satMod val="110000"/>
+                <a:lumMod val="100000"/>
+                <a:shade val="100000"/>
               </a:schemeClr>
             </a:gs>
             <a:gs pos="100000">
               <a:schemeClr val="phClr">
-                <a:shade val="94000"/>
-                <a:satMod val="135000"/>
+                <a:lumMod val="99000"/>
+                <a:satMod val="120000"/>
+                <a:shade val="78000"/>
               </a:schemeClr>
             </a:gs>
           </a:gsLst>
-          <a:lin ang="16200000" scaled="0"/>
+          <a:lin ang="5400000" scaled="0"/>
         </a:gradFill>
       </a:fillStyleLst>
       <a:lnStyleLst>
-        <a:ln w="9525" cap="flat" cmpd="sng" algn="ctr">
-          <a:solidFill>
-            <a:schemeClr val="phClr">
-              <a:shade val="95000"/>
-              <a:satMod val="105000"/>
-            </a:schemeClr>
-          </a:solidFill>
-          <a:prstDash val="solid"/>
-        </a:ln>
-        <a:ln w="25400" cap="flat" cmpd="sng" algn="ctr">
+        <a:ln w="6350" cap="flat" cmpd="sng" algn="ctr">
           <a:solidFill>
             <a:schemeClr val="phClr"/>
           </a:solidFill>
           <a:prstDash val="solid"/>
+          <a:miter lim="800000"/>
         </a:ln>
-        <a:ln w="38100" cap="flat" cmpd="sng" algn="ctr">
+        <a:ln w="12700" cap="flat" cmpd="sng" algn="ctr">
           <a:solidFill>
             <a:schemeClr val="phClr"/>
           </a:solidFill>
           <a:prstDash val="solid"/>
+          <a:miter lim="800000"/>
+        </a:ln>
+        <a:ln w="19050" cap="flat" cmpd="sng" algn="ctr">
+          <a:solidFill>
+            <a:schemeClr val="phClr"/>
+          </a:solidFill>
+          <a:prstDash val="solid"/>
+          <a:miter lim="800000"/>
         </a:ln>
       </a:lnStyleLst>
       <a:effectStyleLst>
         <a:effectStyle>
+          <a:effectLst/>
+        </a:effectStyle>
+        <a:effectStyle>
+          <a:effectLst/>
+        </a:effectStyle>
+        <a:effectStyle>
           <a:effectLst>
-            <a:outerShdw blurRad="40000" dist="20000" dir="5400000" rotWithShape="0">
+            <a:outerShdw blurRad="57150" dist="19050" dir="5400000" algn="ctr" rotWithShape="0">
               <a:srgbClr val="000000">
-                <a:alpha val="38000"/>
+                <a:alpha val="63000"/>
               </a:srgbClr>
             </a:outerShdw>
           </a:effectLst>
-        </a:effectStyle>
-        <a:effectStyle>
-          <a:effectLst>
-            <a:outerShdw blurRad="40000" dist="23000" dir="5400000" rotWithShape="0">
-              <a:srgbClr val="000000">
-                <a:alpha val="35000"/>
-              </a:srgbClr>
-            </a:outerShdw>
-          </a:effectLst>
-        </a:effectStyle>
-        <a:effectStyle>
-          <a:effectLst>
-            <a:outerShdw blurRad="40000" dist="23000" dir="5400000" rotWithShape="0">
-              <a:srgbClr val="000000">
-                <a:alpha val="35000"/>
-              </a:srgbClr>
-            </a:outerShdw>
-          </a:effectLst>
-          <a:scene3d>
-            <a:camera prst="orthographicFront">
-              <a:rot lat="0" lon="0" rev="0"/>
-            </a:camera>
-            <a:lightRig rig="threePt" dir="t">
-              <a:rot lat="0" lon="0" rev="1200000"/>
-            </a:lightRig>
-          </a:scene3d>
-          <a:sp3d>
-            <a:bevelT w="63500" h="25400"/>
-          </a:sp3d>
         </a:effectStyle>
       </a:effectStyleLst>
       <a:bgFillStyleLst>
         <a:solidFill>
           <a:schemeClr val="phClr"/>
         </a:solidFill>
+        <a:solidFill>
+          <a:schemeClr val="phClr">
+            <a:tint val="95000"/>
+            <a:satMod val="170000"/>
+          </a:schemeClr>
+        </a:solidFill>
         <a:gradFill rotWithShape="1">
           <a:gsLst>
             <a:gs pos="0">
               <a:schemeClr val="phClr">
-                <a:tint val="40000"/>
-                <a:satMod val="350000"/>
+                <a:tint val="93000"/>
+                <a:satMod val="150000"/>
+                <a:shade val="98000"/>
+                <a:lumMod val="102000"/>
               </a:schemeClr>
             </a:gs>
-            <a:gs pos="40000">
+            <a:gs pos="50000">
               <a:schemeClr val="phClr">
-                <a:tint val="45000"/>
-                <a:shade val="99000"/>
-                <a:satMod val="350000"/>
+                <a:tint val="98000"/>
+                <a:satMod val="130000"/>
+                <a:shade val="90000"/>
+                <a:lumMod val="103000"/>
               </a:schemeClr>
             </a:gs>
             <a:gs pos="100000">
               <a:schemeClr val="phClr">
-                <a:shade val="20000"/>
-                <a:satMod val="255000"/>
+                <a:shade val="63000"/>
+                <a:satMod val="120000"/>
               </a:schemeClr>
             </a:gs>
           </a:gsLst>
-          <a:path path="circle">
-            <a:fillToRect l="50000" t="-80000" r="50000" b="180000"/>
-          </a:path>
-        </a:gradFill>
-        <a:gradFill rotWithShape="1">
-          <a:gsLst>
-            <a:gs pos="0">
-              <a:schemeClr val="phClr">
-                <a:tint val="80000"/>
-                <a:satMod val="300000"/>
-              </a:schemeClr>
-            </a:gs>
-            <a:gs pos="100000">
-              <a:schemeClr val="phClr">
-                <a:shade val="30000"/>
-                <a:satMod val="200000"/>
-              </a:schemeClr>
-            </a:gs>
-          </a:gsLst>
-          <a:path path="circle">
-            <a:fillToRect l="50000" t="50000" r="50000" b="50000"/>
-          </a:path>
+          <a:lin ang="5400000" scaled="0"/>
         </a:gradFill>
       </a:bgFillStyleLst>
     </a:fmtScheme>
   </a:themeElements>
   <a:objectDefaults/>
   <a:extraClrSchemeLst/>
+  <a:extLst>
+    <a:ext uri="{05A4C25C-085E-4340-85A3-A5531E510DB2}">
+      <thm15:themeFamily xmlns:thm15="http://schemas.microsoft.com/office/thememl/2012/main" name="Office Theme" id="{62F939B6-93AF-4DB8-9C6B-D6C7DFDC589F}" vid="{4A3C46E8-61CC-4603-A589-7422A47A8E4A}"/>
+    </a:ext>
+  </a:extLst>
 </a:theme>
-</file>
-
-<file path=customXml/item1.xml><?xml version="1.0" encoding="utf-8"?>
-<b:Sources xmlns:b="http://schemas.openxmlformats.org/officeDocument/2006/bibliography" xmlns="http://schemas.openxmlformats.org/officeDocument/2006/bibliography" SelectedStyle="\APA.XSL" StyleName="APA"/>
-</file>
-
-<file path=customXml/itemProps1.xml><?xml version="1.0" encoding="utf-8"?>
-<ds:datastoreItem xmlns:ds="http://schemas.openxmlformats.org/officeDocument/2006/customXml" ds:itemID="{EC461B22-F026-4C9E-9FEF-D4614B452ACA}">
-  <ds:schemaRefs>
-    <ds:schemaRef ds:uri="http://schemas.openxmlformats.org/officeDocument/2006/bibliography"/>
-  </ds:schemaRefs>
-</ds:datastoreItem>
 </file>
</xml_diff>

<commit_message>
Læst korrektur af de sidste to personlige konklusioner, og sat dem ind i rapporten. Godnat.
</commit_message>
<xml_diff>
--- a/Rapport og projektdokumentation/Rapport/Rapport.docx
+++ b/Rapport og projektdokumentation/Rapport/Rapport.docx
@@ -6822,10 +6822,29 @@
                 <w:lang w:val="da-DK"/>
               </w:rPr>
               <w:object w:dxaOrig="7966" w:dyaOrig="7110">
-                <v:shape id="_x0000_i1025" type="#_x0000_t75" style="width:274.6pt;height:245.3pt" o:ole="">
+                <v:shapetype id="_x0000_t75" coordsize="21600,21600" o:spt="75" o:preferrelative="t" path="m@4@5l@4@11@9@11@9@5xe" filled="f" stroked="f">
+                  <v:stroke joinstyle="miter"/>
+                  <v:formulas>
+                    <v:f eqn="if lineDrawn pixelLineWidth 0"/>
+                    <v:f eqn="sum @0 1 0"/>
+                    <v:f eqn="sum 0 0 @1"/>
+                    <v:f eqn="prod @2 1 2"/>
+                    <v:f eqn="prod @3 21600 pixelWidth"/>
+                    <v:f eqn="prod @3 21600 pixelHeight"/>
+                    <v:f eqn="sum @0 0 1"/>
+                    <v:f eqn="prod @6 1 2"/>
+                    <v:f eqn="prod @7 21600 pixelWidth"/>
+                    <v:f eqn="sum @8 21600 0"/>
+                    <v:f eqn="prod @7 21600 pixelHeight"/>
+                    <v:f eqn="sum @10 21600 0"/>
+                  </v:formulas>
+                  <v:path o:extrusionok="f" gradientshapeok="t" o:connecttype="rect"/>
+                  <o:lock v:ext="edit" aspectratio="t"/>
+                </v:shapetype>
+                <v:shape id="_x0000_i1025" type="#_x0000_t75" style="width:274.5pt;height:245.25pt" o:ole="">
                   <v:imagedata r:id="rId17" o:title=""/>
                 </v:shape>
-                <o:OLEObject Type="Embed" ProgID="Visio.Drawing.15" ShapeID="_x0000_i1025" DrawAspect="Content" ObjectID="_1494104214" r:id="rId18"/>
+                <o:OLEObject Type="Embed" ProgID="Visio.Drawing.15" ShapeID="_x0000_i1025" DrawAspect="Content" ObjectID="_1494104668" r:id="rId18"/>
               </w:object>
             </w:r>
           </w:p>
@@ -9326,10 +9345,10 @@
       </w:pPr>
       <w:r>
         <w:object w:dxaOrig="10801" w:dyaOrig="4645">
-          <v:shape id="_x0000_i1026" type="#_x0000_t75" style="width:481.4pt;height:206.8pt" o:ole="">
+          <v:shape id="_x0000_i1026" type="#_x0000_t75" style="width:481.5pt;height:207pt" o:ole="">
             <v:imagedata r:id="rId21" o:title=""/>
           </v:shape>
-          <o:OLEObject Type="Embed" ProgID="Visio.Drawing.15" ShapeID="_x0000_i1026" DrawAspect="Content" ObjectID="_1494104215" r:id="rId22"/>
+          <o:OLEObject Type="Embed" ProgID="Visio.Drawing.15" ShapeID="_x0000_i1026" DrawAspect="Content" ObjectID="_1494104669" r:id="rId22"/>
         </w:object>
       </w:r>
     </w:p>
@@ -9455,28 +9474,26 @@
       <w:r>
         <w:t>.</w:t>
       </w:r>
-      <w:bookmarkStart w:id="30" w:name="_GoBack"/>
+    </w:p>
+    <w:p>
+      <w:pPr>
+        <w:pStyle w:val="Overskrift1"/>
+      </w:pPr>
+      <w:bookmarkStart w:id="30" w:name="_Toc420354964"/>
+      <w:r>
+        <w:t>Design, implementering og test</w:t>
+      </w:r>
       <w:bookmarkEnd w:id="30"/>
     </w:p>
     <w:p>
       <w:pPr>
         <w:pStyle w:val="Overskrift1"/>
       </w:pPr>
-      <w:bookmarkStart w:id="31" w:name="_Toc420354964"/>
-      <w:r>
-        <w:t>Design, implementering og test</w:t>
+      <w:bookmarkStart w:id="31" w:name="_Toc420354965"/>
+      <w:r>
+        <w:t>Resultater og diskussion</w:t>
       </w:r>
       <w:bookmarkEnd w:id="31"/>
-    </w:p>
-    <w:p>
-      <w:pPr>
-        <w:pStyle w:val="Overskrift1"/>
-      </w:pPr>
-      <w:bookmarkStart w:id="32" w:name="_Toc420354965"/>
-      <w:r>
-        <w:t>Resultater og diskussion</w:t>
-      </w:r>
-      <w:bookmarkEnd w:id="32"/>
     </w:p>
     <w:p>
       <w:pPr>
@@ -9500,41 +9517,41 @@
       <w:pPr>
         <w:pStyle w:val="Overskrift1"/>
       </w:pPr>
-      <w:bookmarkStart w:id="33" w:name="_Toc420354966"/>
+      <w:bookmarkStart w:id="32" w:name="_Toc420354966"/>
       <w:r>
         <w:lastRenderedPageBreak/>
         <w:t>Udviklingsværktøjer</w:t>
       </w:r>
+      <w:bookmarkEnd w:id="32"/>
+    </w:p>
+    <w:p>
+      <w:pPr>
+        <w:rPr>
+          <w:lang w:val="da-DK"/>
+        </w:rPr>
+      </w:pPr>
+      <w:r>
+        <w:rPr>
+          <w:lang w:val="da-DK"/>
+        </w:rPr>
+        <w:t>Herunder gives en kort beskrivelse af relevante udviklingsværktøjer benyttet i projektet.</w:t>
+      </w:r>
+    </w:p>
+    <w:p>
+      <w:pPr>
+        <w:pStyle w:val="Overskrift2"/>
+        <w:rPr>
+          <w:lang w:val="da-DK"/>
+        </w:rPr>
+      </w:pPr>
+      <w:bookmarkStart w:id="33" w:name="_Toc420354967"/>
+      <w:r>
+        <w:rPr>
+          <w:lang w:val="da-DK"/>
+        </w:rPr>
+        <w:t>Git</w:t>
+      </w:r>
       <w:bookmarkEnd w:id="33"/>
-    </w:p>
-    <w:p>
-      <w:pPr>
-        <w:rPr>
-          <w:lang w:val="da-DK"/>
-        </w:rPr>
-      </w:pPr>
-      <w:r>
-        <w:rPr>
-          <w:lang w:val="da-DK"/>
-        </w:rPr>
-        <w:t>Herunder gives en kort beskrivelse af relevante udviklingsværktøjer benyttet i projektet.</w:t>
-      </w:r>
-    </w:p>
-    <w:p>
-      <w:pPr>
-        <w:pStyle w:val="Overskrift2"/>
-        <w:rPr>
-          <w:lang w:val="da-DK"/>
-        </w:rPr>
-      </w:pPr>
-      <w:bookmarkStart w:id="34" w:name="_Toc420354967"/>
-      <w:r>
-        <w:rPr>
-          <w:lang w:val="da-DK"/>
-        </w:rPr>
-        <w:t>Git</w:t>
-      </w:r>
-      <w:bookmarkEnd w:id="34"/>
     </w:p>
     <w:p>
       <w:pPr>
@@ -9636,14 +9653,14 @@
           <w:lang w:val="da-DK"/>
         </w:rPr>
       </w:pPr>
-      <w:bookmarkStart w:id="35" w:name="_Toc420354968"/>
+      <w:bookmarkStart w:id="34" w:name="_Toc420354968"/>
       <w:r>
         <w:rPr>
           <w:lang w:val="da-DK"/>
         </w:rPr>
         <w:t>Microsoft Visual Studio 2013</w:t>
       </w:r>
-      <w:bookmarkEnd w:id="35"/>
+      <w:bookmarkEnd w:id="34"/>
     </w:p>
     <w:p>
       <w:pPr>
@@ -9786,14 +9803,14 @@
           <w:lang w:val="da-DK"/>
         </w:rPr>
       </w:pPr>
-      <w:bookmarkStart w:id="36" w:name="_Toc420354969"/>
+      <w:bookmarkStart w:id="35" w:name="_Toc420354969"/>
       <w:r>
         <w:rPr>
           <w:lang w:val="da-DK"/>
         </w:rPr>
         <w:t>Microsoft Visio 2013</w:t>
       </w:r>
-      <w:bookmarkEnd w:id="36"/>
+      <w:bookmarkEnd w:id="35"/>
     </w:p>
     <w:p>
       <w:pPr>
@@ -9896,14 +9913,14 @@
           <w:lang w:val="da-DK"/>
         </w:rPr>
       </w:pPr>
-      <w:bookmarkStart w:id="37" w:name="_Toc420354970"/>
+      <w:bookmarkStart w:id="36" w:name="_Toc420354970"/>
       <w:r>
         <w:rPr>
           <w:lang w:val="da-DK"/>
         </w:rPr>
         <w:t>LucidChart</w:t>
       </w:r>
-      <w:bookmarkEnd w:id="37"/>
+      <w:bookmarkEnd w:id="36"/>
     </w:p>
     <w:p>
       <w:pPr>
@@ -10001,14 +10018,14 @@
           <w:lang w:val="da-DK"/>
         </w:rPr>
       </w:pPr>
-      <w:bookmarkStart w:id="38" w:name="_Toc420354971"/>
+      <w:bookmarkStart w:id="37" w:name="_Toc420354971"/>
       <w:r>
         <w:rPr>
           <w:lang w:val="da-DK"/>
         </w:rPr>
         <w:t>DDS-Lite</w:t>
       </w:r>
-      <w:bookmarkEnd w:id="38"/>
+      <w:bookmarkEnd w:id="37"/>
     </w:p>
     <w:p>
       <w:pPr>
@@ -10106,14 +10123,14 @@
           <w:lang w:val="da-DK"/>
         </w:rPr>
       </w:pPr>
-      <w:bookmarkStart w:id="39" w:name="_Toc420354972"/>
+      <w:bookmarkStart w:id="38" w:name="_Toc420354972"/>
       <w:r>
         <w:rPr>
           <w:lang w:val="da-DK"/>
         </w:rPr>
         <w:t>Entity Framework</w:t>
       </w:r>
-      <w:bookmarkEnd w:id="39"/>
+      <w:bookmarkEnd w:id="38"/>
     </w:p>
     <w:p>
       <w:pPr>
@@ -10214,14 +10231,14 @@
           <w:lang w:val="da-DK"/>
         </w:rPr>
       </w:pPr>
-      <w:bookmarkStart w:id="40" w:name="_Toc420354973"/>
+      <w:bookmarkStart w:id="39" w:name="_Toc420354973"/>
       <w:r>
         <w:rPr>
           <w:lang w:val="da-DK"/>
         </w:rPr>
         <w:t>Microsoft Sync Framework</w:t>
       </w:r>
-      <w:bookmarkEnd w:id="40"/>
+      <w:bookmarkEnd w:id="39"/>
     </w:p>
     <w:p>
       <w:pPr>
@@ -10319,14 +10336,14 @@
           <w:lang w:val="da-DK"/>
         </w:rPr>
       </w:pPr>
-      <w:bookmarkStart w:id="41" w:name="_Toc420354974"/>
+      <w:bookmarkStart w:id="40" w:name="_Toc420354974"/>
       <w:r>
         <w:rPr>
           <w:lang w:val="da-DK"/>
         </w:rPr>
         <w:t>NUnit</w:t>
       </w:r>
-      <w:bookmarkEnd w:id="41"/>
+      <w:bookmarkEnd w:id="40"/>
     </w:p>
     <w:p>
       <w:pPr>
@@ -10424,14 +10441,14 @@
           <w:lang w:val="da-DK"/>
         </w:rPr>
       </w:pPr>
-      <w:bookmarkStart w:id="42" w:name="_Toc420354975"/>
+      <w:bookmarkStart w:id="41" w:name="_Toc420354975"/>
       <w:r>
         <w:rPr>
           <w:lang w:val="da-DK"/>
         </w:rPr>
         <w:t>NSubstitute</w:t>
       </w:r>
-      <w:bookmarkEnd w:id="42"/>
+      <w:bookmarkEnd w:id="41"/>
     </w:p>
     <w:p>
       <w:pPr>
@@ -10546,14 +10563,14 @@
           <w:lang w:val="da-DK"/>
         </w:rPr>
       </w:pPr>
-      <w:bookmarkStart w:id="43" w:name="_Toc420354976"/>
+      <w:bookmarkStart w:id="42" w:name="_Toc420354976"/>
       <w:r>
         <w:rPr>
           <w:lang w:val="da-DK"/>
         </w:rPr>
         <w:t>Doxygen</w:t>
       </w:r>
-      <w:bookmarkEnd w:id="43"/>
+      <w:bookmarkEnd w:id="42"/>
     </w:p>
     <w:p>
       <w:pPr>
@@ -10648,135 +10665,135 @@
       <w:pPr>
         <w:pStyle w:val="Overskrift1"/>
       </w:pPr>
-      <w:bookmarkStart w:id="44" w:name="_Toc420354977"/>
+      <w:bookmarkStart w:id="43" w:name="_Toc420354977"/>
       <w:r>
         <w:lastRenderedPageBreak/>
         <w:t>Opnåede erfaringer</w:t>
       </w:r>
+      <w:bookmarkEnd w:id="43"/>
+    </w:p>
+    <w:p>
+      <w:pPr>
+        <w:pStyle w:val="Overskrift2"/>
+        <w:rPr>
+          <w:lang w:val="da-DK"/>
+        </w:rPr>
+      </w:pPr>
+      <w:bookmarkStart w:id="44" w:name="_Toc420354978"/>
+      <w:r>
+        <w:rPr>
+          <w:lang w:val="da-DK"/>
+        </w:rPr>
+        <w:t>Kristoffer Lerbæk Pedersen</w:t>
+      </w:r>
       <w:bookmarkEnd w:id="44"/>
     </w:p>
     <w:p>
       <w:pPr>
+        <w:rPr>
+          <w:lang w:val="da-DK"/>
+        </w:rPr>
+      </w:pPr>
+      <w:r>
+        <w:rPr>
+          <w:lang w:val="da-DK"/>
+        </w:rPr>
+        <w:t>Det har været en fornøjelse at arbejde på dette projekt, og en ny oplevelse at arbejde på et system som udelukkende har været softwareorienteret. Det har, for mig, været det mest givende projekt at være en del af, selv om der har været både fordele og ulemper i forhold til tidligere semesterprojekter.</w:t>
+      </w:r>
+    </w:p>
+    <w:p>
+      <w:pPr>
+        <w:rPr>
+          <w:lang w:val="da-DK"/>
+        </w:rPr>
+      </w:pPr>
+      <w:r>
+        <w:rPr>
+          <w:lang w:val="da-DK"/>
+        </w:rPr>
+        <w:t xml:space="preserve">Den sværeste ved dette projekt, har været at jeg ikke har kunnet have fingrene i alt software-relateret, som det tidligere har gjort sig gældende. Systemet har simpelthen været for omfattende, og jeg har måttet give slip fra fordybelsen i nogle områder, for at kunne arbejde mere fokuseret på nogle andre. Hvor jeg, under udviklingen af </w:t>
+      </w:r>
+      <w:r>
+        <w:rPr>
+          <w:i/>
+          <w:lang w:val="da-DK"/>
+        </w:rPr>
+        <w:t>WPF</w:t>
+      </w:r>
+      <w:r>
+        <w:rPr>
+          <w:lang w:val="da-DK"/>
+        </w:rPr>
+        <w:t>-applikationen kunne være rigtig meget med, og spillede en stor del i designet og den grundlæggende konstruktion, har jeg ikke haft meget med databaselaget at gøre. På samme måde var jeg med i starten af udviklingen af web-applikationen, men idet det lå så sent i forløbet, og jeg endte med det primære ansvar for konstruktionen af rapporten, har jeg også her været nødt til at prioritere min tid.</w:t>
+      </w:r>
+    </w:p>
+    <w:p>
+      <w:pPr>
+        <w:rPr>
+          <w:lang w:val="da-DK"/>
+        </w:rPr>
+      </w:pPr>
+      <w:r>
+        <w:rPr>
+          <w:lang w:val="da-DK"/>
+        </w:rPr>
+        <w:t>Fordelene ved projektet har heldigvis været mange. Jeg føler at de fag, vi har haft på 4. semester, har været de mest brugbare, i forhold til at føle mig klar til at komme ud i en virksomhed og være en del af et erfarent team, og jeg har virkelig kunnet mærke i dette projekt, at der har været brug for den viden, jeg har tilegnet mig i løbet af semesteret.</w:t>
+      </w:r>
+    </w:p>
+    <w:p>
+      <w:pPr>
+        <w:rPr>
+          <w:lang w:val="da-DK"/>
+        </w:rPr>
+      </w:pPr>
+      <w:r>
+        <w:rPr>
+          <w:lang w:val="da-DK"/>
+        </w:rPr>
+        <w:t>Som ved alle andre semesterprojekter, kunne det være sjovt at prøve at lave det forfra igen, med den viden, og de erfaringer, som jeg har draget mig siden projektets påbegyndelse. Jeg er sikker på at udviklingen ville gå markant hurtigere, og at kvaliteten af produktet ville være kraftigt øget, idet diverse mønstre og principper denne gang ville blive taget i brug. Det til trods, er jeg rigtig godt tilfreds med det produkt, vi har fået udviklet.</w:t>
+      </w:r>
+    </w:p>
+    <w:p>
+      <w:pPr>
+        <w:rPr>
+          <w:lang w:val="da-DK"/>
+        </w:rPr>
+      </w:pPr>
+      <w:r>
+        <w:rPr>
+          <w:lang w:val="da-DK"/>
+        </w:rPr>
+        <w:t>Jeg synes at gruppen har fungeret godt, og haft en god dynamik. Til møder og gruppearbejde har der i perioder været tendens til at miste fokus lidt for ofte, men som med alle andre udfordringer, har vi været gode til at komme på løsninger på dette, og det blev aftalt af Rasmus og jeg ville være opmærksomme på dette, og sørge for at bringe samtalen tilbage på sporet igen.</w:t>
+      </w:r>
+    </w:p>
+    <w:p>
+      <w:pPr>
+        <w:rPr>
+          <w:lang w:val="da-DK"/>
+        </w:rPr>
+      </w:pPr>
+      <w:r>
+        <w:rPr>
+          <w:lang w:val="da-DK"/>
+        </w:rPr>
+        <w:t>Alt i alt har det været en positiv oplevelse, og jeg glæder mig til at præsentere produktet til eksamenen.</w:t>
+      </w:r>
+    </w:p>
+    <w:p>
+      <w:pPr>
         <w:pStyle w:val="Overskrift2"/>
         <w:rPr>
           <w:lang w:val="da-DK"/>
         </w:rPr>
       </w:pPr>
-      <w:bookmarkStart w:id="45" w:name="_Toc420354978"/>
-      <w:r>
-        <w:rPr>
-          <w:lang w:val="da-DK"/>
-        </w:rPr>
-        <w:t>Kristoffer Lerbæk Pedersen</w:t>
+      <w:bookmarkStart w:id="45" w:name="_Toc420354979"/>
+      <w:r>
+        <w:rPr>
+          <w:lang w:val="da-DK"/>
+        </w:rPr>
+        <w:t>Mathias Siig Nørregaard</w:t>
       </w:r>
       <w:bookmarkEnd w:id="45"/>
-    </w:p>
-    <w:p>
-      <w:pPr>
-        <w:rPr>
-          <w:lang w:val="da-DK"/>
-        </w:rPr>
-      </w:pPr>
-      <w:r>
-        <w:rPr>
-          <w:lang w:val="da-DK"/>
-        </w:rPr>
-        <w:t>Det har været en fornøjelse at arbejde på dette projekt, og en ny oplevelse at arbejde på et system som udelukkende har været softwareorienteret. Det har, for mig, været det mest givende projekt at være en del af, selv om der har været både fordele og ulemper i forhold til tidligere semesterprojekter.</w:t>
-      </w:r>
-    </w:p>
-    <w:p>
-      <w:pPr>
-        <w:rPr>
-          <w:lang w:val="da-DK"/>
-        </w:rPr>
-      </w:pPr>
-      <w:r>
-        <w:rPr>
-          <w:lang w:val="da-DK"/>
-        </w:rPr>
-        <w:t xml:space="preserve">Den sværeste ved dette projekt, har været at jeg ikke har kunnet have fingrene i alt software-relateret, som det tidligere har gjort sig gældende. Systemet har simpelthen været for omfattende, og jeg har måttet give slip fra fordybelsen i nogle områder, for at kunne arbejde mere fokuseret på nogle andre. Hvor jeg, under udviklingen af </w:t>
-      </w:r>
-      <w:r>
-        <w:rPr>
-          <w:i/>
-          <w:lang w:val="da-DK"/>
-        </w:rPr>
-        <w:t>WPF</w:t>
-      </w:r>
-      <w:r>
-        <w:rPr>
-          <w:lang w:val="da-DK"/>
-        </w:rPr>
-        <w:t>-applikationen kunne være rigtig meget med, og spillede en stor del i designet og den grundlæggende konstruktion, har jeg ikke haft meget med databaselaget at gøre. På samme måde var jeg med i starten af udviklingen af web-applikationen, men idet det lå så sent i forløbet, og jeg endte med det primære ansvar for konstruktionen af rapporten, har jeg også her været nødt til at prioritere min tid.</w:t>
-      </w:r>
-    </w:p>
-    <w:p>
-      <w:pPr>
-        <w:rPr>
-          <w:lang w:val="da-DK"/>
-        </w:rPr>
-      </w:pPr>
-      <w:r>
-        <w:rPr>
-          <w:lang w:val="da-DK"/>
-        </w:rPr>
-        <w:t>Fordelene ved projektet har heldigvis været mange. Jeg føler at de fag, vi har haft på 4. semester, har været de mest brugbare, i forhold til at føle mig klar til at komme ud i en virksomhed og være en del af et erfarent team, og jeg har virkelig kunnet mærke i dette projekt, at der har været brug for den viden, jeg har tilegnet mig i løbet af semesteret.</w:t>
-      </w:r>
-    </w:p>
-    <w:p>
-      <w:pPr>
-        <w:rPr>
-          <w:lang w:val="da-DK"/>
-        </w:rPr>
-      </w:pPr>
-      <w:r>
-        <w:rPr>
-          <w:lang w:val="da-DK"/>
-        </w:rPr>
-        <w:t>Som ved alle andre semesterprojekter, kunne det være sjovt at prøve at lave det forfra igen, med den viden, og de erfaringer, som jeg har draget mig siden projektets påbegyndelse. Jeg er sikker på at udviklingen ville gå markant hurtigere, og at kvaliteten af produktet ville være kraftigt øget, idet diverse mønstre og principper denne gang ville blive taget i brug. Det til trods, er jeg rigtig godt tilfreds med det produkt, vi har fået udviklet.</w:t>
-      </w:r>
-    </w:p>
-    <w:p>
-      <w:pPr>
-        <w:rPr>
-          <w:lang w:val="da-DK"/>
-        </w:rPr>
-      </w:pPr>
-      <w:r>
-        <w:rPr>
-          <w:lang w:val="da-DK"/>
-        </w:rPr>
-        <w:t>Jeg synes at gruppen har fungeret godt, og haft en god dynamik. Til møder og gruppearbejde har der i perioder været tendens til at miste fokus lidt for ofte, men som med alle andre udfordringer, har vi været gode til at komme på løsninger på dette, og det blev aftalt af Rasmus og jeg ville være opmærksomme på dette, og sørge for at bringe samtalen tilbage på sporet igen.</w:t>
-      </w:r>
-    </w:p>
-    <w:p>
-      <w:pPr>
-        <w:rPr>
-          <w:lang w:val="da-DK"/>
-        </w:rPr>
-      </w:pPr>
-      <w:r>
-        <w:rPr>
-          <w:lang w:val="da-DK"/>
-        </w:rPr>
-        <w:t>Alt i alt har det været en positiv oplevelse, og jeg glæder mig til at præsentere produktet til eksamenen.</w:t>
-      </w:r>
-    </w:p>
-    <w:p>
-      <w:pPr>
-        <w:pStyle w:val="Overskrift2"/>
-        <w:rPr>
-          <w:lang w:val="da-DK"/>
-        </w:rPr>
-      </w:pPr>
-      <w:bookmarkStart w:id="46" w:name="_Toc420354979"/>
-      <w:r>
-        <w:rPr>
-          <w:lang w:val="da-DK"/>
-        </w:rPr>
-        <w:t>Mathias Siig Nørregaard</w:t>
-      </w:r>
-      <w:bookmarkEnd w:id="46"/>
     </w:p>
     <w:p>
       <w:pPr>
@@ -10857,189 +10874,256 @@
           <w:lang w:val="da-DK"/>
         </w:rPr>
       </w:pPr>
-      <w:bookmarkStart w:id="47" w:name="_Toc420354980"/>
+      <w:bookmarkStart w:id="46" w:name="_Toc420354980"/>
       <w:r>
         <w:rPr>
           <w:lang w:val="da-DK"/>
         </w:rPr>
         <w:t>Mathias Schmidt Østergaard</w:t>
       </w:r>
+      <w:bookmarkEnd w:id="46"/>
+    </w:p>
+    <w:p>
+      <w:r>
+        <w:t xml:space="preserve">Dette projekt har været det mest relevante for mig i løbet af min studietid. Opgaven har været meget fri, hvilket har givet mig god mulighed for at lave noget forskelligt. Lige fra en </w:t>
+      </w:r>
+      <w:r>
+        <w:rPr>
+          <w:i/>
+        </w:rPr>
+        <w:t>WPF</w:t>
+      </w:r>
+      <w:r>
+        <w:t xml:space="preserve">-applikation hvor </w:t>
+      </w:r>
+      <w:r>
+        <w:t>XAML</w:t>
+      </w:r>
+      <w:r>
+        <w:t xml:space="preserve"> og C# har været i førersædet, til en web-applikation, hvor HTML og C# blev blandet godt sammen. Selvfølgelig er det, ligesom de tidligere projekter, en læringsproces hvor vi hele tiden er blevet klogere på hvordan projektet skulle laves. Hvis noget skulle være lavet om, havde det nok været WP- applikationen. Den kunne have fulgt et pattern som var nemmere at teste. Men resultatet blev godt alligevel.</w:t>
+      </w:r>
+    </w:p>
+    <w:p>
+      <w:r>
+        <w:t>Gruppearbejdet er gået rigtig godt. Vha. Scrum-værktøjet på vores Redmine-board har jeg ikke været i tvivl om hvad jeg skulle lave på noget tidspunkt. Kommunikationen i gruppen har primært foregået over Facebook eller i en dialog til møderne, hvilket har fungeret rigtig godt. Der har fra tid til anden også være en smule useriøsitet, men dette er ikke noget der har været et problem for mig eller arbejdet i gruppen.</w:t>
+      </w:r>
+    </w:p>
+    <w:p>
+      <w:r>
+        <w:t>Hvis jeg skal sætte fingeren på noget der måske kunne forbedres, så ville det nok være på et enkelt område. Nemlig databasen. Mathis har klaret denne opgave meget godt, men vi andre har også været meget afhængige af hans arbejde. Skulle dette projekt laves på ny, skulle vi nok have haft en enkelt mand eller to mere på denne opgave. Jeg har selv været på mange forskellige opgaver i de forskellige lag i projektet, hvilket har været fedt, at prøve lidt af det hele.</w:t>
+      </w:r>
+    </w:p>
+    <w:p>
+      <w:r>
+        <w:t>Alt i alt er jeg tilfreds med min egen præstation, og mener vi har haft et godt gruppearbejde.</w:t>
+      </w:r>
+    </w:p>
+    <w:p>
+      <w:pPr>
+        <w:pStyle w:val="Overskrift2"/>
+        <w:rPr>
+          <w:lang w:val="da-DK"/>
+        </w:rPr>
+      </w:pPr>
+      <w:bookmarkStart w:id="47" w:name="_Toc420354981"/>
+      <w:r>
+        <w:rPr>
+          <w:lang w:val="da-DK"/>
+        </w:rPr>
+        <w:lastRenderedPageBreak/>
+        <w:t>Mathis Malte Møller</w:t>
+      </w:r>
       <w:bookmarkEnd w:id="47"/>
     </w:p>
     <w:p>
       <w:pPr>
+        <w:rPr>
+          <w:lang w:val="da-DK"/>
+        </w:rPr>
+      </w:pPr>
+      <w:r>
+        <w:rPr>
+          <w:lang w:val="da-DK"/>
+        </w:rPr>
+        <w:t>Dette semesterprojekt har været det mest interessante af de fire projekter, jeg har lavet. Dette har været et rent softwareprojekt, hvor jeg siddet som softwareudvikler i et projektteam.</w:t>
+      </w:r>
+    </w:p>
+    <w:p>
+      <w:pPr>
+        <w:rPr>
+          <w:lang w:val="da-DK"/>
+        </w:rPr>
+      </w:pPr>
+      <w:r>
+        <w:rPr>
+          <w:lang w:val="da-DK"/>
+        </w:rPr>
+        <w:t xml:space="preserve">I projektet har jeg siddet meget alene og arbejdet med database-delen af projektet, hvor jeg har tilegnet mig en masse viden indenfor især </w:t>
+      </w:r>
+      <w:r>
+        <w:rPr>
+          <w:i/>
+          <w:lang w:val="da-DK"/>
+        </w:rPr>
+        <w:t>SQL</w:t>
+      </w:r>
+      <w:r>
+        <w:rPr>
+          <w:lang w:val="da-DK"/>
+        </w:rPr>
+        <w:t xml:space="preserve">, </w:t>
+      </w:r>
+      <w:r>
+        <w:rPr>
+          <w:i/>
+          <w:lang w:val="da-DK"/>
+        </w:rPr>
+        <w:t>ADO.NET</w:t>
+      </w:r>
+      <w:r>
+        <w:rPr>
+          <w:lang w:val="da-DK"/>
+        </w:rPr>
+        <w:t xml:space="preserve">, </w:t>
+      </w:r>
+      <w:r>
+        <w:rPr>
+          <w:i/>
+          <w:lang w:val="da-DK"/>
+        </w:rPr>
+        <w:t>Entity Framework</w:t>
+      </w:r>
+      <w:r>
+        <w:rPr>
+          <w:lang w:val="da-DK"/>
+        </w:rPr>
+        <w:t xml:space="preserve">, som vi har lært i database-kursuset, og også </w:t>
+      </w:r>
+      <w:r>
+        <w:rPr>
+          <w:i/>
+          <w:lang w:val="da-DK"/>
+        </w:rPr>
+        <w:t>Microsoft Sync Framework</w:t>
+      </w:r>
+      <w:r>
+        <w:rPr>
+          <w:lang w:val="da-DK"/>
+        </w:rPr>
+        <w:t xml:space="preserve">. </w:t>
+      </w:r>
+    </w:p>
+    <w:p>
+      <w:pPr>
+        <w:rPr>
+          <w:lang w:val="da-DK"/>
+        </w:rPr>
+      </w:pPr>
+      <w:r>
+        <w:rPr>
+          <w:lang w:val="da-DK"/>
+        </w:rPr>
+        <w:t xml:space="preserve">Jeg har set det som utroligt spændende at lå lov til at fordybe mig i en del af et projekt, så man kunne stå med et godt </w:t>
+      </w:r>
+      <w:r>
+        <w:rPr>
+          <w:i/>
+          <w:lang w:val="da-DK"/>
+        </w:rPr>
+        <w:t>Data Access Layer</w:t>
+      </w:r>
+      <w:r>
+        <w:rPr>
+          <w:lang w:val="da-DK"/>
+        </w:rPr>
+        <w:t>, dog har det på andre punkter været ærgerligt ikke at arbejde sammen med andre om DAL, da man ikke havde nogen at sparre med.</w:t>
+      </w:r>
+    </w:p>
+    <w:p>
+      <w:pPr>
+        <w:rPr>
+          <w:lang w:val="da-DK"/>
+        </w:rPr>
+      </w:pPr>
+      <w:r>
+        <w:rPr>
+          <w:lang w:val="da-DK"/>
+        </w:rPr>
+        <w:t xml:space="preserve">Jeg mener at projektstyringen, som at have en agil tilgang, med elementer fra Scrum, har været en effektiv form, hvorpå folk altid har haft noget at gå i gang med, og det var sjældent at folk var helt færdige med deres arbejde, hvilket ikke gjorde noget, da det tilføjede noget ekstra pres, så folk blev hurtigt færdige. </w:t>
+      </w:r>
+    </w:p>
+    <w:p>
+      <w:pPr>
+        <w:rPr>
+          <w:lang w:val="da-DK"/>
+        </w:rPr>
+      </w:pPr>
+      <w:r>
+        <w:rPr>
+          <w:lang w:val="da-DK"/>
+        </w:rPr>
+        <w:t>Da vi har haft en fungerede gruppekontrakt, har der for meste været høj disciplin under møder og gruppemøder, men hvis folk kom til at pjatte for meget, blev dette også rettet op på. Generelt synes jeg at folk har arbejdet seriøst, når de skulle.</w:t>
+      </w:r>
+    </w:p>
+    <w:p>
+      <w:pPr>
+        <w:rPr>
+          <w:lang w:val="da-DK"/>
+        </w:rPr>
+      </w:pPr>
+      <w:r>
+        <w:rPr>
+          <w:lang w:val="da-DK"/>
+        </w:rPr>
+        <w:t>Jeg synes at gruppedynamikken har været god, også selvom jeg ikke har haft mange opgaver, hvor jeg arbejdede sammen med folk. Hvis der har været et problem, har folk hjulpet hinanden, og folk var gode til at snakke om mulige løsninger på tekniske problemer. Folk har virket tilfredse omkring arbejdet, og hvis folk var utilfredse, blev det løst, hvilket jeg mener er vigtigt for et godt samarbejde.</w:t>
+      </w:r>
+    </w:p>
+    <w:p>
+      <w:pPr>
         <w:pStyle w:val="Overskrift2"/>
         <w:rPr>
           <w:lang w:val="da-DK"/>
         </w:rPr>
       </w:pPr>
-      <w:bookmarkStart w:id="48" w:name="_Toc420354981"/>
-      <w:r>
-        <w:rPr>
-          <w:lang w:val="da-DK"/>
-        </w:rPr>
-        <w:t>Mathis Malte Møller</w:t>
+      <w:bookmarkStart w:id="48" w:name="_Toc420354982"/>
+      <w:r>
+        <w:rPr>
+          <w:lang w:val="da-DK"/>
+        </w:rPr>
+        <w:t>Mikkel Koch Jensen</w:t>
       </w:r>
       <w:bookmarkEnd w:id="48"/>
     </w:p>
     <w:p>
-      <w:pPr>
-        <w:rPr>
-          <w:lang w:val="da-DK"/>
-        </w:rPr>
-      </w:pPr>
-      <w:r>
-        <w:rPr>
-          <w:lang w:val="da-DK"/>
-        </w:rPr>
-        <w:t>Dette semesterprojekt har været det mest interessante af de fire projekter, jeg har lavet. Dette har været et rent softwareprojekt, hvor jeg siddet som softwareudvikler i et projektteam.</w:t>
-      </w:r>
-    </w:p>
-    <w:p>
-      <w:pPr>
-        <w:rPr>
-          <w:lang w:val="da-DK"/>
-        </w:rPr>
-      </w:pPr>
-      <w:r>
-        <w:rPr>
-          <w:lang w:val="da-DK"/>
-        </w:rPr>
-        <w:t xml:space="preserve">I projektet har jeg siddet meget alene og arbejdet med database-delen af projektet, hvor jeg har tilegnet mig en masse viden indenfor især </w:t>
-      </w:r>
-      <w:r>
-        <w:rPr>
-          <w:i/>
-          <w:lang w:val="da-DK"/>
-        </w:rPr>
-        <w:t>SQL</w:t>
-      </w:r>
-      <w:r>
-        <w:rPr>
-          <w:lang w:val="da-DK"/>
-        </w:rPr>
-        <w:t xml:space="preserve">, </w:t>
-      </w:r>
-      <w:r>
-        <w:rPr>
-          <w:i/>
-          <w:lang w:val="da-DK"/>
-        </w:rPr>
-        <w:t>ADO.NET</w:t>
-      </w:r>
-      <w:r>
-        <w:rPr>
-          <w:lang w:val="da-DK"/>
-        </w:rPr>
-        <w:t xml:space="preserve">, </w:t>
-      </w:r>
-      <w:r>
-        <w:rPr>
-          <w:i/>
-          <w:lang w:val="da-DK"/>
-        </w:rPr>
-        <w:t>Entity Framework</w:t>
-      </w:r>
-      <w:r>
-        <w:rPr>
-          <w:lang w:val="da-DK"/>
-        </w:rPr>
-        <w:t xml:space="preserve">, som vi har lært i database-kursuset, og også </w:t>
-      </w:r>
-      <w:r>
-        <w:rPr>
-          <w:i/>
-          <w:lang w:val="da-DK"/>
-        </w:rPr>
-        <w:t>Microsoft Sync Framework</w:t>
-      </w:r>
-      <w:r>
-        <w:rPr>
-          <w:lang w:val="da-DK"/>
-        </w:rPr>
-        <w:t xml:space="preserve">. </w:t>
-      </w:r>
-    </w:p>
-    <w:p>
-      <w:pPr>
-        <w:rPr>
-          <w:lang w:val="da-DK"/>
-        </w:rPr>
-      </w:pPr>
-      <w:r>
-        <w:rPr>
-          <w:lang w:val="da-DK"/>
-        </w:rPr>
-        <w:t xml:space="preserve">Jeg har set det som utroligt spændende at lå lov til at fordybe mig i en del af et projekt, så man kunne stå med et godt </w:t>
-      </w:r>
-      <w:r>
-        <w:rPr>
-          <w:i/>
-          <w:lang w:val="da-DK"/>
-        </w:rPr>
-        <w:t>Data Access Layer</w:t>
-      </w:r>
-      <w:r>
-        <w:rPr>
-          <w:lang w:val="da-DK"/>
-        </w:rPr>
-        <w:t>, dog har det på andre punkter været ærgerligt ikke at arbejde sammen med andre om DAL, da man ikke havde nogen at sparre med.</w:t>
-      </w:r>
-    </w:p>
-    <w:p>
-      <w:pPr>
-        <w:rPr>
-          <w:lang w:val="da-DK"/>
-        </w:rPr>
-      </w:pPr>
-      <w:r>
-        <w:rPr>
-          <w:lang w:val="da-DK"/>
-        </w:rPr>
-        <w:t xml:space="preserve">Jeg mener at projektstyringen, som at have en agil tilgang, med elementer fra Scrum, har været en effektiv form, hvorpå folk altid har haft noget at gå i gang med, og det var sjældent at folk var helt færdige med deres arbejde, hvilket ikke gjorde noget, da det tilføjede noget ekstra pres, så folk blev hurtigt færdige. </w:t>
-      </w:r>
-    </w:p>
-    <w:p>
-      <w:pPr>
-        <w:rPr>
-          <w:lang w:val="da-DK"/>
-        </w:rPr>
-      </w:pPr>
-      <w:r>
-        <w:rPr>
-          <w:lang w:val="da-DK"/>
-        </w:rPr>
-        <w:t>Da vi har haft en fungerede gruppekontrakt, har der for meste været høj disciplin under møder og gruppemøder, men hvis folk kom til at pjatte for meget, blev dette også rettet op på. Generelt synes jeg at folk har arbejdet seriøst, når de skulle.</w:t>
-      </w:r>
-    </w:p>
-    <w:p>
-      <w:pPr>
-        <w:rPr>
-          <w:lang w:val="da-DK"/>
-        </w:rPr>
-      </w:pPr>
-      <w:r>
-        <w:rPr>
-          <w:lang w:val="da-DK"/>
-        </w:rPr>
+      <w:r>
+        <w:t xml:space="preserve">Dette projekt har for mig været det mest interessante, især fordi at det af de fire semesterprojekter også har været det mest relevante. Den agile tilgang til projektet har efter min mening fungeret rigtig godt, da det har medført at der hele tiden var stor sikkerhed omkring hvad hver enkelt medlem skulle lave. Det har også betydet at der næsten hele tiden har været en fungerende udgave af produktet, hvilket jeg synes har været meget motiverende. Generelt set har jeg i det hele taget syntes at den agile tilgang har fungeret rigtig godt. </w:t>
+      </w:r>
+    </w:p>
+    <w:p>
+      <w:r>
+        <w:t xml:space="preserve">Alle har haft mulighed for selv at vælge deres opgaver, og derfor har jeg valgt at sidde på forretningslogikken for både WPF-applikationen og ASP.NET-applikationen. Begge applikationer er blevet gennemført på en tilfredsstillende måde, men set i bakspejlet skulle WPF-applikationen nok være bygget op efter </w:t>
+      </w:r>
+      <w:r>
+        <w:rPr>
+          <w:i/>
+        </w:rPr>
+        <w:t>MVVM</w:t>
+      </w:r>
+      <w:r>
+        <w:t>, da måden den er bygget op på lige nu har besværliggjort tests. Til trods for dette har udviklingsprocessen af denne stadigvæk været utroligt lærerig, og kvaliteten af ASP.NET-applikationen er helt klart blevet højnet på grund af dette.</w:t>
+      </w:r>
+    </w:p>
+    <w:p>
+      <w:r>
         <w:lastRenderedPageBreak/>
-        <w:t>Jeg synes at gruppedynamikken har været god, også selvom jeg ikke har haft mange opgaver, hvor jeg arbejdede sammen med folk. Hvis der har været et problem, har folk hjulpet hinanden, og folk var gode til at snakke om mulige løsninger på tekniske problemer. Folk har virket tilfredse omkring arbejdet, og hvis folk var utilfredse, blev det løst, hvilket jeg mener er vigtigt for et godt samarbejde.</w:t>
-      </w:r>
-    </w:p>
-    <w:p>
-      <w:pPr>
-        <w:pStyle w:val="Overskrift2"/>
-        <w:rPr>
-          <w:lang w:val="da-DK"/>
-        </w:rPr>
-      </w:pPr>
-      <w:bookmarkStart w:id="49" w:name="_Toc420354982"/>
-      <w:r>
-        <w:rPr>
-          <w:lang w:val="da-DK"/>
-        </w:rPr>
-        <w:t>Mikkel Koch Jensen</w:t>
-      </w:r>
+        <w:t>Til projektet er der blevet brugt GIT, for at lette udviklingsprocessen, hvilket generelt set har fungeret rigtig godt. Der er dog en gang imellem sket nogle fejl, der har gjort at noget data er gået tabt. Dog har disse fejl for det meste været relativt lette at fikse, og jeg mener helt klart at fordelene ved GIT har vejet mere end rigeligt op for de småproblemer, der har været.</w:t>
+      </w:r>
+    </w:p>
+    <w:p>
+      <w:r>
+        <w:t>Alt i alt har gruppen fungeret rigtig godt og alle har virket engageret. Der er blevet arbejdet seriøst, men der har også været plads til at have det sjovt. Når der engang imellem opstod nogle problemer, var alle i gruppen flittige til at hjælpe, så vi hurtigst muligt kunne komme videre i processen.</w:t>
+      </w:r>
+      <w:bookmarkStart w:id="49" w:name="_GoBack"/>
       <w:bookmarkEnd w:id="49"/>
     </w:p>
     <w:p>
@@ -12109,7 +12193,7 @@
                 <w:bCs/>
                 <w:noProof/>
               </w:rPr>
-              <w:t>19</w:t>
+              <w:t>18</w:t>
             </w:r>
             <w:r>
               <w:rPr>
@@ -12171,7 +12255,7 @@
                 <w:bCs/>
                 <w:noProof/>
               </w:rPr>
-              <w:instrText>24</w:instrText>
+              <w:instrText>25</w:instrText>
             </w:r>
             <w:r>
               <w:rPr>
@@ -12204,7 +12288,7 @@
                 <w:sz w:val="24"/>
                 <w:szCs w:val="24"/>
               </w:rPr>
-              <w:t>19</w:t>
+              <w:t>20</w:t>
             </w:r>
             <w:r>
               <w:rPr>
@@ -14513,7 +14597,7 @@
 </file>
 
 <file path=customXml/itemProps1.xml><?xml version="1.0" encoding="utf-8"?>
-<ds:datastoreItem xmlns:ds="http://schemas.openxmlformats.org/officeDocument/2006/customXml" ds:itemID="{C7E38F5F-71DE-40AD-B8F2-819BD7972D43}">
+<ds:datastoreItem xmlns:ds="http://schemas.openxmlformats.org/officeDocument/2006/customXml" ds:itemID="{958EF9B2-2E1C-40A6-9D74-DDA4998D144E}">
   <ds:schemaRefs>
     <ds:schemaRef ds:uri="http://schemas.openxmlformats.org/officeDocument/2006/bibliography"/>
   </ds:schemaRefs>

</xml_diff>

<commit_message>
Læst korrektur på D, i & t for web app, og indsat i rapporten.
</commit_message>
<xml_diff>
--- a/Rapport og projektdokumentation/Rapport/Rapport.docx
+++ b/Rapport og projektdokumentation/Rapport/Rapport.docx
@@ -6822,29 +6822,10 @@
                 <w:lang w:val="da-DK"/>
               </w:rPr>
               <w:object w:dxaOrig="7966" w:dyaOrig="7110">
-                <v:shapetype id="_x0000_t75" coordsize="21600,21600" o:spt="75" o:preferrelative="t" path="m@4@5l@4@11@9@11@9@5xe" filled="f" stroked="f">
-                  <v:stroke joinstyle="miter"/>
-                  <v:formulas>
-                    <v:f eqn="if lineDrawn pixelLineWidth 0"/>
-                    <v:f eqn="sum @0 1 0"/>
-                    <v:f eqn="sum 0 0 @1"/>
-                    <v:f eqn="prod @2 1 2"/>
-                    <v:f eqn="prod @3 21600 pixelWidth"/>
-                    <v:f eqn="prod @3 21600 pixelHeight"/>
-                    <v:f eqn="sum @0 0 1"/>
-                    <v:f eqn="prod @6 1 2"/>
-                    <v:f eqn="prod @7 21600 pixelWidth"/>
-                    <v:f eqn="sum @8 21600 0"/>
-                    <v:f eqn="prod @7 21600 pixelHeight"/>
-                    <v:f eqn="sum @10 21600 0"/>
-                  </v:formulas>
-                  <v:path o:extrusionok="f" gradientshapeok="t" o:connecttype="rect"/>
-                  <o:lock v:ext="edit" aspectratio="t"/>
-                </v:shapetype>
-                <v:shape id="_x0000_i1025" type="#_x0000_t75" style="width:274.5pt;height:245.25pt" o:ole="">
+                <v:shape id="_x0000_i1025" type="#_x0000_t75" style="width:274.45pt;height:245.3pt" o:ole="">
                   <v:imagedata r:id="rId17" o:title=""/>
                 </v:shape>
-                <o:OLEObject Type="Embed" ProgID="Visio.Drawing.15" ShapeID="_x0000_i1025" DrawAspect="Content" ObjectID="_1494104668" r:id="rId18"/>
+                <o:OLEObject Type="Embed" ProgID="Visio.Drawing.15" ShapeID="_x0000_i1025" DrawAspect="Content" ObjectID="_1494139608" r:id="rId18"/>
               </w:object>
             </w:r>
           </w:p>
@@ -9345,10 +9326,10 @@
       </w:pPr>
       <w:r>
         <w:object w:dxaOrig="10801" w:dyaOrig="4645">
-          <v:shape id="_x0000_i1026" type="#_x0000_t75" style="width:481.5pt;height:207pt" o:ole="">
+          <v:shape id="_x0000_i1026" type="#_x0000_t75" style="width:481.7pt;height:206.95pt" o:ole="">
             <v:imagedata r:id="rId21" o:title=""/>
           </v:shape>
-          <o:OLEObject Type="Embed" ProgID="Visio.Drawing.15" ShapeID="_x0000_i1026" DrawAspect="Content" ObjectID="_1494104669" r:id="rId22"/>
+          <o:OLEObject Type="Embed" ProgID="Visio.Drawing.15" ShapeID="_x0000_i1026" DrawAspect="Content" ObjectID="_1494139609" r:id="rId22"/>
         </w:object>
       </w:r>
     </w:p>
@@ -9487,13 +9468,2275 @@
     </w:p>
     <w:p>
       <w:pPr>
+        <w:pStyle w:val="Overskrift2"/>
+        <w:rPr>
+          <w:lang w:val="da-DK"/>
+        </w:rPr>
+      </w:pPr>
+      <w:r>
+        <w:rPr>
+          <w:lang w:val="da-DK"/>
+        </w:rPr>
+        <w:t>Database</w:t>
+      </w:r>
+    </w:p>
+    <w:p>
+      <w:pPr>
+        <w:pStyle w:val="Overskrift2"/>
+        <w:rPr>
+          <w:lang w:val="da-DK"/>
+        </w:rPr>
+      </w:pPr>
+      <w:r>
+        <w:rPr>
+          <w:lang w:val="da-DK"/>
+        </w:rPr>
+        <w:t>Fridge app</w:t>
+      </w:r>
+    </w:p>
+    <w:p>
+      <w:pPr>
+        <w:pStyle w:val="Overskrift2"/>
+      </w:pPr>
+      <w:r>
+        <w:t>Web</w:t>
+      </w:r>
+      <w:r>
+        <w:t xml:space="preserve"> app</w:t>
+      </w:r>
+    </w:p>
+    <w:p>
+      <w:pPr>
+        <w:pStyle w:val="Overskrift3"/>
+      </w:pPr>
+      <w:r>
+        <w:t>Design</w:t>
+      </w:r>
+    </w:p>
+    <w:p>
+      <w:r>
+        <w:t xml:space="preserve">Valget af </w:t>
+      </w:r>
+      <w:r>
+        <w:rPr>
+          <w:i/>
+        </w:rPr>
+        <w:t>ASP.NET</w:t>
+      </w:r>
+      <w:r>
+        <w:t xml:space="preserve"> er baseret på den funktionalitet som frameworket giver, frem for hvis </w:t>
+      </w:r>
+      <w:r>
+        <w:rPr>
+          <w:i/>
+        </w:rPr>
+        <w:t>Web app</w:t>
+      </w:r>
+      <w:r>
+        <w:t xml:space="preserve"> udelukkende var blevet lavet i HTML. Vha. ASP.Net er der mulighed for at manipulere med det data som brugeren indtaster og det data der ligger i databasen, i C#. </w:t>
+      </w:r>
+    </w:p>
+    <w:p>
+      <w:r>
+        <w:t xml:space="preserve">Når der laves en web-applikation i </w:t>
+      </w:r>
+      <w:r>
+        <w:rPr>
+          <w:i/>
+        </w:rPr>
+        <w:t>ASP.NET</w:t>
+      </w:r>
+      <w:r>
+        <w:t xml:space="preserve">, skal der træffes et valg om hvilke frameworks og mønstre, man ønsker at bruge til at udvikle applikationen. Da der skulle besluttes hvordan applikationen skulle udvikles, var to metoder under overvejelse: </w:t>
+      </w:r>
+      <w:r>
+        <w:rPr>
+          <w:i/>
+        </w:rPr>
+        <w:t>ASP.NET Web Form</w:t>
+      </w:r>
+      <w:r>
+        <w:rPr>
+          <w:i/>
+        </w:rPr>
+        <w:t>s</w:t>
+      </w:r>
+      <w:r>
+        <w:t xml:space="preserve"> og </w:t>
+      </w:r>
+      <w:r>
+        <w:rPr>
+          <w:i/>
+        </w:rPr>
+        <w:t>ASP.NET MVC</w:t>
+      </w:r>
+      <w:r>
+        <w:t xml:space="preserve">. </w:t>
+      </w:r>
+      <w:r>
+        <w:rPr>
+          <w:i/>
+        </w:rPr>
+        <w:t>Web</w:t>
+      </w:r>
+      <w:r>
+        <w:rPr>
+          <w:i/>
+        </w:rPr>
+        <w:t xml:space="preserve"> </w:t>
+      </w:r>
+      <w:r>
+        <w:rPr>
+          <w:i/>
+        </w:rPr>
+        <w:t>Form</w:t>
+      </w:r>
+      <w:r>
+        <w:rPr>
+          <w:i/>
+        </w:rPr>
+        <w:t>s</w:t>
+      </w:r>
+      <w:r>
+        <w:t xml:space="preserve"> og </w:t>
+      </w:r>
+      <w:r>
+        <w:rPr>
+          <w:i/>
+        </w:rPr>
+        <w:t xml:space="preserve">MVC </w:t>
+      </w:r>
+      <w:r>
+        <w:t xml:space="preserve">benytter sig begge af HTML, men ifølge forskellige websites (bl.a. </w:t>
+      </w:r>
+      <w:sdt>
+        <w:sdtPr>
+          <w:id w:val="-1775396751"/>
+          <w:citation/>
+        </w:sdtPr>
+        <w:sdtContent>
+          <w:r>
+            <w:fldChar w:fldCharType="begin"/>
+          </w:r>
+          <w:r>
+            <w:instrText xml:space="preserve">CITATION Mar15 \l 1030 </w:instrText>
+          </w:r>
+          <w:r>
+            <w:fldChar w:fldCharType="separate"/>
+          </w:r>
+          <w:r>
+            <w:rPr>
+              <w:noProof/>
+            </w:rPr>
+            <w:t>(Sukesh, 2014)</w:t>
+          </w:r>
+          <w:r>
+            <w:fldChar w:fldCharType="end"/>
+          </w:r>
+        </w:sdtContent>
+      </w:sdt>
+      <w:r>
+        <w:t xml:space="preserve"> og </w:t>
+      </w:r>
+      <w:sdt>
+        <w:sdtPr>
+          <w:id w:val="-1391955017"/>
+          <w:citation/>
+        </w:sdtPr>
+        <w:sdtContent>
+          <w:r>
+            <w:fldChar w:fldCharType="begin"/>
+          </w:r>
+          <w:r>
+            <w:instrText xml:space="preserve">CITATION PJH13 \l 1030 </w:instrText>
+          </w:r>
+          <w:r>
+            <w:fldChar w:fldCharType="separate"/>
+          </w:r>
+          <w:r>
+            <w:rPr>
+              <w:noProof/>
+            </w:rPr>
+            <w:t>(Hambrick, 2013)</w:t>
+          </w:r>
+          <w:r>
+            <w:fldChar w:fldCharType="end"/>
+          </w:r>
+        </w:sdtContent>
+      </w:sdt>
+      <w:r>
+        <w:t xml:space="preserve">), har udvikleren mere kontrol over renderingen af den HTML-kode som brugeren ender med i browseren, hvis der benyttes </w:t>
+      </w:r>
+      <w:r>
+        <w:rPr>
+          <w:i/>
+        </w:rPr>
+        <w:t>MVC</w:t>
+      </w:r>
+      <w:r>
+        <w:t xml:space="preserve"> i forhold i </w:t>
+      </w:r>
+      <w:r>
+        <w:rPr>
+          <w:i/>
+        </w:rPr>
+        <w:t>Web</w:t>
+      </w:r>
+      <w:r>
+        <w:rPr>
+          <w:i/>
+        </w:rPr>
+        <w:t xml:space="preserve"> </w:t>
+      </w:r>
+      <w:r>
+        <w:rPr>
+          <w:i/>
+        </w:rPr>
+        <w:t>Form</w:t>
+      </w:r>
+      <w:r>
+        <w:rPr>
+          <w:i/>
+        </w:rPr>
+        <w:t>s</w:t>
+      </w:r>
+      <w:r>
+        <w:t>.</w:t>
+      </w:r>
+    </w:p>
+    <w:p>
+      <w:r>
+        <w:t xml:space="preserve">De </w:t>
+      </w:r>
+      <w:r>
+        <w:rPr>
+          <w:i/>
+        </w:rPr>
+        <w:t>View</w:t>
+      </w:r>
+      <w:r>
+        <w:t>-filer, der benyttes, er .</w:t>
+      </w:r>
+      <w:r>
+        <w:rPr>
+          <w:i/>
+        </w:rPr>
+        <w:t>cshtml</w:t>
+      </w:r>
+      <w:r>
+        <w:t xml:space="preserve">-filer i </w:t>
+      </w:r>
+      <w:r>
+        <w:rPr>
+          <w:i/>
+        </w:rPr>
+        <w:t>Razor</w:t>
+      </w:r>
+      <w:r>
+        <w:t xml:space="preserve">-syntax </w:t>
+      </w:r>
+      <w:sdt>
+        <w:sdtPr>
+          <w:id w:val="1437329558"/>
+          <w:citation/>
+        </w:sdtPr>
+        <w:sdtContent>
+          <w:r>
+            <w:fldChar w:fldCharType="begin"/>
+          </w:r>
+          <w:r>
+            <w:instrText xml:space="preserve"> CITATION W3S \l 1030 </w:instrText>
+          </w:r>
+          <w:r>
+            <w:fldChar w:fldCharType="separate"/>
+          </w:r>
+          <w:r>
+            <w:rPr>
+              <w:noProof/>
+            </w:rPr>
+            <w:t>(W3Schools, u.d.)</w:t>
+          </w:r>
+          <w:r>
+            <w:fldChar w:fldCharType="end"/>
+          </w:r>
+        </w:sdtContent>
+      </w:sdt>
+      <w:r>
+        <w:t xml:space="preserve">. </w:t>
+      </w:r>
+      <w:r>
+        <w:t>Det</w:t>
+      </w:r>
+      <w:r>
+        <w:t xml:space="preserve">te er valgt på baggrund af hvor nemt det er at bruge. For at lave et </w:t>
+      </w:r>
+      <w:r>
+        <w:rPr>
+          <w:i/>
+        </w:rPr>
+        <w:t>View</w:t>
+      </w:r>
+      <w:r>
+        <w:t xml:space="preserve">, skal der blot benyttes HTML, og hvis der skal tilføjes funktionalitet kan der kaldes en funktion i en controller, eller der kan skrives C#-kode direkte </w:t>
+      </w:r>
+      <w:r>
+        <w:rPr>
+          <w:i/>
+        </w:rPr>
+        <w:t>Viewet</w:t>
+      </w:r>
+      <w:r>
+        <w:t xml:space="preserve"> vha. ’@’-annotationen. </w:t>
+      </w:r>
+      <w:r>
+        <w:rPr>
+          <w:i/>
+        </w:rPr>
+        <w:t>Web</w:t>
+      </w:r>
+      <w:r>
+        <w:rPr>
+          <w:i/>
+        </w:rPr>
+        <w:t xml:space="preserve"> </w:t>
+      </w:r>
+      <w:r>
+        <w:rPr>
+          <w:i/>
+        </w:rPr>
+        <w:t>Form</w:t>
+      </w:r>
+      <w:r>
+        <w:rPr>
+          <w:i/>
+        </w:rPr>
+        <w:t>s</w:t>
+      </w:r>
+      <w:r>
+        <w:t xml:space="preserve"> bruger </w:t>
+      </w:r>
+      <w:r>
+        <w:rPr>
+          <w:i/>
+        </w:rPr>
+        <w:t>drag’n’drop</w:t>
+      </w:r>
+      <w:r>
+        <w:t>-</w:t>
+      </w:r>
+      <w:r>
+        <w:t>design</w:t>
+      </w:r>
+      <w:r>
+        <w:t xml:space="preserve">metoden i stedet for </w:t>
+      </w:r>
+      <w:r>
+        <w:rPr>
+          <w:i/>
+        </w:rPr>
+        <w:t>HTML</w:t>
+      </w:r>
+      <w:r>
+        <w:t>-</w:t>
+      </w:r>
+      <w:r>
+        <w:t>kodning. Dette gør det mere visuelt at designe en applikation, men har ikke været en nødvendighed under dette projekt.</w:t>
+      </w:r>
+    </w:p>
+    <w:p>
+      <w:r>
+        <w:t xml:space="preserve">MVC-mønsteret er primært valgt på baggrund af to ting. Den første har været, at det har skullet være nemt at køre tests på, og den anden har været den faglighed, som er opnået omkring mønsteret i både </w:t>
+      </w:r>
+      <w:r>
+        <w:rPr>
+          <w:i/>
+        </w:rPr>
+        <w:t>I4SWT</w:t>
+      </w:r>
+      <w:r>
+        <w:t xml:space="preserve">- og </w:t>
+      </w:r>
+      <w:r>
+        <w:rPr>
+          <w:i/>
+        </w:rPr>
+        <w:t>I4GUI</w:t>
+      </w:r>
+      <w:r>
+        <w:t>-fagene.</w:t>
+      </w:r>
+    </w:p>
+    <w:p>
+      <w:r>
+        <w:t xml:space="preserve">Til at lagre applikationens data, er </w:t>
+      </w:r>
+      <w:r>
+        <w:rPr>
+          <w:i/>
+        </w:rPr>
+        <w:t>MSSQL</w:t>
+      </w:r>
+      <w:r>
+        <w:t xml:space="preserve"> valgt over </w:t>
+      </w:r>
+      <w:r>
+        <w:rPr>
+          <w:i/>
+        </w:rPr>
+        <w:t>MySQL</w:t>
+      </w:r>
+      <w:r>
+        <w:t xml:space="preserve">. Grunden til dette er muligheden for synkronisering mellem den online database og den lokale. Det er muligt at synkronisere mellem en </w:t>
+      </w:r>
+      <w:r>
+        <w:rPr>
+          <w:i/>
+        </w:rPr>
+        <w:t>MySQL</w:t>
+      </w:r>
+      <w:r>
+        <w:t xml:space="preserve">-og en </w:t>
+      </w:r>
+      <w:r>
+        <w:rPr>
+          <w:i/>
+        </w:rPr>
+        <w:t>MSSQL</w:t>
+      </w:r>
+      <w:r>
+        <w:rPr>
+          <w:i/>
+        </w:rPr>
+        <w:t>-</w:t>
+      </w:r>
+      <w:r>
+        <w:t xml:space="preserve">database, men da Windows-applikationen allerede benyttede sig af </w:t>
+      </w:r>
+      <w:r>
+        <w:rPr>
+          <w:i/>
+        </w:rPr>
+        <w:t>MSSQL</w:t>
+      </w:r>
+      <w:r>
+        <w:t xml:space="preserve">, var det nemmere at lave tilsvarende til webapplikationen. Se mere omkring dette i ’Database’-afsnittet, </w:t>
+      </w:r>
+      <w:r>
+        <w:rPr>
+          <w:b/>
+        </w:rPr>
+        <w:t>side XX</w:t>
+      </w:r>
+      <w:r>
+        <w:t>.</w:t>
+      </w:r>
+    </w:p>
+    <w:p>
+      <w:r>
+        <w:lastRenderedPageBreak/>
+        <w:t xml:space="preserve">Det overordnede design for web-applikationen minder meget om designet for </w:t>
+      </w:r>
+      <w:r>
+        <w:rPr>
+          <w:i/>
+        </w:rPr>
+        <w:t>Fridge app</w:t>
+      </w:r>
+      <w:r>
+        <w:t xml:space="preserve">, men der er dog et par små forskelle. Den væsentligste forskel fra designet af </w:t>
+      </w:r>
+      <w:r>
+        <w:rPr>
+          <w:i/>
+        </w:rPr>
+        <w:t>Fridge app</w:t>
+      </w:r>
+      <w:r>
+        <w:t xml:space="preserve"> er at </w:t>
+      </w:r>
+      <w:r>
+        <w:rPr>
+          <w:i/>
+        </w:rPr>
+        <w:t>Rediger vare</w:t>
+      </w:r>
+      <w:r>
+        <w:t xml:space="preserve"> er kommet ud i et </w:t>
+      </w:r>
+      <w:r>
+        <w:rPr>
+          <w:i/>
+        </w:rPr>
+        <w:t>View</w:t>
+      </w:r>
+      <w:r>
+        <w:t xml:space="preserve"> for sig, i stedet for at være en del af en </w:t>
+      </w:r>
+      <w:r>
+        <w:rPr>
+          <w:i/>
+        </w:rPr>
+        <w:t xml:space="preserve">Item List. </w:t>
+      </w:r>
+      <w:r>
+        <w:t xml:space="preserve">For en mere detaljeret beskrivelse af designet af </w:t>
+      </w:r>
+      <w:r>
+        <w:rPr>
+          <w:i/>
+        </w:rPr>
+        <w:t>Web app</w:t>
+      </w:r>
+      <w:r>
+        <w:t xml:space="preserve"> henvises til projektdokumentationen </w:t>
+      </w:r>
+      <w:r>
+        <w:rPr>
+          <w:b/>
+        </w:rPr>
+        <w:t xml:space="preserve">side XX. </w:t>
+      </w:r>
+      <w:r>
+        <w:t xml:space="preserve">En overvejende del af overvejelserne går på at web-applikationen skal kunne bruges på tværs af platforme. Da ikke alle enheder har lige store skærme, eller lige høj opløsning, har det været vigtigt, ikke at have for meget i hvert </w:t>
+      </w:r>
+      <w:r>
+        <w:rPr>
+          <w:i/>
+        </w:rPr>
+        <w:t>View</w:t>
+      </w:r>
+      <w:r>
+        <w:t xml:space="preserve">. I nogle tilfælde har dette blot betydet en omstrukturering af det i forvejen eksisterende </w:t>
+      </w:r>
+      <w:r>
+        <w:rPr>
+          <w:i/>
+        </w:rPr>
+        <w:t>View</w:t>
+      </w:r>
+      <w:r>
+        <w:t xml:space="preserve">, og i andre tilfælde, som med </w:t>
+      </w:r>
+      <w:r>
+        <w:rPr>
+          <w:i/>
+        </w:rPr>
+        <w:t>Rediger vare</w:t>
+      </w:r>
+      <w:r>
+        <w:t xml:space="preserve">, er der blevet lavet et helt nyt </w:t>
+      </w:r>
+      <w:r>
+        <w:rPr>
+          <w:i/>
+        </w:rPr>
+        <w:t>View</w:t>
+      </w:r>
+      <w:r>
+        <w:t>.</w:t>
+      </w:r>
+    </w:p>
+    <w:p>
+      <w:pPr>
+        <w:pStyle w:val="Overskrift3"/>
+      </w:pPr>
+      <w:r>
+        <w:t>Implementering</w:t>
+      </w:r>
+    </w:p>
+    <w:p>
+      <w:r>
+        <w:t xml:space="preserve">Til oprettelsen af </w:t>
+      </w:r>
+      <w:r>
+        <w:rPr>
+          <w:i/>
+        </w:rPr>
+        <w:t>Web app</w:t>
+      </w:r>
+      <w:r>
+        <w:t xml:space="preserve">-projektet er </w:t>
+      </w:r>
+      <w:r>
+        <w:rPr>
+          <w:i/>
+        </w:rPr>
+        <w:t>Visual Studio</w:t>
+      </w:r>
+      <w:r>
+        <w:t xml:space="preserve"> benyttet. </w:t>
+      </w:r>
+      <w:r>
+        <w:rPr>
+          <w:i/>
+        </w:rPr>
+        <w:t>Visual Studio</w:t>
+      </w:r>
+      <w:r>
+        <w:t xml:space="preserve"> har hjulpet med at oprette et projekt, der benytter sig af </w:t>
+      </w:r>
+      <w:r>
+        <w:rPr>
+          <w:i/>
+        </w:rPr>
+        <w:t>MVC</w:t>
+      </w:r>
+      <w:r>
+        <w:t xml:space="preserve">-mønsteret, og som bruger Razor engine. Ydermere sættes det nemt op til </w:t>
+      </w:r>
+      <w:r>
+        <w:rPr>
+          <w:i/>
+        </w:rPr>
+        <w:t>Azure</w:t>
+      </w:r>
+      <w:r>
+        <w:rPr>
+          <w:i/>
+        </w:rPr>
+        <w:t xml:space="preserve"> </w:t>
+      </w:r>
+      <w:sdt>
+        <w:sdtPr>
+          <w:rPr>
+            <w:i/>
+          </w:rPr>
+          <w:id w:val="1685867890"/>
+          <w:citation/>
+        </w:sdtPr>
+        <w:sdtContent>
+          <w:r>
+            <w:rPr>
+              <w:i/>
+            </w:rPr>
+            <w:fldChar w:fldCharType="begin"/>
+          </w:r>
+          <w:r>
+            <w:instrText xml:space="preserve"> CITATION Mic10 \l 1030 </w:instrText>
+          </w:r>
+          <w:r>
+            <w:rPr>
+              <w:i/>
+            </w:rPr>
+            <w:fldChar w:fldCharType="separate"/>
+          </w:r>
+          <w:r>
+            <w:rPr>
+              <w:noProof/>
+            </w:rPr>
+            <w:t>(Microsoft, 2010)</w:t>
+          </w:r>
+          <w:r>
+            <w:rPr>
+              <w:i/>
+            </w:rPr>
+            <w:fldChar w:fldCharType="end"/>
+          </w:r>
+        </w:sdtContent>
+      </w:sdt>
+      <w:r>
+        <w:t xml:space="preserve">. Mappestrukturen bliver herved givet af </w:t>
+      </w:r>
+      <w:r>
+        <w:rPr>
+          <w:i/>
+        </w:rPr>
+        <w:t>Visual Studio</w:t>
+      </w:r>
+      <w:r>
+        <w:t xml:space="preserve">. Mere om dette ses i projektdokumentations </w:t>
+      </w:r>
+      <w:r>
+        <w:rPr>
+          <w:b/>
+        </w:rPr>
+        <w:t>side XX</w:t>
+      </w:r>
+      <w:r>
+        <w:t>.</w:t>
+      </w:r>
+    </w:p>
+    <w:p>
+      <w:r>
+        <w:t xml:space="preserve">Når data skal sendes fra et </w:t>
+      </w:r>
+      <w:r>
+        <w:rPr>
+          <w:i/>
+        </w:rPr>
+        <w:t>View</w:t>
+      </w:r>
+      <w:r>
+        <w:t xml:space="preserve"> til en </w:t>
+      </w:r>
+      <w:r>
+        <w:rPr>
+          <w:i/>
+        </w:rPr>
+        <w:t>Controller</w:t>
+      </w:r>
+      <w:r>
+        <w:t xml:space="preserve">, benyttes </w:t>
+      </w:r>
+      <w:r>
+        <w:rPr>
+          <w:i/>
+        </w:rPr>
+        <w:t>HTML Helpers</w:t>
+      </w:r>
+      <w:r>
+        <w:t xml:space="preserve">. Med disse hjælpere er det muligt at kalde en funktion i en </w:t>
+      </w:r>
+      <w:r>
+        <w:rPr>
+          <w:i/>
+        </w:rPr>
+        <w:t>Controller</w:t>
+      </w:r>
+      <w:r>
+        <w:t xml:space="preserve"> og sende information med. Dette kunne være information om et nyoprettet item. Ydermere findes der knapper og tekstbokse, som bliver renderet på Viewet som HTML-kode. Disse knapper hjælper også med at eksekvere kode i controlleren.</w:t>
+      </w:r>
+    </w:p>
+    <w:p>
+      <w:r>
+        <w:rPr>
+          <w:i/>
+        </w:rPr>
+        <w:t>Razor</w:t>
+      </w:r>
+      <w:r>
+        <w:t>-</w:t>
+      </w:r>
+      <w:r>
+        <w:t>syntax</w:t>
+      </w:r>
+      <w:r>
+        <w:t xml:space="preserve"> til en </w:t>
+      </w:r>
+      <w:r>
+        <w:rPr>
+          <w:i/>
+        </w:rPr>
+        <w:t>HTML Helper</w:t>
+      </w:r>
+      <w:r>
+        <w:t xml:space="preserve"> </w:t>
+      </w:r>
+      <w:sdt>
+        <w:sdtPr>
+          <w:id w:val="457686478"/>
+          <w:citation/>
+        </w:sdtPr>
+        <w:sdtContent>
+          <w:r>
+            <w:fldChar w:fldCharType="begin"/>
+          </w:r>
+          <w:r>
+            <w:instrText xml:space="preserve">CITATION w3s15 \l 1030 </w:instrText>
+          </w:r>
+          <w:r>
+            <w:fldChar w:fldCharType="separate"/>
+          </w:r>
+          <w:r>
+            <w:rPr>
+              <w:noProof/>
+            </w:rPr>
+            <w:t xml:space="preserve"> </w:t>
+          </w:r>
+          <w:r>
+            <w:rPr>
+              <w:noProof/>
+            </w:rPr>
+            <w:t>(W3Schools, 2015)</w:t>
+          </w:r>
+          <w:r>
+            <w:fldChar w:fldCharType="end"/>
+          </w:r>
+        </w:sdtContent>
+      </w:sdt>
+      <w:r>
+        <w:t>:</w:t>
+      </w:r>
+    </w:p>
+    <w:p>
+      <w:r>
+        <w:rPr>
+          <w:rFonts w:ascii="Consolas" w:hAnsi="Consolas" w:cs="Consolas"/>
+          <w:color w:val="444444"/>
+          <w:sz w:val="21"/>
+          <w:szCs w:val="21"/>
+          <w:shd w:val="clear" w:color="auto" w:fill="F1F1F1"/>
+        </w:rPr>
+        <w:t>@Html.ActionLink("About this Website", "About")</w:t>
+      </w:r>
+      <w:r>
+        <w:t xml:space="preserve"> </w:t>
+      </w:r>
+    </w:p>
+    <w:p>
+      <w:pPr>
+        <w:pStyle w:val="Overskrift4"/>
+      </w:pPr>
+      <w:r>
+        <w:lastRenderedPageBreak/>
+        <w:t>View</w:t>
+      </w:r>
+    </w:p>
+    <w:p>
+      <w:pPr>
+        <w:keepNext/>
+      </w:pPr>
+      <w:r>
+        <w:t>Grundet tidspres er der ikke blevet fokuseret</w:t>
+      </w:r>
+      <w:r>
+        <w:t xml:space="preserve"> så meget på </w:t>
+      </w:r>
+      <w:r>
+        <w:rPr>
+          <w:i/>
+        </w:rPr>
+        <w:t>V</w:t>
+      </w:r>
+      <w:r>
+        <w:rPr>
+          <w:i/>
+        </w:rPr>
+        <w:t>iew</w:t>
+      </w:r>
+      <w:r>
+        <w:t>-</w:t>
+      </w:r>
+      <w:r>
+        <w:t>delen af web</w:t>
+      </w:r>
+      <w:r>
+        <w:t>-</w:t>
+      </w:r>
+      <w:r>
+        <w:t xml:space="preserve">applikationen. </w:t>
+      </w:r>
+      <w:r>
+        <w:t>Til trods for dette, er de kommet til nogenlunde at ligne det designede. Der har dog primært været fokus på funktionalitet over udseende.</w:t>
+      </w:r>
+      <w:r>
+        <w:t xml:space="preserve"> </w:t>
+      </w:r>
+    </w:p>
+    <w:p>
+      <w:pPr>
+        <w:keepNext/>
+      </w:pPr>
+      <w:r>
+        <w:t xml:space="preserve">På </w:t>
+      </w:r>
+      <w:r>
+        <w:fldChar w:fldCharType="begin"/>
+      </w:r>
+      <w:r>
+        <w:instrText xml:space="preserve"> REF _Ref420395438 \h </w:instrText>
+      </w:r>
+      <w:r>
+        <w:fldChar w:fldCharType="separate"/>
+      </w:r>
+      <w:r>
+        <w:rPr>
+          <w:b/>
+        </w:rPr>
+        <w:t xml:space="preserve">Figur </w:t>
+      </w:r>
+      <w:r>
+        <w:rPr>
+          <w:b/>
+          <w:noProof/>
+        </w:rPr>
+        <w:t>1</w:t>
+      </w:r>
+      <w:r>
+        <w:fldChar w:fldCharType="end"/>
+      </w:r>
+      <w:r>
+        <w:t xml:space="preserve"> ses </w:t>
+      </w:r>
+      <w:r>
+        <w:rPr>
+          <w:i/>
+        </w:rPr>
+        <w:t>Index</w:t>
+      </w:r>
+      <w:r>
+        <w:t xml:space="preserve">, der svarer til hovedmenuen i </w:t>
+      </w:r>
+      <w:r>
+        <w:rPr>
+          <w:i/>
+        </w:rPr>
+        <w:t>Fridge app</w:t>
+      </w:r>
+      <w:r>
+        <w:t>, hvorfra en eksisterende liste vælges.</w:t>
+      </w:r>
+    </w:p>
+    <w:p>
+      <w:pPr>
+        <w:keepNext/>
+        <w:jc w:val="center"/>
+      </w:pPr>
+      <w:r>
+        <w:rPr>
+          <w:noProof/>
+          <w:lang w:eastAsia="da-DK"/>
+        </w:rPr>
+        <w:drawing>
+          <wp:inline distT="0" distB="0" distL="0" distR="0" wp14:anchorId="7741FE57" wp14:editId="39C745D8">
+            <wp:extent cx="4608830" cy="2150745"/>
+            <wp:effectExtent l="0" t="0" r="1270" b="1905"/>
+            <wp:docPr id="4" name="Billede 1"/>
+            <wp:cNvGraphicFramePr>
+              <a:graphicFrameLocks xmlns:a="http://schemas.openxmlformats.org/drawingml/2006/main" noChangeAspect="1"/>
+            </wp:cNvGraphicFramePr>
+            <a:graphic xmlns:a="http://schemas.openxmlformats.org/drawingml/2006/main">
+              <a:graphicData uri="http://schemas.openxmlformats.org/drawingml/2006/picture">
+                <pic:pic xmlns:pic="http://schemas.openxmlformats.org/drawingml/2006/picture">
+                  <pic:nvPicPr>
+                    <pic:cNvPr id="0" name="Picture 1"/>
+                    <pic:cNvPicPr>
+                      <a:picLocks noChangeAspect="1" noChangeArrowheads="1"/>
+                    </pic:cNvPicPr>
+                  </pic:nvPicPr>
+                  <pic:blipFill>
+                    <a:blip r:embed="rId23" cstate="print">
+                      <a:extLst>
+                        <a:ext uri="{28A0092B-C50C-407E-A947-70E740481C1C}">
+                          <a14:useLocalDpi xmlns:a14="http://schemas.microsoft.com/office/drawing/2010/main" val="0"/>
+                        </a:ext>
+                      </a:extLst>
+                    </a:blip>
+                    <a:srcRect/>
+                    <a:stretch>
+                      <a:fillRect/>
+                    </a:stretch>
+                  </pic:blipFill>
+                  <pic:spPr bwMode="auto">
+                    <a:xfrm>
+                      <a:off x="0" y="0"/>
+                      <a:ext cx="4608830" cy="2150745"/>
+                    </a:xfrm>
+                    <a:prstGeom prst="rect">
+                      <a:avLst/>
+                    </a:prstGeom>
+                    <a:noFill/>
+                    <a:ln w="9525">
+                      <a:noFill/>
+                      <a:miter lim="800000"/>
+                      <a:headEnd/>
+                      <a:tailEnd/>
+                    </a:ln>
+                  </pic:spPr>
+                </pic:pic>
+              </a:graphicData>
+            </a:graphic>
+          </wp:inline>
+        </w:drawing>
+      </w:r>
+    </w:p>
+    <w:p>
+      <w:pPr>
+        <w:pStyle w:val="Billedtekst"/>
+        <w:ind w:firstLine="1304"/>
+        <w:rPr>
+          <w:noProof/>
+        </w:rPr>
+      </w:pPr>
+      <w:bookmarkStart w:id="31" w:name="_Ref420278832"/>
+      <w:bookmarkStart w:id="32" w:name="_Ref420395438"/>
+      <w:r>
+        <w:rPr>
+          <w:b/>
+        </w:rPr>
+        <w:t xml:space="preserve">Figur </w:t>
+      </w:r>
+      <w:r>
+        <w:rPr>
+          <w:b/>
+        </w:rPr>
+        <w:fldChar w:fldCharType="begin"/>
+      </w:r>
+      <w:r>
+        <w:rPr>
+          <w:b/>
+        </w:rPr>
+        <w:instrText xml:space="preserve"> SEQ Figur \* ARABIC </w:instrText>
+      </w:r>
+      <w:r>
+        <w:rPr>
+          <w:b/>
+        </w:rPr>
+        <w:fldChar w:fldCharType="separate"/>
+      </w:r>
+      <w:r>
+        <w:rPr>
+          <w:b/>
+          <w:noProof/>
+        </w:rPr>
+        <w:t>1</w:t>
+      </w:r>
+      <w:r>
+        <w:rPr>
+          <w:b/>
+        </w:rPr>
+        <w:fldChar w:fldCharType="end"/>
+      </w:r>
+      <w:bookmarkEnd w:id="32"/>
+      <w:r>
+        <w:rPr>
+          <w:noProof/>
+        </w:rPr>
+        <w:t xml:space="preserve"> Index</w:t>
+      </w:r>
+      <w:bookmarkEnd w:id="31"/>
+    </w:p>
+    <w:p>
+      <w:r>
+        <w:t xml:space="preserve">Når en liste er valgt bliver brugeren præsenteret for et </w:t>
+      </w:r>
+      <w:r>
+        <w:rPr>
+          <w:i/>
+        </w:rPr>
+        <w:t>View</w:t>
+      </w:r>
+      <w:r>
+        <w:t xml:space="preserve">, der minder om det, som kan ses på </w:t>
+      </w:r>
+      <w:r>
+        <w:fldChar w:fldCharType="begin"/>
+      </w:r>
+      <w:r>
+        <w:instrText xml:space="preserve"> REF _Ref420341727 \h </w:instrText>
+      </w:r>
+      <w:r>
+        <w:fldChar w:fldCharType="separate"/>
+      </w:r>
+      <w:r>
+        <w:rPr>
+          <w:b/>
+        </w:rPr>
+        <w:t xml:space="preserve">Figur </w:t>
+      </w:r>
+      <w:r>
+        <w:rPr>
+          <w:b/>
+          <w:noProof/>
+        </w:rPr>
+        <w:t>2</w:t>
+      </w:r>
+      <w:r>
+        <w:fldChar w:fldCharType="end"/>
+      </w:r>
+      <w:r>
+        <w:t xml:space="preserve">. Dette </w:t>
+      </w:r>
+      <w:r>
+        <w:rPr>
+          <w:i/>
+        </w:rPr>
+        <w:t>View</w:t>
+      </w:r>
+      <w:r>
+        <w:t xml:space="preserve"> viser indholdet af den valgte liste, og giver mulighed for at navigere videre til enten </w:t>
+      </w:r>
+      <w:r>
+        <w:rPr>
+          <w:i/>
+        </w:rPr>
+        <w:t xml:space="preserve">Tilføj vare </w:t>
+      </w:r>
+      <w:r>
+        <w:t xml:space="preserve">eller </w:t>
+      </w:r>
+      <w:r>
+        <w:rPr>
+          <w:i/>
+        </w:rPr>
+        <w:t>Rediger vare</w:t>
+      </w:r>
+      <w:r>
+        <w:t>.</w:t>
+      </w:r>
+    </w:p>
+    <w:p>
+      <w:pPr>
+        <w:ind w:firstLine="1304"/>
+      </w:pPr>
+      <w:r>
+        <w:rPr>
+          <w:noProof/>
+          <w:lang w:eastAsia="da-DK"/>
+        </w:rPr>
+        <w:drawing>
+          <wp:inline distT="0" distB="0" distL="0" distR="0" wp14:anchorId="2CCF3B39" wp14:editId="251FC5B0">
+            <wp:extent cx="4181475" cy="2028825"/>
+            <wp:effectExtent l="0" t="0" r="0" b="0"/>
+            <wp:docPr id="11" name="Billede 4"/>
+            <wp:cNvGraphicFramePr>
+              <a:graphicFrameLocks xmlns:a="http://schemas.openxmlformats.org/drawingml/2006/main" noChangeAspect="1"/>
+            </wp:cNvGraphicFramePr>
+            <a:graphic xmlns:a="http://schemas.openxmlformats.org/drawingml/2006/main">
+              <a:graphicData uri="http://schemas.openxmlformats.org/drawingml/2006/picture">
+                <pic:pic xmlns:pic="http://schemas.openxmlformats.org/drawingml/2006/picture">
+                  <pic:nvPicPr>
+                    <pic:cNvPr id="0" name="Picture 4"/>
+                    <pic:cNvPicPr>
+                      <a:picLocks noChangeAspect="1" noChangeArrowheads="1"/>
+                    </pic:cNvPicPr>
+                  </pic:nvPicPr>
+                  <pic:blipFill>
+                    <a:blip r:embed="rId24" cstate="print">
+                      <a:extLst>
+                        <a:ext uri="{28A0092B-C50C-407E-A947-70E740481C1C}">
+                          <a14:useLocalDpi xmlns:a14="http://schemas.microsoft.com/office/drawing/2010/main" val="0"/>
+                        </a:ext>
+                      </a:extLst>
+                    </a:blip>
+                    <a:srcRect/>
+                    <a:stretch>
+                      <a:fillRect/>
+                    </a:stretch>
+                  </pic:blipFill>
+                  <pic:spPr bwMode="auto">
+                    <a:xfrm>
+                      <a:off x="0" y="0"/>
+                      <a:ext cx="4181475" cy="2028825"/>
+                    </a:xfrm>
+                    <a:prstGeom prst="rect">
+                      <a:avLst/>
+                    </a:prstGeom>
+                    <a:noFill/>
+                    <a:ln w="9525">
+                      <a:noFill/>
+                      <a:miter lim="800000"/>
+                      <a:headEnd/>
+                      <a:tailEnd/>
+                    </a:ln>
+                  </pic:spPr>
+                </pic:pic>
+              </a:graphicData>
+            </a:graphic>
+          </wp:inline>
+        </w:drawing>
+      </w:r>
+    </w:p>
+    <w:p>
+      <w:pPr>
+        <w:pStyle w:val="Billedtekst"/>
+        <w:ind w:firstLine="1304"/>
+        <w:rPr>
+          <w:noProof/>
+        </w:rPr>
+      </w:pPr>
+      <w:bookmarkStart w:id="33" w:name="_Ref420341727"/>
+      <w:r>
+        <w:rPr>
+          <w:b/>
+        </w:rPr>
+        <w:t xml:space="preserve">Figur </w:t>
+      </w:r>
+      <w:r>
+        <w:rPr>
+          <w:b/>
+        </w:rPr>
+        <w:fldChar w:fldCharType="begin"/>
+      </w:r>
+      <w:r>
+        <w:rPr>
+          <w:b/>
+        </w:rPr>
+        <w:instrText xml:space="preserve"> SEQ Figur \* ARABIC </w:instrText>
+      </w:r>
+      <w:r>
+        <w:rPr>
+          <w:b/>
+        </w:rPr>
+        <w:fldChar w:fldCharType="separate"/>
+      </w:r>
+      <w:r>
+        <w:rPr>
+          <w:b/>
+          <w:noProof/>
+        </w:rPr>
+        <w:t>2</w:t>
+      </w:r>
+      <w:r>
+        <w:rPr>
+          <w:b/>
+        </w:rPr>
+        <w:fldChar w:fldCharType="end"/>
+      </w:r>
+      <w:bookmarkEnd w:id="33"/>
+      <w:r>
+        <w:t xml:space="preserve"> Listen ”Køleskab”</w:t>
+      </w:r>
+    </w:p>
+    <w:p>
+      <w:r>
+        <w:t xml:space="preserve">Vælges </w:t>
+      </w:r>
+      <w:r>
+        <w:rPr>
+          <w:i/>
+        </w:rPr>
+        <w:t>Tilføj vare</w:t>
+      </w:r>
+      <w:r>
+        <w:t xml:space="preserve"> bliver brugeren ført videre til vinduet på </w:t>
+      </w:r>
+      <w:r>
+        <w:fldChar w:fldCharType="begin"/>
+      </w:r>
+      <w:r>
+        <w:instrText xml:space="preserve"> REF _Ref420395587 \h </w:instrText>
+      </w:r>
+      <w:r>
+        <w:fldChar w:fldCharType="separate"/>
+      </w:r>
+      <w:r>
+        <w:rPr>
+          <w:b/>
+        </w:rPr>
+        <w:t xml:space="preserve">Figur </w:t>
+      </w:r>
+      <w:r>
+        <w:rPr>
+          <w:b/>
+          <w:noProof/>
+        </w:rPr>
+        <w:t>3</w:t>
+      </w:r>
+      <w:r>
+        <w:fldChar w:fldCharType="end"/>
+      </w:r>
+      <w:r>
+        <w:t>, hvorfra der kan tilføjes varer til den nuværende liste.</w:t>
+      </w:r>
+    </w:p>
+    <w:p>
+      <w:pPr>
+        <w:ind w:firstLine="1304"/>
+      </w:pPr>
+      <w:r>
+        <w:rPr>
+          <w:noProof/>
+          <w:lang w:eastAsia="da-DK"/>
+        </w:rPr>
+        <w:lastRenderedPageBreak/>
+        <w:drawing>
+          <wp:inline distT="0" distB="0" distL="0" distR="0" wp14:anchorId="4EEFAB75" wp14:editId="5B917C06">
+            <wp:extent cx="4181475" cy="1847850"/>
+            <wp:effectExtent l="0" t="0" r="0" b="0"/>
+            <wp:docPr id="12" name="Billede 7"/>
+            <wp:cNvGraphicFramePr>
+              <a:graphicFrameLocks xmlns:a="http://schemas.openxmlformats.org/drawingml/2006/main" noChangeAspect="1"/>
+            </wp:cNvGraphicFramePr>
+            <a:graphic xmlns:a="http://schemas.openxmlformats.org/drawingml/2006/main">
+              <a:graphicData uri="http://schemas.openxmlformats.org/drawingml/2006/picture">
+                <pic:pic xmlns:pic="http://schemas.openxmlformats.org/drawingml/2006/picture">
+                  <pic:nvPicPr>
+                    <pic:cNvPr id="0" name="Picture 7"/>
+                    <pic:cNvPicPr>
+                      <a:picLocks noChangeAspect="1" noChangeArrowheads="1"/>
+                    </pic:cNvPicPr>
+                  </pic:nvPicPr>
+                  <pic:blipFill>
+                    <a:blip r:embed="rId25" cstate="print">
+                      <a:extLst>
+                        <a:ext uri="{28A0092B-C50C-407E-A947-70E740481C1C}">
+                          <a14:useLocalDpi xmlns:a14="http://schemas.microsoft.com/office/drawing/2010/main" val="0"/>
+                        </a:ext>
+                      </a:extLst>
+                    </a:blip>
+                    <a:srcRect/>
+                    <a:stretch>
+                      <a:fillRect/>
+                    </a:stretch>
+                  </pic:blipFill>
+                  <pic:spPr bwMode="auto">
+                    <a:xfrm>
+                      <a:off x="0" y="0"/>
+                      <a:ext cx="4181475" cy="1847850"/>
+                    </a:xfrm>
+                    <a:prstGeom prst="rect">
+                      <a:avLst/>
+                    </a:prstGeom>
+                    <a:noFill/>
+                    <a:ln w="9525">
+                      <a:noFill/>
+                      <a:miter lim="800000"/>
+                      <a:headEnd/>
+                      <a:tailEnd/>
+                    </a:ln>
+                  </pic:spPr>
+                </pic:pic>
+              </a:graphicData>
+            </a:graphic>
+          </wp:inline>
+        </w:drawing>
+      </w:r>
+    </w:p>
+    <w:p>
+      <w:pPr>
+        <w:pStyle w:val="Billedtekst"/>
+        <w:ind w:firstLine="1304"/>
+      </w:pPr>
+      <w:bookmarkStart w:id="34" w:name="_Ref420395587"/>
+      <w:r>
+        <w:rPr>
+          <w:b/>
+        </w:rPr>
+        <w:t xml:space="preserve">Figur </w:t>
+      </w:r>
+      <w:r>
+        <w:rPr>
+          <w:b/>
+        </w:rPr>
+        <w:fldChar w:fldCharType="begin"/>
+      </w:r>
+      <w:r>
+        <w:rPr>
+          <w:b/>
+        </w:rPr>
+        <w:instrText xml:space="preserve"> SEQ Figur \* ARABIC </w:instrText>
+      </w:r>
+      <w:r>
+        <w:rPr>
+          <w:b/>
+        </w:rPr>
+        <w:fldChar w:fldCharType="separate"/>
+      </w:r>
+      <w:r>
+        <w:rPr>
+          <w:b/>
+          <w:noProof/>
+        </w:rPr>
+        <w:t>3</w:t>
+      </w:r>
+      <w:r>
+        <w:rPr>
+          <w:b/>
+        </w:rPr>
+        <w:fldChar w:fldCharType="end"/>
+      </w:r>
+      <w:bookmarkEnd w:id="34"/>
+      <w:r>
+        <w:t xml:space="preserve"> Viewet ”Tilføj vare”</w:t>
+      </w:r>
+    </w:p>
+    <w:p>
+      <w:r>
+        <w:t xml:space="preserve">Vælges </w:t>
+      </w:r>
+      <w:r>
+        <w:rPr>
+          <w:i/>
+        </w:rPr>
+        <w:t>Rediger vare</w:t>
+      </w:r>
+      <w:r>
+        <w:t xml:space="preserve">, præsenteres brugeren for vinduet på </w:t>
+      </w:r>
+      <w:r>
+        <w:fldChar w:fldCharType="begin"/>
+      </w:r>
+      <w:r>
+        <w:instrText xml:space="preserve"> REF _Ref420341717 \h </w:instrText>
+      </w:r>
+      <w:r>
+        <w:fldChar w:fldCharType="separate"/>
+      </w:r>
+      <w:r>
+        <w:rPr>
+          <w:b/>
+        </w:rPr>
+        <w:t xml:space="preserve">Figur </w:t>
+      </w:r>
+      <w:r>
+        <w:rPr>
+          <w:b/>
+          <w:noProof/>
+        </w:rPr>
+        <w:t>4</w:t>
+      </w:r>
+      <w:r>
+        <w:fldChar w:fldCharType="end"/>
+      </w:r>
+      <w:r>
+        <w:t>, hvor tekstboksene vil være fyldt med den nuværende vareinformation.</w:t>
+      </w:r>
+    </w:p>
+    <w:p>
+      <w:pPr>
+        <w:ind w:firstLine="1304"/>
+      </w:pPr>
+      <w:r>
+        <w:rPr>
+          <w:noProof/>
+          <w:lang w:eastAsia="da-DK"/>
+        </w:rPr>
+        <w:drawing>
+          <wp:inline distT="0" distB="0" distL="0" distR="0" wp14:anchorId="774FC7D2" wp14:editId="4AB1B4BB">
+            <wp:extent cx="4172114" cy="1926221"/>
+            <wp:effectExtent l="19050" t="0" r="0" b="0"/>
+            <wp:docPr id="13" name="Billede 13"/>
+            <wp:cNvGraphicFramePr>
+              <a:graphicFrameLocks xmlns:a="http://schemas.openxmlformats.org/drawingml/2006/main" noChangeAspect="1"/>
+            </wp:cNvGraphicFramePr>
+            <a:graphic xmlns:a="http://schemas.openxmlformats.org/drawingml/2006/main">
+              <a:graphicData uri="http://schemas.openxmlformats.org/drawingml/2006/picture">
+                <pic:pic xmlns:pic="http://schemas.openxmlformats.org/drawingml/2006/picture">
+                  <pic:nvPicPr>
+                    <pic:cNvPr id="0" name="Picture 10"/>
+                    <pic:cNvPicPr>
+                      <a:picLocks noChangeAspect="1" noChangeArrowheads="1"/>
+                    </pic:cNvPicPr>
+                  </pic:nvPicPr>
+                  <pic:blipFill>
+                    <a:blip r:embed="rId26" cstate="print"/>
+                    <a:srcRect/>
+                    <a:stretch>
+                      <a:fillRect/>
+                    </a:stretch>
+                  </pic:blipFill>
+                  <pic:spPr bwMode="auto">
+                    <a:xfrm>
+                      <a:off x="0" y="0"/>
+                      <a:ext cx="4171950" cy="1924050"/>
+                    </a:xfrm>
+                    <a:prstGeom prst="rect">
+                      <a:avLst/>
+                    </a:prstGeom>
+                    <a:noFill/>
+                    <a:ln w="9525">
+                      <a:noFill/>
+                      <a:miter lim="800000"/>
+                      <a:headEnd/>
+                      <a:tailEnd/>
+                    </a:ln>
+                  </pic:spPr>
+                </pic:pic>
+              </a:graphicData>
+            </a:graphic>
+          </wp:inline>
+        </w:drawing>
+      </w:r>
+    </w:p>
+    <w:p>
+      <w:pPr>
+        <w:pStyle w:val="Billedtekst"/>
+      </w:pPr>
+      <w:r>
+        <w:tab/>
+      </w:r>
+      <w:bookmarkStart w:id="35" w:name="_Ref420341717"/>
+      <w:r>
+        <w:rPr>
+          <w:b/>
+        </w:rPr>
+        <w:t xml:space="preserve">Figur </w:t>
+      </w:r>
+      <w:r>
+        <w:rPr>
+          <w:b/>
+        </w:rPr>
+        <w:fldChar w:fldCharType="begin"/>
+      </w:r>
+      <w:r>
+        <w:rPr>
+          <w:b/>
+        </w:rPr>
+        <w:instrText xml:space="preserve"> SEQ Figur \* ARABIC </w:instrText>
+      </w:r>
+      <w:r>
+        <w:rPr>
+          <w:b/>
+        </w:rPr>
+        <w:fldChar w:fldCharType="separate"/>
+      </w:r>
+      <w:r>
+        <w:rPr>
+          <w:b/>
+          <w:noProof/>
+        </w:rPr>
+        <w:t>4</w:t>
+      </w:r>
+      <w:r>
+        <w:rPr>
+          <w:b/>
+        </w:rPr>
+        <w:fldChar w:fldCharType="end"/>
+      </w:r>
+      <w:bookmarkEnd w:id="35"/>
+      <w:r>
+        <w:t xml:space="preserve"> Viewet ”Rediger vare”</w:t>
+      </w:r>
+    </w:p>
+    <w:p>
+      <w:r>
+        <w:t>Foretages der ændringer, gemmes disse når der trykkes på fluebenet, hvorefter der returneres til den liste, som tidligere blev valgt. Trykkes der på krydset, returneres til listen, og vareinformationen er, som den var før.</w:t>
+      </w:r>
+      <w:r>
+        <w:rPr>
+          <w:b/>
+        </w:rPr>
+        <w:tab/>
+        <w:t xml:space="preserve">          </w:t>
+      </w:r>
+    </w:p>
+    <w:p>
+      <w:pPr>
+        <w:pStyle w:val="Overskrift4"/>
+      </w:pPr>
+      <w:r>
+        <w:t>Controllers</w:t>
+      </w:r>
+    </w:p>
+    <w:p>
+      <w:r>
+        <w:t xml:space="preserve">Samlet set udgør </w:t>
+      </w:r>
+      <w:r>
+        <w:rPr>
+          <w:i/>
+        </w:rPr>
+        <w:t>c</w:t>
+      </w:r>
+      <w:r>
+        <w:rPr>
+          <w:i/>
+        </w:rPr>
+        <w:t>ontrollerne</w:t>
+      </w:r>
+      <w:r>
+        <w:t xml:space="preserve"> det, der svarer til </w:t>
+      </w:r>
+      <w:r>
+        <w:rPr>
+          <w:i/>
+        </w:rPr>
+        <w:t>Business Logic L</w:t>
+      </w:r>
+      <w:r>
+        <w:rPr>
+          <w:i/>
+        </w:rPr>
+        <w:t>ayer</w:t>
+      </w:r>
+      <w:r>
+        <w:t xml:space="preserve"> fra </w:t>
+      </w:r>
+      <w:r>
+        <w:rPr>
+          <w:i/>
+        </w:rPr>
+        <w:t>Fridge app</w:t>
+      </w:r>
+      <w:r>
+        <w:t xml:space="preserve">, og de varetager altså kommunikationen med den eksterne database. Hver </w:t>
+      </w:r>
+      <w:r>
+        <w:rPr>
+          <w:i/>
+        </w:rPr>
+        <w:t>Controller</w:t>
+      </w:r>
+      <w:r>
+        <w:t xml:space="preserve"> har sit ansvar. </w:t>
+      </w:r>
+      <w:r>
+        <w:rPr>
+          <w:i/>
+        </w:rPr>
+        <w:t>ListView</w:t>
+      </w:r>
+      <w:r>
+        <w:t xml:space="preserve"> står for at indlæse og præsentere alle varer på en liste, og giver mulighed for at slette en udvalgt vare. Den står også for at omdirigere til de to v</w:t>
+      </w:r>
+      <w:r>
+        <w:rPr>
+          <w:i/>
+        </w:rPr>
+        <w:t>iews</w:t>
+      </w:r>
+      <w:r>
+        <w:t xml:space="preserve">, </w:t>
+      </w:r>
+      <w:r>
+        <w:rPr>
+          <w:i/>
+        </w:rPr>
+        <w:t>Additem</w:t>
+      </w:r>
+      <w:r>
+        <w:t xml:space="preserve"> og </w:t>
+      </w:r>
+      <w:r>
+        <w:rPr>
+          <w:i/>
+        </w:rPr>
+        <w:t>EditItem</w:t>
+      </w:r>
+      <w:r>
+        <w:t xml:space="preserve">. Inden </w:t>
+      </w:r>
+      <w:r>
+        <w:rPr>
+          <w:i/>
+        </w:rPr>
+        <w:t>controlleren</w:t>
+      </w:r>
+      <w:r>
+        <w:t xml:space="preserve"> omdirigerer til </w:t>
+      </w:r>
+      <w:r>
+        <w:rPr>
+          <w:i/>
+        </w:rPr>
+        <w:t>EditItem</w:t>
+      </w:r>
+      <w:r>
+        <w:t xml:space="preserve">, finder den først den vare, der skal sendes med til denne, før der omdirigeres. </w:t>
+      </w:r>
+      <w:r>
+        <w:rPr>
+          <w:i/>
+        </w:rPr>
+        <w:t>AddItem</w:t>
+      </w:r>
+      <w:r>
+        <w:t>-</w:t>
+      </w:r>
+      <w:r>
+        <w:rPr>
+          <w:i/>
+        </w:rPr>
+        <w:t>controlleren</w:t>
+      </w:r>
+      <w:r>
+        <w:t xml:space="preserve"> har til ansvar at tilføje varer til databasen. Finder den en tilsvarende vare på den nuværende liste, sørger den for blot at øge mængden af den eksisterende vare med det tilføjede antal, i stedet for at indsætte en dublet. </w:t>
+      </w:r>
+      <w:r>
+        <w:rPr>
+          <w:i/>
+        </w:rPr>
+        <w:t>EditItem</w:t>
+      </w:r>
+      <w:r>
+        <w:t>-</w:t>
+      </w:r>
+      <w:r>
+        <w:rPr>
+          <w:i/>
+        </w:rPr>
+        <w:t>controlleren</w:t>
+      </w:r>
+      <w:r>
+        <w:t xml:space="preserve"> står for redigering og opdatering af en valgt vare. </w:t>
+      </w:r>
+      <w:r>
+        <w:rPr>
+          <w:i/>
+        </w:rPr>
+        <w:t>EditItem</w:t>
+      </w:r>
+      <w:r>
+        <w:t xml:space="preserve"> sørger også </w:t>
+      </w:r>
+      <w:r>
+        <w:lastRenderedPageBreak/>
+        <w:t xml:space="preserve">for at en vare ikke kan opdateres, så den ikke optræder som en dublet på listen; dette håndteres om i </w:t>
+      </w:r>
+      <w:r>
+        <w:rPr>
+          <w:i/>
+        </w:rPr>
+        <w:t>AddItem</w:t>
+      </w:r>
+      <w:r>
+        <w:t xml:space="preserve">. </w:t>
+      </w:r>
+    </w:p>
+    <w:p>
+      <w:pPr>
+        <w:pStyle w:val="Overskrift4"/>
+      </w:pPr>
+      <w:r>
+        <w:t>Cache</w:t>
+      </w:r>
+    </w:p>
+    <w:p>
+      <w:r>
+        <w:t xml:space="preserve">Til </w:t>
+      </w:r>
+      <w:r>
+        <w:rPr>
+          <w:i/>
+        </w:rPr>
+        <w:t>Web app</w:t>
+      </w:r>
+      <w:r>
+        <w:t xml:space="preserve"> er der blevet implementeret en </w:t>
+      </w:r>
+      <w:r>
+        <w:rPr>
+          <w:i/>
+        </w:rPr>
+        <w:t>cache</w:t>
+      </w:r>
+      <w:r>
+        <w:t xml:space="preserve">. Denne </w:t>
+      </w:r>
+      <w:r>
+        <w:rPr>
+          <w:i/>
+        </w:rPr>
+        <w:t>cache</w:t>
+      </w:r>
+      <w:r>
+        <w:t xml:space="preserve"> indeholder alle de ting, som er fælles for alle </w:t>
+      </w:r>
+      <w:r>
+        <w:rPr>
+          <w:i/>
+        </w:rPr>
+        <w:t>Controllers</w:t>
+      </w:r>
+      <w:r>
+        <w:t xml:space="preserve">. Klassen består kun af properties, der alle er </w:t>
+      </w:r>
+      <w:r>
+        <w:t>stati</w:t>
+      </w:r>
+      <w:r>
+        <w:t xml:space="preserve">ske. Begrundelsen for dette er netop at det er fælles data, som alle controllers skal arbejde på. Det er også i </w:t>
+      </w:r>
+      <w:r>
+        <w:rPr>
+          <w:i/>
+        </w:rPr>
+        <w:t>cachen</w:t>
+      </w:r>
+      <w:r>
+        <w:t xml:space="preserve"> at facaden til </w:t>
+      </w:r>
+      <w:r>
+        <w:rPr>
+          <w:i/>
+        </w:rPr>
+        <w:t>Data Access Layer</w:t>
+      </w:r>
+      <w:r>
+        <w:t xml:space="preserve"> ligger, da der på alle tidspunkter kun må være én facade. </w:t>
+      </w:r>
+    </w:p>
+    <w:p/>
+    <w:p>
+      <w:pPr>
+        <w:pStyle w:val="Overskrift3"/>
+      </w:pPr>
+      <w:r>
+        <w:t>Test</w:t>
+      </w:r>
+    </w:p>
+    <w:p>
+      <w:r>
+        <w:t>Da w</w:t>
+      </w:r>
+      <w:r>
+        <w:t xml:space="preserve">ebapplikationen </w:t>
+      </w:r>
+      <w:r>
+        <w:t xml:space="preserve">er bygget op omkring MVC-mønstret skal der kun testes på </w:t>
+      </w:r>
+      <w:r>
+        <w:rPr>
+          <w:i/>
+        </w:rPr>
+        <w:t>Controller</w:t>
+      </w:r>
+      <w:r>
+        <w:rPr>
+          <w:i/>
+        </w:rPr>
+        <w:t>-</w:t>
+      </w:r>
+      <w:r>
+        <w:t xml:space="preserve"> og </w:t>
+      </w:r>
+      <w:r>
+        <w:rPr>
+          <w:i/>
+        </w:rPr>
+        <w:t>Model</w:t>
+      </w:r>
+      <w:r>
+        <w:t xml:space="preserve">-klasserne i projektet, da det er her, funktionaliteten og logikken i applikationen ligger. Pga. den lave kobling, som dette mønster giver, er </w:t>
+      </w:r>
+      <w:r>
+        <w:rPr>
+          <w:i/>
+        </w:rPr>
+        <w:t>unit tests</w:t>
+      </w:r>
+      <w:r>
+        <w:t xml:space="preserve"> nemme at lave. Udfordringen i dette projekt har været at koble den logik, som er lavet til </w:t>
+      </w:r>
+      <w:r>
+        <w:rPr>
+          <w:i/>
+        </w:rPr>
+        <w:t>Fridge app</w:t>
+      </w:r>
+      <w:r>
+        <w:t xml:space="preserve">, over til </w:t>
+      </w:r>
+      <w:r>
+        <w:rPr>
+          <w:i/>
+        </w:rPr>
+        <w:t>Web app</w:t>
+      </w:r>
+      <w:r>
+        <w:t xml:space="preserve">. For at sikre </w:t>
+      </w:r>
+      <w:r>
+        <w:t>kontinuitet</w:t>
+      </w:r>
+      <w:r>
+        <w:t xml:space="preserve"> mellem de to, er logikken blevet genbrugt.</w:t>
+      </w:r>
+    </w:p>
+    <w:p>
+      <w:r>
+        <w:t xml:space="preserve">Et af problemerne ved den måde, hvorpå funktionerne i applikationen er opbygget, er at mange af dem returnerer et </w:t>
+      </w:r>
+      <w:r>
+        <w:rPr>
+          <w:i/>
+        </w:rPr>
+        <w:t>View</w:t>
+      </w:r>
+      <w:r>
+        <w:t xml:space="preserve"> eller et </w:t>
+      </w:r>
+      <w:r>
+        <w:rPr>
+          <w:i/>
+        </w:rPr>
+        <w:t>RedirectToAction</w:t>
+      </w:r>
+      <w:r>
+        <w:t xml:space="preserve">, som set </w:t>
+      </w:r>
+      <w:r>
+        <w:rPr>
+          <w:b/>
+        </w:rPr>
+        <w:fldChar w:fldCharType="begin"/>
+      </w:r>
+      <w:r>
+        <w:rPr>
+          <w:b/>
+        </w:rPr>
+        <w:instrText xml:space="preserve"> REF _Ref419899941 \h </w:instrText>
+      </w:r>
+      <w:r>
+        <w:rPr>
+          <w:b/>
+        </w:rPr>
+      </w:r>
+      <w:r>
+        <w:rPr>
+          <w:b/>
+        </w:rPr>
+        <w:instrText xml:space="preserve"> \* MERGEFORMAT </w:instrText>
+      </w:r>
+      <w:r>
+        <w:rPr>
+          <w:b/>
+        </w:rPr>
+        <w:fldChar w:fldCharType="separate"/>
+      </w:r>
+      <w:r>
+        <w:rPr>
+          <w:b/>
+        </w:rPr>
+        <w:t xml:space="preserve">Figur </w:t>
+      </w:r>
+      <w:r>
+        <w:rPr>
+          <w:b/>
+          <w:noProof/>
+        </w:rPr>
+        <w:t>5</w:t>
+      </w:r>
+      <w:r>
+        <w:rPr>
+          <w:b/>
+        </w:rPr>
+        <w:fldChar w:fldCharType="end"/>
+      </w:r>
+      <w:r>
+        <w:t xml:space="preserve">, efter et item har gennemgået anden logik i samme funktion. Et eksempel på dette kunne være i </w:t>
+      </w:r>
+      <w:r>
+        <w:rPr>
+          <w:i/>
+        </w:rPr>
+        <w:t>EditItemController</w:t>
+      </w:r>
+      <w:r>
+        <w:t xml:space="preserve"> hvor funktionen </w:t>
+      </w:r>
+      <w:r>
+        <w:rPr>
+          <w:i/>
+        </w:rPr>
+        <w:t>UpdateItem</w:t>
+      </w:r>
+      <w:r>
+        <w:t xml:space="preserve"> er implementeret. Denne funktion tager imod en </w:t>
+      </w:r>
+      <w:r>
+        <w:rPr>
+          <w:i/>
+        </w:rPr>
+        <w:t>FormCollection</w:t>
+      </w:r>
+      <w:r>
+        <w:t xml:space="preserve"> hvori de nye værdier, der skal ændres i det gamle item, ligger. Logikken i funktionen ændrer det gamle item til de nye værdier, men returnerer det </w:t>
+      </w:r>
+      <w:r>
+        <w:rPr>
+          <w:i/>
+        </w:rPr>
+        <w:t>View</w:t>
+      </w:r>
+      <w:r>
+        <w:t xml:space="preserve">, som skal vises efter </w:t>
+      </w:r>
+      <w:r>
+        <w:rPr>
+          <w:i/>
+        </w:rPr>
+        <w:t>item</w:t>
+      </w:r>
+      <w:r>
+        <w:t xml:space="preserve">’et er ændret. Dermed er det ikke muligt blot at sammenligne returværdien fra funktionen med hvad der forventes, at det pågældende item er ændret til. I stedet skal der testes på om der eksisterer et </w:t>
+      </w:r>
+      <w:r>
+        <w:rPr>
+          <w:i/>
+        </w:rPr>
+        <w:t>item</w:t>
+      </w:r>
+      <w:r>
+        <w:t xml:space="preserve"> i listen med </w:t>
+      </w:r>
+      <w:r>
+        <w:rPr>
+          <w:i/>
+        </w:rPr>
+        <w:t>items</w:t>
+      </w:r>
+      <w:r>
+        <w:t xml:space="preserve">, der har de rette værdier. Dette går igen med alle de funktioner, der har </w:t>
+      </w:r>
+      <w:r>
+        <w:rPr>
+          <w:i/>
+        </w:rPr>
+        <w:t xml:space="preserve">ActionResult </w:t>
+      </w:r>
+      <w:r>
+        <w:t xml:space="preserve">som returparameter. </w:t>
+      </w:r>
+    </w:p>
+    <w:p>
+      <w:pPr>
+        <w:keepNext/>
+        <w:ind w:firstLine="1304"/>
+      </w:pPr>
+      <w:r>
+        <w:rPr>
+          <w:noProof/>
+          <w:lang w:val="da-DK" w:eastAsia="da-DK"/>
+        </w:rPr>
+        <mc:AlternateContent>
+          <mc:Choice Requires="wps">
+            <w:drawing>
+              <wp:inline distT="0" distB="0" distL="0" distR="0">
+                <wp:extent cx="3320415" cy="253365"/>
+                <wp:effectExtent l="13335" t="13970" r="9525" b="8890"/>
+                <wp:docPr id="14" name="Tekstfelt 14"/>
+                <wp:cNvGraphicFramePr>
+                  <a:graphicFrameLocks xmlns:a="http://schemas.openxmlformats.org/drawingml/2006/main"/>
+                </wp:cNvGraphicFramePr>
+                <a:graphic xmlns:a="http://schemas.openxmlformats.org/drawingml/2006/main">
+                  <a:graphicData uri="http://schemas.microsoft.com/office/word/2010/wordprocessingShape">
+                    <wps:wsp>
+                      <wps:cNvSpPr txBox="1">
+                        <a:spLocks noChangeArrowheads="1"/>
+                      </wps:cNvSpPr>
+                      <wps:spPr bwMode="auto">
+                        <a:xfrm>
+                          <a:off x="0" y="0"/>
+                          <a:ext cx="3320415" cy="253365"/>
+                        </a:xfrm>
+                        <a:prstGeom prst="rect">
+                          <a:avLst/>
+                        </a:prstGeom>
+                        <a:solidFill>
+                          <a:srgbClr val="FFFFFF"/>
+                        </a:solidFill>
+                        <a:ln w="9525">
+                          <a:solidFill>
+                            <a:srgbClr val="000000"/>
+                          </a:solidFill>
+                          <a:miter lim="800000"/>
+                          <a:headEnd/>
+                          <a:tailEnd/>
+                        </a:ln>
+                      </wps:spPr>
+                      <wps:txbx>
+                        <w:txbxContent>
+                          <w:p>
+                            <w:pPr>
+                              <w:spacing w:after="0"/>
+                            </w:pPr>
+                            <w:r>
+                              <w:rPr>
+                                <w:rFonts w:ascii="Consolas" w:hAnsi="Consolas" w:cs="Consolas"/>
+                                <w:color w:val="0000FF"/>
+                                <w:sz w:val="19"/>
+                                <w:szCs w:val="19"/>
+                                <w:highlight w:val="white"/>
+                              </w:rPr>
+                              <w:t>return</w:t>
+                            </w:r>
+                            <w:r>
+                              <w:rPr>
+                                <w:rFonts w:ascii="Consolas" w:hAnsi="Consolas" w:cs="Consolas"/>
+                                <w:color w:val="000000"/>
+                                <w:sz w:val="19"/>
+                                <w:szCs w:val="19"/>
+                                <w:highlight w:val="white"/>
+                              </w:rPr>
+                              <w:t xml:space="preserve"> RedirectToAction(</w:t>
+                            </w:r>
+                            <w:r>
+                              <w:rPr>
+                                <w:rFonts w:ascii="Consolas" w:hAnsi="Consolas" w:cs="Consolas"/>
+                                <w:color w:val="A31515"/>
+                                <w:sz w:val="19"/>
+                                <w:szCs w:val="19"/>
+                                <w:highlight w:val="white"/>
+                              </w:rPr>
+                              <w:t>"ListView"</w:t>
+                            </w:r>
+                            <w:r>
+                              <w:rPr>
+                                <w:rFonts w:ascii="Consolas" w:hAnsi="Consolas" w:cs="Consolas"/>
+                                <w:color w:val="000000"/>
+                                <w:sz w:val="19"/>
+                                <w:szCs w:val="19"/>
+                                <w:highlight w:val="white"/>
+                              </w:rPr>
+                              <w:t xml:space="preserve">, </w:t>
+                            </w:r>
+                            <w:r>
+                              <w:rPr>
+                                <w:rFonts w:ascii="Consolas" w:hAnsi="Consolas" w:cs="Consolas"/>
+                                <w:color w:val="A31515"/>
+                                <w:sz w:val="19"/>
+                                <w:szCs w:val="19"/>
+                                <w:highlight w:val="white"/>
+                              </w:rPr>
+                              <w:t>"LisView"</w:t>
+                            </w:r>
+                            <w:r>
+                              <w:rPr>
+                                <w:rFonts w:ascii="Consolas" w:hAnsi="Consolas" w:cs="Consolas"/>
+                                <w:color w:val="000000"/>
+                                <w:sz w:val="19"/>
+                                <w:szCs w:val="19"/>
+                                <w:highlight w:val="white"/>
+                              </w:rPr>
+                              <w:t>);</w:t>
+                            </w:r>
+                          </w:p>
+                        </w:txbxContent>
+                      </wps:txbx>
+                      <wps:bodyPr rot="0" vert="horz" wrap="square" lIns="91440" tIns="45720" rIns="91440" bIns="45720" anchor="t" anchorCtr="0" upright="1">
+                        <a:spAutoFit/>
+                      </wps:bodyPr>
+                    </wps:wsp>
+                  </a:graphicData>
+                </a:graphic>
+              </wp:inline>
+            </w:drawing>
+          </mc:Choice>
+          <mc:Fallback>
+            <w:pict>
+              <v:shape id="Tekstfelt 14" o:spid="_x0000_s1042" type="#_x0000_t202" style="width:261.45pt;height:19.95pt;visibility:visible;mso-wrap-style:square;mso-left-percent:-10001;mso-top-percent:-10001;mso-position-horizontal:absolute;mso-position-horizontal-relative:char;mso-position-vertical:absolute;mso-position-vertical-relative:line;mso-left-percent:-10001;mso-top-percent:-10001;v-text-anchor:top" o:gfxdata="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">
+                <v:textbox style="mso-fit-shape-to-text:t">
+                  <w:txbxContent>
+                    <w:p>
+                      <w:pPr>
+                        <w:spacing w:after="0"/>
+                      </w:pPr>
+                      <w:r>
+                        <w:rPr>
+                          <w:rFonts w:ascii="Consolas" w:hAnsi="Consolas" w:cs="Consolas"/>
+                          <w:color w:val="0000FF"/>
+                          <w:sz w:val="19"/>
+                          <w:szCs w:val="19"/>
+                          <w:highlight w:val="white"/>
+                        </w:rPr>
+                        <w:t>return</w:t>
+                      </w:r>
+                      <w:r>
+                        <w:rPr>
+                          <w:rFonts w:ascii="Consolas" w:hAnsi="Consolas" w:cs="Consolas"/>
+                          <w:color w:val="000000"/>
+                          <w:sz w:val="19"/>
+                          <w:szCs w:val="19"/>
+                          <w:highlight w:val="white"/>
+                        </w:rPr>
+                        <w:t xml:space="preserve"> RedirectToAction(</w:t>
+                      </w:r>
+                      <w:r>
+                        <w:rPr>
+                          <w:rFonts w:ascii="Consolas" w:hAnsi="Consolas" w:cs="Consolas"/>
+                          <w:color w:val="A31515"/>
+                          <w:sz w:val="19"/>
+                          <w:szCs w:val="19"/>
+                          <w:highlight w:val="white"/>
+                        </w:rPr>
+                        <w:t>"ListView"</w:t>
+                      </w:r>
+                      <w:r>
+                        <w:rPr>
+                          <w:rFonts w:ascii="Consolas" w:hAnsi="Consolas" w:cs="Consolas"/>
+                          <w:color w:val="000000"/>
+                          <w:sz w:val="19"/>
+                          <w:szCs w:val="19"/>
+                          <w:highlight w:val="white"/>
+                        </w:rPr>
+                        <w:t xml:space="preserve">, </w:t>
+                      </w:r>
+                      <w:r>
+                        <w:rPr>
+                          <w:rFonts w:ascii="Consolas" w:hAnsi="Consolas" w:cs="Consolas"/>
+                          <w:color w:val="A31515"/>
+                          <w:sz w:val="19"/>
+                          <w:szCs w:val="19"/>
+                          <w:highlight w:val="white"/>
+                        </w:rPr>
+                        <w:t>"LisView"</w:t>
+                      </w:r>
+                      <w:r>
+                        <w:rPr>
+                          <w:rFonts w:ascii="Consolas" w:hAnsi="Consolas" w:cs="Consolas"/>
+                          <w:color w:val="000000"/>
+                          <w:sz w:val="19"/>
+                          <w:szCs w:val="19"/>
+                          <w:highlight w:val="white"/>
+                        </w:rPr>
+                        <w:t>);</w:t>
+                      </w:r>
+                    </w:p>
+                  </w:txbxContent>
+                </v:textbox>
+                <w10:anchorlock/>
+              </v:shape>
+            </w:pict>
+          </mc:Fallback>
+        </mc:AlternateContent>
+      </w:r>
+    </w:p>
+    <w:p>
+      <w:pPr>
+        <w:pStyle w:val="Billedtekst"/>
+        <w:ind w:firstLine="1304"/>
+      </w:pPr>
+      <w:bookmarkStart w:id="36" w:name="_Ref419899941"/>
+      <w:r>
+        <w:rPr>
+          <w:b/>
+        </w:rPr>
+        <w:t xml:space="preserve">Figur </w:t>
+      </w:r>
+      <w:r>
+        <w:rPr>
+          <w:b/>
+        </w:rPr>
+        <w:fldChar w:fldCharType="begin"/>
+      </w:r>
+      <w:r>
+        <w:rPr>
+          <w:b/>
+        </w:rPr>
+        <w:instrText xml:space="preserve"> SEQ Figur \* ARABIC </w:instrText>
+      </w:r>
+      <w:r>
+        <w:rPr>
+          <w:b/>
+        </w:rPr>
+        <w:fldChar w:fldCharType="separate"/>
+      </w:r>
+      <w:r>
+        <w:rPr>
+          <w:b/>
+          <w:noProof/>
+        </w:rPr>
+        <w:t>5</w:t>
+      </w:r>
+      <w:r>
+        <w:rPr>
+          <w:b/>
+          <w:noProof/>
+        </w:rPr>
+        <w:fldChar w:fldCharType="end"/>
+      </w:r>
+      <w:bookmarkEnd w:id="36"/>
+      <w:r>
+        <w:t xml:space="preserve"> Udsnit af hvad der returneres fra UpdateItem-funktionen i EditItemController.cs</w:t>
+      </w:r>
+    </w:p>
+    <w:p>
+      <w:r>
+        <w:t xml:space="preserve">Tests til webapplikationen har ikke været et af vores store fokus områder. Selv om en af grundene til valget af </w:t>
+      </w:r>
+      <w:r>
+        <w:rPr>
+          <w:i/>
+        </w:rPr>
+        <w:t>MVC</w:t>
+      </w:r>
+      <w:r>
+        <w:t>-mønsteret var at det skulle være langt mere testbart, blev funktionaliteten prioriteret højere. Dette ses også på mængden af tests i web-applikationens solution.</w:t>
+      </w:r>
+      <w:bookmarkStart w:id="37" w:name="_GoBack"/>
+      <w:bookmarkEnd w:id="37"/>
+    </w:p>
+    <w:p>
+      <w:pPr>
         <w:pStyle w:val="Overskrift1"/>
       </w:pPr>
-      <w:bookmarkStart w:id="31" w:name="_Toc420354965"/>
+      <w:bookmarkStart w:id="38" w:name="_Toc420354965"/>
       <w:r>
         <w:t>Resultater og diskussion</w:t>
       </w:r>
-      <w:bookmarkEnd w:id="31"/>
+      <w:bookmarkEnd w:id="38"/>
     </w:p>
     <w:p>
       <w:pPr>
@@ -9517,12 +11760,12 @@
       <w:pPr>
         <w:pStyle w:val="Overskrift1"/>
       </w:pPr>
-      <w:bookmarkStart w:id="32" w:name="_Toc420354966"/>
+      <w:bookmarkStart w:id="39" w:name="_Toc420354966"/>
       <w:r>
         <w:lastRenderedPageBreak/>
         <w:t>Udviklingsværktøjer</w:t>
       </w:r>
-      <w:bookmarkEnd w:id="32"/>
+      <w:bookmarkEnd w:id="39"/>
     </w:p>
     <w:p>
       <w:pPr>
@@ -9544,14 +11787,14 @@
           <w:lang w:val="da-DK"/>
         </w:rPr>
       </w:pPr>
-      <w:bookmarkStart w:id="33" w:name="_Toc420354967"/>
+      <w:bookmarkStart w:id="40" w:name="_Toc420354967"/>
       <w:r>
         <w:rPr>
           <w:lang w:val="da-DK"/>
         </w:rPr>
         <w:t>Git</w:t>
       </w:r>
-      <w:bookmarkEnd w:id="33"/>
+      <w:bookmarkEnd w:id="40"/>
     </w:p>
     <w:p>
       <w:pPr>
@@ -9602,7 +11845,7 @@
                     </pic:cNvPicPr>
                   </pic:nvPicPr>
                   <pic:blipFill>
-                    <a:blip r:embed="rId23" cstate="print">
+                    <a:blip r:embed="rId27" cstate="print">
                       <a:extLst>
                         <a:ext uri="{28A0092B-C50C-407E-A947-70E740481C1C}">
                           <a14:useLocalDpi xmlns:a14="http://schemas.microsoft.com/office/drawing/2010/main" val="0"/>
@@ -9653,14 +11896,14 @@
           <w:lang w:val="da-DK"/>
         </w:rPr>
       </w:pPr>
-      <w:bookmarkStart w:id="34" w:name="_Toc420354968"/>
+      <w:bookmarkStart w:id="41" w:name="_Toc420354968"/>
       <w:r>
         <w:rPr>
           <w:lang w:val="da-DK"/>
         </w:rPr>
         <w:t>Microsoft Visual Studio 2013</w:t>
       </w:r>
-      <w:bookmarkEnd w:id="34"/>
+      <w:bookmarkEnd w:id="41"/>
     </w:p>
     <w:p>
       <w:pPr>
@@ -9713,7 +11956,7 @@
                     </pic:cNvPicPr>
                   </pic:nvPicPr>
                   <pic:blipFill>
-                    <a:blip r:embed="rId24" cstate="print">
+                    <a:blip r:embed="rId28" cstate="print">
                       <a:extLst>
                         <a:ext uri="{28A0092B-C50C-407E-A947-70E740481C1C}">
                           <a14:useLocalDpi xmlns:a14="http://schemas.microsoft.com/office/drawing/2010/main" val="0"/>
@@ -9803,14 +12046,14 @@
           <w:lang w:val="da-DK"/>
         </w:rPr>
       </w:pPr>
-      <w:bookmarkStart w:id="35" w:name="_Toc420354969"/>
+      <w:bookmarkStart w:id="42" w:name="_Toc420354969"/>
       <w:r>
         <w:rPr>
           <w:lang w:val="da-DK"/>
         </w:rPr>
         <w:t>Microsoft Visio 2013</w:t>
       </w:r>
-      <w:bookmarkEnd w:id="35"/>
+      <w:bookmarkEnd w:id="42"/>
     </w:p>
     <w:p>
       <w:pPr>
@@ -9862,7 +12105,7 @@
                     </pic:cNvPicPr>
                   </pic:nvPicPr>
                   <pic:blipFill>
-                    <a:blip r:embed="rId25" cstate="print">
+                    <a:blip r:embed="rId29" cstate="print">
                       <a:extLst>
                         <a:ext uri="{28A0092B-C50C-407E-A947-70E740481C1C}">
                           <a14:useLocalDpi xmlns:a14="http://schemas.microsoft.com/office/drawing/2010/main" val="0"/>
@@ -9913,14 +12156,14 @@
           <w:lang w:val="da-DK"/>
         </w:rPr>
       </w:pPr>
-      <w:bookmarkStart w:id="36" w:name="_Toc420354970"/>
+      <w:bookmarkStart w:id="43" w:name="_Toc420354970"/>
       <w:r>
         <w:rPr>
           <w:lang w:val="da-DK"/>
         </w:rPr>
         <w:t>LucidChart</w:t>
       </w:r>
-      <w:bookmarkEnd w:id="36"/>
+      <w:bookmarkEnd w:id="43"/>
     </w:p>
     <w:p>
       <w:pPr>
@@ -9967,7 +12210,7 @@
                     </pic:cNvPicPr>
                   </pic:nvPicPr>
                   <pic:blipFill>
-                    <a:blip r:embed="rId26" cstate="print">
+                    <a:blip r:embed="rId30" cstate="print">
                       <a:extLst>
                         <a:ext uri="{28A0092B-C50C-407E-A947-70E740481C1C}">
                           <a14:useLocalDpi xmlns:a14="http://schemas.microsoft.com/office/drawing/2010/main" val="0"/>
@@ -10018,14 +12261,14 @@
           <w:lang w:val="da-DK"/>
         </w:rPr>
       </w:pPr>
-      <w:bookmarkStart w:id="37" w:name="_Toc420354971"/>
+      <w:bookmarkStart w:id="44" w:name="_Toc420354971"/>
       <w:r>
         <w:rPr>
           <w:lang w:val="da-DK"/>
         </w:rPr>
         <w:t>DDS-Lite</w:t>
       </w:r>
-      <w:bookmarkEnd w:id="37"/>
+      <w:bookmarkEnd w:id="44"/>
     </w:p>
     <w:p>
       <w:pPr>
@@ -10072,7 +12315,7 @@
                     </pic:cNvPicPr>
                   </pic:nvPicPr>
                   <pic:blipFill>
-                    <a:blip r:embed="rId27">
+                    <a:blip r:embed="rId31">
                       <a:extLst>
                         <a:ext uri="{28A0092B-C50C-407E-A947-70E740481C1C}">
                           <a14:useLocalDpi xmlns:a14="http://schemas.microsoft.com/office/drawing/2010/main" val="0"/>
@@ -10123,14 +12366,14 @@
           <w:lang w:val="da-DK"/>
         </w:rPr>
       </w:pPr>
-      <w:bookmarkStart w:id="38" w:name="_Toc420354972"/>
+      <w:bookmarkStart w:id="45" w:name="_Toc420354972"/>
       <w:r>
         <w:rPr>
           <w:lang w:val="da-DK"/>
         </w:rPr>
         <w:t>Entity Framework</w:t>
       </w:r>
-      <w:bookmarkEnd w:id="38"/>
+      <w:bookmarkEnd w:id="45"/>
     </w:p>
     <w:p>
       <w:pPr>
@@ -10177,7 +12420,7 @@
                     </pic:cNvPicPr>
                   </pic:nvPicPr>
                   <pic:blipFill rotWithShape="1">
-                    <a:blip r:embed="rId28" cstate="print">
+                    <a:blip r:embed="rId32" cstate="print">
                       <a:extLst>
                         <a:ext uri="{28A0092B-C50C-407E-A947-70E740481C1C}">
                           <a14:useLocalDpi xmlns:a14="http://schemas.microsoft.com/office/drawing/2010/main" val="0"/>
@@ -10231,14 +12474,14 @@
           <w:lang w:val="da-DK"/>
         </w:rPr>
       </w:pPr>
-      <w:bookmarkStart w:id="39" w:name="_Toc420354973"/>
+      <w:bookmarkStart w:id="46" w:name="_Toc420354973"/>
       <w:r>
         <w:rPr>
           <w:lang w:val="da-DK"/>
         </w:rPr>
         <w:t>Microsoft Sync Framework</w:t>
       </w:r>
-      <w:bookmarkEnd w:id="39"/>
+      <w:bookmarkEnd w:id="46"/>
     </w:p>
     <w:p>
       <w:pPr>
@@ -10285,7 +12528,7 @@
                     </pic:cNvPicPr>
                   </pic:nvPicPr>
                   <pic:blipFill>
-                    <a:blip r:embed="rId29" cstate="print">
+                    <a:blip r:embed="rId33" cstate="print">
                       <a:extLst>
                         <a:ext uri="{28A0092B-C50C-407E-A947-70E740481C1C}">
                           <a14:useLocalDpi xmlns:a14="http://schemas.microsoft.com/office/drawing/2010/main" val="0"/>
@@ -10336,14 +12579,14 @@
           <w:lang w:val="da-DK"/>
         </w:rPr>
       </w:pPr>
-      <w:bookmarkStart w:id="40" w:name="_Toc420354974"/>
+      <w:bookmarkStart w:id="47" w:name="_Toc420354974"/>
       <w:r>
         <w:rPr>
           <w:lang w:val="da-DK"/>
         </w:rPr>
         <w:t>NUnit</w:t>
       </w:r>
-      <w:bookmarkEnd w:id="40"/>
+      <w:bookmarkEnd w:id="47"/>
     </w:p>
     <w:p>
       <w:pPr>
@@ -10390,7 +12633,7 @@
                     </pic:cNvPicPr>
                   </pic:nvPicPr>
                   <pic:blipFill>
-                    <a:blip r:embed="rId30" cstate="print">
+                    <a:blip r:embed="rId34" cstate="print">
                       <a:extLst>
                         <a:ext uri="{28A0092B-C50C-407E-A947-70E740481C1C}">
                           <a14:useLocalDpi xmlns:a14="http://schemas.microsoft.com/office/drawing/2010/main" val="0"/>
@@ -10441,14 +12684,14 @@
           <w:lang w:val="da-DK"/>
         </w:rPr>
       </w:pPr>
-      <w:bookmarkStart w:id="41" w:name="_Toc420354975"/>
+      <w:bookmarkStart w:id="48" w:name="_Toc420354975"/>
       <w:r>
         <w:rPr>
           <w:lang w:val="da-DK"/>
         </w:rPr>
         <w:t>NSubstitute</w:t>
       </w:r>
-      <w:bookmarkEnd w:id="41"/>
+      <w:bookmarkEnd w:id="48"/>
     </w:p>
     <w:p>
       <w:pPr>
@@ -10499,7 +12742,7 @@
                     </pic:cNvPicPr>
                   </pic:nvPicPr>
                   <pic:blipFill>
-                    <a:blip r:embed="rId31">
+                    <a:blip r:embed="rId35">
                       <a:extLst>
                         <a:ext uri="{28A0092B-C50C-407E-A947-70E740481C1C}">
                           <a14:useLocalDpi xmlns:a14="http://schemas.microsoft.com/office/drawing/2010/main" val="0"/>
@@ -10563,14 +12806,14 @@
           <w:lang w:val="da-DK"/>
         </w:rPr>
       </w:pPr>
-      <w:bookmarkStart w:id="42" w:name="_Toc420354976"/>
+      <w:bookmarkStart w:id="49" w:name="_Toc420354976"/>
       <w:r>
         <w:rPr>
           <w:lang w:val="da-DK"/>
         </w:rPr>
         <w:t>Doxygen</w:t>
       </w:r>
-      <w:bookmarkEnd w:id="42"/>
+      <w:bookmarkEnd w:id="49"/>
     </w:p>
     <w:p>
       <w:pPr>
@@ -10617,7 +12860,7 @@
                     </pic:cNvPicPr>
                   </pic:nvPicPr>
                   <pic:blipFill>
-                    <a:blip r:embed="rId32" cstate="print">
+                    <a:blip r:embed="rId36" cstate="print">
                       <a:extLst>
                         <a:ext uri="{28A0092B-C50C-407E-A947-70E740481C1C}">
                           <a14:useLocalDpi xmlns:a14="http://schemas.microsoft.com/office/drawing/2010/main" val="0"/>
@@ -10665,12 +12908,12 @@
       <w:pPr>
         <w:pStyle w:val="Overskrift1"/>
       </w:pPr>
-      <w:bookmarkStart w:id="43" w:name="_Toc420354977"/>
+      <w:bookmarkStart w:id="50" w:name="_Toc420354977"/>
       <w:r>
         <w:lastRenderedPageBreak/>
         <w:t>Opnåede erfaringer</w:t>
       </w:r>
-      <w:bookmarkEnd w:id="43"/>
+      <w:bookmarkEnd w:id="50"/>
     </w:p>
     <w:p>
       <w:pPr>
@@ -10679,14 +12922,14 @@
           <w:lang w:val="da-DK"/>
         </w:rPr>
       </w:pPr>
-      <w:bookmarkStart w:id="44" w:name="_Toc420354978"/>
+      <w:bookmarkStart w:id="51" w:name="_Toc420354978"/>
       <w:r>
         <w:rPr>
           <w:lang w:val="da-DK"/>
         </w:rPr>
         <w:t>Kristoffer Lerbæk Pedersen</w:t>
       </w:r>
-      <w:bookmarkEnd w:id="44"/>
+      <w:bookmarkEnd w:id="51"/>
     </w:p>
     <w:p>
       <w:pPr>
@@ -10786,14 +13029,14 @@
           <w:lang w:val="da-DK"/>
         </w:rPr>
       </w:pPr>
-      <w:bookmarkStart w:id="45" w:name="_Toc420354979"/>
+      <w:bookmarkStart w:id="52" w:name="_Toc420354979"/>
       <w:r>
         <w:rPr>
           <w:lang w:val="da-DK"/>
         </w:rPr>
         <w:t>Mathias Siig Nørregaard</w:t>
       </w:r>
-      <w:bookmarkEnd w:id="45"/>
+      <w:bookmarkEnd w:id="52"/>
     </w:p>
     <w:p>
       <w:pPr>
@@ -10874,14 +13117,14 @@
           <w:lang w:val="da-DK"/>
         </w:rPr>
       </w:pPr>
-      <w:bookmarkStart w:id="46" w:name="_Toc420354980"/>
+      <w:bookmarkStart w:id="53" w:name="_Toc420354980"/>
       <w:r>
         <w:rPr>
           <w:lang w:val="da-DK"/>
         </w:rPr>
         <w:t>Mathias Schmidt Østergaard</w:t>
       </w:r>
-      <w:bookmarkEnd w:id="46"/>
+      <w:bookmarkEnd w:id="53"/>
     </w:p>
     <w:p>
       <w:r>
@@ -10925,7 +13168,7 @@
           <w:lang w:val="da-DK"/>
         </w:rPr>
       </w:pPr>
-      <w:bookmarkStart w:id="47" w:name="_Toc420354981"/>
+      <w:bookmarkStart w:id="54" w:name="_Toc420354981"/>
       <w:r>
         <w:rPr>
           <w:lang w:val="da-DK"/>
@@ -10933,7 +13176,7 @@
         <w:lastRenderedPageBreak/>
         <w:t>Mathis Malte Møller</w:t>
       </w:r>
-      <w:bookmarkEnd w:id="47"/>
+      <w:bookmarkEnd w:id="54"/>
     </w:p>
     <w:p>
       <w:pPr>
@@ -11085,14 +13328,14 @@
           <w:lang w:val="da-DK"/>
         </w:rPr>
       </w:pPr>
-      <w:bookmarkStart w:id="48" w:name="_Toc420354982"/>
+      <w:bookmarkStart w:id="55" w:name="_Toc420354982"/>
       <w:r>
         <w:rPr>
           <w:lang w:val="da-DK"/>
         </w:rPr>
         <w:t>Mikkel Koch Jensen</w:t>
       </w:r>
-      <w:bookmarkEnd w:id="48"/>
+      <w:bookmarkEnd w:id="55"/>
     </w:p>
     <w:p>
       <w:r>
@@ -11123,8 +13366,6 @@
       <w:r>
         <w:t>Alt i alt har gruppen fungeret rigtig godt og alle har virket engageret. Der er blevet arbejdet seriøst, men der har også været plads til at have det sjovt. Når der engang imellem opstod nogle problemer, var alle i gruppen flittige til at hjælpe, så vi hurtigst muligt kunne komme videre i processen.</w:t>
       </w:r>
-      <w:bookmarkStart w:id="49" w:name="_GoBack"/>
-      <w:bookmarkEnd w:id="49"/>
     </w:p>
     <w:p>
       <w:pPr>
@@ -11133,14 +13374,14 @@
           <w:lang w:val="da-DK"/>
         </w:rPr>
       </w:pPr>
-      <w:bookmarkStart w:id="50" w:name="_Toc420354983"/>
+      <w:bookmarkStart w:id="56" w:name="_Toc420354983"/>
       <w:r>
         <w:rPr>
           <w:lang w:val="da-DK"/>
         </w:rPr>
         <w:t>Rasmus Witt Jensen</w:t>
       </w:r>
-      <w:bookmarkEnd w:id="50"/>
+      <w:bookmarkEnd w:id="56"/>
     </w:p>
     <w:p>
       <w:pPr>
@@ -11224,11 +13465,11 @@
       <w:pPr>
         <w:pStyle w:val="Overskrift1"/>
       </w:pPr>
-      <w:bookmarkStart w:id="51" w:name="_Toc420354984"/>
+      <w:bookmarkStart w:id="57" w:name="_Toc420354984"/>
       <w:r>
         <w:t>Fremtidigt arbejde</w:t>
       </w:r>
-      <w:bookmarkEnd w:id="51"/>
+      <w:bookmarkEnd w:id="57"/>
     </w:p>
     <w:p>
       <w:pPr>
@@ -11435,12 +13676,12 @@
       <w:pPr>
         <w:pStyle w:val="Overskrift1"/>
       </w:pPr>
-      <w:bookmarkStart w:id="52" w:name="_Toc420354985"/>
+      <w:bookmarkStart w:id="58" w:name="_Toc420354985"/>
       <w:r>
         <w:lastRenderedPageBreak/>
         <w:t>Konklusion</w:t>
       </w:r>
-      <w:bookmarkEnd w:id="52"/>
+      <w:bookmarkEnd w:id="58"/>
     </w:p>
     <w:p>
       <w:pPr>
@@ -11839,7 +14080,7 @@
         <w:br w:type="page"/>
       </w:r>
     </w:p>
-    <w:bookmarkStart w:id="53" w:name="_Toc420354986" w:displacedByCustomXml="next"/>
+    <w:bookmarkStart w:id="59" w:name="_Toc420354986" w:displacedByCustomXml="next"/>
     <w:sdt>
       <w:sdtPr>
         <w:rPr>
@@ -11855,7 +14096,6 @@
           <w:docPartUnique/>
         </w:docPartObj>
       </w:sdtPr>
-      <w:sdtEndPr/>
       <w:sdtContent>
         <w:p>
           <w:pPr>
@@ -11864,7 +14104,7 @@
           <w:r>
             <w:t>Referencer</w:t>
           </w:r>
-          <w:bookmarkEnd w:id="53"/>
+          <w:bookmarkEnd w:id="59"/>
         </w:p>
         <w:sdt>
           <w:sdtPr>
@@ -11874,7 +14114,6 @@
             <w:id w:val="-573587230"/>
             <w:bibliography/>
           </w:sdtPr>
-          <w:sdtEndPr/>
           <w:sdtContent>
             <w:p>
               <w:pPr>
@@ -11952,12 +14191,12 @@
       <w:pPr>
         <w:pStyle w:val="Overskrift1"/>
       </w:pPr>
-      <w:bookmarkStart w:id="54" w:name="_Toc420354987"/>
+      <w:bookmarkStart w:id="60" w:name="_Toc420354987"/>
       <w:r>
         <w:lastRenderedPageBreak/>
         <w:t>Bilag</w:t>
       </w:r>
-      <w:bookmarkEnd w:id="54"/>
+      <w:bookmarkEnd w:id="60"/>
     </w:p>
     <w:p>
       <w:pPr>
@@ -11979,7 +14218,7 @@
       </w:pPr>
     </w:p>
     <w:sectPr>
-      <w:footerReference w:type="default" r:id="rId33"/>
+      <w:footerReference w:type="default" r:id="rId37"/>
       <w:pgSz w:w="12240" w:h="15840"/>
       <w:pgMar w:top="1440" w:right="1440" w:bottom="1440" w:left="1440" w:header="708" w:footer="708" w:gutter="0"/>
       <w:pgNumType w:start="1" w:chapSep="period"/>
@@ -12025,7 +14264,6 @@
         <w:docPartUnique/>
       </w:docPartObj>
     </w:sdtPr>
-    <w:sdtEndPr/>
     <w:sdtContent>
       <w:p>
         <w:pPr>
@@ -12072,7 +14310,6 @@
         <w:docPartUnique/>
       </w:docPartObj>
     </w:sdtPr>
-    <w:sdtEndPr/>
     <w:sdtContent>
       <w:p>
         <w:pPr>
@@ -12139,7 +14376,6 @@
         <w:docPartUnique/>
       </w:docPartObj>
     </w:sdtPr>
-    <w:sdtEndPr/>
     <w:sdtContent>
       <w:sdt>
         <w:sdtPr>
@@ -12149,7 +14385,6 @@
             <w:docPartUnique/>
           </w:docPartObj>
         </w:sdtPr>
-        <w:sdtEndPr/>
         <w:sdtContent>
           <w:p>
             <w:pPr>
@@ -12193,7 +14428,7 @@
                 <w:bCs/>
                 <w:noProof/>
               </w:rPr>
-              <w:t>18</w:t>
+              <w:t>15</w:t>
             </w:r>
             <w:r>
               <w:rPr>
@@ -12255,7 +14490,7 @@
                 <w:bCs/>
                 <w:noProof/>
               </w:rPr>
-              <w:instrText>25</w:instrText>
+              <w:instrText>29</w:instrText>
             </w:r>
             <w:r>
               <w:rPr>
@@ -12288,7 +14523,7 @@
                 <w:sz w:val="24"/>
                 <w:szCs w:val="24"/>
               </w:rPr>
-              <w:t>20</w:t>
+              <w:t>24</w:t>
             </w:r>
             <w:r>
               <w:rPr>
@@ -13925,7 +16160,6 @@
     <w:next w:val="Normal"/>
     <w:link w:val="Overskrift3Tegn"/>
     <w:uiPriority w:val="9"/>
-    <w:semiHidden/>
     <w:unhideWhenUsed/>
     <w:qFormat/>
     <w:rsid w:val="00BC0DD1"/>
@@ -13940,6 +16174,29 @@
       <w:color w:val="1F4D78" w:themeColor="accent1" w:themeShade="7F"/>
       <w:sz w:val="24"/>
       <w:szCs w:val="24"/>
+    </w:rPr>
+  </w:style>
+  <w:style w:type="paragraph" w:styleId="Overskrift4">
+    <w:name w:val="heading 4"/>
+    <w:basedOn w:val="Normal"/>
+    <w:next w:val="Normal"/>
+    <w:link w:val="Overskrift4Tegn"/>
+    <w:uiPriority w:val="9"/>
+    <w:unhideWhenUsed/>
+    <w:qFormat/>
+    <w:rsid w:val="00FE4688"/>
+    <w:pPr>
+      <w:keepNext/>
+      <w:keepLines/>
+      <w:spacing w:before="40" w:after="0" w:line="259" w:lineRule="auto"/>
+      <w:outlineLvl w:val="3"/>
+    </w:pPr>
+    <w:rPr>
+      <w:rFonts w:asciiTheme="majorHAnsi" w:eastAsiaTheme="majorEastAsia" w:hAnsiTheme="majorHAnsi" w:cstheme="majorBidi"/>
+      <w:i/>
+      <w:iCs/>
+      <w:color w:val="2E74B5" w:themeColor="accent1" w:themeShade="BF"/>
+      <w:lang w:val="da-DK"/>
     </w:rPr>
   </w:style>
   <w:style w:type="character" w:default="1" w:styleId="Standardskrifttypeiafsnit">
@@ -14275,7 +16532,6 @@
     <w:basedOn w:val="Standardskrifttypeiafsnit"/>
     <w:link w:val="Overskrift3"/>
     <w:uiPriority w:val="9"/>
-    <w:semiHidden/>
     <w:rsid w:val="00BC0DD1"/>
     <w:rPr>
       <w:rFonts w:asciiTheme="majorHAnsi" w:eastAsiaTheme="majorEastAsia" w:hAnsiTheme="majorHAnsi" w:cstheme="majorBidi"/>
@@ -14326,6 +16582,19 @@
       <w:sz w:val="24"/>
       <w:szCs w:val="24"/>
       <w:lang w:val="en-US"/>
+    </w:rPr>
+  </w:style>
+  <w:style w:type="character" w:customStyle="1" w:styleId="Overskrift4Tegn">
+    <w:name w:val="Overskrift 4 Tegn"/>
+    <w:basedOn w:val="Standardskrifttypeiafsnit"/>
+    <w:link w:val="Overskrift4"/>
+    <w:uiPriority w:val="9"/>
+    <w:rsid w:val="00FE4688"/>
+    <w:rPr>
+      <w:rFonts w:asciiTheme="majorHAnsi" w:eastAsiaTheme="majorEastAsia" w:hAnsiTheme="majorHAnsi" w:cstheme="majorBidi"/>
+      <w:i/>
+      <w:iCs/>
+      <w:color w:val="2E74B5" w:themeColor="accent1" w:themeShade="BF"/>
     </w:rPr>
   </w:style>
 </w:styles>
@@ -14593,11 +16862,104 @@
 </file>
 
 <file path=customXml/item1.xml><?xml version="1.0" encoding="utf-8"?>
-<b:Sources xmlns:b="http://schemas.openxmlformats.org/officeDocument/2006/bibliography" xmlns="http://schemas.openxmlformats.org/officeDocument/2006/bibliography" SelectedStyle="\APASixthEditionOfficeOnline.xsl" StyleName="APA" Version="6"/>
+<b:Sources xmlns:b="http://schemas.openxmlformats.org/officeDocument/2006/bibliography" xmlns="http://schemas.openxmlformats.org/officeDocument/2006/bibliography" SelectedStyle="\APASixthEditionOfficeOnline.xsl" StyleName="APA" Version="6">
+  <b:Source>
+    <b:Tag>Mar15</b:Tag>
+    <b:SourceType>InternetSite</b:SourceType>
+    <b:Guid>{F8065480-6BE9-4852-A25C-C26D40236AA1}</b:Guid>
+    <b:Author>
+      <b:Author>
+        <b:NameList>
+          <b:Person>
+            <b:Last>Sukesh</b:Last>
+            <b:First>Marla</b:First>
+          </b:Person>
+        </b:NameList>
+      </b:Author>
+    </b:Author>
+    <b:Title>WebForms vs. MVC</b:Title>
+    <b:InternetSiteTitle>CodeProject - For those who code</b:InternetSiteTitle>
+    <b:Year>2014</b:Year>
+    <b:Month>september</b:Month>
+    <b:Day>26</b:Day>
+    <b:URL>http://www.codeproject.com/Articles/528117/WebForms-vs-MVC</b:URL>
+    <b:RefOrder>1</b:RefOrder>
+  </b:Source>
+  <b:Source>
+    <b:Tag>PJH13</b:Tag>
+    <b:SourceType>InternetSite</b:SourceType>
+    <b:Guid>{EEB91459-B473-4868-81BA-74D741727CAB}</b:Guid>
+    <b:Author>
+      <b:Author>
+        <b:NameList>
+          <b:Person>
+            <b:Last>Hambrick</b:Last>
+            <b:First>PJ</b:First>
+          </b:Person>
+        </b:NameList>
+      </b:Author>
+    </b:Author>
+    <b:Title>Seque Technologies - Custom Software Development, Professional Website Design, Information Technology</b:Title>
+    <b:InternetSiteTitle>.NET Web Forms vs. MVC: Which is Better?</b:InternetSiteTitle>
+    <b:Year>2013</b:Year>
+    <b:Month>december</b:Month>
+    <b:Day>5</b:Day>
+    <b:URL>http://www.seguetech.com/blog/2013/12/05/dotnet-web-forms-vs-mvc-which-better</b:URL>
+    <b:RefOrder>2</b:RefOrder>
+  </b:Source>
+  <b:Source>
+    <b:Tag>W3S</b:Tag>
+    <b:SourceType>InternetSite</b:SourceType>
+    <b:Guid>{AD4A28C8-1FB2-4FAA-A4AE-567004E954E4}</b:Guid>
+    <b:Author>
+      <b:Author>
+        <b:Corporate>W3Schools</b:Corporate>
+      </b:Author>
+    </b:Author>
+    <b:Title>ASP.NET Razor - C# and VB Code Syntax</b:Title>
+    <b:InternetSiteTitle>W3Schools Online Web Tutorials</b:InternetSiteTitle>
+    <b:URL>http://www.w3schools.com/aspnet/razor_syntax.asp</b:URL>
+    <b:RefOrder>3</b:RefOrder>
+  </b:Source>
+  <b:Source>
+    <b:Tag>Mic10</b:Tag>
+    <b:SourceType>InternetSite</b:SourceType>
+    <b:Guid>{22DFE867-F230-46EA-BAF2-6F4CB5AFC2DC}</b:Guid>
+    <b:Author>
+      <b:Author>
+        <b:Corporate>Microsoft</b:Corporate>
+      </b:Author>
+    </b:Author>
+    <b:Title>Microsoft Azure</b:Title>
+    <b:InternetSiteTitle>Microsoft Azure: Skybaseret databasebehandlingsplatform</b:InternetSiteTitle>
+    <b:Year>2010</b:Year>
+    <b:Month>februar</b:Month>
+    <b:Day>1</b:Day>
+    <b:URL>http://azure.microsoft.com/da-dk/</b:URL>
+    <b:RefOrder>4</b:RefOrder>
+  </b:Source>
+  <b:Source>
+    <b:Tag>w3s15</b:Tag>
+    <b:SourceType>InternetSite</b:SourceType>
+    <b:Guid>{51595751-7D92-40F9-9613-F604AA68CD5D}</b:Guid>
+    <b:Author>
+      <b:Author>
+        <b:Corporate>W3Schools</b:Corporate>
+      </b:Author>
+    </b:Author>
+    <b:Title>ASP.NET MVC - HTML Helpers</b:Title>
+    <b:InternetSiteTitle>W3Schools Online Web Tutorials</b:InternetSiteTitle>
+    <b:Year>2015</b:Year>
+    <b:Month>maj</b:Month>
+    <b:Day>22</b:Day>
+    <b:URL>http://www.w3schools.com/aspnet/mvc_htmlhelpers.asp</b:URL>
+    <b:RefOrder>5</b:RefOrder>
+  </b:Source>
+</b:Sources>
 </file>
 
 <file path=customXml/itemProps1.xml><?xml version="1.0" encoding="utf-8"?>
-<ds:datastoreItem xmlns:ds="http://schemas.openxmlformats.org/officeDocument/2006/customXml" ds:itemID="{958EF9B2-2E1C-40A6-9D74-DDA4998D144E}">
+<ds:datastoreItem xmlns:ds="http://schemas.openxmlformats.org/officeDocument/2006/customXml" ds:itemID="{E338ADB6-36D9-4DAA-BDA3-13E930D32126}">
   <ds:schemaRefs>
     <ds:schemaRef ds:uri="http://schemas.openxmlformats.org/officeDocument/2006/bibliography"/>
   </ds:schemaRefs>

</xml_diff>

<commit_message>
Rettet alle referencer til projektdokumentationen
</commit_message>
<xml_diff>
--- a/Rapport og projektdokumentation/Rapport/Rapport.docx
+++ b/Rapport og projektdokumentation/Rapport/Rapport.docx
@@ -160,11 +160,19 @@
                 <w:lang w:val="da-DK"/>
               </w:rPr>
             </w:pPr>
+            <w:proofErr w:type="gramStart"/>
             <w:r>
               <w:rPr>
                 <w:lang w:val="da-DK"/>
               </w:rPr>
-              <w:t xml:space="preserve">Stud.nr.: </w:t>
+              <w:t>Stud.nr.:</w:t>
+            </w:r>
+            <w:proofErr w:type="gramEnd"/>
+            <w:r>
+              <w:rPr>
+                <w:lang w:val="da-DK"/>
+              </w:rPr>
+              <w:t xml:space="preserve"> </w:t>
             </w:r>
             <w:r>
               <w:rPr>
@@ -222,11 +230,19 @@
                 <w:lang w:val="da-DK"/>
               </w:rPr>
             </w:pPr>
+            <w:proofErr w:type="gramStart"/>
             <w:r>
               <w:rPr>
                 <w:lang w:val="da-DK"/>
               </w:rPr>
-              <w:t>Stud.nr.: 201270810</w:t>
+              <w:t>Stud.nr.:</w:t>
+            </w:r>
+            <w:proofErr w:type="gramEnd"/>
+            <w:r>
+              <w:rPr>
+                <w:lang w:val="da-DK"/>
+              </w:rPr>
+              <w:t xml:space="preserve"> 201270810</w:t>
             </w:r>
             <w:r>
               <w:rPr>
@@ -278,11 +294,19 @@
                 <w:lang w:val="da-DK"/>
               </w:rPr>
             </w:pPr>
+            <w:proofErr w:type="gramStart"/>
             <w:r>
               <w:rPr>
                 <w:lang w:val="da-DK"/>
               </w:rPr>
-              <w:t xml:space="preserve">Stud.nr.: </w:t>
+              <w:t>Stud.nr.:</w:t>
+            </w:r>
+            <w:proofErr w:type="gramEnd"/>
+            <w:r>
+              <w:rPr>
+                <w:lang w:val="da-DK"/>
+              </w:rPr>
+              <w:t xml:space="preserve"> </w:t>
             </w:r>
             <w:r>
               <w:rPr>
@@ -340,11 +364,19 @@
                 <w:lang w:val="da-DK"/>
               </w:rPr>
             </w:pPr>
+            <w:proofErr w:type="gramStart"/>
             <w:r>
               <w:rPr>
                 <w:lang w:val="da-DK"/>
               </w:rPr>
-              <w:t xml:space="preserve">Stud.nr.: </w:t>
+              <w:t>Stud.nr.:</w:t>
+            </w:r>
+            <w:proofErr w:type="gramEnd"/>
+            <w:r>
+              <w:rPr>
+                <w:lang w:val="da-DK"/>
+              </w:rPr>
+              <w:t xml:space="preserve"> </w:t>
             </w:r>
             <w:r>
               <w:rPr>
@@ -401,11 +433,19 @@
                 <w:lang w:val="da-DK"/>
               </w:rPr>
             </w:pPr>
+            <w:proofErr w:type="gramStart"/>
             <w:r>
               <w:rPr>
                 <w:lang w:val="da-DK"/>
               </w:rPr>
-              <w:t xml:space="preserve">Stud.nr.: </w:t>
+              <w:t>Stud.nr.:</w:t>
+            </w:r>
+            <w:proofErr w:type="gramEnd"/>
+            <w:r>
+              <w:rPr>
+                <w:lang w:val="da-DK"/>
+              </w:rPr>
+              <w:t xml:space="preserve"> </w:t>
             </w:r>
             <w:r>
               <w:rPr>
@@ -463,11 +503,19 @@
                 <w:lang w:val="da-DK"/>
               </w:rPr>
             </w:pPr>
+            <w:proofErr w:type="gramStart"/>
             <w:r>
               <w:rPr>
                 <w:lang w:val="da-DK"/>
               </w:rPr>
-              <w:t xml:space="preserve">Stud.nr.: </w:t>
+              <w:t>Stud.nr.:</w:t>
+            </w:r>
+            <w:proofErr w:type="gramEnd"/>
+            <w:r>
+              <w:rPr>
+                <w:lang w:val="da-DK"/>
+              </w:rPr>
+              <w:t xml:space="preserve"> </w:t>
             </w:r>
             <w:r>
               <w:rPr>
@@ -1103,7 +1151,23 @@
           <w:i/>
           <w:lang w:val="en-US"/>
         </w:rPr>
-        <w:t xml:space="preserve"> semester ICT courses. This is to be documented in the report, and should be mentioned by the students during the exam.</w:t>
+        <w:t xml:space="preserve"> semester ICT courses. This is to </w:t>
+      </w:r>
+      <w:proofErr w:type="gramStart"/>
+      <w:r>
+        <w:rPr>
+          <w:i/>
+          <w:lang w:val="en-US"/>
+        </w:rPr>
+        <w:t>be documented</w:t>
+      </w:r>
+      <w:proofErr w:type="gramEnd"/>
+      <w:r>
+        <w:rPr>
+          <w:i/>
+          <w:lang w:val="en-US"/>
+        </w:rPr>
+        <w:t xml:space="preserve"> in the report, and should be mentioned by the students during the exam.</w:t>
       </w:r>
     </w:p>
     <w:p>
@@ -1141,7 +1205,23 @@
           <w:i/>
           <w:lang w:val="en-US"/>
         </w:rPr>
-        <w:t>The project must be substantial enough to allow the learning objectives in the course to be met.</w:t>
+        <w:t xml:space="preserve">The project must be substantial enough to allow the learning objectives in the course to </w:t>
+      </w:r>
+      <w:proofErr w:type="gramStart"/>
+      <w:r>
+        <w:rPr>
+          <w:i/>
+          <w:lang w:val="en-US"/>
+        </w:rPr>
+        <w:t>be met</w:t>
+      </w:r>
+      <w:proofErr w:type="gramEnd"/>
+      <w:r>
+        <w:rPr>
+          <w:i/>
+          <w:lang w:val="en-US"/>
+        </w:rPr>
+        <w:t>.</w:t>
       </w:r>
     </w:p>
     <w:p>
@@ -1192,7 +1272,23 @@
     </w:p>
     <w:p>
       <w:r>
-        <w:t>During project execution, we used elements from Scrum to manage tasks and meetings. Three times a week, stand up meetings have been organized. Once every one to three weeks, sprint meetings and retrospect meetings have been held.</w:t>
+        <w:t xml:space="preserve">During project execution, we used elements from Scrum to manage tasks and meetings. Three times a week, stand up meetings </w:t>
+      </w:r>
+      <w:proofErr w:type="gramStart"/>
+      <w:r>
+        <w:t>have been organized</w:t>
+      </w:r>
+      <w:proofErr w:type="gramEnd"/>
+      <w:r>
+        <w:t xml:space="preserve">. Once every one to three weeks, sprint meetings and retrospect meetings have </w:t>
+      </w:r>
+      <w:proofErr w:type="gramStart"/>
+      <w:r>
+        <w:t>been held</w:t>
+      </w:r>
+      <w:proofErr w:type="gramEnd"/>
+      <w:r>
+        <w:t>.</w:t>
       </w:r>
     </w:p>
     <w:p>
@@ -1207,7 +1303,23 @@
     </w:p>
     <w:p>
       <w:r>
-        <w:t>The system, with all of its core functionalities, has been implemented; a local database, an online database, a WPF application and a web application. In addition, two extension use cases have also been implemented.</w:t>
+        <w:t xml:space="preserve">The system, with all of its core functionalities, </w:t>
+      </w:r>
+      <w:proofErr w:type="gramStart"/>
+      <w:r>
+        <w:t>has been implemented</w:t>
+      </w:r>
+      <w:proofErr w:type="gramEnd"/>
+      <w:r>
+        <w:t xml:space="preserve">; a local database, an online database, a WPF application and a web application. In addition, two extension use cases </w:t>
+      </w:r>
+      <w:proofErr w:type="gramStart"/>
+      <w:r>
+        <w:t>have also been implemented</w:t>
+      </w:r>
+      <w:proofErr w:type="gramEnd"/>
+      <w:r>
+        <w:t>.</w:t>
       </w:r>
     </w:p>
     <w:p>
@@ -4292,20 +4404,17 @@
                 <w:noProof/>
                 <w:webHidden/>
               </w:rPr>
-            </w:r>
-            <w:r>
-              <w:rPr>
-                <w:noProof/>
-                <w:webHidden/>
-              </w:rPr>
               <w:fldChar w:fldCharType="separate"/>
             </w:r>
             <w:r>
               <w:rPr>
-                <w:noProof/>
-                <w:webHidden/>
-              </w:rPr>
-              <w:t>12</w:t>
+                <w:b/>
+                <w:bCs/>
+                <w:noProof/>
+                <w:webHidden/>
+                <w:lang w:val="da-DK"/>
+              </w:rPr>
+              <w:t>Fejl! Bogmærke er ikke defineret.</w:t>
             </w:r>
             <w:r>
               <w:rPr>
@@ -4376,7 +4485,7 @@
                 <w:noProof/>
                 <w:webHidden/>
               </w:rPr>
-              <w:t>13</w:t>
+              <w:t>12</w:t>
             </w:r>
             <w:r>
               <w:rPr>
@@ -4660,7 +4769,7 @@
                 <w:noProof/>
                 <w:webHidden/>
               </w:rPr>
-              <w:t>20</w:t>
+              <w:t>21</w:t>
             </w:r>
             <w:r>
               <w:rPr>
@@ -7935,7 +8044,6 @@
                 </v:shape>
               </v:group>
             </v:group>
-            <w10:wrap type="none"/>
             <w10:anchorlock/>
           </v:group>
         </w:pict>
@@ -8109,7 +8217,7 @@
                 <v:shape id="_x0000_i1027" type="#_x0000_t75" style="width:273.75pt;height:245.3pt" o:ole="">
                   <v:imagedata r:id="rId16" o:title=""/>
                 </v:shape>
-                <o:OLEObject Type="Embed" ProgID="Visio.Drawing.15" ShapeID="_x0000_i1027" DrawAspect="Content" ObjectID="_1494189271" r:id="rId17"/>
+                <o:OLEObject Type="Embed" ProgID="Visio.Drawing.15" ShapeID="_x0000_i1027" DrawAspect="Content" ObjectID="_1494191522" r:id="rId17"/>
               </w:object>
             </w:r>
           </w:p>
@@ -8218,14 +8326,25 @@
         <w:rPr>
           <w:lang w:val="da-DK"/>
         </w:rPr>
-        <w:t xml:space="preserve">, henvises til projektdokumentationens </w:t>
-      </w:r>
-      <w:r>
-        <w:rPr>
-          <w:b/>
-          <w:lang w:val="da-DK"/>
-        </w:rPr>
-        <w:t>side XX</w:t>
+        <w:t>, henv</w:t>
+      </w:r>
+      <w:r>
+        <w:rPr>
+          <w:lang w:val="da-DK"/>
+        </w:rPr>
+        <w:t>ises til projektdokumentationen fra</w:t>
+      </w:r>
+      <w:r>
+        <w:rPr>
+          <w:lang w:val="da-DK"/>
+        </w:rPr>
+        <w:t xml:space="preserve"> </w:t>
+      </w:r>
+      <w:r>
+        <w:rPr>
+          <w:lang w:val="da-DK"/>
+        </w:rPr>
+        <w:t>side 4</w:t>
       </w:r>
       <w:r>
         <w:rPr>
@@ -8321,14 +8440,13 @@
         <w:rPr>
           <w:lang w:val="da-DK"/>
         </w:rPr>
-        <w:t xml:space="preserve"> ses en række aktører. Disse er beskrevet i følgende aktørbeskrivelse. For mere detaljerede beskrivelser, henvises til projektdokumentationens </w:t>
-      </w:r>
-      <w:r>
-        <w:rPr>
-          <w:b/>
-          <w:lang w:val="da-DK"/>
-        </w:rPr>
-        <w:t>side XX</w:t>
+        <w:t xml:space="preserve"> ses en række aktører. Disse er beskrevet i følgende aktørbeskrivelse. For mere detaljerede beskrivelser, henv</w:t>
+      </w:r>
+      <w:r>
+        <w:rPr>
+          <w:lang w:val="da-DK"/>
+        </w:rPr>
+        <w:t>ises til projektdokumentationens side 2</w:t>
       </w:r>
       <w:r>
         <w:rPr>
@@ -10195,7 +10313,14 @@
         <w:rPr>
           <w:lang w:val="da-DK"/>
         </w:rPr>
-        <w:t xml:space="preserve">. Der blev forsøgt at omgå dette ved at lægge de manglende filer i en mappe i projektet, og manuelt ændre i en af projekternes </w:t>
+        <w:t xml:space="preserve">. Der blev forsøgt at omgå dette ved at lægge de manglende filer i en mappe i projektet, og manuelt ændre i en af </w:t>
+      </w:r>
+      <w:proofErr w:type="gramStart"/>
+      <w:r>
+        <w:rPr>
+          <w:lang w:val="da-DK"/>
+        </w:rPr>
+        <w:t xml:space="preserve">projekternes </w:t>
       </w:r>
       <w:r>
         <w:rPr>
@@ -10204,6 +10329,7 @@
         </w:rPr>
         <w:t>.csproject</w:t>
       </w:r>
+      <w:proofErr w:type="gramEnd"/>
       <w:r>
         <w:rPr>
           <w:lang w:val="da-DK"/>
@@ -11037,13 +11163,13 @@
           <w:rFonts w:cs="Times New Roman"/>
           <w:lang w:val="da-DK"/>
         </w:rPr>
+        <w:instrText xml:space="preserve"> \* MERGEFORMAT </w:instrText>
       </w:r>
       <w:r>
         <w:rPr>
           <w:rFonts w:cs="Times New Roman"/>
           <w:lang w:val="da-DK"/>
         </w:rPr>
-        <w:instrText xml:space="preserve"> \* MERGEFORMAT </w:instrText>
       </w:r>
       <w:r>
         <w:rPr>
@@ -11155,7 +11281,7 @@
           <v:shape id="_x0000_i1028" type="#_x0000_t75" style="width:481.4pt;height:206.8pt" o:ole="">
             <v:imagedata r:id="rId19" o:title=""/>
           </v:shape>
-          <o:OLEObject Type="Embed" ProgID="Visio.Drawing.15" ShapeID="_x0000_i1028" DrawAspect="Content" ObjectID="_1494189272" r:id="rId20"/>
+          <o:OLEObject Type="Embed" ProgID="Visio.Drawing.15" ShapeID="_x0000_i1028" DrawAspect="Content" ObjectID="_1494191523" r:id="rId20"/>
         </w:object>
       </w:r>
     </w:p>
@@ -11309,14 +11435,26 @@
         <w:rPr>
           <w:lang w:val="da-DK"/>
         </w:rPr>
-        <w:t xml:space="preserve">, henvises til projektdokumentationens </w:t>
+        <w:t>, henv</w:t>
+      </w:r>
+      <w:r>
+        <w:rPr>
+          <w:lang w:val="da-DK"/>
+        </w:rPr>
+        <w:t>ises til projektdokumentationen fra side</w:t>
       </w:r>
       <w:r>
         <w:rPr>
           <w:b/>
           <w:lang w:val="da-DK"/>
         </w:rPr>
-        <w:t>side XX</w:t>
+        <w:t xml:space="preserve"> </w:t>
+      </w:r>
+      <w:r>
+        <w:rPr>
+          <w:lang w:val="da-DK"/>
+        </w:rPr>
+        <w:t>12</w:t>
       </w:r>
       <w:r>
         <w:rPr>
@@ -11485,7 +11623,7 @@
           <v:shape id="_x0000_i1029" type="#_x0000_t75" style="width:342.4pt;height:272.1pt" o:ole="">
             <v:imagedata r:id="rId21" o:title="" cropbottom="3846f"/>
           </v:shape>
-          <o:OLEObject Type="Embed" ProgID="Visio.Drawing.15" ShapeID="_x0000_i1029" DrawAspect="Content" ObjectID="_1494189273" r:id="rId22"/>
+          <o:OLEObject Type="Embed" ProgID="Visio.Drawing.15" ShapeID="_x0000_i1029" DrawAspect="Content" ObjectID="_1494191524" r:id="rId22"/>
         </w:object>
       </w:r>
     </w:p>
@@ -11601,44 +11739,150 @@
     </w:p>
     <w:p>
       <w:pPr>
-        <w:pStyle w:val="Overskrift2"/>
-        <w:rPr>
-          <w:lang w:val="da-DK"/>
-        </w:rPr>
-      </w:pPr>
-      <w:bookmarkStart w:id="53" w:name="_Toc420445357"/>
-      <w:r>
-        <w:rPr>
-          <w:lang w:val="da-DK"/>
-        </w:rPr>
-        <w:t>Design, implementering og test - Database</w:t>
+        <w:rPr>
+          <w:lang w:val="da-DK"/>
+        </w:rPr>
+      </w:pPr>
+      <w:r>
+        <w:rPr>
+          <w:lang w:val="da-DK"/>
+        </w:rPr>
+        <w:t xml:space="preserve">I dette afsnit vil designprocessen, implementeringen og test af database-delen af systemet blive beskrevet. Her vil </w:t>
+      </w:r>
+      <w:r>
+        <w:rPr>
+          <w:i/>
+          <w:lang w:val="da-DK"/>
+        </w:rPr>
+        <w:t xml:space="preserve">Data Access Layer </w:t>
+      </w:r>
+      <w:r>
+        <w:rPr>
+          <w:lang w:val="da-DK"/>
+        </w:rPr>
+        <w:t>(</w:t>
+      </w:r>
+      <w:r>
+        <w:rPr>
+          <w:i/>
+          <w:lang w:val="da-DK"/>
+        </w:rPr>
+        <w:t>DAL</w:t>
+      </w:r>
+      <w:r>
+        <w:rPr>
+          <w:lang w:val="da-DK"/>
+        </w:rPr>
+        <w:t xml:space="preserve">) for både </w:t>
+      </w:r>
+      <w:r>
+        <w:rPr>
+          <w:i/>
+          <w:lang w:val="da-DK"/>
+        </w:rPr>
+        <w:t>Fridge App</w:t>
+      </w:r>
+      <w:r>
+        <w:rPr>
+          <w:lang w:val="da-DK"/>
+        </w:rPr>
+        <w:t xml:space="preserve"> og </w:t>
+      </w:r>
+      <w:r>
+        <w:rPr>
+          <w:i/>
+          <w:lang w:val="da-DK"/>
+        </w:rPr>
+        <w:t xml:space="preserve">Web App </w:t>
+      </w:r>
+      <w:r>
+        <w:rPr>
+          <w:lang w:val="da-DK"/>
+        </w:rPr>
+        <w:t xml:space="preserve">blive beskrevet, med de overvejelser der er blevet gjort i designprocessen og implementeringen af </w:t>
+      </w:r>
+      <w:r>
+        <w:rPr>
+          <w:i/>
+          <w:lang w:val="da-DK"/>
+        </w:rPr>
+        <w:t>DAL</w:t>
+      </w:r>
+      <w:r>
+        <w:rPr>
+          <w:lang w:val="da-DK"/>
+        </w:rPr>
+        <w:t xml:space="preserve"> for begge applikationer.</w:t>
+      </w:r>
+    </w:p>
+    <w:p>
+      <w:pPr>
+        <w:rPr>
+          <w:lang w:val="da-DK"/>
+        </w:rPr>
+      </w:pPr>
+      <w:r>
+        <w:rPr>
+          <w:lang w:val="da-DK"/>
+        </w:rPr>
+        <w:t>For mere en detaljeret gennemgang, henv</w:t>
+      </w:r>
+      <w:r>
+        <w:rPr>
+          <w:lang w:val="da-DK"/>
+        </w:rPr>
+        <w:t>ises til projektdokumentationen fra side 19</w:t>
+      </w:r>
+      <w:r>
+        <w:rPr>
+          <w:lang w:val="da-DK"/>
+        </w:rPr>
+        <w:t>.</w:t>
+      </w:r>
+    </w:p>
+    <w:p>
+      <w:pPr>
+        <w:pStyle w:val="Overskrift3"/>
+        <w:rPr>
+          <w:lang w:val="da-DK"/>
+        </w:rPr>
+      </w:pPr>
+      <w:bookmarkStart w:id="53" w:name="_Toc420445358"/>
+      <w:r>
+        <w:rPr>
+          <w:lang w:val="da-DK"/>
+        </w:rPr>
+        <w:t>Fridge app</w:t>
       </w:r>
       <w:bookmarkEnd w:id="53"/>
     </w:p>
     <w:p>
       <w:pPr>
-        <w:rPr>
-          <w:lang w:val="da-DK"/>
-        </w:rPr>
-      </w:pPr>
-      <w:r>
-        <w:rPr>
-          <w:lang w:val="da-DK"/>
-        </w:rPr>
-        <w:t xml:space="preserve">I dette afsnit vil designprocessen, implementeringen og test af database-delen af systemet blive beskrevet. Her vil </w:t>
-      </w:r>
-      <w:r>
-        <w:rPr>
-          <w:i/>
-          <w:lang w:val="da-DK"/>
-        </w:rPr>
-        <w:t xml:space="preserve">Data Access Layer </w:t>
-      </w:r>
-      <w:r>
-        <w:rPr>
-          <w:lang w:val="da-DK"/>
-        </w:rPr>
-        <w:t>(</w:t>
+        <w:pStyle w:val="Overskrift4"/>
+      </w:pPr>
+      <w:r>
+        <w:t>Design</w:t>
+      </w:r>
+    </w:p>
+    <w:p>
+      <w:pPr>
+        <w:pStyle w:val="Overskrift5"/>
+      </w:pPr>
+      <w:r>
+        <w:t>Teknologi</w:t>
+      </w:r>
+    </w:p>
+    <w:p>
+      <w:pPr>
+        <w:rPr>
+          <w:lang w:val="da-DK"/>
+        </w:rPr>
+      </w:pPr>
+      <w:r>
+        <w:rPr>
+          <w:lang w:val="da-DK"/>
+        </w:rPr>
+        <w:t xml:space="preserve">Før der har kunnet udarbejdes et design, har det været nødvendigt først at bestemme hvilken teknologi der har skullet anvendes til at implementere </w:t>
       </w:r>
       <w:r>
         <w:rPr>
@@ -11651,14 +11895,14 @@
         <w:rPr>
           <w:lang w:val="da-DK"/>
         </w:rPr>
-        <w:t xml:space="preserve">) for både </w:t>
-      </w:r>
-      <w:r>
-        <w:rPr>
-          <w:i/>
-          <w:lang w:val="da-DK"/>
-        </w:rPr>
-        <w:t>Fridge App</w:t>
+        <w:t xml:space="preserve">. Her har de oplagte valg stået mellem </w:t>
+      </w:r>
+      <w:r>
+        <w:rPr>
+          <w:i/>
+          <w:lang w:val="da-DK"/>
+        </w:rPr>
+        <w:t>ADO.NET</w:t>
       </w:r>
       <w:r>
         <w:rPr>
@@ -11671,130 +11915,7 @@
           <w:i/>
           <w:lang w:val="da-DK"/>
         </w:rPr>
-        <w:t xml:space="preserve">Web App </w:t>
-      </w:r>
-      <w:r>
-        <w:rPr>
-          <w:lang w:val="da-DK"/>
-        </w:rPr>
-        <w:t xml:space="preserve">blive beskrevet, med de overvejelser der er blevet gjort i designprocessen og implementeringen af </w:t>
-      </w:r>
-      <w:r>
-        <w:rPr>
-          <w:i/>
-          <w:lang w:val="da-DK"/>
-        </w:rPr>
-        <w:t>DAL</w:t>
-      </w:r>
-      <w:r>
-        <w:rPr>
-          <w:lang w:val="da-DK"/>
-        </w:rPr>
-        <w:t xml:space="preserve"> for begge applikationer.</w:t>
-      </w:r>
-    </w:p>
-    <w:p>
-      <w:pPr>
-        <w:rPr>
-          <w:lang w:val="da-DK"/>
-        </w:rPr>
-      </w:pPr>
-      <w:r>
-        <w:rPr>
-          <w:lang w:val="da-DK"/>
-        </w:rPr>
-        <w:t xml:space="preserve">For mere en detaljeret gennemgang, henvises til projektdokumentationens </w:t>
-      </w:r>
-      <w:r>
-        <w:rPr>
-          <w:b/>
-          <w:lang w:val="da-DK"/>
-        </w:rPr>
-        <w:t>side XX</w:t>
-      </w:r>
-      <w:r>
-        <w:rPr>
-          <w:lang w:val="da-DK"/>
-        </w:rPr>
-        <w:t>.</w:t>
-      </w:r>
-    </w:p>
-    <w:p>
-      <w:pPr>
-        <w:pStyle w:val="Overskrift3"/>
-        <w:rPr>
-          <w:lang w:val="da-DK"/>
-        </w:rPr>
-      </w:pPr>
-      <w:bookmarkStart w:id="54" w:name="_Toc420445358"/>
-      <w:r>
-        <w:rPr>
-          <w:lang w:val="da-DK"/>
-        </w:rPr>
         <w:lastRenderedPageBreak/>
-        <w:t>Fridge app</w:t>
-      </w:r>
-      <w:bookmarkEnd w:id="54"/>
-    </w:p>
-    <w:p>
-      <w:pPr>
-        <w:pStyle w:val="Overskrift4"/>
-      </w:pPr>
-      <w:r>
-        <w:t>Design</w:t>
-      </w:r>
-    </w:p>
-    <w:p>
-      <w:pPr>
-        <w:pStyle w:val="Overskrift5"/>
-      </w:pPr>
-      <w:r>
-        <w:t>Teknologi</w:t>
-      </w:r>
-    </w:p>
-    <w:p>
-      <w:pPr>
-        <w:rPr>
-          <w:lang w:val="da-DK"/>
-        </w:rPr>
-      </w:pPr>
-      <w:r>
-        <w:rPr>
-          <w:lang w:val="da-DK"/>
-        </w:rPr>
-        <w:t xml:space="preserve">Før der har kunnet udarbejdes et design, har det været nødvendigt først at bestemme hvilken teknologi der har skullet anvendes til at implementere </w:t>
-      </w:r>
-      <w:r>
-        <w:rPr>
-          <w:i/>
-          <w:lang w:val="da-DK"/>
-        </w:rPr>
-        <w:t>DAL</w:t>
-      </w:r>
-      <w:r>
-        <w:rPr>
-          <w:lang w:val="da-DK"/>
-        </w:rPr>
-        <w:t xml:space="preserve">. Her har de oplagte valg stået mellem </w:t>
-      </w:r>
-      <w:r>
-        <w:rPr>
-          <w:i/>
-          <w:lang w:val="da-DK"/>
-        </w:rPr>
-        <w:t>ADO.NET</w:t>
-      </w:r>
-      <w:r>
-        <w:rPr>
-          <w:lang w:val="da-DK"/>
-        </w:rPr>
-        <w:t xml:space="preserve"> og </w:t>
-      </w:r>
-      <w:r>
-        <w:rPr>
-          <w:i/>
-          <w:lang w:val="da-DK"/>
-        </w:rPr>
         <w:t>Entity Framework</w:t>
       </w:r>
       <w:r>
@@ -12165,7 +12286,7 @@
         <w:pStyle w:val="Billedtekst"/>
         <w:ind w:firstLine="1304"/>
       </w:pPr>
-      <w:bookmarkStart w:id="55" w:name="_Ref420251915"/>
+      <w:bookmarkStart w:id="54" w:name="_Ref420251915"/>
       <w:r>
         <w:rPr>
           <w:b/>
@@ -12204,7 +12325,7 @@
         </w:rPr>
         <w:fldChar w:fldCharType="end"/>
       </w:r>
-      <w:bookmarkEnd w:id="55"/>
+      <w:bookmarkEnd w:id="54"/>
       <w:r>
         <w:t xml:space="preserve"> ER diagram</w:t>
       </w:r>
@@ -12392,7 +12513,7 @@
         <w:pStyle w:val="Billedtekst"/>
         <w:ind w:firstLine="1304"/>
       </w:pPr>
-      <w:bookmarkStart w:id="56" w:name="_Ref420248363"/>
+      <w:bookmarkStart w:id="55" w:name="_Ref420248363"/>
       <w:r>
         <w:rPr>
           <w:b/>
@@ -12431,7 +12552,7 @@
         </w:rPr>
         <w:fldChar w:fldCharType="end"/>
       </w:r>
-      <w:bookmarkEnd w:id="56"/>
+      <w:bookmarkEnd w:id="55"/>
       <w:r>
         <w:t xml:space="preserve"> Objekt model med attributter</w:t>
       </w:r>
@@ -12623,27 +12744,26 @@
         <w:rPr>
           <w:lang w:val="da-DK"/>
         </w:rPr>
-        <w:t xml:space="preserve">-mønsteret, henvises til projektdokumentationens </w:t>
+        <w:t>-mønsteret, henvises til projektdokumentationen</w:t>
+      </w:r>
+      <w:r>
+        <w:rPr>
+          <w:lang w:val="da-DK"/>
+        </w:rPr>
+        <w:t xml:space="preserve"> fra</w:t>
       </w:r>
       <w:r>
         <w:rPr>
           <w:b/>
           <w:lang w:val="da-DK"/>
         </w:rPr>
-        <w:t>side</w:t>
-      </w:r>
-      <w:r>
-        <w:rPr>
-          <w:lang w:val="da-DK"/>
-        </w:rPr>
         <w:t xml:space="preserve"> </w:t>
       </w:r>
       <w:r>
         <w:rPr>
-          <w:b/>
-          <w:lang w:val="da-DK"/>
-        </w:rPr>
-        <w:t>XX</w:t>
+          <w:lang w:val="da-DK"/>
+        </w:rPr>
+        <w:t>side 20</w:t>
       </w:r>
       <w:r>
         <w:rPr>
@@ -12795,10 +12915,15 @@
       </w:r>
       <w:r>
         <w:rPr>
-          <w:b/>
-          <w:lang w:val="da-DK"/>
-        </w:rPr>
-        <w:t>side XX</w:t>
+          <w:lang w:val="da-DK"/>
+        </w:rPr>
+        <w:t xml:space="preserve">side </w:t>
+      </w:r>
+      <w:r>
+        <w:rPr>
+          <w:lang w:val="da-DK"/>
+        </w:rPr>
+        <w:t>21</w:t>
       </w:r>
       <w:r>
         <w:rPr>
@@ -12840,7 +12965,7 @@
                       <w:pStyle w:val="Billedtekst"/>
                       <w:jc w:val="both"/>
                     </w:pPr>
-                    <w:bookmarkStart w:id="57" w:name="_Ref420310833"/>
+                    <w:bookmarkStart w:id="56" w:name="_Ref420310833"/>
                     <w:r>
                       <w:rPr>
                         <w:b/>
@@ -12879,7 +13004,7 @@
                       </w:rPr>
                       <w:fldChar w:fldCharType="end"/>
                     </w:r>
-                    <w:bookmarkEnd w:id="57"/>
+                    <w:bookmarkEnd w:id="56"/>
                     <w:r>
                       <w:t xml:space="preserve"> Illustration af synkronisering</w:t>
                     </w:r>
@@ -12936,7 +13061,15 @@
         <w:rPr>
           <w:lang w:val="da-DK"/>
         </w:rPr>
-        <w:t xml:space="preserve">, da dette er en løsning som man selv kan implementere, frem for synkroniseringsværktøjer. </w:t>
+        <w:t>, da dette er en løsning som man selv kan impleme</w:t>
+      </w:r>
+      <w:bookmarkStart w:id="57" w:name="_GoBack"/>
+      <w:bookmarkEnd w:id="57"/>
+      <w:r>
+        <w:rPr>
+          <w:lang w:val="da-DK"/>
+        </w:rPr>
+        <w:t xml:space="preserve">ntere, frem for synkroniseringsværktøjer. </w:t>
       </w:r>
     </w:p>
     <w:p>
@@ -13153,10 +13286,10 @@
         <w:t xml:space="preserve">, og uddybes i projektdokumentationen fra </w:t>
       </w:r>
       <w:r>
-        <w:rPr>
-          <w:b/>
-        </w:rPr>
-        <w:t>side XX</w:t>
+        <w:t xml:space="preserve">side </w:t>
+      </w:r>
+      <w:r>
+        <w:t>22</w:t>
       </w:r>
       <w:r>
         <w:t>.</w:t>
@@ -13770,14 +13903,32 @@
         <w:rPr>
           <w:lang w:val="da-DK"/>
         </w:rPr>
-        <w:t>. For detaljeret dokumentation, samt dokumentation af væsentlig funktionalitet, henvises til projektdokumentations</w:t>
+        <w:t>. For detaljeret dokumentation, samt dokumentation af væsentlig funktionalitet, henvises til projektdokumentation</w:t>
+      </w:r>
+      <w:r>
+        <w:rPr>
+          <w:lang w:val="da-DK"/>
+        </w:rPr>
+        <w:t xml:space="preserve"> fra</w:t>
       </w:r>
       <w:r>
         <w:rPr>
           <w:b/>
           <w:lang w:val="da-DK"/>
         </w:rPr>
-        <w:t xml:space="preserve"> side XX</w:t>
+        <w:t xml:space="preserve"> </w:t>
+      </w:r>
+      <w:r>
+        <w:rPr>
+          <w:lang w:val="da-DK"/>
+        </w:rPr>
+        <w:t xml:space="preserve">side </w:t>
+      </w:r>
+      <w:r>
+        <w:rPr>
+          <w:lang w:val="da-DK"/>
+        </w:rPr>
+        <w:t>26</w:t>
       </w:r>
       <w:r>
         <w:rPr>
@@ -13905,14 +14056,13 @@
         <w:rPr>
           <w:lang w:val="da-DK"/>
         </w:rPr>
-        <w:t xml:space="preserve"> For en mere dybdegående forklaring, henvises til produktdokumentationen </w:t>
-      </w:r>
-      <w:r>
-        <w:rPr>
-          <w:b/>
-          <w:lang w:val="da-DK"/>
-        </w:rPr>
-        <w:t>XX</w:t>
+        <w:t xml:space="preserve"> For en mere dybdegående forklaring, henvises til produktdokumentationen</w:t>
+      </w:r>
+      <w:r>
+        <w:rPr>
+          <w:lang w:val="da-DK"/>
+        </w:rPr>
+        <w:t xml:space="preserve"> fra side 27</w:t>
       </w:r>
       <w:r>
         <w:rPr>
@@ -14250,14 +14400,13 @@
         <w:rPr>
           <w:lang w:val="da-DK"/>
         </w:rPr>
-        <w:t xml:space="preserve">-mønsteret, henvises til projektdokumentations </w:t>
-      </w:r>
-      <w:r>
-        <w:rPr>
-          <w:b/>
-          <w:lang w:val="da-DK"/>
-        </w:rPr>
-        <w:t>side XX</w:t>
+        <w:t>-mønsteret, henvises til projektdokumentations</w:t>
+      </w:r>
+      <w:r>
+        <w:rPr>
+          <w:lang w:val="da-DK"/>
+        </w:rPr>
+        <w:t xml:space="preserve"> side 28</w:t>
       </w:r>
       <w:r>
         <w:rPr>
@@ -14309,13 +14458,13 @@
         <w:t>07</w:t>
       </w:r>
       <w:r>
-        <w:t xml:space="preserve">, og uddybes i projektdokumentationen fra </w:t>
-      </w:r>
-      <w:r>
-        <w:rPr>
-          <w:b/>
-        </w:rPr>
-        <w:t>side XX</w:t>
+        <w:t>, og uddybes i projektdokumentationen fra</w:t>
+      </w:r>
+      <w:r>
+        <w:t xml:space="preserve"> s</w:t>
+      </w:r>
+      <w:r>
+        <w:t>ide 29</w:t>
       </w:r>
       <w:r>
         <w:t>.</w:t>
@@ -14408,13 +14557,16 @@
         <w:t>context,</w:t>
       </w:r>
       <w:r>
-        <w:t xml:space="preserve"> og ikke flere, da dette kan skabe databaseproblemer. For en mere detaljeret gennemgang, henvises til projektdokumentationens side </w:t>
-      </w:r>
-      <w:r>
-        <w:rPr>
-          <w:b/>
-        </w:rPr>
-        <w:t>XX</w:t>
+        <w:t xml:space="preserve"> og ikke flere, da dette kan skabe databaseproblemer. For en mere detaljeret gennemgang, henvi</w:t>
+      </w:r>
+      <w:r>
+        <w:t xml:space="preserve">ses til projektdokumentationen fra </w:t>
+      </w:r>
+      <w:r>
+        <w:t>side</w:t>
+      </w:r>
+      <w:r>
+        <w:t xml:space="preserve"> 29</w:t>
       </w:r>
       <w:r>
         <w:t>.</w:t>
@@ -14826,14 +14978,13 @@
         <w:rPr>
           <w:lang w:val="da-DK"/>
         </w:rPr>
-        <w:t xml:space="preserve">. For detaljeret dokumentation, samt dokumentation af væsentlig funktionalitet, henvises til projektdokumentationens </w:t>
-      </w:r>
-      <w:r>
-        <w:rPr>
-          <w:b/>
-          <w:lang w:val="da-DK"/>
-        </w:rPr>
-        <w:t>side XX</w:t>
+        <w:t>. For detaljeret dokumentation, samt dokumentation af væsentlig funktionalitet, henvises til projektdokumen</w:t>
+      </w:r>
+      <w:r>
+        <w:rPr>
+          <w:lang w:val="da-DK"/>
+        </w:rPr>
+        <w:t>tationen fra side 31</w:t>
       </w:r>
       <w:r>
         <w:rPr>
@@ -14937,7 +15088,19 @@
         <w:rPr>
           <w:lang w:val="da-DK"/>
         </w:rPr>
-        <w:t>Her er blevet opnået 100% coverage af den testede funktionalitet, som i DAL for FridgeApp. Dog er Code Metrics bedre end DAL for FridgeApp, hvilket interfaces samt Entity Frameworket har medvirket til. For en mere dybdegående forklaring, henvises til produktdokumentationen XX.</w:t>
+        <w:t>Her er blevet opnået 100% coverage af den testede funktionalitet, som i DAL for FridgeApp. Dog er Code Metrics bedre end DAL for FridgeApp, hvilket interfaces samt Entity Frameworket har medvirket til. For en mere dybdegående forklaring, henvises til produktdokumentationen</w:t>
+      </w:r>
+      <w:r>
+        <w:rPr>
+          <w:lang w:val="da-DK"/>
+        </w:rPr>
+        <w:t xml:space="preserve"> fra side 32</w:t>
+      </w:r>
+      <w:r>
+        <w:rPr>
+          <w:lang w:val="da-DK"/>
+        </w:rPr>
+        <w:t>.</w:t>
       </w:r>
     </w:p>
     <w:p>
@@ -15108,14 +15271,13 @@
         <w:rPr>
           <w:lang w:val="da-DK"/>
         </w:rPr>
-        <w:t xml:space="preserve">Dette afsnit vil beskrive de ønsker til designet, som kom frem i brainstormen. For flere detaljer omkring designet, henvises til projektdokumentationens </w:t>
-      </w:r>
-      <w:r>
-        <w:rPr>
-          <w:b/>
-          <w:lang w:val="da-DK"/>
-        </w:rPr>
-        <w:t>side XX</w:t>
+        <w:t>Dette afsnit vil beskrive de ønsker til designet, som kom frem i brainstormen. For flere detaljer omkring designet, henv</w:t>
+      </w:r>
+      <w:r>
+        <w:rPr>
+          <w:lang w:val="da-DK"/>
+        </w:rPr>
+        <w:t>ises til projektdokumentationen fra side 34</w:t>
       </w:r>
       <w:r>
         <w:rPr>
@@ -15334,7 +15496,7 @@
           <w:b/>
           <w:noProof/>
         </w:rPr>
-        <w:t>14</w:t>
+        <w:t>13</w:t>
       </w:r>
       <w:r>
         <w:rPr>
@@ -15365,7 +15527,7 @@
           <v:shape id="_x0000_i1030" type="#_x0000_t75" style="width:455.45pt;height:407.7pt" o:ole="">
             <v:imagedata r:id="rId30" o:title=""/>
           </v:shape>
-          <o:OLEObject Type="Embed" ProgID="Visio.Drawing.15" ShapeID="_x0000_i1030" DrawAspect="Content" ObjectID="_1494189274" r:id="rId31"/>
+          <o:OLEObject Type="Embed" ProgID="Visio.Drawing.15" ShapeID="_x0000_i1030" DrawAspect="Content" ObjectID="_1494191525" r:id="rId31"/>
         </w:object>
       </w:r>
     </w:p>
@@ -15410,7 +15572,7 @@
           <w:noProof/>
           <w:lang w:val="en-US"/>
         </w:rPr>
-        <w:t>14</w:t>
+        <w:t>13</w:t>
       </w:r>
       <w:r>
         <w:rPr>
@@ -15595,7 +15757,7 @@
           <w:b/>
           <w:noProof/>
         </w:rPr>
-        <w:t>14</w:t>
+        <w:t>13</w:t>
       </w:r>
       <w:r>
         <w:rPr>
@@ -15714,7 +15876,7 @@
           <w:lang w:val="da-DK" w:eastAsia="da-DK"/>
         </w:rPr>
         <w:pict>
-          <v:group id="Gruppe 38" o:spid="_x0000_s1051" style="position:absolute;margin-left:590.95pt;margin-top:70.4pt;width:167.15pt;height:119.45pt;z-index:251662336;mso-position-horizontal:right;mso-position-horizontal-relative:margin" coordsize="21228,15170" wrapcoords="0 0 0 16845 3003 17389 -97 17660 -97 21464 21600 21464 21600 17660 18597 17389 21600 16845 21600 0 0 0" o:gfxdata="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">
+          <v:group id="Gruppe 38" o:spid="_x0000_s1051" style="position:absolute;margin-left:706.9pt;margin-top:70.4pt;width:167.15pt;height:119.45pt;z-index:251662336;mso-position-horizontal:right;mso-position-horizontal-relative:margin" coordsize="21228,15170" wrapcoords="0 0 0 16845 3003 17389 -97 17660 -97 21464 21600 21464 21600 17660 18597 17389 21600 16845 21600 0 0 0" o:gfxdata="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">
             <v:shape id="Billede 15" o:spid="_x0000_s1052" type="#_x0000_t75" style="position:absolute;left:181;width:21047;height:11861;visibility:visible" o:gfxdata="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">
               <v:imagedata r:id="rId33" o:title="" croptop="12342f" cropbottom="9591f" cropleft="10345f" cropright="11679f"/>
               <v:path arrowok="t"/>
@@ -15886,7 +16048,7 @@
           <w:b/>
           <w:noProof/>
         </w:rPr>
-        <w:t>4</w:t>
+        <w:t>14</w:t>
       </w:r>
       <w:r>
         <w:rPr>
@@ -15952,7 +16114,7 @@
           <w:lang w:val="da-DK" w:eastAsia="da-DK"/>
         </w:rPr>
         <w:pict>
-          <v:group id="Gruppe 15" o:spid="_x0000_s1054" style="position:absolute;margin-left:589.45pt;margin-top:8.6pt;width:166.85pt;height:118.9pt;z-index:251663360;mso-position-horizontal:right;mso-position-horizontal-relative:margin" coordsize="21189,15100" wrapcoords="-97 0 -97 21464 21600 21464 21600 0 -97 0" o:gfxdata="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">
+          <v:group id="Gruppe 15" o:spid="_x0000_s1054" style="position:absolute;margin-left:705.1pt;margin-top:8.6pt;width:166.85pt;height:118.9pt;z-index:251663360;mso-position-horizontal:right;mso-position-horizontal-relative:margin" coordsize="21189,15100" wrapcoords="-97 0 -97 21464 21600 21464 21600 0 -97 0" o:gfxdata="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">
             <v:shape id="Billede 22" o:spid="_x0000_s1055" type="#_x0000_t75" style="position:absolute;width:21189;height:11849;visibility:visible" o:gfxdata="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">
               <v:imagedata r:id="rId34" o:title="" croptop="12389f" cropbottom="9882f" cropleft="10973f" cropright="11017f"/>
               <v:path arrowok="t"/>
@@ -16057,7 +16219,7 @@
           <w:b/>
           <w:noProof/>
         </w:rPr>
-        <w:t>5</w:t>
+        <w:t>15</w:t>
       </w:r>
       <w:r>
         <w:rPr>
@@ -16118,7 +16280,7 @@
           <w:b/>
           <w:noProof/>
         </w:rPr>
-        <w:t>6</w:t>
+        <w:t>16</w:t>
       </w:r>
       <w:r>
         <w:rPr>
@@ -16169,14 +16331,13 @@
         <w:rPr>
           <w:lang w:val="da-DK"/>
         </w:rPr>
-        <w:t xml:space="preserve">, henvises til projektdokumentations </w:t>
-      </w:r>
-      <w:r>
-        <w:rPr>
-          <w:b/>
-          <w:lang w:val="da-DK"/>
-        </w:rPr>
-        <w:t>side XX</w:t>
+        <w:t>, henvises til projektdokumentations</w:t>
+      </w:r>
+      <w:r>
+        <w:rPr>
+          <w:lang w:val="da-DK"/>
+        </w:rPr>
+        <w:t xml:space="preserve"> fra side 36</w:t>
       </w:r>
       <w:r>
         <w:rPr>
@@ -16485,14 +16646,13 @@
         <w:rPr>
           <w:lang w:val="da-DK"/>
         </w:rPr>
-        <w:t xml:space="preserve">-mønstret, som adskiller modellerne, viewet og controlleren bedre end måden, hvorpå denne applikation er opbygget. Med dette mønster ville koblingen blive lavere, og ingen tests af viewet være nødvendige, da der ikke ville være noget code-behind. For mere information om overvejelserne omkring forskellige mønstre, henvises til projektdokumentations </w:t>
-      </w:r>
-      <w:r>
-        <w:rPr>
-          <w:b/>
-          <w:lang w:val="da-DK"/>
-        </w:rPr>
-        <w:t>side XX</w:t>
+        <w:t>-mønstret, som adskiller modellerne, viewet og controlleren bedre end måden, hvorpå denne applikation er opbygget. Med dette mønster ville koblingen blive lavere, og ingen tests af viewet være nødvendige, da der ikke ville være noget code-behind. For mere information om overvejelserne omkring forskellige mønstre, henvises til projektdokumentations</w:t>
+      </w:r>
+      <w:r>
+        <w:rPr>
+          <w:lang w:val="da-DK"/>
+        </w:rPr>
+        <w:t xml:space="preserve"> side 53</w:t>
       </w:r>
       <w:r>
         <w:rPr>
@@ -16657,7 +16817,6 @@
           <w:id w:val="-1775396751"/>
           <w:citation/>
         </w:sdtPr>
-        <w:sdtEndPr/>
         <w:sdtContent>
           <w:r>
             <w:rPr>
@@ -16706,7 +16865,6 @@
           <w:id w:val="-1391955017"/>
           <w:citation/>
         </w:sdtPr>
-        <w:sdtEndPr/>
         <w:sdtContent>
           <w:r>
             <w:rPr>
@@ -16803,7 +16961,14 @@
         <w:rPr>
           <w:lang w:val="da-DK"/>
         </w:rPr>
-        <w:t>-filer, der benyttes, er .</w:t>
+        <w:t xml:space="preserve">-filer, der benyttes, </w:t>
+      </w:r>
+      <w:proofErr w:type="gramStart"/>
+      <w:r>
+        <w:rPr>
+          <w:lang w:val="da-DK"/>
+        </w:rPr>
+        <w:t>er .</w:t>
       </w:r>
       <w:r>
         <w:rPr>
@@ -16812,6 +16977,7 @@
         </w:rPr>
         <w:t>cshtml</w:t>
       </w:r>
+      <w:proofErr w:type="gramEnd"/>
       <w:r>
         <w:rPr>
           <w:lang w:val="da-DK"/>
@@ -16839,7 +17005,6 @@
           <w:id w:val="1437329558"/>
           <w:citation/>
         </w:sdtPr>
-        <w:sdtEndPr/>
         <w:sdtContent>
           <w:r>
             <w:rPr>
@@ -17164,14 +17329,26 @@
         <w:rPr>
           <w:lang w:val="da-DK"/>
         </w:rPr>
-        <w:t xml:space="preserve"> henvises til projektdokumentationen </w:t>
+        <w:t xml:space="preserve"> henvises til projektdokumentationen</w:t>
+      </w:r>
+      <w:r>
+        <w:rPr>
+          <w:lang w:val="da-DK"/>
+        </w:rPr>
+        <w:t>s</w:t>
+      </w:r>
+      <w:r>
+        <w:rPr>
+          <w:lang w:val="da-DK"/>
+        </w:rPr>
+        <w:t xml:space="preserve"> side 54</w:t>
       </w:r>
       <w:r>
         <w:rPr>
           <w:b/>
           <w:lang w:val="da-DK"/>
         </w:rPr>
-        <w:t xml:space="preserve">side XX. </w:t>
+        <w:t xml:space="preserve">. </w:t>
       </w:r>
       <w:r>
         <w:rPr>
@@ -17340,7 +17517,6 @@
           <w:id w:val="1685867890"/>
           <w:citation/>
         </w:sdtPr>
-        <w:sdtEndPr/>
         <w:sdtContent>
           <w:r>
             <w:rPr>
@@ -17395,120 +17571,123 @@
         <w:rPr>
           <w:lang w:val="da-DK"/>
         </w:rPr>
-        <w:t xml:space="preserve">. Mere om dette ses i projektdokumentations </w:t>
+        <w:t>. Mere om d</w:t>
+      </w:r>
+      <w:r>
+        <w:rPr>
+          <w:lang w:val="da-DK"/>
+        </w:rPr>
+        <w:t>ette ses i projektdokumentation fra side 56</w:t>
+      </w:r>
+      <w:r>
+        <w:rPr>
+          <w:lang w:val="da-DK"/>
+        </w:rPr>
+        <w:t>.</w:t>
+      </w:r>
+    </w:p>
+    <w:p>
+      <w:pPr>
+        <w:rPr>
+          <w:lang w:val="da-DK"/>
+        </w:rPr>
+      </w:pPr>
+      <w:r>
+        <w:rPr>
+          <w:lang w:val="da-DK"/>
+        </w:rPr>
+        <w:t xml:space="preserve">Når data skal sendes fra et </w:t>
+      </w:r>
+      <w:r>
+        <w:rPr>
+          <w:i/>
+          <w:lang w:val="da-DK"/>
+        </w:rPr>
+        <w:t>View</w:t>
+      </w:r>
+      <w:r>
+        <w:rPr>
+          <w:lang w:val="da-DK"/>
+        </w:rPr>
+        <w:t xml:space="preserve"> til en </w:t>
+      </w:r>
+      <w:r>
+        <w:rPr>
+          <w:i/>
+          <w:lang w:val="da-DK"/>
+        </w:rPr>
+        <w:t>Controller</w:t>
+      </w:r>
+      <w:r>
+        <w:rPr>
+          <w:lang w:val="da-DK"/>
+        </w:rPr>
+        <w:t xml:space="preserve">, benyttes </w:t>
+      </w:r>
+      <w:r>
+        <w:rPr>
+          <w:i/>
+          <w:lang w:val="da-DK"/>
+        </w:rPr>
+        <w:t>HTML Helpers</w:t>
+      </w:r>
+      <w:r>
+        <w:rPr>
+          <w:lang w:val="da-DK"/>
+        </w:rPr>
+        <w:t xml:space="preserve">. Med disse hjælpere er det muligt at kalde en funktion i en </w:t>
+      </w:r>
+      <w:r>
+        <w:rPr>
+          <w:i/>
+          <w:lang w:val="da-DK"/>
+        </w:rPr>
+        <w:t>Controller</w:t>
+      </w:r>
+      <w:r>
+        <w:rPr>
+          <w:lang w:val="da-DK"/>
+        </w:rPr>
+        <w:t xml:space="preserve"> og sende information med. Dette kunne være information om et nyoprettet item. Ydermere findes der knapper og tekstbokse, som bliver renderet på Viewet som HTML-kode. Disse knapper hjælper også med at eksekvere kode i controlleren.</w:t>
+      </w:r>
+      <w:r>
+        <w:rPr>
+          <w:lang w:val="da-DK"/>
+        </w:rPr>
+        <w:t xml:space="preserve"> Se et eksempel i </w:t>
+      </w:r>
+      <w:r>
+        <w:rPr>
+          <w:lang w:val="da-DK"/>
+        </w:rPr>
+        <w:fldChar w:fldCharType="begin"/>
+      </w:r>
+      <w:r>
+        <w:rPr>
+          <w:lang w:val="da-DK"/>
+        </w:rPr>
+        <w:instrText xml:space="preserve"> REF _Ref420433549 \h </w:instrText>
+      </w:r>
+      <w:r>
+        <w:rPr>
+          <w:lang w:val="da-DK"/>
+        </w:rPr>
+      </w:r>
+      <w:r>
+        <w:rPr>
+          <w:lang w:val="da-DK"/>
+        </w:rPr>
+        <w:fldChar w:fldCharType="separate"/>
       </w:r>
       <w:r>
         <w:rPr>
           <w:b/>
-          <w:lang w:val="da-DK"/>
-        </w:rPr>
-        <w:t>side XX</w:t>
-      </w:r>
-      <w:r>
-        <w:rPr>
-          <w:lang w:val="da-DK"/>
-        </w:rPr>
-        <w:t>.</w:t>
-      </w:r>
-    </w:p>
-    <w:p>
-      <w:pPr>
-        <w:rPr>
-          <w:lang w:val="da-DK"/>
-        </w:rPr>
-      </w:pPr>
-      <w:r>
-        <w:rPr>
-          <w:lang w:val="da-DK"/>
-        </w:rPr>
-        <w:t xml:space="preserve">Når data skal sendes fra et </w:t>
-      </w:r>
-      <w:r>
-        <w:rPr>
-          <w:i/>
-          <w:lang w:val="da-DK"/>
-        </w:rPr>
-        <w:t>View</w:t>
-      </w:r>
-      <w:r>
-        <w:rPr>
-          <w:lang w:val="da-DK"/>
-        </w:rPr>
-        <w:t xml:space="preserve"> til en </w:t>
-      </w:r>
-      <w:r>
-        <w:rPr>
-          <w:i/>
-          <w:lang w:val="da-DK"/>
-        </w:rPr>
-        <w:t>Controller</w:t>
-      </w:r>
-      <w:r>
-        <w:rPr>
-          <w:lang w:val="da-DK"/>
-        </w:rPr>
-        <w:t xml:space="preserve">, benyttes </w:t>
-      </w:r>
-      <w:r>
-        <w:rPr>
-          <w:i/>
-          <w:lang w:val="da-DK"/>
-        </w:rPr>
-        <w:t>HTML Helpers</w:t>
-      </w:r>
-      <w:r>
-        <w:rPr>
-          <w:lang w:val="da-DK"/>
-        </w:rPr>
-        <w:t xml:space="preserve">. Med disse hjælpere er det muligt at kalde en funktion i en </w:t>
-      </w:r>
-      <w:r>
-        <w:rPr>
-          <w:i/>
-          <w:lang w:val="da-DK"/>
-        </w:rPr>
-        <w:t>Controller</w:t>
-      </w:r>
-      <w:r>
-        <w:rPr>
-          <w:lang w:val="da-DK"/>
-        </w:rPr>
-        <w:t xml:space="preserve"> og sende information med. Dette kunne være information om et nyoprettet item. Ydermere findes der knapper og tekstbokse, som bliver renderet på Viewet som HTML-kode. Disse knapper hjælper også med at eksekvere kode i controlleren.</w:t>
-      </w:r>
-      <w:r>
-        <w:rPr>
-          <w:lang w:val="da-DK"/>
-        </w:rPr>
-        <w:t xml:space="preserve"> Se et eksempel i </w:t>
-      </w:r>
-      <w:r>
-        <w:rPr>
-          <w:lang w:val="da-DK"/>
-        </w:rPr>
-        <w:fldChar w:fldCharType="begin"/>
-      </w:r>
-      <w:r>
-        <w:rPr>
-          <w:lang w:val="da-DK"/>
-        </w:rPr>
-        <w:instrText xml:space="preserve"> REF _Ref420433549 \h </w:instrText>
-      </w:r>
-      <w:r>
-        <w:rPr>
-          <w:lang w:val="da-DK"/>
-        </w:rPr>
-      </w:r>
-      <w:r>
-        <w:rPr>
-          <w:lang w:val="da-DK"/>
-        </w:rPr>
-        <w:fldChar w:fldCharType="separate"/>
-      </w:r>
-      <w:r>
+        </w:rPr>
         <w:t xml:space="preserve">Kodestump </w:t>
       </w:r>
       <w:r>
         <w:rPr>
+          <w:b/>
           <w:noProof/>
         </w:rPr>
         <w:t>1</w:t>
@@ -17621,7 +17800,6 @@
           <w:id w:val="457686478"/>
           <w:citation/>
         </w:sdtPr>
-        <w:sdtEndPr/>
         <w:sdtContent>
           <w:r>
             <w:fldChar w:fldCharType="begin"/>
@@ -17714,20 +17892,31 @@
         <w:rPr>
           <w:lang w:val="da-DK"/>
         </w:rPr>
-        <w:t xml:space="preserve">mmet til nogenlunde at ligne de wireframes der findes på </w:t>
-      </w:r>
-      <w:r>
-        <w:rPr>
-          <w:b/>
-          <w:lang w:val="da-DK"/>
-        </w:rPr>
-        <w:t>side XX</w:t>
-      </w:r>
-      <w:r>
-        <w:rPr>
-          <w:lang w:val="da-DK"/>
-        </w:rPr>
-        <w:t xml:space="preserve"> i dokumentationen</w:t>
+        <w:t>mmet til nogenlunde at l</w:t>
+      </w:r>
+      <w:r>
+        <w:rPr>
+          <w:lang w:val="da-DK"/>
+        </w:rPr>
+        <w:t>igne de wireframes der findes fra side 64</w:t>
+      </w:r>
+      <w:r>
+        <w:rPr>
+          <w:lang w:val="da-DK"/>
+        </w:rPr>
+        <w:t xml:space="preserve"> i </w:t>
+      </w:r>
+      <w:r>
+        <w:rPr>
+          <w:lang w:val="da-DK"/>
+        </w:rPr>
+        <w:t>projekt</w:t>
+      </w:r>
+      <w:r>
+        <w:rPr>
+          <w:lang w:val="da-DK"/>
+        </w:rPr>
+        <w:t>dokumentationen</w:t>
       </w:r>
       <w:r>
         <w:rPr>
@@ -19194,7 +19383,16 @@
           <w:bCs/>
           <w:lang w:val="da-DK"/>
         </w:rPr>
-        <w:t>Fejl! Henvisningskilde ikke fundet.</w:t>
+        <w:t xml:space="preserve">Fejl! Henvisningskilde ikke </w:t>
+      </w:r>
+      <w:proofErr w:type="gramStart"/>
+      <w:r>
+        <w:rPr>
+          <w:b/>
+          <w:bCs/>
+          <w:lang w:val="da-DK"/>
+        </w:rPr>
+        <w:t>fundet.</w:t>
       </w:r>
       <w:r>
         <w:fldChar w:fldCharType="end"/>
@@ -19203,7 +19401,14 @@
         <w:rPr>
           <w:lang w:val="da-DK"/>
         </w:rPr>
-        <w:t xml:space="preserve">, efter et item har gennemgået anden logik i samme funktion. Et eksempel på dette kunne være i </w:t>
+        <w:t>,</w:t>
+      </w:r>
+      <w:proofErr w:type="gramEnd"/>
+      <w:r>
+        <w:rPr>
+          <w:lang w:val="da-DK"/>
+        </w:rPr>
+        <w:t xml:space="preserve"> efter et item har gennemgået anden logik i samme funktion. Et eksempel på dette kunne være i </w:t>
       </w:r>
       <w:r>
         <w:rPr>
@@ -19242,15 +19447,7 @@
         <w:rPr>
           <w:lang w:val="da-DK"/>
         </w:rPr>
-        <w:t xml:space="preserve"> hvori de nye værdier, der skal ændres i det gamle item, ligger. Logikken i funktionen ændrer det gamle item til de nye værdier, men retu</w:t>
-      </w:r>
-      <w:bookmarkStart w:id="81" w:name="_GoBack"/>
-      <w:bookmarkEnd w:id="81"/>
-      <w:r>
-        <w:rPr>
-          <w:lang w:val="da-DK"/>
-        </w:rPr>
-        <w:t xml:space="preserve">rnerer det </w:t>
+        <w:t xml:space="preserve"> hvori de nye værdier, der skal ændres i det gamle item, ligger. Logikken i funktionen ændrer det gamle item til de nye værdier, men returnerer det </w:t>
       </w:r>
       <w:r>
         <w:rPr>
@@ -19343,6 +19540,7 @@
                   <w:pPr>
                     <w:spacing w:after="0"/>
                   </w:pPr>
+                  <w:proofErr w:type="gramStart"/>
                   <w:r>
                     <w:rPr>
                       <w:rFonts w:ascii="Consolas" w:hAnsi="Consolas" w:cs="Consolas"/>
@@ -19353,6 +19551,7 @@
                     </w:rPr>
                     <w:t>return</w:t>
                   </w:r>
+                  <w:proofErr w:type="gramEnd"/>
                   <w:r>
                     <w:rPr>
                       <w:rFonts w:ascii="Consolas" w:hAnsi="Consolas" w:cs="Consolas"/>
@@ -19406,7 +19605,6 @@
                 </w:p>
               </w:txbxContent>
             </v:textbox>
-            <w10:wrap type="none"/>
             <w10:anchorlock/>
           </v:shape>
         </w:pict>
@@ -19552,12 +19750,12 @@
       <w:pPr>
         <w:pStyle w:val="Overskrift1"/>
       </w:pPr>
-      <w:bookmarkStart w:id="82" w:name="_Toc420445368"/>
+      <w:bookmarkStart w:id="81" w:name="_Toc420445368"/>
       <w:r>
         <w:lastRenderedPageBreak/>
         <w:t>Resultater og diskussion</w:t>
       </w:r>
-      <w:bookmarkEnd w:id="82"/>
+      <w:bookmarkEnd w:id="81"/>
     </w:p>
     <w:p>
       <w:pPr>
@@ -19867,7 +20065,15 @@
         </w:numPr>
       </w:pPr>
       <w:r>
-        <w:t xml:space="preserve">Ekstern database(Azure)  til at kunne se varer på </w:t>
+        <w:t>Ekstern database(</w:t>
+      </w:r>
+      <w:proofErr w:type="gramStart"/>
+      <w:r>
+        <w:t>Azure)  til</w:t>
+      </w:r>
+      <w:proofErr w:type="gramEnd"/>
+      <w:r>
+        <w:t xml:space="preserve"> at kunne se varer på </w:t>
       </w:r>
       <w:r>
         <w:rPr>
@@ -19962,42 +20168,42 @@
       <w:pPr>
         <w:pStyle w:val="Overskrift1"/>
       </w:pPr>
-      <w:bookmarkStart w:id="83" w:name="_Toc420445369"/>
+      <w:bookmarkStart w:id="82" w:name="_Toc420445369"/>
       <w:r>
         <w:lastRenderedPageBreak/>
         <w:t>Udviklingsværktøjer</w:t>
       </w:r>
+      <w:bookmarkEnd w:id="82"/>
+    </w:p>
+    <w:p>
+      <w:pPr>
+        <w:spacing w:after="160"/>
+        <w:rPr>
+          <w:lang w:val="da-DK"/>
+        </w:rPr>
+      </w:pPr>
+      <w:r>
+        <w:rPr>
+          <w:lang w:val="da-DK"/>
+        </w:rPr>
+        <w:t>Herunder gives en kort beskrivelse af relevante udviklingsværktøjer benyttet i projektet.</w:t>
+      </w:r>
+    </w:p>
+    <w:p>
+      <w:pPr>
+        <w:pStyle w:val="Overskrift2"/>
+        <w:rPr>
+          <w:lang w:val="da-DK"/>
+        </w:rPr>
+      </w:pPr>
+      <w:bookmarkStart w:id="83" w:name="_Toc420445370"/>
+      <w:r>
+        <w:rPr>
+          <w:lang w:val="da-DK"/>
+        </w:rPr>
+        <w:t>Git</w:t>
+      </w:r>
       <w:bookmarkEnd w:id="83"/>
-    </w:p>
-    <w:p>
-      <w:pPr>
-        <w:spacing w:after="160"/>
-        <w:rPr>
-          <w:lang w:val="da-DK"/>
-        </w:rPr>
-      </w:pPr>
-      <w:r>
-        <w:rPr>
-          <w:lang w:val="da-DK"/>
-        </w:rPr>
-        <w:t>Herunder gives en kort beskrivelse af relevante udviklingsværktøjer benyttet i projektet.</w:t>
-      </w:r>
-    </w:p>
-    <w:p>
-      <w:pPr>
-        <w:pStyle w:val="Overskrift2"/>
-        <w:rPr>
-          <w:lang w:val="da-DK"/>
-        </w:rPr>
-      </w:pPr>
-      <w:bookmarkStart w:id="84" w:name="_Toc420445370"/>
-      <w:r>
-        <w:rPr>
-          <w:lang w:val="da-DK"/>
-        </w:rPr>
-        <w:t>Git</w:t>
-      </w:r>
-      <w:bookmarkEnd w:id="84"/>
     </w:p>
     <w:p>
       <w:pPr>
@@ -20094,14 +20300,14 @@
           <w:lang w:val="da-DK"/>
         </w:rPr>
       </w:pPr>
-      <w:bookmarkStart w:id="85" w:name="_Toc420445371"/>
+      <w:bookmarkStart w:id="84" w:name="_Toc420445371"/>
       <w:r>
         <w:rPr>
           <w:lang w:val="da-DK"/>
         </w:rPr>
         <w:t>Microsoft Visual Studio 2013</w:t>
       </w:r>
-      <w:bookmarkEnd w:id="85"/>
+      <w:bookmarkEnd w:id="84"/>
     </w:p>
     <w:p>
       <w:pPr>
@@ -20239,14 +20445,14 @@
           <w:lang w:val="da-DK"/>
         </w:rPr>
       </w:pPr>
-      <w:bookmarkStart w:id="86" w:name="_Toc420445372"/>
+      <w:bookmarkStart w:id="85" w:name="_Toc420445372"/>
       <w:r>
         <w:rPr>
           <w:lang w:val="da-DK"/>
         </w:rPr>
         <w:t>Microsoft Visio 2013</w:t>
       </w:r>
-      <w:bookmarkEnd w:id="86"/>
+      <w:bookmarkEnd w:id="85"/>
     </w:p>
     <w:p>
       <w:pPr>
@@ -20343,14 +20549,14 @@
           <w:lang w:val="da-DK"/>
         </w:rPr>
       </w:pPr>
-      <w:bookmarkStart w:id="87" w:name="_Toc420445373"/>
+      <w:bookmarkStart w:id="86" w:name="_Toc420445373"/>
       <w:r>
         <w:rPr>
           <w:lang w:val="da-DK"/>
         </w:rPr>
         <w:t>LucidChart</w:t>
       </w:r>
-      <w:bookmarkEnd w:id="87"/>
+      <w:bookmarkEnd w:id="86"/>
     </w:p>
     <w:p>
       <w:pPr>
@@ -20442,14 +20648,14 @@
           <w:lang w:val="da-DK"/>
         </w:rPr>
       </w:pPr>
-      <w:bookmarkStart w:id="88" w:name="_Toc420445374"/>
+      <w:bookmarkStart w:id="87" w:name="_Toc420445374"/>
       <w:r>
         <w:rPr>
           <w:lang w:val="da-DK"/>
         </w:rPr>
         <w:t>DDS-Lite</w:t>
       </w:r>
-      <w:bookmarkEnd w:id="88"/>
+      <w:bookmarkEnd w:id="87"/>
     </w:p>
     <w:p>
       <w:pPr>
@@ -20541,14 +20747,14 @@
           <w:lang w:val="da-DK"/>
         </w:rPr>
       </w:pPr>
-      <w:bookmarkStart w:id="89" w:name="_Toc420445375"/>
+      <w:bookmarkStart w:id="88" w:name="_Toc420445375"/>
       <w:r>
         <w:rPr>
           <w:lang w:val="da-DK"/>
         </w:rPr>
         <w:t>Entity Framework</w:t>
       </w:r>
-      <w:bookmarkEnd w:id="89"/>
+      <w:bookmarkEnd w:id="88"/>
     </w:p>
     <w:p>
       <w:pPr>
@@ -20643,14 +20849,14 @@
           <w:lang w:val="da-DK"/>
         </w:rPr>
       </w:pPr>
-      <w:bookmarkStart w:id="90" w:name="_Toc420445376"/>
+      <w:bookmarkStart w:id="89" w:name="_Toc420445376"/>
       <w:r>
         <w:rPr>
           <w:lang w:val="da-DK"/>
         </w:rPr>
         <w:t>Microsoft Sync Framework</w:t>
       </w:r>
-      <w:bookmarkEnd w:id="90"/>
+      <w:bookmarkEnd w:id="89"/>
     </w:p>
     <w:p>
       <w:pPr>
@@ -20742,14 +20948,14 @@
           <w:lang w:val="da-DK"/>
         </w:rPr>
       </w:pPr>
-      <w:bookmarkStart w:id="91" w:name="_Toc420445377"/>
+      <w:bookmarkStart w:id="90" w:name="_Toc420445377"/>
       <w:r>
         <w:rPr>
           <w:lang w:val="da-DK"/>
         </w:rPr>
         <w:t>NUnit</w:t>
       </w:r>
-      <w:bookmarkEnd w:id="91"/>
+      <w:bookmarkEnd w:id="90"/>
     </w:p>
     <w:p>
       <w:pPr>
@@ -20841,14 +21047,14 @@
           <w:lang w:val="da-DK"/>
         </w:rPr>
       </w:pPr>
-      <w:bookmarkStart w:id="92" w:name="_Toc420445378"/>
+      <w:bookmarkStart w:id="91" w:name="_Toc420445378"/>
       <w:r>
         <w:rPr>
           <w:lang w:val="da-DK"/>
         </w:rPr>
         <w:t>NSubstitute</w:t>
       </w:r>
-      <w:bookmarkEnd w:id="92"/>
+      <w:bookmarkEnd w:id="91"/>
     </w:p>
     <w:p>
       <w:pPr>
@@ -20957,14 +21163,14 @@
           <w:lang w:val="da-DK"/>
         </w:rPr>
       </w:pPr>
-      <w:bookmarkStart w:id="93" w:name="_Toc420445379"/>
+      <w:bookmarkStart w:id="92" w:name="_Toc420445379"/>
       <w:r>
         <w:rPr>
           <w:lang w:val="da-DK"/>
         </w:rPr>
         <w:t>Doxygen</w:t>
       </w:r>
-      <w:bookmarkEnd w:id="93"/>
+      <w:bookmarkEnd w:id="92"/>
     </w:p>
     <w:p>
       <w:pPr>
@@ -21053,26 +21259,139 @@
       <w:pPr>
         <w:pStyle w:val="Overskrift1"/>
       </w:pPr>
-      <w:bookmarkStart w:id="94" w:name="_Toc420445380"/>
+      <w:bookmarkStart w:id="93" w:name="_Toc420445380"/>
       <w:r>
         <w:lastRenderedPageBreak/>
         <w:t>Opnåede erfaringer</w:t>
       </w:r>
+      <w:bookmarkEnd w:id="93"/>
+    </w:p>
+    <w:p>
+      <w:pPr>
+        <w:pStyle w:val="Overskrift2"/>
+        <w:rPr>
+          <w:lang w:val="da-DK"/>
+        </w:rPr>
+      </w:pPr>
+      <w:bookmarkStart w:id="94" w:name="_Toc420445381"/>
+      <w:r>
+        <w:rPr>
+          <w:lang w:val="da-DK"/>
+        </w:rPr>
+        <w:t>Kristoffer Lerbæk Pedersen</w:t>
+      </w:r>
       <w:bookmarkEnd w:id="94"/>
     </w:p>
     <w:p>
       <w:pPr>
+        <w:rPr>
+          <w:lang w:val="da-DK"/>
+        </w:rPr>
+      </w:pPr>
+      <w:r>
+        <w:rPr>
+          <w:lang w:val="da-DK"/>
+        </w:rPr>
+        <w:t>Det har været en fornøjelse at arbejde på dette projekt, og en ny oplevelse at arbejde på et system som udelukkende har været softwareorienteret. Det har, for mig, været det mest givende projekt at være en del af, selv om der har været både fordele og ulemper i forhold til tidligere semesterprojekter.</w:t>
+      </w:r>
+    </w:p>
+    <w:p>
+      <w:pPr>
+        <w:rPr>
+          <w:lang w:val="da-DK"/>
+        </w:rPr>
+      </w:pPr>
+      <w:r>
+        <w:rPr>
+          <w:lang w:val="da-DK"/>
+        </w:rPr>
+        <w:t xml:space="preserve">Den sværeste ved dette projekt, har været at jeg ikke har kunnet have fingrene i alt software-relateret, som det tidligere har gjort sig gældende. Systemet har simpelthen været for omfattende, og jeg har måttet give slip fra fordybelsen i nogle områder, for at kunne arbejde mere fokuseret på nogle andre. Hvor jeg, under udviklingen af </w:t>
+      </w:r>
+      <w:r>
+        <w:rPr>
+          <w:i/>
+          <w:lang w:val="da-DK"/>
+        </w:rPr>
+        <w:t>WPF</w:t>
+      </w:r>
+      <w:r>
+        <w:rPr>
+          <w:lang w:val="da-DK"/>
+        </w:rPr>
+        <w:t>-applikationen kunne være rigtig meget med, og spillede en stor del i designet og den grundlæggende konstruktion, har jeg ikke haft meget med databaselaget at gøre. På samme måde var jeg med i starten af udviklingen af web-applikationen, men idet det lå så sent i forløbet, og jeg endte med det primære ansvar for konstruktionen af rapporten, har jeg også her været nødt til at prioritere min tid.</w:t>
+      </w:r>
+    </w:p>
+    <w:p>
+      <w:pPr>
+        <w:rPr>
+          <w:lang w:val="da-DK"/>
+        </w:rPr>
+      </w:pPr>
+      <w:r>
+        <w:rPr>
+          <w:lang w:val="da-DK"/>
+        </w:rPr>
+        <w:t>Fordelene ved projektet har heldigvis været mange. Jeg føler at de fag, vi har haft på 4. semester, har været de mest brugbare, i forhold til at føle mig klar til at komme ud i en virksomhed og være en del af et erfarent team, og jeg har virkelig kunnet mærke i dette projekt, at der har været brug for den viden, jeg har tilegnet mig i løbet af semesteret.</w:t>
+      </w:r>
+    </w:p>
+    <w:p>
+      <w:pPr>
+        <w:rPr>
+          <w:lang w:val="da-DK"/>
+        </w:rPr>
+      </w:pPr>
+      <w:r>
+        <w:rPr>
+          <w:lang w:val="da-DK"/>
+        </w:rPr>
+        <w:t>Som ved alle andre semesterprojekter, kunne det være sjovt at prøve at lave det forfra igen, med den viden, og de erfaringer, som jeg har draget mig siden projektets påbegyndelse. Jeg er sikker på at udviklingen ville gå markant hurtigere, og at kvaliteten af produktet ville være kraftigt øget, idet diverse mønstre og principper denne gang ville blive taget i brug. Det til trods, er jeg rigtig godt tilfreds med det produkt, vi har fået udviklet.</w:t>
+      </w:r>
+    </w:p>
+    <w:p>
+      <w:pPr>
+        <w:rPr>
+          <w:lang w:val="da-DK"/>
+        </w:rPr>
+      </w:pPr>
+      <w:r>
+        <w:rPr>
+          <w:lang w:val="da-DK"/>
+        </w:rPr>
+        <w:t>Jeg synes at gruppen har fungeret godt, og haft en god dynamik. Til møder og gruppearbejde har der i perioder været tendens til at miste fokus lidt for ofte, men som med alle andre udfordringer, har vi været gode til at komme på løsninger på dette, og det blev aftalt af Rasmus og jeg ville være opmærksomme på dette, og sørge for at bringe samtalen tilbage på sporet igen.</w:t>
+      </w:r>
+    </w:p>
+    <w:p>
+      <w:pPr>
+        <w:rPr>
+          <w:lang w:val="da-DK"/>
+        </w:rPr>
+      </w:pPr>
+      <w:r>
+        <w:rPr>
+          <w:lang w:val="da-DK"/>
+        </w:rPr>
+        <w:t>Alt i alt har det været en positiv oplevelse, og jeg glæder mig til at præs</w:t>
+      </w:r>
+      <w:r>
+        <w:rPr>
+          <w:lang w:val="da-DK"/>
+        </w:rPr>
+        <w:t>entere produktet til eksamenen.</w:t>
+      </w:r>
+    </w:p>
+    <w:p>
+      <w:pPr>
         <w:pStyle w:val="Overskrift2"/>
         <w:rPr>
           <w:lang w:val="da-DK"/>
         </w:rPr>
       </w:pPr>
-      <w:bookmarkStart w:id="95" w:name="_Toc420445381"/>
-      <w:r>
-        <w:rPr>
-          <w:lang w:val="da-DK"/>
-        </w:rPr>
-        <w:t>Kristoffer Lerbæk Pedersen</w:t>
+      <w:bookmarkStart w:id="95" w:name="_Toc420445382"/>
+      <w:r>
+        <w:rPr>
+          <w:lang w:val="da-DK"/>
+        </w:rPr>
+        <w:t>Mathias Siig Nørregaard</w:t>
       </w:r>
       <w:bookmarkEnd w:id="95"/>
     </w:p>
@@ -21086,20 +21405,115 @@
         <w:rPr>
           <w:lang w:val="da-DK"/>
         </w:rPr>
-        <w:t>Det har været en fornøjelse at arbejde på dette projekt, og en ny oplevelse at arbejde på et system som udelukkende har været softwareorienteret. Det har, for mig, været det mest givende projekt at være en del af, selv om der har været både fordele og ulemper i forhold til tidligere semesterprojekter.</w:t>
-      </w:r>
-    </w:p>
-    <w:p>
-      <w:pPr>
-        <w:rPr>
-          <w:lang w:val="da-DK"/>
-        </w:rPr>
-      </w:pPr>
-      <w:r>
-        <w:rPr>
-          <w:lang w:val="da-DK"/>
-        </w:rPr>
-        <w:t xml:space="preserve">Den sværeste ved dette projekt, har været at jeg ikke har kunnet have fingrene i alt software-relateret, som det tidligere har gjort sig gældende. Systemet har simpelthen været for omfattende, og jeg har måttet give slip fra fordybelsen i nogle områder, for at kunne arbejde mere fokuseret på nogle andre. Hvor jeg, under udviklingen af </w:t>
+        <w:t>Dette projekt har for mig været det mest relevante projekt, i forhold til at studere til IKT-ingeniør. Sidste projekt var blandet Elektro og IKT, men det projekt tog meget udgangspunkt i embedded software. Det har sådan set været fint, men for mig har det været det vigtigere at få erfaring inden for et felt, som jeg personligt har tænkt mig at arbejde med som færdiguddannet ingeniør.</w:t>
+      </w:r>
+    </w:p>
+    <w:p>
+      <w:pPr>
+        <w:rPr>
+          <w:lang w:val="da-DK"/>
+        </w:rPr>
+      </w:pPr>
+      <w:r>
+        <w:rPr>
+          <w:lang w:val="da-DK"/>
+        </w:rPr>
+        <w:t xml:space="preserve">Det kan være svært at træffe den rigtige beslutning fra starten. Nogle gange, trods teknologiundersøgelser, er det ikke altid til at vide at der findes et bedre alternativ. Jeg føler vi har lært </w:t>
+      </w:r>
+      <w:r>
+        <w:rPr>
+          <w:lang w:val="da-DK"/>
+        </w:rPr>
+        <w:lastRenderedPageBreak/>
+        <w:t xml:space="preserve">meget ved nogle gange at tage forkerte beslutninger, som eksempelvis at projektet skulle have været opbygget med et MVVM-pattern. Jeg sidder med følelsen af, at hvis vi skulle lave det samme projektet forfra nu, vil vi kunne arbejde meget nemmere samt levere et markant bedre produkt. Jeg synes at efter </w:t>
+      </w:r>
+      <w:proofErr w:type="gramStart"/>
+      <w:r>
+        <w:rPr>
+          <w:lang w:val="da-DK"/>
+        </w:rPr>
+        <w:t>man  har</w:t>
+      </w:r>
+      <w:proofErr w:type="gramEnd"/>
+      <w:r>
+        <w:rPr>
+          <w:lang w:val="da-DK"/>
+        </w:rPr>
+        <w:t xml:space="preserve"> arbejdet med projektet og fulgt semestrets forskellige fag, er man klart mere parat til at komme ud i en virksomhed og arbejde sammen med professionelle softwareudviklere.</w:t>
+      </w:r>
+    </w:p>
+    <w:p>
+      <w:pPr>
+        <w:rPr>
+          <w:lang w:val="da-DK"/>
+        </w:rPr>
+      </w:pPr>
+      <w:r>
+        <w:rPr>
+          <w:lang w:val="da-DK"/>
+        </w:rPr>
+        <w:t xml:space="preserve">Som gruppe synes jeg, vi har arbejdet fint sammen. Jeg var glad for vi skulle være seks mand, i stedet for otte som sidste semester. Den mindre gruppestørrelse medførte at man fik mere ansvar, som jeg ser som en prioritet. </w:t>
+      </w:r>
+    </w:p>
+    <w:p>
+      <w:pPr>
+        <w:rPr>
+          <w:lang w:val="da-DK"/>
+        </w:rPr>
+      </w:pPr>
+      <w:r>
+        <w:rPr>
+          <w:lang w:val="da-DK"/>
+        </w:rPr>
+        <w:t xml:space="preserve">Det har fungeret godt at have et taskboard og en tidsplan at følge. Modsat andre semestre, har vi været bedre til at afgrænse projektet og sætte mere tid af til rapportskrivning, hvilket jeg ved er utrolig vigtigt. Det var dog ærgerligt at vi aldrig fik Jenkins (continuous integration) op at køre, trods de mange timer, der er blevet brugt på det. Jeg tror muligvis, det kunne have givet et skub i den rigtige retning ift. tests og integration af database og applikation. </w:t>
+      </w:r>
+    </w:p>
+    <w:p>
+      <w:pPr>
+        <w:rPr>
+          <w:lang w:val="da-DK"/>
+        </w:rPr>
+      </w:pPr>
+      <w:r>
+        <w:rPr>
+          <w:lang w:val="da-DK"/>
+        </w:rPr>
+        <w:t>Opsummerende har det været et spændende og lærerigt projekt – jeg vil tage erfaringen med m</w:t>
+      </w:r>
+      <w:r>
+        <w:rPr>
+          <w:lang w:val="da-DK"/>
+        </w:rPr>
+        <w:t>ig videre på de næste semestre.</w:t>
+      </w:r>
+    </w:p>
+    <w:p>
+      <w:pPr>
+        <w:pStyle w:val="Overskrift2"/>
+        <w:rPr>
+          <w:lang w:val="da-DK"/>
+        </w:rPr>
+      </w:pPr>
+      <w:bookmarkStart w:id="96" w:name="_Toc420445383"/>
+      <w:r>
+        <w:rPr>
+          <w:lang w:val="da-DK"/>
+        </w:rPr>
+        <w:t>Mathias Schmidt Østergaard</w:t>
+      </w:r>
+      <w:bookmarkEnd w:id="96"/>
+    </w:p>
+    <w:p>
+      <w:pPr>
+        <w:rPr>
+          <w:lang w:val="da-DK"/>
+        </w:rPr>
+      </w:pPr>
+      <w:r>
+        <w:rPr>
+          <w:lang w:val="da-DK"/>
+        </w:rPr>
+        <w:t xml:space="preserve">Dette projekt har været det mest relevante for mig i løbet af min studietid. Opgaven har været meget fri, hvilket har givet mig god mulighed for at lave noget forskelligt. Lige fra en </w:t>
       </w:r>
       <w:r>
         <w:rPr>
@@ -21112,65 +21526,46 @@
         <w:rPr>
           <w:lang w:val="da-DK"/>
         </w:rPr>
-        <w:t>-applikationen kunne være rigtig meget med, og spillede en stor del i designet og den grundlæggende konstruktion, har jeg ikke haft meget med databaselaget at gøre. På samme måde var jeg med i starten af udviklingen af web-applikationen, men idet det lå så sent i forløbet, og jeg endte med det primære ansvar for konstruktionen af rapporten, har jeg også her været nødt til at prioritere min tid.</w:t>
-      </w:r>
-    </w:p>
-    <w:p>
-      <w:pPr>
-        <w:rPr>
-          <w:lang w:val="da-DK"/>
-        </w:rPr>
-      </w:pPr>
-      <w:r>
-        <w:rPr>
-          <w:lang w:val="da-DK"/>
-        </w:rPr>
-        <w:t>Fordelene ved projektet har heldigvis været mange. Jeg føler at de fag, vi har haft på 4. semester, har været de mest brugbare, i forhold til at føle mig klar til at komme ud i en virksomhed og være en del af et erfarent team, og jeg har virkelig kunnet mærke i dette projekt, at der har været brug for den viden, jeg har tilegnet mig i løbet af semesteret.</w:t>
-      </w:r>
-    </w:p>
-    <w:p>
-      <w:pPr>
-        <w:rPr>
-          <w:lang w:val="da-DK"/>
-        </w:rPr>
-      </w:pPr>
-      <w:r>
-        <w:rPr>
-          <w:lang w:val="da-DK"/>
-        </w:rPr>
-        <w:t>Som ved alle andre semesterprojekter, kunne det være sjovt at prøve at lave det forfra igen, med den viden, og de erfaringer, som jeg har draget mig siden projektets påbegyndelse. Jeg er sikker på at udviklingen ville gå markant hurtigere, og at kvaliteten af produktet ville være kraftigt øget, idet diverse mønstre og principper denne gang ville blive taget i brug. Det til trods, er jeg rigtig godt tilfreds med det produkt, vi har fået udviklet.</w:t>
-      </w:r>
-    </w:p>
-    <w:p>
-      <w:pPr>
-        <w:rPr>
-          <w:lang w:val="da-DK"/>
-        </w:rPr>
-      </w:pPr>
-      <w:r>
-        <w:rPr>
-          <w:lang w:val="da-DK"/>
-        </w:rPr>
-        <w:t>Jeg synes at gruppen har fungeret godt, og haft en god dynamik. Til møder og gruppearbejde har der i perioder været tendens til at miste fokus lidt for ofte, men som med alle andre udfordringer, har vi været gode til at komme på løsninger på dette, og det blev aftalt af Rasmus og jeg ville være opmærksomme på dette, og sørge for at bringe samtalen tilbage på sporet igen.</w:t>
-      </w:r>
-    </w:p>
-    <w:p>
-      <w:pPr>
-        <w:rPr>
-          <w:lang w:val="da-DK"/>
-        </w:rPr>
-      </w:pPr>
-      <w:r>
-        <w:rPr>
-          <w:lang w:val="da-DK"/>
-        </w:rPr>
-        <w:t>Alt i alt har det været en positiv oplevelse, og jeg glæder mig til at præs</w:t>
-      </w:r>
-      <w:r>
-        <w:rPr>
-          <w:lang w:val="da-DK"/>
-        </w:rPr>
-        <w:t>entere produktet til eksamenen.</w:t>
+        <w:t>-applikation hvor XAML og C# har været i førersædet, til en web-applikation, hvor HTML og C# blev blandet godt sammen. Selvfølgelig er det, ligesom de tidligere projekter, en læringsproces hvor vi hele tiden er blevet klogere på hvordan projektet skulle laves. Hvis noget skulle være lavet om, havde det nok været WP- applikationen. Den kunne have fulgt et pattern som var nemmere at teste. Men resultatet blev godt alligevel.</w:t>
+      </w:r>
+    </w:p>
+    <w:p>
+      <w:pPr>
+        <w:rPr>
+          <w:lang w:val="da-DK"/>
+        </w:rPr>
+      </w:pPr>
+      <w:r>
+        <w:rPr>
+          <w:lang w:val="da-DK"/>
+        </w:rPr>
+        <w:t>Gruppearbejdet er gået rigtig godt. Vha. Scrum-værktøjet på vores Redmine-board har jeg ikke været i tvivl om hvad jeg skulle lave på noget tidspunkt. Kommunikationen i gruppen har primært foregået over Facebook eller i en dialog til møderne, hvilket har fungeret rigtig godt. Der har fra tid til anden også være en smule useriøsitet, men dette er ikke noget der har været et problem for mig eller arbejdet i gruppen.</w:t>
+      </w:r>
+    </w:p>
+    <w:p>
+      <w:pPr>
+        <w:rPr>
+          <w:lang w:val="da-DK"/>
+        </w:rPr>
+      </w:pPr>
+      <w:r>
+        <w:rPr>
+          <w:lang w:val="da-DK"/>
+        </w:rPr>
+        <w:t>Hvis jeg skal sætte fingeren på noget der måske kunne forbedres, så ville det nok være på et enkelt område. Nemlig databasen. Mathis har klaret denne opgave meget godt, men vi andre har også været meget afhængige af hans arbejde. Skulle dette projekt laves på ny, skulle vi nok have haft en enkelt mand eller to mere på denne opgave. Jeg har selv været på mange forskellige opgaver i de forskellige lag i projektet, hvilket har været fedt, at prøve lidt af det hele.</w:t>
+      </w:r>
+    </w:p>
+    <w:p>
+      <w:pPr>
+        <w:rPr>
+          <w:lang w:val="da-DK"/>
+        </w:rPr>
+      </w:pPr>
+      <w:r>
+        <w:rPr>
+          <w:lang w:val="da-DK"/>
+        </w:rPr>
+        <w:t>Alt i alt er jeg tilfreds med min egen præstation, og mener vi har haft et godt gruppearbejde.</w:t>
       </w:r>
     </w:p>
     <w:p>
@@ -21180,182 +21575,7 @@
           <w:lang w:val="da-DK"/>
         </w:rPr>
       </w:pPr>
-      <w:bookmarkStart w:id="96" w:name="_Toc420445382"/>
-      <w:r>
-        <w:rPr>
-          <w:lang w:val="da-DK"/>
-        </w:rPr>
-        <w:t>Mathias Siig Nørregaard</w:t>
-      </w:r>
-      <w:bookmarkEnd w:id="96"/>
-    </w:p>
-    <w:p>
-      <w:pPr>
-        <w:rPr>
-          <w:lang w:val="da-DK"/>
-        </w:rPr>
-      </w:pPr>
-      <w:r>
-        <w:rPr>
-          <w:lang w:val="da-DK"/>
-        </w:rPr>
-        <w:t>Dette projekt har for mig været det mest relevante projekt, i forhold til at studere til IKT-ingeniør. Sidste projekt var blandet Elektro og IKT, men det projekt tog meget udgangspunkt i embedded software. Det har sådan set været fint, men for mig har det været det vigtigere at få erfaring inden for et felt, som jeg personligt har tænkt mig at arbejde med som færdiguddannet ingeniør.</w:t>
-      </w:r>
-    </w:p>
-    <w:p>
-      <w:pPr>
-        <w:rPr>
-          <w:lang w:val="da-DK"/>
-        </w:rPr>
-      </w:pPr>
-      <w:r>
-        <w:rPr>
-          <w:lang w:val="da-DK"/>
-        </w:rPr>
-        <w:t xml:space="preserve">Det kan være svært at træffe den rigtige beslutning fra starten. Nogle gange, trods teknologiundersøgelser, er det ikke altid til at vide at der findes et bedre alternativ. Jeg føler vi har lært </w:t>
-      </w:r>
-      <w:r>
-        <w:rPr>
-          <w:lang w:val="da-DK"/>
-        </w:rPr>
-        <w:lastRenderedPageBreak/>
-        <w:t>meget ved nogle gange at tage forkerte beslutninger, som eksempelvis at projektet skulle have været opbygget med et MVVM-pattern. Jeg sidder med følelsen af, at hvis vi skulle lave det samme projektet forfra nu, vil vi kunne arbejde meget nemmere samt levere et markant bedre produkt. Jeg synes at efter man  har arbejdet med projektet og fulgt semestrets forskellige fag, er man klart mere parat til at komme ud i en virksomhed og arbejde sammen med professionelle softwareudviklere.</w:t>
-      </w:r>
-    </w:p>
-    <w:p>
-      <w:pPr>
-        <w:rPr>
-          <w:lang w:val="da-DK"/>
-        </w:rPr>
-      </w:pPr>
-      <w:r>
-        <w:rPr>
-          <w:lang w:val="da-DK"/>
-        </w:rPr>
-        <w:t xml:space="preserve">Som gruppe synes jeg, vi har arbejdet fint sammen. Jeg var glad for vi skulle være seks mand, i stedet for otte som sidste semester. Den mindre gruppestørrelse medførte at man fik mere ansvar, som jeg ser som en prioritet. </w:t>
-      </w:r>
-    </w:p>
-    <w:p>
-      <w:pPr>
-        <w:rPr>
-          <w:lang w:val="da-DK"/>
-        </w:rPr>
-      </w:pPr>
-      <w:r>
-        <w:rPr>
-          <w:lang w:val="da-DK"/>
-        </w:rPr>
-        <w:t xml:space="preserve">Det har fungeret godt at have et taskboard og en tidsplan at følge. Modsat andre semestre, har vi været bedre til at afgrænse projektet og sætte mere tid af til rapportskrivning, hvilket jeg ved er utrolig vigtigt. Det var dog ærgerligt at vi aldrig fik Jenkins (continuous integration) op at køre, trods de mange timer, der er blevet brugt på det. Jeg tror muligvis, det kunne have givet et skub i den rigtige retning ift. tests og integration af database og applikation. </w:t>
-      </w:r>
-    </w:p>
-    <w:p>
-      <w:pPr>
-        <w:rPr>
-          <w:lang w:val="da-DK"/>
-        </w:rPr>
-      </w:pPr>
-      <w:r>
-        <w:rPr>
-          <w:lang w:val="da-DK"/>
-        </w:rPr>
-        <w:t>Opsummerende har det været et spændende og lærerigt projekt – jeg vil tage erfaringen med m</w:t>
-      </w:r>
-      <w:r>
-        <w:rPr>
-          <w:lang w:val="da-DK"/>
-        </w:rPr>
-        <w:t>ig videre på de næste semestre.</w:t>
-      </w:r>
-    </w:p>
-    <w:p>
-      <w:pPr>
-        <w:pStyle w:val="Overskrift2"/>
-        <w:rPr>
-          <w:lang w:val="da-DK"/>
-        </w:rPr>
-      </w:pPr>
-      <w:bookmarkStart w:id="97" w:name="_Toc420445383"/>
-      <w:r>
-        <w:rPr>
-          <w:lang w:val="da-DK"/>
-        </w:rPr>
-        <w:t>Mathias Schmidt Østergaard</w:t>
-      </w:r>
-      <w:bookmarkEnd w:id="97"/>
-    </w:p>
-    <w:p>
-      <w:pPr>
-        <w:rPr>
-          <w:lang w:val="da-DK"/>
-        </w:rPr>
-      </w:pPr>
-      <w:r>
-        <w:rPr>
-          <w:lang w:val="da-DK"/>
-        </w:rPr>
-        <w:t xml:space="preserve">Dette projekt har været det mest relevante for mig i løbet af min studietid. Opgaven har været meget fri, hvilket har givet mig god mulighed for at lave noget forskelligt. Lige fra en </w:t>
-      </w:r>
-      <w:r>
-        <w:rPr>
-          <w:i/>
-          <w:lang w:val="da-DK"/>
-        </w:rPr>
-        <w:t>WPF</w:t>
-      </w:r>
-      <w:r>
-        <w:rPr>
-          <w:lang w:val="da-DK"/>
-        </w:rPr>
-        <w:t>-applikation hvor XAML og C# har været i førersædet, til en web-applikation, hvor HTML og C# blev blandet godt sammen. Selvfølgelig er det, ligesom de tidligere projekter, en læringsproces hvor vi hele tiden er blevet klogere på hvordan projektet skulle laves. Hvis noget skulle være lavet om, havde det nok været WP- applikationen. Den kunne have fulgt et pattern som var nemmere at teste. Men resultatet blev godt alligevel.</w:t>
-      </w:r>
-    </w:p>
-    <w:p>
-      <w:pPr>
-        <w:rPr>
-          <w:lang w:val="da-DK"/>
-        </w:rPr>
-      </w:pPr>
-      <w:r>
-        <w:rPr>
-          <w:lang w:val="da-DK"/>
-        </w:rPr>
-        <w:t>Gruppearbejdet er gået rigtig godt. Vha. Scrum-værktøjet på vores Redmine-board har jeg ikke været i tvivl om hvad jeg skulle lave på noget tidspunkt. Kommunikationen i gruppen har primært foregået over Facebook eller i en dialog til møderne, hvilket har fungeret rigtig godt. Der har fra tid til anden også være en smule useriøsitet, men dette er ikke noget der har været et problem for mig eller arbejdet i gruppen.</w:t>
-      </w:r>
-    </w:p>
-    <w:p>
-      <w:pPr>
-        <w:rPr>
-          <w:lang w:val="da-DK"/>
-        </w:rPr>
-      </w:pPr>
-      <w:r>
-        <w:rPr>
-          <w:lang w:val="da-DK"/>
-        </w:rPr>
-        <w:t>Hvis jeg skal sætte fingeren på noget der måske kunne forbedres, så ville det nok være på et enkelt område. Nemlig databasen. Mathis har klaret denne opgave meget godt, men vi andre har også været meget afhængige af hans arbejde. Skulle dette projekt laves på ny, skulle vi nok have haft en enkelt mand eller to mere på denne opgave. Jeg har selv været på mange forskellige opgaver i de forskellige lag i projektet, hvilket har været fedt, at prøve lidt af det hele.</w:t>
-      </w:r>
-    </w:p>
-    <w:p>
-      <w:pPr>
-        <w:rPr>
-          <w:lang w:val="da-DK"/>
-        </w:rPr>
-      </w:pPr>
-      <w:r>
-        <w:rPr>
-          <w:lang w:val="da-DK"/>
-        </w:rPr>
-        <w:t>Alt i alt er jeg tilfreds med min egen præstation, og mener vi har haft et godt gruppearbejde.</w:t>
-      </w:r>
-    </w:p>
-    <w:p>
-      <w:pPr>
-        <w:pStyle w:val="Overskrift2"/>
-        <w:rPr>
-          <w:lang w:val="da-DK"/>
-        </w:rPr>
-      </w:pPr>
-      <w:bookmarkStart w:id="98" w:name="_Toc420445384"/>
+      <w:bookmarkStart w:id="97" w:name="_Toc420445384"/>
       <w:r>
         <w:rPr>
           <w:lang w:val="da-DK"/>
@@ -21363,172 +21583,172 @@
         <w:lastRenderedPageBreak/>
         <w:t>Mathis Malte Møller</w:t>
       </w:r>
+      <w:bookmarkEnd w:id="97"/>
+    </w:p>
+    <w:p>
+      <w:pPr>
+        <w:rPr>
+          <w:lang w:val="da-DK"/>
+        </w:rPr>
+      </w:pPr>
+      <w:r>
+        <w:rPr>
+          <w:lang w:val="da-DK"/>
+        </w:rPr>
+        <w:t>Dette semesterprojekt har været det mest interessante af de fire projekter, jeg har lavet. Dette har været et rent softwareprojekt, hvor jeg siddet som softwareudvikler i et projektteam.</w:t>
+      </w:r>
+    </w:p>
+    <w:p>
+      <w:pPr>
+        <w:rPr>
+          <w:lang w:val="da-DK"/>
+        </w:rPr>
+      </w:pPr>
+      <w:r>
+        <w:rPr>
+          <w:lang w:val="da-DK"/>
+        </w:rPr>
+        <w:t xml:space="preserve">I projektet har jeg siddet meget alene og arbejdet med database-delen af projektet, hvor jeg har tilegnet mig en masse viden indenfor især </w:t>
+      </w:r>
+      <w:r>
+        <w:rPr>
+          <w:i/>
+          <w:lang w:val="da-DK"/>
+        </w:rPr>
+        <w:t>SQL</w:t>
+      </w:r>
+      <w:r>
+        <w:rPr>
+          <w:lang w:val="da-DK"/>
+        </w:rPr>
+        <w:t xml:space="preserve">, </w:t>
+      </w:r>
+      <w:r>
+        <w:rPr>
+          <w:i/>
+          <w:lang w:val="da-DK"/>
+        </w:rPr>
+        <w:t>ADO.NET</w:t>
+      </w:r>
+      <w:r>
+        <w:rPr>
+          <w:lang w:val="da-DK"/>
+        </w:rPr>
+        <w:t xml:space="preserve">, </w:t>
+      </w:r>
+      <w:r>
+        <w:rPr>
+          <w:i/>
+          <w:lang w:val="da-DK"/>
+        </w:rPr>
+        <w:t>Entity Framework</w:t>
+      </w:r>
+      <w:r>
+        <w:rPr>
+          <w:lang w:val="da-DK"/>
+        </w:rPr>
+        <w:t xml:space="preserve">, som vi har lært i database-kursuset, og også </w:t>
+      </w:r>
+      <w:r>
+        <w:rPr>
+          <w:i/>
+          <w:lang w:val="da-DK"/>
+        </w:rPr>
+        <w:t>Microsoft Sync Framework</w:t>
+      </w:r>
+      <w:r>
+        <w:rPr>
+          <w:lang w:val="da-DK"/>
+        </w:rPr>
+        <w:t xml:space="preserve">. </w:t>
+      </w:r>
+    </w:p>
+    <w:p>
+      <w:pPr>
+        <w:rPr>
+          <w:lang w:val="da-DK"/>
+        </w:rPr>
+      </w:pPr>
+      <w:r>
+        <w:rPr>
+          <w:lang w:val="da-DK"/>
+        </w:rPr>
+        <w:t xml:space="preserve">Jeg har set det som utroligt spændende at lå lov til at fordybe mig i en del af et projekt, så man kunne stå med et godt </w:t>
+      </w:r>
+      <w:r>
+        <w:rPr>
+          <w:i/>
+          <w:lang w:val="da-DK"/>
+        </w:rPr>
+        <w:t>Data Access Layer</w:t>
+      </w:r>
+      <w:r>
+        <w:rPr>
+          <w:lang w:val="da-DK"/>
+        </w:rPr>
+        <w:t>, dog har det på andre punkter været ærgerligt ikke at arbejde sammen med andre om DAL, da man ikke havde nogen at sparre med.</w:t>
+      </w:r>
+    </w:p>
+    <w:p>
+      <w:pPr>
+        <w:rPr>
+          <w:lang w:val="da-DK"/>
+        </w:rPr>
+      </w:pPr>
+      <w:r>
+        <w:rPr>
+          <w:lang w:val="da-DK"/>
+        </w:rPr>
+        <w:t xml:space="preserve">Jeg mener at projektstyringen, som at have en agil tilgang, med elementer fra Scrum, har været en effektiv form, hvorpå folk altid har haft noget at gå i gang med, og det var sjældent at folk var helt færdige med deres arbejde, hvilket ikke gjorde noget, da det tilføjede noget ekstra pres, så folk blev hurtigt færdige. </w:t>
+      </w:r>
+    </w:p>
+    <w:p>
+      <w:pPr>
+        <w:rPr>
+          <w:lang w:val="da-DK"/>
+        </w:rPr>
+      </w:pPr>
+      <w:r>
+        <w:rPr>
+          <w:lang w:val="da-DK"/>
+        </w:rPr>
+        <w:t>Da vi har haft en fungerede gruppekontrakt, har der for meste været høj disciplin under møder og gruppemøder, men hvis folk kom til at pjatte for meget, blev dette også rettet op på. Generelt synes jeg at folk har arbejdet seriøst, når de skulle.</w:t>
+      </w:r>
+    </w:p>
+    <w:p>
+      <w:pPr>
+        <w:rPr>
+          <w:lang w:val="da-DK"/>
+        </w:rPr>
+      </w:pPr>
+      <w:r>
+        <w:rPr>
+          <w:lang w:val="da-DK"/>
+        </w:rPr>
+        <w:t>Jeg synes at gruppedynamikken har været god, også selvom jeg ikke har haft mange opgaver, hvor jeg arbejdede sammen med folk. Hvis der har været et problem, har folk hjulpet hinanden, og folk var gode til at snakke om mulige løsninger på tekniske problemer. Folk har virket tilfredse omkring arbejdet, og hvis folk var utilfredse, blev det løst, hvilket jeg mener er vi</w:t>
+      </w:r>
+      <w:r>
+        <w:rPr>
+          <w:lang w:val="da-DK"/>
+        </w:rPr>
+        <w:t>gtigt for et godt samarbejde.</w:t>
+      </w:r>
+    </w:p>
+    <w:p>
+      <w:pPr>
+        <w:pStyle w:val="Overskrift2"/>
+        <w:rPr>
+          <w:lang w:val="da-DK"/>
+        </w:rPr>
+      </w:pPr>
+      <w:bookmarkStart w:id="98" w:name="_Toc420445385"/>
+      <w:r>
+        <w:rPr>
+          <w:lang w:val="da-DK"/>
+        </w:rPr>
+        <w:t>Mikkel Koch Jensen</w:t>
+      </w:r>
       <w:bookmarkEnd w:id="98"/>
-    </w:p>
-    <w:p>
-      <w:pPr>
-        <w:rPr>
-          <w:lang w:val="da-DK"/>
-        </w:rPr>
-      </w:pPr>
-      <w:r>
-        <w:rPr>
-          <w:lang w:val="da-DK"/>
-        </w:rPr>
-        <w:t>Dette semesterprojekt har været det mest interessante af de fire projekter, jeg har lavet. Dette har været et rent softwareprojekt, hvor jeg siddet som softwareudvikler i et projektteam.</w:t>
-      </w:r>
-    </w:p>
-    <w:p>
-      <w:pPr>
-        <w:rPr>
-          <w:lang w:val="da-DK"/>
-        </w:rPr>
-      </w:pPr>
-      <w:r>
-        <w:rPr>
-          <w:lang w:val="da-DK"/>
-        </w:rPr>
-        <w:t xml:space="preserve">I projektet har jeg siddet meget alene og arbejdet med database-delen af projektet, hvor jeg har tilegnet mig en masse viden indenfor især </w:t>
-      </w:r>
-      <w:r>
-        <w:rPr>
-          <w:i/>
-          <w:lang w:val="da-DK"/>
-        </w:rPr>
-        <w:t>SQL</w:t>
-      </w:r>
-      <w:r>
-        <w:rPr>
-          <w:lang w:val="da-DK"/>
-        </w:rPr>
-        <w:t xml:space="preserve">, </w:t>
-      </w:r>
-      <w:r>
-        <w:rPr>
-          <w:i/>
-          <w:lang w:val="da-DK"/>
-        </w:rPr>
-        <w:t>ADO.NET</w:t>
-      </w:r>
-      <w:r>
-        <w:rPr>
-          <w:lang w:val="da-DK"/>
-        </w:rPr>
-        <w:t xml:space="preserve">, </w:t>
-      </w:r>
-      <w:r>
-        <w:rPr>
-          <w:i/>
-          <w:lang w:val="da-DK"/>
-        </w:rPr>
-        <w:t>Entity Framework</w:t>
-      </w:r>
-      <w:r>
-        <w:rPr>
-          <w:lang w:val="da-DK"/>
-        </w:rPr>
-        <w:t xml:space="preserve">, som vi har lært i database-kursuset, og også </w:t>
-      </w:r>
-      <w:r>
-        <w:rPr>
-          <w:i/>
-          <w:lang w:val="da-DK"/>
-        </w:rPr>
-        <w:t>Microsoft Sync Framework</w:t>
-      </w:r>
-      <w:r>
-        <w:rPr>
-          <w:lang w:val="da-DK"/>
-        </w:rPr>
-        <w:t xml:space="preserve">. </w:t>
-      </w:r>
-    </w:p>
-    <w:p>
-      <w:pPr>
-        <w:rPr>
-          <w:lang w:val="da-DK"/>
-        </w:rPr>
-      </w:pPr>
-      <w:r>
-        <w:rPr>
-          <w:lang w:val="da-DK"/>
-        </w:rPr>
-        <w:t xml:space="preserve">Jeg har set det som utroligt spændende at lå lov til at fordybe mig i en del af et projekt, så man kunne stå med et godt </w:t>
-      </w:r>
-      <w:r>
-        <w:rPr>
-          <w:i/>
-          <w:lang w:val="da-DK"/>
-        </w:rPr>
-        <w:t>Data Access Layer</w:t>
-      </w:r>
-      <w:r>
-        <w:rPr>
-          <w:lang w:val="da-DK"/>
-        </w:rPr>
-        <w:t>, dog har det på andre punkter været ærgerligt ikke at arbejde sammen med andre om DAL, da man ikke havde nogen at sparre med.</w:t>
-      </w:r>
-    </w:p>
-    <w:p>
-      <w:pPr>
-        <w:rPr>
-          <w:lang w:val="da-DK"/>
-        </w:rPr>
-      </w:pPr>
-      <w:r>
-        <w:rPr>
-          <w:lang w:val="da-DK"/>
-        </w:rPr>
-        <w:t xml:space="preserve">Jeg mener at projektstyringen, som at have en agil tilgang, med elementer fra Scrum, har været en effektiv form, hvorpå folk altid har haft noget at gå i gang med, og det var sjældent at folk var helt færdige med deres arbejde, hvilket ikke gjorde noget, da det tilføjede noget ekstra pres, så folk blev hurtigt færdige. </w:t>
-      </w:r>
-    </w:p>
-    <w:p>
-      <w:pPr>
-        <w:rPr>
-          <w:lang w:val="da-DK"/>
-        </w:rPr>
-      </w:pPr>
-      <w:r>
-        <w:rPr>
-          <w:lang w:val="da-DK"/>
-        </w:rPr>
-        <w:t>Da vi har haft en fungerede gruppekontrakt, har der for meste været høj disciplin under møder og gruppemøder, men hvis folk kom til at pjatte for meget, blev dette også rettet op på. Generelt synes jeg at folk har arbejdet seriøst, når de skulle.</w:t>
-      </w:r>
-    </w:p>
-    <w:p>
-      <w:pPr>
-        <w:rPr>
-          <w:lang w:val="da-DK"/>
-        </w:rPr>
-      </w:pPr>
-      <w:r>
-        <w:rPr>
-          <w:lang w:val="da-DK"/>
-        </w:rPr>
-        <w:t>Jeg synes at gruppedynamikken har været god, også selvom jeg ikke har haft mange opgaver, hvor jeg arbejdede sammen med folk. Hvis der har været et problem, har folk hjulpet hinanden, og folk var gode til at snakke om mulige løsninger på tekniske problemer. Folk har virket tilfredse omkring arbejdet, og hvis folk var utilfredse, blev det løst, hvilket jeg mener er vi</w:t>
-      </w:r>
-      <w:r>
-        <w:rPr>
-          <w:lang w:val="da-DK"/>
-        </w:rPr>
-        <w:t>gtigt for et godt samarbejde.</w:t>
-      </w:r>
-    </w:p>
-    <w:p>
-      <w:pPr>
-        <w:pStyle w:val="Overskrift2"/>
-        <w:rPr>
-          <w:lang w:val="da-DK"/>
-        </w:rPr>
-      </w:pPr>
-      <w:bookmarkStart w:id="99" w:name="_Toc420445385"/>
-      <w:r>
-        <w:rPr>
-          <w:lang w:val="da-DK"/>
-        </w:rPr>
-        <w:t>Mikkel Koch Jensen</w:t>
-      </w:r>
-      <w:bookmarkEnd w:id="99"/>
     </w:p>
     <w:p>
       <w:pPr>
@@ -21603,14 +21823,14 @@
           <w:lang w:val="da-DK"/>
         </w:rPr>
       </w:pPr>
-      <w:bookmarkStart w:id="100" w:name="_Toc420445386"/>
+      <w:bookmarkStart w:id="99" w:name="_Toc420445386"/>
       <w:r>
         <w:rPr>
           <w:lang w:val="da-DK"/>
         </w:rPr>
         <w:t>Rasmus Witt Jensen</w:t>
       </w:r>
-      <w:bookmarkEnd w:id="100"/>
+      <w:bookmarkEnd w:id="99"/>
     </w:p>
     <w:p>
       <w:pPr>
@@ -21712,31 +21932,30 @@
       <w:pPr>
         <w:pStyle w:val="Overskrift1"/>
       </w:pPr>
-      <w:bookmarkStart w:id="101" w:name="_Toc420445387"/>
+      <w:bookmarkStart w:id="100" w:name="_Toc420445387"/>
       <w:r>
         <w:lastRenderedPageBreak/>
         <w:t>Fremtidigt arbejde</w:t>
       </w:r>
-      <w:bookmarkEnd w:id="101"/>
-    </w:p>
-    <w:p>
-      <w:pPr>
-        <w:rPr>
-          <w:lang w:val="da-DK"/>
-        </w:rPr>
-      </w:pPr>
-      <w:r>
-        <w:rPr>
-          <w:lang w:val="da-DK"/>
-        </w:rPr>
-        <w:t xml:space="preserve">For at finde de første mål for fremtidigt arbejde, ses på MoSCoW-opdelingen i projektdokumentationen, </w:t>
-      </w:r>
-      <w:r>
-        <w:rPr>
-          <w:b/>
-          <w:lang w:val="da-DK"/>
-        </w:rPr>
-        <w:t>side XX</w:t>
+      <w:bookmarkEnd w:id="100"/>
+    </w:p>
+    <w:p>
+      <w:pPr>
+        <w:rPr>
+          <w:lang w:val="da-DK"/>
+        </w:rPr>
+      </w:pPr>
+      <w:r>
+        <w:rPr>
+          <w:lang w:val="da-DK"/>
+        </w:rPr>
+        <w:t>For at finde de første mål for fremtidigt arbejde, ses på MoSCoW-opdel</w:t>
+      </w:r>
+      <w:r>
+        <w:rPr>
+          <w:lang w:val="da-DK"/>
+        </w:rPr>
+        <w:t>ingen i projektdokumentationens side 10</w:t>
       </w:r>
       <w:r>
         <w:rPr>
@@ -21911,11 +22130,11 @@
       <w:pPr>
         <w:pStyle w:val="Overskrift1"/>
       </w:pPr>
-      <w:bookmarkStart w:id="102" w:name="_Toc420445388"/>
+      <w:bookmarkStart w:id="101" w:name="_Toc420445388"/>
       <w:r>
         <w:t>Konklusion</w:t>
       </w:r>
-      <w:bookmarkEnd w:id="102"/>
+      <w:bookmarkEnd w:id="101"/>
     </w:p>
     <w:p>
       <w:pPr>
@@ -22930,7 +23149,7 @@
         <w:br w:type="page"/>
       </w:r>
     </w:p>
-    <w:bookmarkStart w:id="103" w:name="_Toc420445389" w:displacedByCustomXml="next"/>
+    <w:bookmarkStart w:id="102" w:name="_Toc420445389" w:displacedByCustomXml="next"/>
     <w:sdt>
       <w:sdtPr>
         <w:rPr>
@@ -22946,7 +23165,6 @@
           <w:docPartUnique/>
         </w:docPartObj>
       </w:sdtPr>
-      <w:sdtEndPr/>
       <w:sdtContent>
         <w:p>
           <w:pPr>
@@ -22961,7 +23179,7 @@
             </w:rPr>
             <w:t>Referencer</w:t>
           </w:r>
-          <w:bookmarkEnd w:id="103"/>
+          <w:bookmarkEnd w:id="102"/>
         </w:p>
         <w:sdt>
           <w:sdtPr>
@@ -22971,7 +23189,6 @@
             <w:id w:val="-573587230"/>
             <w:bibliography/>
           </w:sdtPr>
-          <w:sdtEndPr/>
           <w:sdtContent>
             <w:p>
               <w:pPr>
@@ -23184,12 +23401,12 @@
       <w:pPr>
         <w:pStyle w:val="Overskrift1"/>
       </w:pPr>
-      <w:bookmarkStart w:id="104" w:name="_Toc420445390"/>
+      <w:bookmarkStart w:id="103" w:name="_Toc420445390"/>
       <w:r>
         <w:lastRenderedPageBreak/>
         <w:t>Bilag</w:t>
       </w:r>
-      <w:bookmarkEnd w:id="104"/>
+      <w:bookmarkEnd w:id="103"/>
     </w:p>
     <w:p>
       <w:r>
@@ -23202,6 +23419,7 @@
           <w:i/>
         </w:rPr>
       </w:pPr>
+      <w:proofErr w:type="gramStart"/>
       <w:r>
         <w:rPr>
           <w:i/>
@@ -24116,6 +24334,7 @@
         <w:tab/>
         <w:t>(Dokumentsamling)</w:t>
       </w:r>
+      <w:proofErr w:type="gramEnd"/>
     </w:p>
     <w:sectPr>
       <w:footerReference w:type="default" r:id="rId49"/>
@@ -24164,7 +24383,6 @@
         <w:docPartUnique/>
       </w:docPartObj>
     </w:sdtPr>
-    <w:sdtEndPr/>
     <w:sdtContent>
       <w:p>
         <w:pPr>
@@ -24215,7 +24433,6 @@
         <w:docPartUnique/>
       </w:docPartObj>
     </w:sdtPr>
-    <w:sdtEndPr/>
     <w:sdtContent>
       <w:p>
         <w:pPr>
@@ -24286,7 +24503,6 @@
         <w:docPartUnique/>
       </w:docPartObj>
     </w:sdtPr>
-    <w:sdtEndPr/>
     <w:sdtContent>
       <w:sdt>
         <w:sdtPr>
@@ -24296,7 +24512,6 @@
             <w:docPartUnique/>
           </w:docPartObj>
         </w:sdtPr>
-        <w:sdtEndPr/>
         <w:sdtContent>
           <w:p>
             <w:pPr>
@@ -24340,7 +24555,7 @@
                 <w:bCs/>
                 <w:noProof/>
               </w:rPr>
-              <w:t>27</w:t>
+              <w:t>16</w:t>
             </w:r>
             <w:r>
               <w:rPr>
@@ -27145,7 +27360,7 @@
 </file>
 
 <file path=customXml/itemProps1.xml><?xml version="1.0" encoding="utf-8"?>
-<ds:datastoreItem xmlns:ds="http://schemas.openxmlformats.org/officeDocument/2006/customXml" ds:itemID="{A3F4E3C5-EE80-44BA-B23C-19AA6AFB7BC0}">
+<ds:datastoreItem xmlns:ds="http://schemas.openxmlformats.org/officeDocument/2006/customXml" ds:itemID="{632E8DDB-506A-461B-BC93-3C3F408EB73A}">
   <ds:schemaRefs>
     <ds:schemaRef ds:uri="http://schemas.openxmlformats.org/officeDocument/2006/bibliography"/>
   </ds:schemaRefs>

</xml_diff>